<commit_message>
test for binary (+); updated progress in doc
</commit_message>
<xml_diff>
--- a/Final project plan.docx
+++ b/Final project plan.docx
@@ -1,6 +1,6 @@
 
 <file path=word/document.xml><?xml version="1.0" encoding="utf-8"?>
-<w:document xmlns:wpc="http://schemas.microsoft.com/office/word/2010/wordprocessingCanvas" xmlns:mc="http://schemas.openxmlformats.org/markup-compatibility/2006" xmlns:o="urn:schemas-microsoft-com:office:office" xmlns:r="http://schemas.openxmlformats.org/officeDocument/2006/relationships" xmlns:m="http://schemas.openxmlformats.org/officeDocument/2006/math" xmlns:v="urn:schemas-microsoft-com:vml" xmlns:wp14="http://schemas.microsoft.com/office/word/2010/wordprocessingDrawing" xmlns:wp="http://schemas.openxmlformats.org/drawingml/2006/wordprocessingDrawing" xmlns:w10="urn:schemas-microsoft-com:office:word" xmlns:w="http://schemas.openxmlformats.org/wordprocessingml/2006/main" xmlns:w14="http://schemas.microsoft.com/office/word/2010/wordml" xmlns:w15="http://schemas.microsoft.com/office/word/2012/wordml" xmlns:wpg="http://schemas.microsoft.com/office/word/2010/wordprocessingGroup" xmlns:wpi="http://schemas.microsoft.com/office/word/2010/wordprocessingInk" xmlns:wne="http://schemas.microsoft.com/office/word/2006/wordml" xmlns:wps="http://schemas.microsoft.com/office/word/2010/wordprocessingShape" mc:Ignorable="w14 w15 wp14">
+<w:document xmlns:wpc="http://schemas.microsoft.com/office/word/2010/wordprocessingCanvas" xmlns:cx="http://schemas.microsoft.com/office/drawing/2014/chartex" xmlns:cx1="http://schemas.microsoft.com/office/drawing/2015/9/8/chartex" xmlns:cx2="http://schemas.microsoft.com/office/drawing/2015/10/21/chartex" xmlns:cx3="http://schemas.microsoft.com/office/drawing/2016/5/9/chartex" xmlns:cx4="http://schemas.microsoft.com/office/drawing/2016/5/10/chartex" xmlns:cx5="http://schemas.microsoft.com/office/drawing/2016/5/11/chartex" xmlns:cx6="http://schemas.microsoft.com/office/drawing/2016/5/12/chartex" xmlns:cx7="http://schemas.microsoft.com/office/drawing/2016/5/13/chartex" xmlns:cx8="http://schemas.microsoft.com/office/drawing/2016/5/14/chartex" xmlns:mc="http://schemas.openxmlformats.org/markup-compatibility/2006" xmlns:aink="http://schemas.microsoft.com/office/drawing/2016/ink" xmlns:am3d="http://schemas.microsoft.com/office/drawing/2017/model3d" xmlns:o="urn:schemas-microsoft-com:office:office" xmlns:r="http://schemas.openxmlformats.org/officeDocument/2006/relationships" xmlns:m="http://schemas.openxmlformats.org/officeDocument/2006/math" xmlns:v="urn:schemas-microsoft-com:vml" xmlns:wp14="http://schemas.microsoft.com/office/word/2010/wordprocessingDrawing" xmlns:wp="http://schemas.openxmlformats.org/drawingml/2006/wordprocessingDrawing" xmlns:w10="urn:schemas-microsoft-com:office:word" xmlns:w="http://schemas.openxmlformats.org/wordprocessingml/2006/main" xmlns:w14="http://schemas.microsoft.com/office/word/2010/wordml" xmlns:w15="http://schemas.microsoft.com/office/word/2012/wordml" xmlns:w16cid="http://schemas.microsoft.com/office/word/2016/wordml/cid" xmlns:w16se="http://schemas.microsoft.com/office/word/2015/wordml/symex" xmlns:wpg="http://schemas.microsoft.com/office/word/2010/wordprocessingGroup" xmlns:wpi="http://schemas.microsoft.com/office/word/2010/wordprocessingInk" xmlns:wne="http://schemas.microsoft.com/office/word/2006/wordml" xmlns:wps="http://schemas.microsoft.com/office/word/2010/wordprocessingShape" mc:Ignorable="w14 w15 w16se w16cid wp14">
   <w:body>
     <w:p>
       <w:pPr>
@@ -75,7 +75,6 @@
         </w:rPr>
         <w:tab/>
       </w:r>
-      <w:proofErr w:type="gramStart"/>
       <w:r>
         <w:rPr>
           <w:strike/>
@@ -83,7 +82,6 @@
         </w:rPr>
         <w:t>a</w:t>
       </w:r>
-      <w:proofErr w:type="gramEnd"/>
       <w:r>
         <w:rPr>
           <w:rFonts w:cs="Arial"/>
@@ -129,7 +127,6 @@
         </w:rPr>
         <w:tab/>
       </w:r>
-      <w:proofErr w:type="gramStart"/>
       <w:r>
         <w:rPr>
           <w:strike/>
@@ -137,7 +134,6 @@
         </w:rPr>
         <w:t>b</w:t>
       </w:r>
-      <w:proofErr w:type="gramEnd"/>
       <w:r>
         <w:rPr>
           <w:rFonts w:cs="Arial"/>
@@ -263,7 +259,6 @@
         </w:rPr>
         <w:tab/>
       </w:r>
-      <w:proofErr w:type="gramStart"/>
       <w:r>
         <w:rPr>
           <w:strike/>
@@ -271,7 +266,6 @@
         </w:rPr>
         <w:t>c</w:t>
       </w:r>
-      <w:proofErr w:type="gramEnd"/>
       <w:r>
         <w:rPr>
           <w:rFonts w:cs="Arial"/>
@@ -308,7 +302,6 @@
         </w:rPr>
         <w:tab/>
       </w:r>
-      <w:proofErr w:type="gramStart"/>
       <w:r>
         <w:rPr>
           <w:strike/>
@@ -316,7 +309,6 @@
         </w:rPr>
         <w:t>d</w:t>
       </w:r>
-      <w:proofErr w:type="gramEnd"/>
       <w:r>
         <w:rPr>
           <w:rFonts w:cs="Arial"/>
@@ -353,7 +345,6 @@
         </w:rPr>
         <w:tab/>
       </w:r>
-      <w:proofErr w:type="gramStart"/>
       <w:r>
         <w:rPr>
           <w:strike/>
@@ -361,7 +352,6 @@
         </w:rPr>
         <w:t>e</w:t>
       </w:r>
-      <w:proofErr w:type="gramEnd"/>
       <w:r>
         <w:rPr>
           <w:rFonts w:cs="Arial"/>
@@ -439,7 +429,6 @@
         </w:rPr>
         <w:tab/>
       </w:r>
-      <w:proofErr w:type="gramStart"/>
       <w:r>
         <w:rPr>
           <w:strike/>
@@ -447,7 +436,6 @@
         </w:rPr>
         <w:t>e</w:t>
       </w:r>
-      <w:proofErr w:type="gramEnd"/>
       <w:r>
         <w:rPr>
           <w:rFonts w:cs="Arial"/>
@@ -830,7 +818,7 @@
     </w:p>
     <w:p>
       <w:pPr>
-        <w:pStyle w:val="a3"/>
+        <w:pStyle w:val="ListParagraph"/>
         <w:numPr>
           <w:ilvl w:val="0"/>
           <w:numId w:val="1"/>
@@ -860,7 +848,7 @@
     </w:p>
     <w:p>
       <w:pPr>
-        <w:pStyle w:val="a3"/>
+        <w:pStyle w:val="ListParagraph"/>
         <w:numPr>
           <w:ilvl w:val="0"/>
           <w:numId w:val="1"/>
@@ -897,7 +885,7 @@
     </w:p>
     <w:p>
       <w:pPr>
-        <w:pStyle w:val="a3"/>
+        <w:pStyle w:val="ListParagraph"/>
         <w:numPr>
           <w:ilvl w:val="0"/>
           <w:numId w:val="1"/>
@@ -934,7 +922,7 @@
     </w:p>
     <w:p>
       <w:pPr>
-        <w:pStyle w:val="a3"/>
+        <w:pStyle w:val="ListParagraph"/>
         <w:numPr>
           <w:ilvl w:val="0"/>
           <w:numId w:val="1"/>
@@ -955,7 +943,7 @@
     </w:p>
     <w:p>
       <w:pPr>
-        <w:pStyle w:val="a3"/>
+        <w:pStyle w:val="ListParagraph"/>
         <w:numPr>
           <w:ilvl w:val="0"/>
           <w:numId w:val="1"/>
@@ -1030,7 +1018,7 @@
     </w:p>
     <w:p>
       <w:pPr>
-        <w:pStyle w:val="a3"/>
+        <w:pStyle w:val="ListParagraph"/>
         <w:numPr>
           <w:ilvl w:val="0"/>
           <w:numId w:val="1"/>
@@ -1047,7 +1035,7 @@
     </w:p>
     <w:p>
       <w:pPr>
-        <w:pStyle w:val="a3"/>
+        <w:pStyle w:val="ListParagraph"/>
         <w:numPr>
           <w:ilvl w:val="0"/>
           <w:numId w:val="1"/>
@@ -1379,22 +1367,28 @@
     <w:p>
       <w:pPr>
         <w:rPr>
-          <w:rtl/>
-        </w:rPr>
-      </w:pPr>
-      <w:r>
-        <w:rPr>
-          <w:rFonts w:cs="Arial"/>
-          <w:rtl/>
-        </w:rPr>
-        <w:tab/>
-      </w:r>
-      <w:r>
+          <w:strike/>
+          <w:rtl/>
+        </w:rPr>
+      </w:pPr>
+      <w:r>
+        <w:rPr>
+          <w:rFonts w:cs="Arial"/>
+          <w:strike/>
+          <w:rtl/>
+        </w:rPr>
+        <w:tab/>
+      </w:r>
+      <w:r>
+        <w:rPr>
+          <w:strike/>
+        </w:rPr>
         <w:t>Test a lot</w:t>
       </w:r>
       <w:r>
         <w:rPr>
           <w:rFonts w:cs="Arial"/>
+          <w:strike/>
           <w:rtl/>
         </w:rPr>
         <w:t xml:space="preserve"> - כאן יהיו רוב הבאגים, צריך להגיע לזה מהר ולהקדיש לזה זמן</w:t>
@@ -1403,23 +1397,749 @@
     <w:p>
       <w:pPr>
         <w:rPr>
-          <w:rtl/>
-        </w:rPr>
-      </w:pPr>
-      <w:r>
-        <w:rPr>
-          <w:rtl/>
-        </w:rPr>
-        <w:tab/>
-      </w:r>
-      <w:r>
-        <w:rPr>
-          <w:rFonts w:hint="cs"/>
-          <w:highlight w:val="yellow"/>
+          <w:strike/>
+          <w:rtl/>
+        </w:rPr>
+      </w:pPr>
+      <w:r>
+        <w:rPr>
+          <w:strike/>
+          <w:rtl/>
+        </w:rPr>
+        <w:tab/>
+      </w:r>
+      <w:r>
+        <w:rPr>
+          <w:rFonts w:hint="cs"/>
+          <w:strike/>
           <w:rtl/>
         </w:rPr>
         <w:t>למבדות</w:t>
       </w:r>
+    </w:p>
+    <w:p>
+      <w:pPr>
+        <w:rPr>
+          <w:color w:val="FF0000"/>
+          <w:rtl/>
+        </w:rPr>
+      </w:pPr>
+      <w:r>
+        <w:rPr>
+          <w:color w:val="FF0000"/>
+        </w:rPr>
+        <w:t>rec1</w:t>
+      </w:r>
+      <w:r>
+        <w:rPr>
+          <w:rFonts w:hint="cs"/>
+          <w:color w:val="FF0000"/>
+          <w:rtl/>
+        </w:rPr>
+        <w:t xml:space="preserve"> </w:t>
+      </w:r>
+      <w:r>
+        <w:rPr>
+          <w:color w:val="FF0000"/>
+          <w:rtl/>
+        </w:rPr>
+        <w:t>–</w:t>
+      </w:r>
+      <w:r>
+        <w:rPr>
+          <w:rFonts w:hint="cs"/>
+          <w:color w:val="FF0000"/>
+          <w:rtl/>
+        </w:rPr>
+        <w:t xml:space="preserve"> הפונקציה הרקורסיבית</w:t>
+      </w:r>
+      <w:r>
+        <w:rPr>
+          <w:rFonts w:hint="cs"/>
+          <w:color w:val="FF0000"/>
+          <w:rtl/>
+        </w:rPr>
+        <w:t xml:space="preserve"> </w:t>
+      </w:r>
+      <w:proofErr w:type="spellStart"/>
+      <w:r>
+        <w:rPr>
+          <w:color w:val="FF0000"/>
+        </w:rPr>
+        <w:t>func</w:t>
+      </w:r>
+      <w:proofErr w:type="spellEnd"/>
+      <w:r>
+        <w:rPr>
+          <w:rFonts w:hint="cs"/>
+          <w:color w:val="FF0000"/>
+          <w:rtl/>
+        </w:rPr>
+        <w:t xml:space="preserve"> דורשת בוקס </w:t>
+      </w:r>
+      <w:r>
+        <w:rPr>
+          <w:rFonts w:hint="cs"/>
+          <w:color w:val="FF0000"/>
+          <w:rtl/>
+        </w:rPr>
+        <w:t>למיטב הבנתי.</w:t>
+      </w:r>
+    </w:p>
+    <w:p>
+      <w:pPr>
+        <w:rPr>
+          <w:color w:val="FF0000"/>
+          <w:rtl/>
+        </w:rPr>
+      </w:pPr>
+      <w:r>
+        <w:rPr>
+          <w:rFonts w:hint="cs"/>
+          <w:color w:val="FF0000"/>
+          <w:rtl/>
+        </w:rPr>
+        <w:t>בזמן יצירת ה</w:t>
+      </w:r>
+      <w:r>
+        <w:rPr>
+          <w:color w:val="FF0000"/>
+        </w:rPr>
+        <w:t>closure</w:t>
+      </w:r>
+      <w:r>
+        <w:rPr>
+          <w:rFonts w:hint="cs"/>
+          <w:color w:val="FF0000"/>
+          <w:rtl/>
+        </w:rPr>
+        <w:t xml:space="preserve"> </w:t>
+      </w:r>
+      <w:r>
+        <w:rPr>
+          <w:rFonts w:hint="cs"/>
+          <w:color w:val="FF0000"/>
+          <w:rtl/>
+        </w:rPr>
+        <w:t xml:space="preserve">של ה </w:t>
+      </w:r>
+      <w:r>
+        <w:rPr>
+          <w:color w:val="FF0000"/>
+        </w:rPr>
+        <w:t>lambda</w:t>
+      </w:r>
+      <w:r>
+        <w:rPr>
+          <w:rFonts w:hint="cs"/>
+          <w:color w:val="FF0000"/>
+          <w:rtl/>
+        </w:rPr>
+        <w:t xml:space="preserve"> הפנימית </w:t>
+      </w:r>
+      <w:r>
+        <w:rPr>
+          <w:rFonts w:hint="cs"/>
+          <w:color w:val="FF0000"/>
+          <w:rtl/>
+        </w:rPr>
+        <w:t>(זו שנמצאת ב</w:t>
+      </w:r>
+      <w:proofErr w:type="spellStart"/>
+      <w:r>
+        <w:rPr>
+          <w:color w:val="FF0000"/>
+        </w:rPr>
+        <w:t>rhs</w:t>
+      </w:r>
+      <w:proofErr w:type="spellEnd"/>
+      <w:r>
+        <w:rPr>
+          <w:rFonts w:hint="cs"/>
+          <w:color w:val="FF0000"/>
+          <w:rtl/>
+        </w:rPr>
+        <w:t xml:space="preserve"> של ה</w:t>
+      </w:r>
+      <w:r>
+        <w:rPr>
+          <w:color w:val="FF0000"/>
+        </w:rPr>
+        <w:t>set!</w:t>
+      </w:r>
+      <w:r>
+        <w:rPr>
+          <w:rFonts w:hint="cs"/>
+          <w:color w:val="FF0000"/>
+          <w:rtl/>
+        </w:rPr>
+        <w:t xml:space="preserve"> אחרי שמרחיבים את ה</w:t>
+      </w:r>
+      <w:proofErr w:type="spellStart"/>
+      <w:r>
+        <w:rPr>
+          <w:color w:val="FF0000"/>
+        </w:rPr>
+        <w:t>Letrec</w:t>
+      </w:r>
+      <w:proofErr w:type="spellEnd"/>
+      <w:r>
+        <w:rPr>
+          <w:rFonts w:hint="cs"/>
+          <w:color w:val="FF0000"/>
+          <w:rtl/>
+        </w:rPr>
+        <w:t xml:space="preserve"> ל</w:t>
+      </w:r>
+      <w:r>
+        <w:rPr>
+          <w:color w:val="FF0000"/>
+        </w:rPr>
+        <w:t>lambda simple</w:t>
+      </w:r>
+      <w:r>
+        <w:rPr>
+          <w:rFonts w:hint="cs"/>
+          <w:color w:val="FF0000"/>
+          <w:rtl/>
+        </w:rPr>
+        <w:t>, הקוד שאנחנו מייצרים נמצא בהערה בתוך הטסט).</w:t>
+      </w:r>
+      <w:r>
+        <w:rPr>
+          <w:rFonts w:hint="cs"/>
+          <w:color w:val="FF0000"/>
+          <w:rtl/>
+        </w:rPr>
+        <w:t xml:space="preserve"> </w:t>
+      </w:r>
+      <w:r>
+        <w:rPr>
+          <w:rFonts w:hint="cs"/>
+          <w:color w:val="FF0000"/>
+          <w:rtl/>
+        </w:rPr>
+        <w:t>אנחנו מרחיבים את הסביבה</w:t>
+      </w:r>
+      <w:r>
+        <w:rPr>
+          <w:rFonts w:hint="cs"/>
+          <w:color w:val="FF0000"/>
+          <w:rtl/>
+        </w:rPr>
+        <w:t>.</w:t>
+      </w:r>
+    </w:p>
+    <w:p>
+      <w:pPr>
+        <w:rPr>
+          <w:color w:val="FF0000"/>
+          <w:rtl/>
+        </w:rPr>
+      </w:pPr>
+      <w:r>
+        <w:rPr>
+          <w:rFonts w:hint="cs"/>
+          <w:color w:val="FF0000"/>
+          <w:rtl/>
+        </w:rPr>
+        <w:t xml:space="preserve">בזמן ההרחבה של הסביבה </w:t>
+      </w:r>
+      <w:r>
+        <w:rPr>
+          <w:rFonts w:hint="cs"/>
+          <w:color w:val="FF0000"/>
+          <w:rtl/>
+        </w:rPr>
+        <w:t xml:space="preserve">אנחנו מעתיקים לסביבה את </w:t>
+      </w:r>
+      <w:r>
+        <w:rPr>
+          <w:color w:val="FF0000"/>
+        </w:rPr>
+        <w:t>PVAR(0)</w:t>
+      </w:r>
+      <w:r>
+        <w:rPr>
+          <w:rFonts w:hint="cs"/>
+          <w:color w:val="FF0000"/>
+          <w:rtl/>
+        </w:rPr>
+        <w:t xml:space="preserve"> ל</w:t>
+      </w:r>
+      <w:r>
+        <w:rPr>
+          <w:color w:val="FF0000"/>
+        </w:rPr>
+        <w:t>heap</w:t>
+      </w:r>
+      <w:r>
+        <w:rPr>
+          <w:rFonts w:hint="cs"/>
+          <w:color w:val="FF0000"/>
+          <w:rtl/>
+        </w:rPr>
+        <w:t xml:space="preserve"> </w:t>
+      </w:r>
+      <w:r>
+        <w:rPr>
+          <w:rFonts w:hint="cs"/>
+          <w:color w:val="FF0000"/>
+          <w:rtl/>
+        </w:rPr>
+        <w:t>למקום ה</w:t>
+      </w:r>
+      <w:r>
+        <w:rPr>
+          <w:color w:val="FF0000"/>
+        </w:rPr>
+        <w:t>[0][0]</w:t>
+      </w:r>
+      <w:r>
+        <w:rPr>
+          <w:rFonts w:hint="cs"/>
+          <w:color w:val="FF0000"/>
+          <w:rtl/>
+        </w:rPr>
+        <w:t xml:space="preserve"> </w:t>
+      </w:r>
+      <w:r>
+        <w:rPr>
+          <w:rFonts w:hint="cs"/>
+          <w:color w:val="FF0000"/>
+          <w:rtl/>
+        </w:rPr>
+        <w:t xml:space="preserve">שכרגע הוא </w:t>
+      </w:r>
+      <w:r>
+        <w:rPr>
+          <w:rFonts w:hint="cs"/>
+          <w:color w:val="FF0000"/>
+          <w:rtl/>
+        </w:rPr>
+        <w:t>מצביע ל</w:t>
+      </w:r>
+      <w:r>
+        <w:rPr>
+          <w:rFonts w:hint="cs"/>
+          <w:color w:val="FF0000"/>
+          <w:rtl/>
+        </w:rPr>
+        <w:t xml:space="preserve">סימבול </w:t>
+      </w:r>
+      <w:r>
+        <w:rPr>
+          <w:color w:val="FF0000"/>
+        </w:rPr>
+        <w:t>whatever</w:t>
+      </w:r>
+      <w:r>
+        <w:rPr>
+          <w:rFonts w:hint="cs"/>
+          <w:color w:val="FF0000"/>
+          <w:rtl/>
+        </w:rPr>
+        <w:t xml:space="preserve"> בטבלת הקבועים</w:t>
+      </w:r>
+      <w:r>
+        <w:rPr>
+          <w:rFonts w:hint="cs"/>
+          <w:color w:val="FF0000"/>
+          <w:rtl/>
+        </w:rPr>
+        <w:t>. אחרי שאנחנו מסיימים לייצר את ה</w:t>
+      </w:r>
+      <w:r>
+        <w:rPr>
+          <w:color w:val="FF0000"/>
+        </w:rPr>
+        <w:t>closure</w:t>
+      </w:r>
+      <w:r>
+        <w:rPr>
+          <w:rFonts w:hint="cs"/>
+          <w:color w:val="FF0000"/>
+          <w:rtl/>
+        </w:rPr>
+        <w:t xml:space="preserve"> (שסוחב </w:t>
+      </w:r>
+      <w:proofErr w:type="spellStart"/>
+      <w:r>
+        <w:rPr>
+          <w:rFonts w:hint="cs"/>
+          <w:color w:val="FF0000"/>
+          <w:rtl/>
+        </w:rPr>
+        <w:t>איתו</w:t>
+      </w:r>
+      <w:proofErr w:type="spellEnd"/>
+      <w:r>
+        <w:rPr>
+          <w:rFonts w:hint="cs"/>
+          <w:color w:val="FF0000"/>
+          <w:rtl/>
+        </w:rPr>
+        <w:t xml:space="preserve"> את הסביבה) אנחנו דורסים עם </w:t>
+      </w:r>
+      <w:r>
+        <w:rPr>
+          <w:color w:val="FF0000"/>
+        </w:rPr>
+        <w:t>set!</w:t>
+      </w:r>
+      <w:r>
+        <w:rPr>
+          <w:rFonts w:hint="cs"/>
+          <w:color w:val="FF0000"/>
+          <w:rtl/>
+        </w:rPr>
+        <w:t xml:space="preserve"> את המשתנה </w:t>
+      </w:r>
+      <w:r>
+        <w:rPr>
+          <w:color w:val="FF0000"/>
+        </w:rPr>
+        <w:t>PVAR(0)</w:t>
+      </w:r>
+      <w:r>
+        <w:rPr>
+          <w:rFonts w:hint="cs"/>
+          <w:color w:val="FF0000"/>
+          <w:rtl/>
+        </w:rPr>
+        <w:t xml:space="preserve"> </w:t>
+      </w:r>
+      <w:r>
+        <w:rPr>
+          <w:rFonts w:hint="cs"/>
+          <w:color w:val="FF0000"/>
+          <w:rtl/>
+        </w:rPr>
+        <w:t>על ה</w:t>
+      </w:r>
+      <w:r>
+        <w:rPr>
+          <w:color w:val="FF0000"/>
+        </w:rPr>
+        <w:t>stack</w:t>
+      </w:r>
+      <w:r>
+        <w:rPr>
+          <w:rFonts w:hint="cs"/>
+          <w:color w:val="FF0000"/>
+          <w:rtl/>
+        </w:rPr>
+        <w:t xml:space="preserve"> עם הכתובת ל</w:t>
+      </w:r>
+      <w:r>
+        <w:rPr>
+          <w:color w:val="FF0000"/>
+        </w:rPr>
+        <w:t>closure</w:t>
+      </w:r>
+      <w:r>
+        <w:rPr>
+          <w:rFonts w:hint="cs"/>
+          <w:color w:val="FF0000"/>
+          <w:rtl/>
+        </w:rPr>
+        <w:t xml:space="preserve"> שהרגע ייצרנו</w:t>
+      </w:r>
+      <w:r>
+        <w:rPr>
+          <w:rFonts w:hint="cs"/>
+          <w:color w:val="FF0000"/>
+          <w:rtl/>
+        </w:rPr>
+        <w:t>. בסביבה של ה</w:t>
+      </w:r>
+      <w:r>
+        <w:rPr>
+          <w:color w:val="FF0000"/>
+        </w:rPr>
+        <w:t>closure</w:t>
+      </w:r>
+      <w:r>
+        <w:rPr>
+          <w:rFonts w:hint="cs"/>
+          <w:color w:val="FF0000"/>
+          <w:rtl/>
+        </w:rPr>
+        <w:t xml:space="preserve"> ב</w:t>
+      </w:r>
+      <w:r>
+        <w:rPr>
+          <w:color w:val="FF0000"/>
+        </w:rPr>
+        <w:t>heap</w:t>
+      </w:r>
+      <w:r>
+        <w:rPr>
+          <w:rFonts w:hint="cs"/>
+          <w:color w:val="FF0000"/>
+          <w:rtl/>
+        </w:rPr>
+        <w:t xml:space="preserve"> עדיין יש מצביע לסימבול של </w:t>
+      </w:r>
+      <w:r>
+        <w:rPr>
+          <w:color w:val="FF0000"/>
+        </w:rPr>
+        <w:t>whatever</w:t>
+      </w:r>
+      <w:r>
+        <w:rPr>
+          <w:rFonts w:hint="cs"/>
+          <w:color w:val="FF0000"/>
+          <w:rtl/>
+        </w:rPr>
+        <w:t xml:space="preserve"> (כפי שהיה ב</w:t>
+      </w:r>
+      <w:r>
+        <w:rPr>
+          <w:color w:val="FF0000"/>
+        </w:rPr>
+        <w:t>stack</w:t>
+      </w:r>
+      <w:r>
+        <w:rPr>
+          <w:rFonts w:hint="cs"/>
+          <w:color w:val="FF0000"/>
+          <w:rtl/>
+        </w:rPr>
+        <w:t xml:space="preserve">). לכן כשאנחנו באים להפעיל את </w:t>
+      </w:r>
+      <w:proofErr w:type="spellStart"/>
+      <w:r>
+        <w:rPr>
+          <w:color w:val="FF0000"/>
+        </w:rPr>
+        <w:t>func</w:t>
+      </w:r>
+      <w:proofErr w:type="spellEnd"/>
+      <w:r>
+        <w:rPr>
+          <w:rFonts w:hint="cs"/>
+          <w:color w:val="FF0000"/>
+          <w:rtl/>
+        </w:rPr>
+        <w:t xml:space="preserve"> בתוך ה</w:t>
+      </w:r>
+      <w:r>
+        <w:rPr>
+          <w:color w:val="FF0000"/>
+        </w:rPr>
+        <w:t>if</w:t>
+      </w:r>
+      <w:r>
+        <w:rPr>
+          <w:rFonts w:hint="cs"/>
+          <w:color w:val="FF0000"/>
+          <w:rtl/>
+        </w:rPr>
+        <w:t xml:space="preserve">, אנחנו פונים ל </w:t>
+      </w:r>
+      <w:proofErr w:type="spellStart"/>
+      <w:r>
+        <w:rPr>
+          <w:color w:val="FF0000"/>
+        </w:rPr>
+        <w:t>VarBound</w:t>
+      </w:r>
+      <w:proofErr w:type="spellEnd"/>
+      <w:r>
+        <w:rPr>
+          <w:color w:val="FF0000"/>
+        </w:rPr>
+        <w:t>(func,0,0)</w:t>
+      </w:r>
+      <w:r>
+        <w:rPr>
+          <w:rFonts w:hint="cs"/>
+          <w:color w:val="FF0000"/>
+          <w:rtl/>
+        </w:rPr>
+        <w:t xml:space="preserve"> שמכיל מצביע לסימבול </w:t>
+      </w:r>
+      <w:r>
+        <w:rPr>
+          <w:color w:val="FF0000"/>
+        </w:rPr>
+        <w:t>whatever</w:t>
+      </w:r>
+      <w:r>
+        <w:rPr>
+          <w:rFonts w:hint="cs"/>
+          <w:color w:val="FF0000"/>
+          <w:rtl/>
+        </w:rPr>
+        <w:t xml:space="preserve">. כשאנחנו מנסים לקרוא לזה, יש </w:t>
+      </w:r>
+      <w:proofErr w:type="spellStart"/>
+      <w:r>
+        <w:rPr>
+          <w:color w:val="FF0000"/>
+        </w:rPr>
+        <w:t>segfault</w:t>
+      </w:r>
+      <w:proofErr w:type="spellEnd"/>
+      <w:r>
+        <w:rPr>
+          <w:rFonts w:hint="cs"/>
+          <w:color w:val="FF0000"/>
+          <w:rtl/>
+        </w:rPr>
+        <w:t xml:space="preserve"> (אם משאירים את הבדיקה של ה</w:t>
+      </w:r>
+      <w:r>
+        <w:rPr>
+          <w:color w:val="FF0000"/>
+        </w:rPr>
+        <w:t>closure type</w:t>
+      </w:r>
+      <w:r>
+        <w:rPr>
+          <w:rFonts w:hint="cs"/>
+          <w:color w:val="FF0000"/>
+          <w:rtl/>
+        </w:rPr>
+        <w:t xml:space="preserve"> אז יקפוץ </w:t>
+      </w:r>
+      <w:r>
+        <w:rPr>
+          <w:color w:val="FF0000"/>
+        </w:rPr>
+        <w:t>int3</w:t>
+      </w:r>
+      <w:r>
+        <w:rPr>
+          <w:rFonts w:hint="cs"/>
+          <w:color w:val="FF0000"/>
+          <w:rtl/>
+        </w:rPr>
+        <w:t>) .</w:t>
+      </w:r>
+    </w:p>
+    <w:p>
+      <w:pPr>
+        <w:rPr>
+          <w:color w:val="FF0000"/>
+          <w:rtl/>
+        </w:rPr>
+      </w:pPr>
+      <w:r>
+        <w:rPr>
+          <w:rFonts w:hint="cs"/>
+          <w:color w:val="FF0000"/>
+          <w:rtl/>
+        </w:rPr>
+        <w:t>אם עושים בוקס (הכרחתי ב</w:t>
+      </w:r>
+      <w:r>
+        <w:rPr>
+          <w:color w:val="FF0000"/>
+        </w:rPr>
+        <w:t>semantic-</w:t>
+      </w:r>
+      <w:proofErr w:type="spellStart"/>
+      <w:r>
+        <w:rPr>
+          <w:color w:val="FF0000"/>
+        </w:rPr>
+        <w:t>analyser</w:t>
+      </w:r>
+      <w:proofErr w:type="spellEnd"/>
+      <w:r>
+        <w:rPr>
+          <w:rFonts w:hint="cs"/>
+          <w:color w:val="FF0000"/>
+          <w:rtl/>
+        </w:rPr>
+        <w:t xml:space="preserve"> לעשות בוקס </w:t>
+      </w:r>
+      <w:proofErr w:type="spellStart"/>
+      <w:r>
+        <w:rPr>
+          <w:rFonts w:hint="cs"/>
+          <w:color w:val="FF0000"/>
+          <w:rtl/>
+        </w:rPr>
+        <w:t>להכל</w:t>
+      </w:r>
+      <w:proofErr w:type="spellEnd"/>
+      <w:r>
+        <w:rPr>
+          <w:rFonts w:hint="cs"/>
+          <w:color w:val="FF0000"/>
+          <w:rtl/>
+        </w:rPr>
+        <w:t xml:space="preserve">) אז הקוד עובד נפלא. </w:t>
+      </w:r>
+    </w:p>
+    <w:p>
+      <w:pPr>
+        <w:rPr>
+          <w:rFonts w:hint="cs"/>
+          <w:color w:val="FF0000"/>
+          <w:rtl/>
+        </w:rPr>
+      </w:pPr>
+      <w:r>
+        <w:rPr>
+          <w:rFonts w:hint="cs"/>
+          <w:color w:val="FF0000"/>
+          <w:rtl/>
+        </w:rPr>
+        <w:t xml:space="preserve">[צריך לשים לב שאם עושים </w:t>
+      </w:r>
+      <w:r>
+        <w:rPr>
+          <w:color w:val="FF0000"/>
+        </w:rPr>
+        <w:t>include</w:t>
+      </w:r>
+      <w:r>
+        <w:rPr>
+          <w:rFonts w:hint="cs"/>
+          <w:color w:val="FF0000"/>
+          <w:rtl/>
+        </w:rPr>
+        <w:t xml:space="preserve"> ל </w:t>
+      </w:r>
+      <w:proofErr w:type="spellStart"/>
+      <w:r>
+        <w:rPr>
+          <w:color w:val="FF0000"/>
+        </w:rPr>
+        <w:t>stdlib.scm</w:t>
+      </w:r>
+      <w:proofErr w:type="spellEnd"/>
+      <w:r>
+        <w:rPr>
+          <w:rFonts w:hint="cs"/>
+          <w:color w:val="FF0000"/>
+          <w:rtl/>
+        </w:rPr>
+        <w:t xml:space="preserve"> אז יש </w:t>
+      </w:r>
+      <w:proofErr w:type="spellStart"/>
+      <w:r>
+        <w:rPr>
+          <w:color w:val="FF0000"/>
+        </w:rPr>
+        <w:t>segfault</w:t>
+      </w:r>
+      <w:proofErr w:type="spellEnd"/>
+      <w:r>
+        <w:rPr>
+          <w:rFonts w:hint="cs"/>
+          <w:color w:val="FF0000"/>
+          <w:rtl/>
+        </w:rPr>
+        <w:t xml:space="preserve"> בלי שום קשר כי גם שם יש פונקציות רקורסיביות]</w:t>
+      </w:r>
+      <w:bookmarkStart w:id="0" w:name="_GoBack"/>
+      <w:bookmarkEnd w:id="0"/>
     </w:p>
     <w:p>
       <w:pPr>
@@ -1454,11 +2174,54 @@
     <w:p>
       <w:pPr>
         <w:bidi w:val="0"/>
-      </w:pPr>
-      <w:r>
-        <w:rPr>
-          <w:rFonts w:cs="Arial"/>
+        <w:rPr>
+          <w:color w:val="FF0000"/>
+        </w:rPr>
+      </w:pPr>
+      <w:r>
+        <w:rPr>
+          <w:color w:val="FF0000"/>
+        </w:rPr>
+        <w:t xml:space="preserve">+ (binary version), </w:t>
+      </w:r>
+      <w:r>
+        <w:rPr>
+          <w:color w:val="FF0000"/>
+        </w:rPr>
+        <w:t>-&gt; test arithmetic2 does some crazy shit</w:t>
+      </w:r>
+      <w:r>
+        <w:rPr>
+          <w:color w:val="FF0000"/>
+        </w:rPr>
+        <w:t xml:space="preserve">, but I’m not using </w:t>
+      </w:r>
+      <w:proofErr w:type="spellStart"/>
+      <w:r>
+        <w:rPr>
+          <w:color w:val="FF0000"/>
+        </w:rPr>
+        <w:t>stdlib.scm</w:t>
+      </w:r>
+      <w:proofErr w:type="spellEnd"/>
+      <w:r>
+        <w:rPr>
+          <w:color w:val="FF0000"/>
+        </w:rPr>
+        <w:t xml:space="preserve"> so that’s probably why (?)</w:t>
+      </w:r>
+    </w:p>
+    <w:p>
+      <w:pPr>
+        <w:bidi w:val="0"/>
+        <w:rPr>
           <w:highlight w:val="yellow"/>
+        </w:rPr>
+      </w:pPr>
+      <w:r>
+        <w:rPr>
+          <w:rFonts w:cs="Arial"/>
+          <w:highlight w:val="yellow"/>
           <w:rtl/>
         </w:rPr>
         <w:t xml:space="preserve">* </w:t>
@@ -1467,8 +2230,58 @@
         <w:rPr>
           <w:highlight w:val="yellow"/>
         </w:rPr>
-        <w:t xml:space="preserve">(binary version), + (binary version), / (binary version), &lt; (binary version), = (binary version), </w:t>
-      </w:r>
+        <w:t xml:space="preserve">(binary version), </w:t>
+      </w:r>
+    </w:p>
+    <w:p>
+      <w:pPr>
+        <w:bidi w:val="0"/>
+        <w:rPr>
+          <w:highlight w:val="yellow"/>
+        </w:rPr>
+      </w:pPr>
+      <w:r>
+        <w:rPr>
+          <w:highlight w:val="yellow"/>
+        </w:rPr>
+        <w:t xml:space="preserve">/ (binary version), </w:t>
+      </w:r>
+    </w:p>
+    <w:p>
+      <w:pPr>
+        <w:bidi w:val="0"/>
+        <w:rPr>
+          <w:highlight w:val="yellow"/>
+        </w:rPr>
+      </w:pPr>
+      <w:r>
+        <w:rPr>
+          <w:highlight w:val="yellow"/>
+        </w:rPr>
+        <w:t xml:space="preserve">&lt; (binary version), </w:t>
+      </w:r>
+    </w:p>
+    <w:p>
+      <w:pPr>
+        <w:bidi w:val="0"/>
+        <w:rPr>
+          <w:highlight w:val="yellow"/>
+        </w:rPr>
+      </w:pPr>
+      <w:r>
+        <w:rPr>
+          <w:highlight w:val="yellow"/>
+        </w:rPr>
+        <w:t xml:space="preserve">= (binary version), </w:t>
+      </w:r>
+    </w:p>
+    <w:p>
+      <w:pPr>
+        <w:bidi w:val="0"/>
+        <w:rPr>
+          <w:highlight w:val="yellow"/>
+        </w:rPr>
+      </w:pPr>
       <w:proofErr w:type="spellStart"/>
       <w:r>
         <w:rPr>
@@ -1481,8 +2294,86 @@
         <w:rPr>
           <w:highlight w:val="yellow"/>
         </w:rPr>
-        <w:t xml:space="preserve">?, char-&gt;integer, char?, denominator, eq?, exact-&gt;inexact, </w:t>
-      </w:r>
+        <w:t xml:space="preserve">?, </w:t>
+      </w:r>
+    </w:p>
+    <w:p>
+      <w:pPr>
+        <w:bidi w:val="0"/>
+        <w:rPr>
+          <w:highlight w:val="yellow"/>
+        </w:rPr>
+      </w:pPr>
+      <w:r>
+        <w:rPr>
+          <w:highlight w:val="yellow"/>
+        </w:rPr>
+        <w:t xml:space="preserve">char-&gt;integer, </w:t>
+      </w:r>
+    </w:p>
+    <w:p>
+      <w:pPr>
+        <w:bidi w:val="0"/>
+        <w:rPr>
+          <w:highlight w:val="yellow"/>
+        </w:rPr>
+      </w:pPr>
+      <w:r>
+        <w:rPr>
+          <w:highlight w:val="yellow"/>
+        </w:rPr>
+        <w:t xml:space="preserve">char?, </w:t>
+      </w:r>
+    </w:p>
+    <w:p>
+      <w:pPr>
+        <w:bidi w:val="0"/>
+        <w:rPr>
+          <w:highlight w:val="yellow"/>
+        </w:rPr>
+      </w:pPr>
+      <w:r>
+        <w:rPr>
+          <w:highlight w:val="yellow"/>
+        </w:rPr>
+        <w:t xml:space="preserve">denominator, </w:t>
+      </w:r>
+    </w:p>
+    <w:p>
+      <w:pPr>
+        <w:bidi w:val="0"/>
+        <w:rPr>
+          <w:highlight w:val="yellow"/>
+        </w:rPr>
+      </w:pPr>
+      <w:r>
+        <w:rPr>
+          <w:highlight w:val="yellow"/>
+        </w:rPr>
+        <w:t xml:space="preserve">eq?, </w:t>
+      </w:r>
+    </w:p>
+    <w:p>
+      <w:pPr>
+        <w:bidi w:val="0"/>
+        <w:rPr>
+          <w:highlight w:val="yellow"/>
+        </w:rPr>
+      </w:pPr>
+      <w:r>
+        <w:rPr>
+          <w:highlight w:val="yellow"/>
+        </w:rPr>
+        <w:t xml:space="preserve">exact-&gt;inexact, </w:t>
+      </w:r>
+    </w:p>
+    <w:p>
+      <w:pPr>
+        <w:bidi w:val="0"/>
+        <w:rPr>
+          <w:highlight w:val="yellow"/>
+        </w:rPr>
+      </w:pPr>
       <w:proofErr w:type="spellStart"/>
       <w:r>
         <w:rPr>
@@ -1497,6 +2388,11 @@
         </w:rPr>
         <w:t xml:space="preserve">?, </w:t>
       </w:r>
+    </w:p>
+    <w:p>
+      <w:pPr>
+        <w:bidi w:val="0"/>
+      </w:pPr>
       <w:proofErr w:type="spellStart"/>
       <w:r>
         <w:rPr>
@@ -1514,10 +2410,16 @@
       <w:r>
         <w:t xml:space="preserve"> version), </w:t>
       </w:r>
+    </w:p>
+    <w:p>
+      <w:pPr>
+        <w:bidi w:val="0"/>
+      </w:pPr>
       <w:r>
         <w:rPr>
           <w:highlight w:val="green"/>
         </w:rPr>
+        <w:lastRenderedPageBreak/>
         <w:t>integer-&gt;char, make-string (binary version), null?, pair?, procedure?, rational?, string-length, string-ref, string-set!, string?, symbol?, symbol-&gt;string</w:t>
       </w:r>
       <w:r>
@@ -1539,7 +2441,6 @@
     <w:p>
       <w:pPr>
         <w:rPr>
-          <w:rFonts w:hint="cs"/>
           <w:rtl/>
         </w:rPr>
       </w:pPr>
@@ -1575,43 +2476,32 @@
         </w:rPr>
         <w:t>):</w:t>
       </w:r>
-      <w:bookmarkStart w:id="0" w:name="_GoBack"/>
-      <w:bookmarkEnd w:id="0"/>
-    </w:p>
-    <w:p>
-      <w:pPr>
-        <w:rPr>
-          <w:rFonts w:hint="cs"/>
-          <w:rtl/>
-        </w:rPr>
-      </w:pPr>
-      <w:r>
-        <w:rPr>
-          <w:rFonts w:cs="Arial"/>
-          <w:rtl/>
-        </w:rPr>
-        <w:tab/>
-      </w:r>
-      <w:r>
-        <w:rPr>
-          <w:rFonts w:cs="Arial"/>
-          <w:rtl/>
-        </w:rPr>
-        <w:tab/>
-      </w:r>
-      <w:proofErr w:type="gramStart"/>
+    </w:p>
+    <w:p>
+      <w:pPr>
+        <w:rPr>
+          <w:rtl/>
+        </w:rPr>
+      </w:pPr>
+      <w:r>
+        <w:rPr>
+          <w:rFonts w:cs="Arial"/>
+          <w:rtl/>
+        </w:rPr>
+        <w:tab/>
+      </w:r>
+      <w:r>
+        <w:rPr>
+          <w:rFonts w:cs="Arial"/>
+          <w:rtl/>
+        </w:rPr>
+        <w:tab/>
+      </w:r>
       <w:r>
         <w:rPr>
           <w:highlight w:val="yellow"/>
         </w:rPr>
-        <w:t>a</w:t>
-      </w:r>
-      <w:proofErr w:type="gramEnd"/>
-      <w:r>
-        <w:rPr>
-          <w:highlight w:val="yellow"/>
-        </w:rPr>
-        <w:t>. not</w:t>
+        <w:t>a. not</w:t>
       </w:r>
     </w:p>
     <w:p>
@@ -1688,11 +2578,9 @@
         </w:rPr>
         <w:tab/>
       </w:r>
-      <w:proofErr w:type="gramStart"/>
       <w:r>
         <w:t>a</w:t>
       </w:r>
-      <w:proofErr w:type="gramEnd"/>
       <w:r>
         <w:rPr>
           <w:rFonts w:cs="Arial"/>
@@ -1720,7 +2608,6 @@
     <w:p>
       <w:pPr>
         <w:rPr>
-          <w:rFonts w:hint="cs"/>
           <w:strike/>
           <w:color w:val="808080" w:themeColor="background1" w:themeShade="80"/>
           <w:rtl/>
@@ -1744,21 +2631,12 @@
         </w:rPr>
         <w:tab/>
       </w:r>
-      <w:proofErr w:type="gramStart"/>
       <w:r>
         <w:rPr>
           <w:strike/>
           <w:color w:val="808080" w:themeColor="background1" w:themeShade="80"/>
         </w:rPr>
-        <w:t>car</w:t>
-      </w:r>
-      <w:proofErr w:type="gramEnd"/>
-      <w:r>
-        <w:rPr>
-          <w:strike/>
-          <w:color w:val="808080" w:themeColor="background1" w:themeShade="80"/>
-        </w:rPr>
-        <w:t xml:space="preserve">, </w:t>
+        <w:t xml:space="preserve">car, </w:t>
       </w:r>
       <w:proofErr w:type="spellStart"/>
       <w:r>
@@ -1845,11 +2723,9 @@
         </w:rPr>
         <w:tab/>
       </w:r>
-      <w:proofErr w:type="gramStart"/>
       <w:r>
         <w:t>b</w:t>
       </w:r>
-      <w:proofErr w:type="gramEnd"/>
       <w:r>
         <w:rPr>
           <w:rFonts w:cs="Arial"/>
@@ -1895,21 +2771,12 @@
         <w:tab/>
         <w:t xml:space="preserve"> </w:t>
       </w:r>
-      <w:proofErr w:type="gramStart"/>
       <w:r>
         <w:rPr>
           <w:strike/>
           <w:color w:val="808080" w:themeColor="background1" w:themeShade="80"/>
         </w:rPr>
-        <w:t>fold-left</w:t>
-      </w:r>
-      <w:proofErr w:type="gramEnd"/>
-      <w:r>
-        <w:rPr>
-          <w:strike/>
-          <w:color w:val="808080" w:themeColor="background1" w:themeShade="80"/>
-        </w:rPr>
-        <w:t xml:space="preserve"> (non-variadic!), fold-right (non-variadic!), and cons* (variadic)</w:t>
+        <w:t>fold-left (non-variadic!), fold-right (non-variadic!), and cons* (variadic)</w:t>
       </w:r>
     </w:p>
     <w:p>
@@ -1990,179 +2857,142 @@
     <w:p>
       <w:pPr>
         <w:rPr>
-          <w:rFonts w:hint="cs"/>
-          <w:rtl/>
-        </w:rPr>
-      </w:pPr>
-      <w:r>
-        <w:rPr>
-          <w:rFonts w:cs="Arial"/>
-          <w:rtl/>
-        </w:rPr>
-        <w:tab/>
-      </w:r>
-      <w:r>
-        <w:rPr>
-          <w:rFonts w:cs="Arial"/>
-          <w:rtl/>
-        </w:rPr>
-        <w:tab/>
-      </w:r>
-      <w:proofErr w:type="gramStart"/>
+          <w:rtl/>
+        </w:rPr>
+      </w:pPr>
+      <w:r>
+        <w:rPr>
+          <w:rFonts w:cs="Arial"/>
+          <w:rtl/>
+        </w:rPr>
+        <w:tab/>
+      </w:r>
+      <w:r>
+        <w:rPr>
+          <w:rFonts w:cs="Arial"/>
+          <w:rtl/>
+        </w:rPr>
+        <w:tab/>
+      </w:r>
       <w:r>
         <w:rPr>
           <w:highlight w:val="green"/>
         </w:rPr>
-        <w:t>integer</w:t>
-      </w:r>
-      <w:proofErr w:type="gramEnd"/>
-      <w:r>
-        <w:rPr>
+        <w:t>integer?, number?, zero</w:t>
+      </w:r>
+      <w:r>
+        <w:rPr>
+          <w:rFonts w:cs="Arial"/>
           <w:highlight w:val="green"/>
-        </w:rPr>
-        <w:t>?, number?, zero</w:t>
-      </w:r>
-      <w:r>
-        <w:rPr>
-          <w:rFonts w:cs="Arial"/>
+          <w:rtl/>
+        </w:rPr>
+        <w:t>?</w:t>
+      </w:r>
+    </w:p>
+    <w:p>
+      <w:pPr>
+        <w:rPr>
+          <w:rtl/>
+        </w:rPr>
+      </w:pPr>
+    </w:p>
+    <w:p>
+      <w:pPr>
+        <w:rPr>
+          <w:rtl/>
+        </w:rPr>
+      </w:pPr>
+      <w:r>
+        <w:rPr>
+          <w:rFonts w:cs="Arial"/>
+          <w:rtl/>
+        </w:rPr>
+        <w:tab/>
+        <w:t>9</w:t>
+      </w:r>
+      <w:r>
+        <w:rPr>
+          <w:rFonts w:cs="Arial" w:hint="cs"/>
+          <w:rtl/>
+        </w:rPr>
+        <w:t>ה.</w:t>
+      </w:r>
+      <w:r>
+        <w:rPr>
+          <w:rFonts w:cs="Arial"/>
+          <w:rtl/>
+        </w:rPr>
+        <w:t xml:space="preserve"> ניתן לבדוק את:</w:t>
+      </w:r>
+    </w:p>
+    <w:p>
+      <w:pPr>
+        <w:rPr>
+          <w:rtl/>
+        </w:rPr>
+      </w:pPr>
+      <w:r>
+        <w:rPr>
+          <w:rFonts w:cs="Arial"/>
+          <w:rtl/>
+        </w:rPr>
+        <w:tab/>
+      </w:r>
+      <w:r>
+        <w:rPr>
+          <w:rFonts w:cs="Arial"/>
+          <w:rtl/>
+        </w:rPr>
+        <w:tab/>
+      </w:r>
+      <w:r>
+        <w:rPr>
+          <w:highlight w:val="yellow"/>
+        </w:rPr>
+        <w:t>a. * (variadic), + (variadic), - (variadic), / (variadic), &lt; (variadic), = (variadic), &gt;</w:t>
+      </w:r>
+      <w:r>
+        <w:t xml:space="preserve"> </w:t>
+      </w:r>
+      <w:r>
+        <w:rPr>
+          <w:highlight w:val="yellow"/>
+        </w:rPr>
+        <w:t>(variadic)</w:t>
+      </w:r>
+      <w:r>
+        <w:rPr>
           <w:highlight w:val="green"/>
-          <w:rtl/>
-        </w:rPr>
-        <w:t>?</w:t>
-      </w:r>
-    </w:p>
-    <w:p>
-      <w:pPr>
-        <w:rPr>
-          <w:rtl/>
-        </w:rPr>
-      </w:pPr>
-    </w:p>
-    <w:p>
-      <w:pPr>
-        <w:rPr>
-          <w:rtl/>
-        </w:rPr>
-      </w:pPr>
-      <w:r>
-        <w:rPr>
-          <w:rFonts w:cs="Arial"/>
-          <w:rtl/>
-        </w:rPr>
-        <w:tab/>
-        <w:t>9</w:t>
-      </w:r>
-      <w:r>
-        <w:rPr>
-          <w:rFonts w:cs="Arial" w:hint="cs"/>
-          <w:rtl/>
-        </w:rPr>
-        <w:t>ה.</w:t>
-      </w:r>
-      <w:r>
-        <w:rPr>
-          <w:rFonts w:cs="Arial"/>
-          <w:rtl/>
-        </w:rPr>
-        <w:t xml:space="preserve"> ניתן לבדוק את:</w:t>
-      </w:r>
-    </w:p>
-    <w:p>
-      <w:pPr>
-        <w:rPr>
-          <w:rtl/>
-        </w:rPr>
-      </w:pPr>
-      <w:r>
-        <w:rPr>
-          <w:rFonts w:cs="Arial"/>
-          <w:rtl/>
-        </w:rPr>
-        <w:tab/>
-      </w:r>
-      <w:r>
-        <w:rPr>
-          <w:rFonts w:cs="Arial"/>
-          <w:rtl/>
-        </w:rPr>
-        <w:tab/>
-      </w:r>
-      <w:r>
-        <w:rPr>
-          <w:highlight w:val="yellow"/>
-        </w:rPr>
-        <w:t>a. * (variadic), + (variadic), - (variadic), / (variadic), &lt; (variadic), = (variadic), &gt;</w:t>
+        </w:rPr>
+        <w:t xml:space="preserve">, append (variadic), equal?, </w:t>
+      </w:r>
+      <w:proofErr w:type="spellStart"/>
+      <w:r>
+        <w:rPr>
+          <w:highlight w:val="green"/>
+        </w:rPr>
+        <w:t>gcd</w:t>
+      </w:r>
+      <w:proofErr w:type="spellEnd"/>
+      <w:r>
+        <w:rPr>
+          <w:highlight w:val="green"/>
+        </w:rPr>
+        <w:t xml:space="preserve"> (variadic), length, make-string, map (variadic),</w:t>
       </w:r>
       <w:r>
         <w:t xml:space="preserve"> </w:t>
       </w:r>
       <w:r>
         <w:rPr>
-          <w:highlight w:val="yellow"/>
-        </w:rPr>
-        <w:t>(variadic)</w:t>
-      </w:r>
-      <w:r>
-        <w:rPr>
           <w:highlight w:val="green"/>
         </w:rPr>
-        <w:t>, append (variadic), equal</w:t>
-      </w:r>
-      <w:proofErr w:type="gramStart"/>
-      <w:r>
-        <w:rPr>
+        <w:t>string-&gt;list</w:t>
+      </w:r>
+      <w:r>
+        <w:rPr>
+          <w:rFonts w:cs="Arial"/>
           <w:highlight w:val="green"/>
-        </w:rPr>
-        <w:t>?,</w:t>
-      </w:r>
-      <w:proofErr w:type="gramEnd"/>
-      <w:r>
-        <w:rPr>
-          <w:highlight w:val="green"/>
-        </w:rPr>
-        <w:t xml:space="preserve"> </w:t>
-      </w:r>
-      <w:proofErr w:type="spellStart"/>
-      <w:r>
-        <w:rPr>
-          <w:highlight w:val="green"/>
-        </w:rPr>
-        <w:t>gcd</w:t>
-      </w:r>
-      <w:proofErr w:type="spellEnd"/>
-      <w:r>
-        <w:rPr>
-          <w:highlight w:val="green"/>
-        </w:rPr>
-        <w:t xml:space="preserve"> (</w:t>
-      </w:r>
-      <w:proofErr w:type="spellStart"/>
-      <w:r>
-        <w:rPr>
-          <w:highlight w:val="green"/>
-        </w:rPr>
-        <w:t>variadic</w:t>
-      </w:r>
-      <w:proofErr w:type="spellEnd"/>
-      <w:r>
-        <w:rPr>
-          <w:highlight w:val="green"/>
-        </w:rPr>
-        <w:t>), length, make-string, map (variadic),</w:t>
-      </w:r>
-      <w:r>
-        <w:t xml:space="preserve"> </w:t>
-      </w:r>
-      <w:r>
-        <w:rPr>
-          <w:highlight w:val="green"/>
-        </w:rPr>
-        <w:t>string-&gt;list</w:t>
-      </w:r>
-      <w:r>
-        <w:rPr>
-          <w:rFonts w:cs="Arial"/>
-          <w:highlight w:val="green"/>
           <w:rtl/>
         </w:rPr>
         <w:t>.</w:t>
@@ -2185,7 +3015,6 @@
     <w:p>
       <w:pPr>
         <w:rPr>
-          <w:rFonts w:hint="cs"/>
           <w:rtl/>
         </w:rPr>
       </w:pPr>
@@ -2242,7 +3071,6 @@
           <w:bCs/>
           <w:rtl/>
         </w:rPr>
-        <w:lastRenderedPageBreak/>
         <w:t>(יום 9)</w:t>
       </w:r>
     </w:p>
@@ -2293,11 +3121,9 @@
         </w:rPr>
         <w:tab/>
       </w:r>
-      <w:proofErr w:type="gramStart"/>
       <w:r>
         <w:t>a</w:t>
       </w:r>
-      <w:proofErr w:type="gramEnd"/>
       <w:r>
         <w:rPr>
           <w:rFonts w:cs="Arial"/>
@@ -2358,11 +3184,9 @@
         </w:rPr>
         <w:tab/>
       </w:r>
-      <w:proofErr w:type="gramStart"/>
       <w:r>
         <w:t>c</w:t>
       </w:r>
-      <w:proofErr w:type="gramEnd"/>
       <w:r>
         <w:rPr>
           <w:rFonts w:hint="cs"/>
@@ -2469,6 +3293,7 @@
           <w:rFonts w:cs="Arial"/>
           <w:rtl/>
         </w:rPr>
+        <w:lastRenderedPageBreak/>
         <w:tab/>
       </w:r>
       <w:r>
@@ -2524,7 +3349,7 @@
 </file>
 
 <file path=word/numbering.xml><?xml version="1.0" encoding="utf-8"?>
-<w:numbering xmlns:wpc="http://schemas.microsoft.com/office/word/2010/wordprocessingCanvas" xmlns:mc="http://schemas.openxmlformats.org/markup-compatibility/2006" xmlns:o="urn:schemas-microsoft-com:office:office" xmlns:r="http://schemas.openxmlformats.org/officeDocument/2006/relationships" xmlns:m="http://schemas.openxmlformats.org/officeDocument/2006/math" xmlns:v="urn:schemas-microsoft-com:vml" xmlns:wp14="http://schemas.microsoft.com/office/word/2010/wordprocessingDrawing" xmlns:wp="http://schemas.openxmlformats.org/drawingml/2006/wordprocessingDrawing" xmlns:w10="urn:schemas-microsoft-com:office:word" xmlns:w="http://schemas.openxmlformats.org/wordprocessingml/2006/main" xmlns:w14="http://schemas.microsoft.com/office/word/2010/wordml" xmlns:w15="http://schemas.microsoft.com/office/word/2012/wordml" xmlns:wpg="http://schemas.microsoft.com/office/word/2010/wordprocessingGroup" xmlns:wpi="http://schemas.microsoft.com/office/word/2010/wordprocessingInk" xmlns:wne="http://schemas.microsoft.com/office/word/2006/wordml" xmlns:wps="http://schemas.microsoft.com/office/word/2010/wordprocessingShape" mc:Ignorable="w14 w15 wp14">
+<w:numbering xmlns:wpc="http://schemas.microsoft.com/office/word/2010/wordprocessingCanvas" xmlns:cx="http://schemas.microsoft.com/office/drawing/2014/chartex" xmlns:cx1="http://schemas.microsoft.com/office/drawing/2015/9/8/chartex" xmlns:cx2="http://schemas.microsoft.com/office/drawing/2015/10/21/chartex" xmlns:cx3="http://schemas.microsoft.com/office/drawing/2016/5/9/chartex" xmlns:cx4="http://schemas.microsoft.com/office/drawing/2016/5/10/chartex" xmlns:cx5="http://schemas.microsoft.com/office/drawing/2016/5/11/chartex" xmlns:cx6="http://schemas.microsoft.com/office/drawing/2016/5/12/chartex" xmlns:cx7="http://schemas.microsoft.com/office/drawing/2016/5/13/chartex" xmlns:cx8="http://schemas.microsoft.com/office/drawing/2016/5/14/chartex" xmlns:mc="http://schemas.openxmlformats.org/markup-compatibility/2006" xmlns:aink="http://schemas.microsoft.com/office/drawing/2016/ink" xmlns:am3d="http://schemas.microsoft.com/office/drawing/2017/model3d" xmlns:o="urn:schemas-microsoft-com:office:office" xmlns:r="http://schemas.openxmlformats.org/officeDocument/2006/relationships" xmlns:m="http://schemas.openxmlformats.org/officeDocument/2006/math" xmlns:v="urn:schemas-microsoft-com:vml" xmlns:wp14="http://schemas.microsoft.com/office/word/2010/wordprocessingDrawing" xmlns:wp="http://schemas.openxmlformats.org/drawingml/2006/wordprocessingDrawing" xmlns:w10="urn:schemas-microsoft-com:office:word" xmlns:w="http://schemas.openxmlformats.org/wordprocessingml/2006/main" xmlns:w14="http://schemas.microsoft.com/office/word/2010/wordml" xmlns:w15="http://schemas.microsoft.com/office/word/2012/wordml" xmlns:w16cid="http://schemas.microsoft.com/office/word/2016/wordml/cid" xmlns:w16se="http://schemas.microsoft.com/office/word/2015/wordml/symex" xmlns:wpg="http://schemas.microsoft.com/office/word/2010/wordprocessingGroup" xmlns:wpi="http://schemas.microsoft.com/office/word/2010/wordprocessingInk" xmlns:wne="http://schemas.microsoft.com/office/word/2006/wordml" xmlns:wps="http://schemas.microsoft.com/office/word/2010/wordprocessingShape" mc:Ignorable="w14 w15 w16se w16cid wp14">
   <w:abstractNum w:abstractNumId="0" w15:restartNumberingAfterBreak="0">
     <w:nsid w:val="152C0055"/>
     <w:multiLevelType w:val="hybridMultilevel"/>
@@ -2645,7 +3470,7 @@
 </file>
 
 <file path=word/styles.xml><?xml version="1.0" encoding="utf-8"?>
-<w:styles xmlns:mc="http://schemas.openxmlformats.org/markup-compatibility/2006" xmlns:r="http://schemas.openxmlformats.org/officeDocument/2006/relationships" xmlns:w="http://schemas.openxmlformats.org/wordprocessingml/2006/main" xmlns:w14="http://schemas.microsoft.com/office/word/2010/wordml" xmlns:w15="http://schemas.microsoft.com/office/word/2012/wordml" mc:Ignorable="w14 w15">
+<w:styles xmlns:mc="http://schemas.openxmlformats.org/markup-compatibility/2006" xmlns:r="http://schemas.openxmlformats.org/officeDocument/2006/relationships" xmlns:w="http://schemas.openxmlformats.org/wordprocessingml/2006/main" xmlns:w14="http://schemas.microsoft.com/office/word/2010/wordml" xmlns:w15="http://schemas.microsoft.com/office/word/2012/wordml" xmlns:w16cid="http://schemas.microsoft.com/office/word/2016/wordml/cid" xmlns:w16se="http://schemas.microsoft.com/office/word/2015/wordml/symex" mc:Ignorable="w14 w15 w16se w16cid">
   <w:docDefaults>
     <w:rPrDefault>
       <w:rPr>
@@ -2661,7 +3486,7 @@
       </w:pPr>
     </w:pPrDefault>
   </w:docDefaults>
-  <w:latentStyles w:defLockedState="0" w:defUIPriority="99" w:defSemiHidden="0" w:defUnhideWhenUsed="0" w:defQFormat="0" w:count="371">
+  <w:latentStyles w:defLockedState="0" w:defUIPriority="99" w:defSemiHidden="0" w:defUnhideWhenUsed="0" w:defQFormat="0" w:count="376">
     <w:lsdException w:name="Normal" w:uiPriority="0" w:qFormat="1"/>
     <w:lsdException w:name="heading 1" w:uiPriority="9" w:qFormat="1"/>
     <w:lsdException w:name="heading 2" w:semiHidden="1" w:uiPriority="9" w:unhideWhenUsed="1" w:qFormat="1"/>
@@ -2767,7 +3592,6 @@
     <w:lsdException w:name="HTML Sample" w:semiHidden="1" w:unhideWhenUsed="1"/>
     <w:lsdException w:name="HTML Typewriter" w:semiHidden="1" w:unhideWhenUsed="1"/>
     <w:lsdException w:name="HTML Variable" w:semiHidden="1" w:unhideWhenUsed="1"/>
-    <w:lsdException w:name="Normal Table" w:semiHidden="1" w:unhideWhenUsed="1"/>
     <w:lsdException w:name="annotation subject" w:semiHidden="1" w:unhideWhenUsed="1"/>
     <w:lsdException w:name="No List" w:semiHidden="1" w:unhideWhenUsed="1"/>
     <w:lsdException w:name="Outline List 1" w:semiHidden="1" w:unhideWhenUsed="1"/>
@@ -2810,11 +3634,8 @@
     <w:lsdException w:name="Table Contemporary" w:semiHidden="1" w:unhideWhenUsed="1"/>
     <w:lsdException w:name="Table Elegant" w:semiHidden="1" w:unhideWhenUsed="1"/>
     <w:lsdException w:name="Table Professional" w:semiHidden="1" w:unhideWhenUsed="1"/>
-    <w:lsdException w:name="Table Subtle 1" w:semiHidden="1" w:unhideWhenUsed="1"/>
     <w:lsdException w:name="Table Subtle 2" w:semiHidden="1" w:unhideWhenUsed="1"/>
     <w:lsdException w:name="Table Web 1" w:semiHidden="1" w:unhideWhenUsed="1"/>
-    <w:lsdException w:name="Table Web 2" w:semiHidden="1" w:unhideWhenUsed="1"/>
-    <w:lsdException w:name="Table Web 3" w:semiHidden="1" w:unhideWhenUsed="1"/>
     <w:lsdException w:name="Balloon Text" w:semiHidden="1" w:unhideWhenUsed="1"/>
     <w:lsdException w:name="Table Grid" w:uiPriority="39"/>
     <w:lsdException w:name="Table Theme" w:semiHidden="1" w:unhideWhenUsed="1"/>
@@ -3033,21 +3854,26 @@
     <w:lsdException w:name="List Table 5 Dark Accent 6" w:uiPriority="50"/>
     <w:lsdException w:name="List Table 6 Colorful Accent 6" w:uiPriority="51"/>
     <w:lsdException w:name="List Table 7 Colorful Accent 6" w:uiPriority="52"/>
+    <w:lsdException w:name="Mention" w:semiHidden="1" w:unhideWhenUsed="1"/>
+    <w:lsdException w:name="Smart Hyperlink" w:semiHidden="1" w:unhideWhenUsed="1"/>
+    <w:lsdException w:name="Hashtag" w:semiHidden="1" w:unhideWhenUsed="1"/>
+    <w:lsdException w:name="Unresolved Mention" w:semiHidden="1" w:unhideWhenUsed="1"/>
+    <w:lsdException w:name="Smart Link" w:semiHidden="1" w:unhideWhenUsed="1"/>
   </w:latentStyles>
-  <w:style w:type="paragraph" w:default="1" w:styleId="a">
+  <w:style w:type="paragraph" w:default="1" w:styleId="Normal">
     <w:name w:val="Normal"/>
     <w:qFormat/>
     <w:pPr>
       <w:bidi/>
     </w:pPr>
   </w:style>
-  <w:style w:type="character" w:default="1" w:styleId="a0">
+  <w:style w:type="character" w:default="1" w:styleId="DefaultParagraphFont">
     <w:name w:val="Default Paragraph Font"/>
     <w:uiPriority w:val="1"/>
     <w:semiHidden/>
     <w:unhideWhenUsed/>
   </w:style>
-  <w:style w:type="table" w:default="1" w:styleId="a1">
+  <w:style w:type="table" w:default="1" w:styleId="TableNormal">
     <w:name w:val="Normal Table"/>
     <w:uiPriority w:val="99"/>
     <w:semiHidden/>
@@ -3062,15 +3888,15 @@
       </w:tblCellMar>
     </w:tblPr>
   </w:style>
-  <w:style w:type="numbering" w:default="1" w:styleId="a2">
+  <w:style w:type="numbering" w:default="1" w:styleId="NoList">
     <w:name w:val="No List"/>
     <w:uiPriority w:val="99"/>
     <w:semiHidden/>
     <w:unhideWhenUsed/>
   </w:style>
-  <w:style w:type="paragraph" w:styleId="a3">
+  <w:style w:type="paragraph" w:styleId="ListParagraph">
     <w:name w:val="List Paragraph"/>
-    <w:basedOn w:val="a"/>
+    <w:basedOn w:val="Normal"/>
     <w:uiPriority w:val="34"/>
     <w:qFormat/>
     <w:rsid w:val="00F56C30"/>

</xml_diff>

<commit_message>
semantic-analyser - now box everything; more arithmetic tests
</commit_message>
<xml_diff>
--- a/Final project plan.docx
+++ b/Final project plan.docx
@@ -91,7 +91,6 @@
         </w:rPr>
         <w:t xml:space="preserve">. כל הקבצים מהעבודות מתחברים זה לזה ומדפיסים שגיאה </w:t>
       </w:r>
-      <w:proofErr w:type="spellStart"/>
       <w:r>
         <w:rPr>
           <w:strike/>
@@ -99,7 +98,6 @@
         </w:rPr>
         <w:t>not_implement</w:t>
       </w:r>
-      <w:proofErr w:type="spellEnd"/>
     </w:p>
     <w:p>
       <w:pPr>
@@ -143,21 +141,12 @@
         </w:rPr>
         <w:t>. קוראים את ה</w:t>
       </w:r>
-      <w:proofErr w:type="spellStart"/>
-      <w:r>
-        <w:rPr>
-          <w:strike/>
-          <w:color w:val="A6A6A6" w:themeColor="background1" w:themeShade="A6"/>
-        </w:rPr>
-        <w:t>src</w:t>
-      </w:r>
-      <w:proofErr w:type="spellEnd"/>
-      <w:r>
-        <w:rPr>
-          <w:strike/>
-          <w:color w:val="A6A6A6" w:themeColor="background1" w:themeShade="A6"/>
-        </w:rPr>
-        <w:t xml:space="preserve"> file</w:t>
+      <w:r>
+        <w:rPr>
+          <w:strike/>
+          <w:color w:val="A6A6A6" w:themeColor="background1" w:themeShade="A6"/>
+        </w:rPr>
+        <w:t>src file</w:t>
       </w:r>
       <w:r>
         <w:rPr>
@@ -205,33 +194,17 @@
           <w:strike/>
           <w:color w:val="A6A6A6" w:themeColor="background1" w:themeShade="A6"/>
         </w:rPr>
-        <w:t>(</w:t>
-      </w:r>
-      <w:proofErr w:type="spellStart"/>
-      <w:r>
-        <w:rPr>
-          <w:strike/>
-          <w:color w:val="A6A6A6" w:themeColor="background1" w:themeShade="A6"/>
-        </w:rPr>
-        <w:t>stdlib.scm</w:t>
-      </w:r>
-      <w:proofErr w:type="spellEnd"/>
-      <w:r>
-        <w:rPr>
-          <w:strike/>
-          <w:color w:val="A6A6A6" w:themeColor="background1" w:themeShade="A6"/>
+        <w:t>(stdlib.scm)</w:t>
+      </w:r>
+      <w:r>
+        <w:rPr>
+          <w:rFonts w:cs="Arial"/>
+          <w:strike/>
+          <w:color w:val="A6A6A6" w:themeColor="background1" w:themeShade="A6"/>
+          <w:rtl/>
         </w:rPr>
         <w:t>)</w:t>
       </w:r>
-      <w:r>
-        <w:rPr>
-          <w:rFonts w:cs="Arial"/>
-          <w:strike/>
-          <w:color w:val="A6A6A6" w:themeColor="background1" w:themeShade="A6"/>
-          <w:rtl/>
-        </w:rPr>
-        <w:t>)</w:t>
-      </w:r>
     </w:p>
     <w:p>
       <w:pPr>
@@ -366,33 +339,35 @@
           <w:strike/>
           <w:color w:val="808080" w:themeColor="background1" w:themeShade="80"/>
         </w:rPr>
-        <w:t xml:space="preserve">Prologue + Epilogue + </w:t>
-      </w:r>
-      <w:proofErr w:type="spellStart"/>
-      <w:r>
-        <w:rPr>
+        <w:t>Prologue + Epilogue + nasm + gcc</w:t>
+      </w:r>
+      <w:r>
+        <w:rPr>
+          <w:rFonts w:cs="Arial"/>
           <w:strike/>
           <w:color w:val="808080" w:themeColor="background1" w:themeShade="80"/>
-        </w:rPr>
-        <w:t>nasm</w:t>
-      </w:r>
-      <w:proofErr w:type="spellEnd"/>
-      <w:r>
+          <w:rtl/>
+        </w:rPr>
+        <w:t>...)</w:t>
+      </w:r>
+    </w:p>
+    <w:p>
+      <w:pPr>
         <w:rPr>
           <w:strike/>
           <w:color w:val="808080" w:themeColor="background1" w:themeShade="80"/>
-        </w:rPr>
-        <w:t xml:space="preserve"> + </w:t>
-      </w:r>
-      <w:proofErr w:type="spellStart"/>
-      <w:r>
-        <w:rPr>
+          <w:rtl/>
+        </w:rPr>
+      </w:pPr>
+      <w:r>
+        <w:rPr>
+          <w:rFonts w:cs="Arial"/>
           <w:strike/>
           <w:color w:val="808080" w:themeColor="background1" w:themeShade="80"/>
-        </w:rPr>
-        <w:t>gcc</w:t>
-      </w:r>
-      <w:proofErr w:type="spellEnd"/>
+          <w:rtl/>
+        </w:rPr>
+        <w:tab/>
+      </w:r>
       <w:r>
         <w:rPr>
           <w:rFonts w:cs="Arial"/>
@@ -400,17 +375,15 @@
           <w:color w:val="808080" w:themeColor="background1" w:themeShade="80"/>
           <w:rtl/>
         </w:rPr>
-        <w:t>...)</w:t>
-      </w:r>
-    </w:p>
-    <w:p>
-      <w:pPr>
+        <w:tab/>
+      </w:r>
+      <w:r>
         <w:rPr>
           <w:strike/>
           <w:color w:val="808080" w:themeColor="background1" w:themeShade="80"/>
-          <w:rtl/>
-        </w:rPr>
-      </w:pPr>
+        </w:rPr>
+        <w:t>e</w:t>
+      </w:r>
       <w:r>
         <w:rPr>
           <w:rFonts w:cs="Arial"/>
@@ -418,71 +391,35 @@
           <w:color w:val="808080" w:themeColor="background1" w:themeShade="80"/>
           <w:rtl/>
         </w:rPr>
-        <w:tab/>
-      </w:r>
-      <w:r>
-        <w:rPr>
-          <w:rFonts w:cs="Arial"/>
+        <w:t>. כותבים סקריפט טסט לבדיקה כמו שהם יעשו (סעיף 5)</w:t>
+      </w:r>
+      <w:r>
+        <w:rPr>
+          <w:rFonts w:cs="Arial" w:hint="cs"/>
           <w:strike/>
           <w:color w:val="808080" w:themeColor="background1" w:themeShade="80"/>
           <w:rtl/>
         </w:rPr>
-        <w:tab/>
-      </w:r>
-      <w:r>
-        <w:rPr>
+        <w:t xml:space="preserve"> </w:t>
+      </w:r>
+      <w:r>
+        <w:rPr>
+          <w:rFonts w:cs="Arial"/>
           <w:strike/>
           <w:color w:val="808080" w:themeColor="background1" w:themeShade="80"/>
-        </w:rPr>
-        <w:t>e</w:t>
-      </w:r>
-      <w:r>
-        <w:rPr>
-          <w:rFonts w:cs="Arial"/>
+          <w:rtl/>
+        </w:rPr>
+        <w:t>–</w:t>
+      </w:r>
+      <w:r>
+        <w:rPr>
+          <w:rFonts w:cs="Arial" w:hint="cs"/>
           <w:strike/>
           <w:color w:val="808080" w:themeColor="background1" w:themeShade="80"/>
           <w:rtl/>
         </w:rPr>
-        <w:t>. כותבים סקריפט טסט לבדיקה כמו שהם יעשו (סעיף 5)</w:t>
-      </w:r>
-      <w:r>
-        <w:rPr>
-          <w:rFonts w:cs="Arial" w:hint="cs"/>
-          <w:strike/>
-          <w:color w:val="808080" w:themeColor="background1" w:themeShade="80"/>
-          <w:rtl/>
-        </w:rPr>
-        <w:t xml:space="preserve"> </w:t>
-      </w:r>
-      <w:r>
-        <w:rPr>
-          <w:rFonts w:cs="Arial"/>
-          <w:strike/>
-          <w:color w:val="808080" w:themeColor="background1" w:themeShade="80"/>
-          <w:rtl/>
-        </w:rPr>
-        <w:t>–</w:t>
-      </w:r>
-      <w:r>
-        <w:rPr>
-          <w:rFonts w:cs="Arial" w:hint="cs"/>
-          <w:strike/>
-          <w:color w:val="808080" w:themeColor="background1" w:themeShade="80"/>
-          <w:rtl/>
-        </w:rPr>
-        <w:t xml:space="preserve"> מה שהבחור שלח </w:t>
-      </w:r>
-      <w:proofErr w:type="spellStart"/>
-      <w:r>
-        <w:rPr>
-          <w:rFonts w:cs="Arial" w:hint="cs"/>
-          <w:strike/>
-          <w:color w:val="808080" w:themeColor="background1" w:themeShade="80"/>
-          <w:rtl/>
-        </w:rPr>
-        <w:t>בוואטסאפ</w:t>
-      </w:r>
-      <w:proofErr w:type="spellEnd"/>
+        <w:t xml:space="preserve"> מה שהבחור שלח בוואטסאפ</w:t>
+      </w:r>
     </w:p>
     <w:p>
       <w:pPr>
@@ -555,21 +492,12 @@
         <w:tab/>
         <w:t xml:space="preserve">2. </w:t>
       </w:r>
-      <w:proofErr w:type="spellStart"/>
-      <w:r>
-        <w:rPr>
-          <w:strike/>
-          <w:color w:val="A6A6A6" w:themeColor="background1" w:themeShade="A6"/>
-        </w:rPr>
-        <w:t>Consts</w:t>
-      </w:r>
-      <w:proofErr w:type="spellEnd"/>
-      <w:r>
-        <w:rPr>
-          <w:strike/>
-          <w:color w:val="A6A6A6" w:themeColor="background1" w:themeShade="A6"/>
-        </w:rPr>
-        <w:t xml:space="preserve"> &amp; test</w:t>
+      <w:r>
+        <w:rPr>
+          <w:strike/>
+          <w:color w:val="A6A6A6" w:themeColor="background1" w:themeShade="A6"/>
+        </w:rPr>
+        <w:t>Consts &amp; test</w:t>
       </w:r>
     </w:p>
     <w:p>
@@ -740,7 +668,6 @@
         </w:rPr>
         <w:t xml:space="preserve">מבטלים את </w:t>
       </w:r>
-      <w:proofErr w:type="spellStart"/>
       <w:r>
         <w:rPr>
           <w:strike/>
@@ -748,7 +675,6 @@
         </w:rPr>
         <w:t>ApplicTP</w:t>
       </w:r>
-      <w:proofErr w:type="spellEnd"/>
       <w:r>
         <w:rPr>
           <w:rFonts w:cs="Arial"/>
@@ -804,17 +730,8 @@
           <w:strike/>
           <w:color w:val="BFBFBF" w:themeColor="background1" w:themeShade="BF"/>
         </w:rPr>
-        <w:t xml:space="preserve">a. </w:t>
-      </w:r>
-      <w:proofErr w:type="spellStart"/>
-      <w:r>
-        <w:rPr>
-          <w:strike/>
-          <w:color w:val="BFBFBF" w:themeColor="background1" w:themeShade="BF"/>
-        </w:rPr>
-        <w:t>LambdaSimple</w:t>
-      </w:r>
-      <w:proofErr w:type="spellEnd"/>
+        <w:t>a. LambdaSimple</w:t>
+      </w:r>
     </w:p>
     <w:p>
       <w:pPr>
@@ -834,17 +751,8 @@
           <w:strike/>
           <w:color w:val="BFBFBF" w:themeColor="background1" w:themeShade="BF"/>
         </w:rPr>
-        <w:t xml:space="preserve">calc |Env| - not necessarily in </w:t>
-      </w:r>
-      <w:proofErr w:type="spellStart"/>
-      <w:r>
-        <w:rPr>
-          <w:strike/>
-          <w:color w:val="BFBFBF" w:themeColor="background1" w:themeShade="BF"/>
-        </w:rPr>
-        <w:t>assem</w:t>
-      </w:r>
-      <w:proofErr w:type="spellEnd"/>
+        <w:t>calc |Env| - not necessarily in assem</w:t>
+      </w:r>
     </w:p>
     <w:p>
       <w:pPr>
@@ -864,23 +772,7 @@
           <w:strike/>
           <w:color w:val="BFBFBF" w:themeColor="background1" w:themeShade="BF"/>
         </w:rPr>
-        <w:t xml:space="preserve">allocate </w:t>
-      </w:r>
-      <w:proofErr w:type="spellStart"/>
-      <w:r>
-        <w:rPr>
-          <w:strike/>
-          <w:color w:val="BFBFBF" w:themeColor="background1" w:themeShade="BF"/>
-        </w:rPr>
-        <w:t>ExtEnv</w:t>
-      </w:r>
-      <w:proofErr w:type="spellEnd"/>
-      <w:r>
-        <w:rPr>
-          <w:strike/>
-          <w:color w:val="BFBFBF" w:themeColor="background1" w:themeShade="BF"/>
-        </w:rPr>
-        <w:t xml:space="preserve"> – size of 1 + |Env|</w:t>
+        <w:t>allocate ExtEnv – size of 1 + |Env|</w:t>
       </w:r>
     </w:p>
     <w:p>
@@ -901,23 +793,7 @@
           <w:strike/>
           <w:color w:val="BFBFBF" w:themeColor="background1" w:themeShade="BF"/>
         </w:rPr>
-        <w:t xml:space="preserve">copy pointers of minor vectors from Env (through stack) to </w:t>
-      </w:r>
-      <w:proofErr w:type="spellStart"/>
-      <w:r>
-        <w:rPr>
-          <w:strike/>
-          <w:color w:val="BFBFBF" w:themeColor="background1" w:themeShade="BF"/>
-        </w:rPr>
-        <w:t>ExtEnv</w:t>
-      </w:r>
-      <w:proofErr w:type="spellEnd"/>
-      <w:r>
-        <w:rPr>
-          <w:strike/>
-          <w:color w:val="BFBFBF" w:themeColor="background1" w:themeShade="BF"/>
-        </w:rPr>
-        <w:t xml:space="preserve"> with offset of 1</w:t>
+        <w:t>copy pointers of minor vectors from Env (through stack) to ExtEnv with offset of 1</w:t>
       </w:r>
     </w:p>
     <w:p>
@@ -959,23 +835,21 @@
           <w:strike/>
           <w:color w:val="BFBFBF" w:themeColor="background1" w:themeShade="BF"/>
         </w:rPr>
-        <w:t xml:space="preserve">Allocate </w:t>
-      </w:r>
-      <w:proofErr w:type="spellStart"/>
+        <w:t xml:space="preserve">Allocate ExtEnv[0] to point to a vector in the size of </w:t>
+      </w:r>
       <w:r>
         <w:rPr>
           <w:strike/>
           <w:color w:val="BFBFBF" w:themeColor="background1" w:themeShade="BF"/>
         </w:rPr>
-        <w:t>ExtEnv</w:t>
-      </w:r>
-      <w:proofErr w:type="spellEnd"/>
+        <w:tab/>
+      </w:r>
       <w:r>
         <w:rPr>
           <w:strike/>
           <w:color w:val="BFBFBF" w:themeColor="background1" w:themeShade="BF"/>
         </w:rPr>
-        <w:t xml:space="preserve">[0] to point to a vector in the size of </w:t>
+        <w:tab/>
       </w:r>
       <w:r>
         <w:rPr>
@@ -983,37 +857,7 @@
           <w:color w:val="BFBFBF" w:themeColor="background1" w:themeShade="BF"/>
         </w:rPr>
         <w:tab/>
-      </w:r>
-      <w:r>
-        <w:rPr>
-          <w:strike/>
-          <w:color w:val="BFBFBF" w:themeColor="background1" w:themeShade="BF"/>
-        </w:rPr>
-        <w:tab/>
-      </w:r>
-      <w:r>
-        <w:rPr>
-          <w:strike/>
-          <w:color w:val="BFBFBF" w:themeColor="background1" w:themeShade="BF"/>
-        </w:rPr>
-        <w:tab/>
-        <w:t xml:space="preserve">Params (as stored in the </w:t>
-      </w:r>
-      <w:proofErr w:type="spellStart"/>
-      <w:r>
-        <w:rPr>
-          <w:strike/>
-          <w:color w:val="BFBFBF" w:themeColor="background1" w:themeShade="BF"/>
-        </w:rPr>
-        <w:t>ArgsNum</w:t>
-      </w:r>
-      <w:proofErr w:type="spellEnd"/>
-      <w:r>
-        <w:rPr>
-          <w:strike/>
-          <w:color w:val="BFBFBF" w:themeColor="background1" w:themeShade="BF"/>
-        </w:rPr>
-        <w:t xml:space="preserve"> on stack)</w:t>
+        <w:t>Params (as stored in the ArgsNum on stack)</w:t>
       </w:r>
     </w:p>
     <w:p>
@@ -1052,23 +896,7 @@
           <w:strike/>
           <w:color w:val="A6A6A6" w:themeColor="background1" w:themeShade="A6"/>
         </w:rPr>
-        <w:t xml:space="preserve">generate the </w:t>
-      </w:r>
-      <w:proofErr w:type="spellStart"/>
-      <w:r>
-        <w:rPr>
-          <w:strike/>
-          <w:color w:val="A6A6A6" w:themeColor="background1" w:themeShade="A6"/>
-        </w:rPr>
-        <w:t>Lcode</w:t>
-      </w:r>
-      <w:proofErr w:type="spellEnd"/>
-      <w:r>
-        <w:rPr>
-          <w:strike/>
-          <w:color w:val="A6A6A6" w:themeColor="background1" w:themeShade="A6"/>
-        </w:rPr>
-        <w:t xml:space="preserve"> label</w:t>
+        <w:t>generate the Lcode label</w:t>
       </w:r>
     </w:p>
     <w:p>
@@ -1142,23 +970,7 @@
           <w:strike/>
           <w:color w:val="A6A6A6" w:themeColor="background1" w:themeShade="A6"/>
         </w:rPr>
-        <w:t xml:space="preserve">c. </w:t>
-      </w:r>
-      <w:proofErr w:type="spellStart"/>
-      <w:r>
-        <w:rPr>
-          <w:strike/>
-          <w:color w:val="A6A6A6" w:themeColor="background1" w:themeShade="A6"/>
-        </w:rPr>
-        <w:t>Paramenets</w:t>
-      </w:r>
-      <w:proofErr w:type="spellEnd"/>
-      <w:r>
-        <w:rPr>
-          <w:strike/>
-          <w:color w:val="A6A6A6" w:themeColor="background1" w:themeShade="A6"/>
-        </w:rPr>
-        <w:t xml:space="preserve"> / set</w:t>
+        <w:t>c. Paramenets / set</w:t>
       </w:r>
     </w:p>
     <w:p>
@@ -1354,7 +1166,6 @@
         </w:rPr>
         <w:t xml:space="preserve">8ב. </w:t>
       </w:r>
-      <w:proofErr w:type="spellStart"/>
       <w:r>
         <w:rPr>
           <w:strike/>
@@ -1362,7 +1173,6 @@
         </w:rPr>
         <w:t>Applic</w:t>
       </w:r>
-      <w:proofErr w:type="spellEnd"/>
     </w:p>
     <w:p>
       <w:pPr>
@@ -1461,14 +1271,12 @@
         </w:rPr>
         <w:t xml:space="preserve"> </w:t>
       </w:r>
-      <w:proofErr w:type="spellStart"/>
       <w:r>
         <w:rPr>
           <w:color w:val="FF0000"/>
         </w:rPr>
         <w:t>func</w:t>
       </w:r>
-      <w:proofErr w:type="spellEnd"/>
       <w:r>
         <w:rPr>
           <w:rFonts w:hint="cs"/>
@@ -1535,24 +1343,14 @@
           <w:color w:val="FF0000"/>
           <w:rtl/>
         </w:rPr>
-        <w:t xml:space="preserve"> הפנימית </w:t>
-      </w:r>
-      <w:r>
-        <w:rPr>
-          <w:rFonts w:hint="cs"/>
-          <w:color w:val="FF0000"/>
-          <w:rtl/>
-        </w:rPr>
-        <w:t>(זו שנמצאת ב</w:t>
-      </w:r>
-      <w:proofErr w:type="spellStart"/>
+        <w:t xml:space="preserve"> הפנימית (זו שנמצאת ב</w:t>
+      </w:r>
       <w:r>
         <w:rPr>
           <w:color w:val="FF0000"/>
         </w:rPr>
         <w:t>rhs</w:t>
       </w:r>
-      <w:proofErr w:type="spellEnd"/>
       <w:r>
         <w:rPr>
           <w:rFonts w:hint="cs"/>
@@ -1575,14 +1373,12 @@
         </w:rPr>
         <w:t xml:space="preserve"> אחרי שמרחיבים את ה</w:t>
       </w:r>
-      <w:proofErr w:type="spellStart"/>
       <w:r>
         <w:rPr>
           <w:color w:val="FF0000"/>
         </w:rPr>
         <w:t>Letrec</w:t>
       </w:r>
-      <w:proofErr w:type="spellEnd"/>
       <w:r>
         <w:rPr>
           <w:rFonts w:hint="cs"/>
@@ -1603,7 +1399,67 @@
           <w:color w:val="FF0000"/>
           <w:rtl/>
         </w:rPr>
-        <w:t>, הקוד שאנחנו מייצרים נמצא בהערה בתוך הטסט).</w:t>
+        <w:t xml:space="preserve">, הקוד שאנחנו מייצרים נמצא בהערה בתוך הטסט). </w:t>
+      </w:r>
+      <w:r>
+        <w:rPr>
+          <w:rFonts w:hint="cs"/>
+          <w:color w:val="FF0000"/>
+          <w:rtl/>
+        </w:rPr>
+        <w:t>אנחנו מרחיבים את הסביבה</w:t>
+      </w:r>
+      <w:r>
+        <w:rPr>
+          <w:rFonts w:hint="cs"/>
+          <w:color w:val="FF0000"/>
+          <w:rtl/>
+        </w:rPr>
+        <w:t>.</w:t>
+      </w:r>
+    </w:p>
+    <w:p>
+      <w:pPr>
+        <w:rPr>
+          <w:color w:val="FF0000"/>
+          <w:rtl/>
+        </w:rPr>
+      </w:pPr>
+      <w:r>
+        <w:rPr>
+          <w:rFonts w:hint="cs"/>
+          <w:color w:val="FF0000"/>
+          <w:rtl/>
+        </w:rPr>
+        <w:t xml:space="preserve">בזמן ההרחבה של הסביבה </w:t>
+      </w:r>
+      <w:r>
+        <w:rPr>
+          <w:rFonts w:hint="cs"/>
+          <w:color w:val="FF0000"/>
+          <w:rtl/>
+        </w:rPr>
+        <w:t xml:space="preserve">אנחנו מעתיקים לסביבה את </w:t>
+      </w:r>
+      <w:r>
+        <w:rPr>
+          <w:color w:val="FF0000"/>
+        </w:rPr>
+        <w:t>PVAR(0)</w:t>
+      </w:r>
+      <w:r>
+        <w:rPr>
+          <w:rFonts w:hint="cs"/>
+          <w:color w:val="FF0000"/>
+          <w:rtl/>
+        </w:rPr>
+        <w:t xml:space="preserve"> ל</w:t>
+      </w:r>
+      <w:r>
+        <w:rPr>
+          <w:color w:val="FF0000"/>
+        </w:rPr>
+        <w:t>heap</w:t>
       </w:r>
       <w:r>
         <w:rPr>
@@ -1619,39 +1475,95 @@
           <w:color w:val="FF0000"/>
           <w:rtl/>
         </w:rPr>
-        <w:t>אנחנו מרחיבים את הסביבה</w:t>
-      </w:r>
-      <w:r>
-        <w:rPr>
-          <w:rFonts w:hint="cs"/>
-          <w:color w:val="FF0000"/>
-          <w:rtl/>
-        </w:rPr>
-        <w:t>.</w:t>
-      </w:r>
-    </w:p>
-    <w:p>
-      <w:pPr>
-        <w:rPr>
-          <w:color w:val="FF0000"/>
-          <w:rtl/>
-        </w:rPr>
-      </w:pPr>
-      <w:r>
-        <w:rPr>
-          <w:rFonts w:hint="cs"/>
-          <w:color w:val="FF0000"/>
-          <w:rtl/>
-        </w:rPr>
-        <w:t xml:space="preserve">בזמן ההרחבה של הסביבה </w:t>
-      </w:r>
-      <w:r>
-        <w:rPr>
-          <w:rFonts w:hint="cs"/>
-          <w:color w:val="FF0000"/>
-          <w:rtl/>
-        </w:rPr>
-        <w:t xml:space="preserve">אנחנו מעתיקים לסביבה את </w:t>
+        <w:t>למקום ה</w:t>
+      </w:r>
+      <w:r>
+        <w:rPr>
+          <w:color w:val="FF0000"/>
+        </w:rPr>
+        <w:t>[0][0]</w:t>
+      </w:r>
+      <w:r>
+        <w:rPr>
+          <w:rFonts w:hint="cs"/>
+          <w:color w:val="FF0000"/>
+          <w:rtl/>
+        </w:rPr>
+        <w:t xml:space="preserve"> </w:t>
+      </w:r>
+      <w:r>
+        <w:rPr>
+          <w:rFonts w:hint="cs"/>
+          <w:color w:val="FF0000"/>
+          <w:rtl/>
+        </w:rPr>
+        <w:t xml:space="preserve">שכרגע הוא </w:t>
+      </w:r>
+      <w:r>
+        <w:rPr>
+          <w:rFonts w:hint="cs"/>
+          <w:color w:val="FF0000"/>
+          <w:rtl/>
+        </w:rPr>
+        <w:t>מצביע ל</w:t>
+      </w:r>
+      <w:r>
+        <w:rPr>
+          <w:rFonts w:hint="cs"/>
+          <w:color w:val="FF0000"/>
+          <w:rtl/>
+        </w:rPr>
+        <w:t xml:space="preserve">סימבול </w:t>
+      </w:r>
+      <w:r>
+        <w:rPr>
+          <w:color w:val="FF0000"/>
+        </w:rPr>
+        <w:t>whatever</w:t>
+      </w:r>
+      <w:r>
+        <w:rPr>
+          <w:rFonts w:hint="cs"/>
+          <w:color w:val="FF0000"/>
+          <w:rtl/>
+        </w:rPr>
+        <w:t xml:space="preserve"> בטבלת הקבועים</w:t>
+      </w:r>
+      <w:r>
+        <w:rPr>
+          <w:rFonts w:hint="cs"/>
+          <w:color w:val="FF0000"/>
+          <w:rtl/>
+        </w:rPr>
+        <w:t>. אחרי שאנחנו מסיימים לייצר את ה</w:t>
+      </w:r>
+      <w:r>
+        <w:rPr>
+          <w:color w:val="FF0000"/>
+        </w:rPr>
+        <w:t>closure</w:t>
+      </w:r>
+      <w:r>
+        <w:rPr>
+          <w:rFonts w:hint="cs"/>
+          <w:color w:val="FF0000"/>
+          <w:rtl/>
+        </w:rPr>
+        <w:t xml:space="preserve"> (שסוחב איתו את הסביבה) אנחנו דורסים עם </w:t>
+      </w:r>
+      <w:r>
+        <w:rPr>
+          <w:color w:val="FF0000"/>
+        </w:rPr>
+        <w:t>set!</w:t>
+      </w:r>
+      <w:r>
+        <w:rPr>
+          <w:rFonts w:hint="cs"/>
+          <w:color w:val="FF0000"/>
+          <w:rtl/>
+        </w:rPr>
+        <w:t xml:space="preserve"> את המשתנה </w:t>
       </w:r>
       <w:r>
         <w:rPr>
@@ -1665,7 +1577,65 @@
           <w:color w:val="FF0000"/>
           <w:rtl/>
         </w:rPr>
-        <w:t xml:space="preserve"> ל</w:t>
+        <w:t xml:space="preserve"> </w:t>
+      </w:r>
+      <w:r>
+        <w:rPr>
+          <w:rFonts w:hint="cs"/>
+          <w:color w:val="FF0000"/>
+          <w:rtl/>
+        </w:rPr>
+        <w:t>על ה</w:t>
+      </w:r>
+      <w:r>
+        <w:rPr>
+          <w:color w:val="FF0000"/>
+        </w:rPr>
+        <w:t>stack</w:t>
+      </w:r>
+      <w:r>
+        <w:rPr>
+          <w:rFonts w:hint="cs"/>
+          <w:color w:val="FF0000"/>
+          <w:rtl/>
+        </w:rPr>
+        <w:t xml:space="preserve"> עם הכתובת ל</w:t>
+      </w:r>
+      <w:r>
+        <w:rPr>
+          <w:color w:val="FF0000"/>
+        </w:rPr>
+        <w:t>closure</w:t>
+      </w:r>
+      <w:r>
+        <w:rPr>
+          <w:rFonts w:hint="cs"/>
+          <w:color w:val="FF0000"/>
+          <w:rtl/>
+        </w:rPr>
+        <w:t xml:space="preserve"> שהרגע ייצרנו</w:t>
+      </w:r>
+      <w:r>
+        <w:rPr>
+          <w:rFonts w:hint="cs"/>
+          <w:color w:val="FF0000"/>
+          <w:rtl/>
+        </w:rPr>
+        <w:t>. בסביבה של ה</w:t>
+      </w:r>
+      <w:r>
+        <w:rPr>
+          <w:color w:val="FF0000"/>
+        </w:rPr>
+        <w:t>closure</w:t>
+      </w:r>
+      <w:r>
+        <w:rPr>
+          <w:rFonts w:hint="cs"/>
+          <w:color w:val="FF0000"/>
+          <w:rtl/>
+        </w:rPr>
+        <w:t xml:space="preserve"> ב</w:t>
       </w:r>
       <w:r>
         <w:rPr>
@@ -1679,53 +1649,7 @@
           <w:color w:val="FF0000"/>
           <w:rtl/>
         </w:rPr>
-        <w:t xml:space="preserve"> </w:t>
-      </w:r>
-      <w:r>
-        <w:rPr>
-          <w:rFonts w:hint="cs"/>
-          <w:color w:val="FF0000"/>
-          <w:rtl/>
-        </w:rPr>
-        <w:t>למקום ה</w:t>
-      </w:r>
-      <w:r>
-        <w:rPr>
-          <w:color w:val="FF0000"/>
-        </w:rPr>
-        <w:t>[0][0]</w:t>
-      </w:r>
-      <w:r>
-        <w:rPr>
-          <w:rFonts w:hint="cs"/>
-          <w:color w:val="FF0000"/>
-          <w:rtl/>
-        </w:rPr>
-        <w:t xml:space="preserve"> </w:t>
-      </w:r>
-      <w:r>
-        <w:rPr>
-          <w:rFonts w:hint="cs"/>
-          <w:color w:val="FF0000"/>
-          <w:rtl/>
-        </w:rPr>
-        <w:t xml:space="preserve">שכרגע הוא </w:t>
-      </w:r>
-      <w:r>
-        <w:rPr>
-          <w:rFonts w:hint="cs"/>
-          <w:color w:val="FF0000"/>
-          <w:rtl/>
-        </w:rPr>
-        <w:t>מצביע ל</w:t>
-      </w:r>
-      <w:r>
-        <w:rPr>
-          <w:rFonts w:hint="cs"/>
-          <w:color w:val="FF0000"/>
-          <w:rtl/>
-        </w:rPr>
-        <w:t xml:space="preserve">סימבול </w:t>
+        <w:t xml:space="preserve"> עדיין יש מצביע לסימבול של </w:t>
       </w:r>
       <w:r>
         <w:rPr>
@@ -1739,83 +1663,7 @@
           <w:color w:val="FF0000"/>
           <w:rtl/>
         </w:rPr>
-        <w:t xml:space="preserve"> בטבלת הקבועים</w:t>
-      </w:r>
-      <w:r>
-        <w:rPr>
-          <w:rFonts w:hint="cs"/>
-          <w:color w:val="FF0000"/>
-          <w:rtl/>
-        </w:rPr>
-        <w:t>. אחרי שאנחנו מסיימים לייצר את ה</w:t>
-      </w:r>
-      <w:r>
-        <w:rPr>
-          <w:color w:val="FF0000"/>
-        </w:rPr>
-        <w:t>closure</w:t>
-      </w:r>
-      <w:r>
-        <w:rPr>
-          <w:rFonts w:hint="cs"/>
-          <w:color w:val="FF0000"/>
-          <w:rtl/>
-        </w:rPr>
-        <w:t xml:space="preserve"> (שסוחב </w:t>
-      </w:r>
-      <w:proofErr w:type="spellStart"/>
-      <w:r>
-        <w:rPr>
-          <w:rFonts w:hint="cs"/>
-          <w:color w:val="FF0000"/>
-          <w:rtl/>
-        </w:rPr>
-        <w:t>איתו</w:t>
-      </w:r>
-      <w:proofErr w:type="spellEnd"/>
-      <w:r>
-        <w:rPr>
-          <w:rFonts w:hint="cs"/>
-          <w:color w:val="FF0000"/>
-          <w:rtl/>
-        </w:rPr>
-        <w:t xml:space="preserve"> את הסביבה) אנחנו דורסים עם </w:t>
-      </w:r>
-      <w:r>
-        <w:rPr>
-          <w:color w:val="FF0000"/>
-        </w:rPr>
-        <w:t>set!</w:t>
-      </w:r>
-      <w:r>
-        <w:rPr>
-          <w:rFonts w:hint="cs"/>
-          <w:color w:val="FF0000"/>
-          <w:rtl/>
-        </w:rPr>
-        <w:t xml:space="preserve"> את המשתנה </w:t>
-      </w:r>
-      <w:r>
-        <w:rPr>
-          <w:color w:val="FF0000"/>
-        </w:rPr>
-        <w:t>PVAR(0)</w:t>
-      </w:r>
-      <w:r>
-        <w:rPr>
-          <w:rFonts w:hint="cs"/>
-          <w:color w:val="FF0000"/>
-          <w:rtl/>
-        </w:rPr>
-        <w:t xml:space="preserve"> </w:t>
-      </w:r>
-      <w:r>
-        <w:rPr>
-          <w:rFonts w:hint="cs"/>
-          <w:color w:val="FF0000"/>
-          <w:rtl/>
-        </w:rPr>
-        <w:t>על ה</w:t>
+        <w:t xml:space="preserve"> (כפי שהיה ב</w:t>
       </w:r>
       <w:r>
         <w:rPr>
@@ -1829,57 +1677,49 @@
           <w:color w:val="FF0000"/>
           <w:rtl/>
         </w:rPr>
-        <w:t xml:space="preserve"> עם הכתובת ל</w:t>
-      </w:r>
-      <w:r>
-        <w:rPr>
-          <w:color w:val="FF0000"/>
-        </w:rPr>
-        <w:t>closure</w:t>
-      </w:r>
-      <w:r>
-        <w:rPr>
-          <w:rFonts w:hint="cs"/>
-          <w:color w:val="FF0000"/>
-          <w:rtl/>
-        </w:rPr>
-        <w:t xml:space="preserve"> שהרגע ייצרנו</w:t>
-      </w:r>
-      <w:r>
-        <w:rPr>
-          <w:rFonts w:hint="cs"/>
-          <w:color w:val="FF0000"/>
-          <w:rtl/>
-        </w:rPr>
-        <w:t>. בסביבה של ה</w:t>
-      </w:r>
-      <w:r>
-        <w:rPr>
-          <w:color w:val="FF0000"/>
-        </w:rPr>
-        <w:t>closure</w:t>
-      </w:r>
-      <w:r>
-        <w:rPr>
-          <w:rFonts w:hint="cs"/>
-          <w:color w:val="FF0000"/>
-          <w:rtl/>
-        </w:rPr>
-        <w:t xml:space="preserve"> ב</w:t>
-      </w:r>
-      <w:r>
-        <w:rPr>
-          <w:color w:val="FF0000"/>
-        </w:rPr>
-        <w:t>heap</w:t>
-      </w:r>
-      <w:r>
-        <w:rPr>
-          <w:rFonts w:hint="cs"/>
-          <w:color w:val="FF0000"/>
-          <w:rtl/>
-        </w:rPr>
-        <w:t xml:space="preserve"> עדיין יש מצביע לסימבול של </w:t>
+        <w:t xml:space="preserve">). לכן כשאנחנו באים להפעיל את </w:t>
+      </w:r>
+      <w:r>
+        <w:rPr>
+          <w:color w:val="FF0000"/>
+        </w:rPr>
+        <w:t>func</w:t>
+      </w:r>
+      <w:r>
+        <w:rPr>
+          <w:rFonts w:hint="cs"/>
+          <w:color w:val="FF0000"/>
+          <w:rtl/>
+        </w:rPr>
+        <w:t xml:space="preserve"> בתוך ה</w:t>
+      </w:r>
+      <w:r>
+        <w:rPr>
+          <w:color w:val="FF0000"/>
+        </w:rPr>
+        <w:t>if</w:t>
+      </w:r>
+      <w:r>
+        <w:rPr>
+          <w:rFonts w:hint="cs"/>
+          <w:color w:val="FF0000"/>
+          <w:rtl/>
+        </w:rPr>
+        <w:t xml:space="preserve">, אנחנו פונים ל </w:t>
+      </w:r>
+      <w:r>
+        <w:rPr>
+          <w:color w:val="FF0000"/>
+        </w:rPr>
+        <w:t>VarBound(func,0,0)</w:t>
+      </w:r>
+      <w:r>
+        <w:rPr>
+          <w:rFonts w:hint="cs"/>
+          <w:color w:val="FF0000"/>
+          <w:rtl/>
+        </w:rPr>
+        <w:t xml:space="preserve"> שמכיל מצביע לסימבול </w:t>
       </w:r>
       <w:r>
         <w:rPr>
@@ -1893,96 +1733,14 @@
           <w:color w:val="FF0000"/>
           <w:rtl/>
         </w:rPr>
-        <w:t xml:space="preserve"> (כפי שהיה ב</w:t>
-      </w:r>
-      <w:r>
-        <w:rPr>
-          <w:color w:val="FF0000"/>
-        </w:rPr>
-        <w:t>stack</w:t>
-      </w:r>
-      <w:r>
-        <w:rPr>
-          <w:rFonts w:hint="cs"/>
-          <w:color w:val="FF0000"/>
-          <w:rtl/>
-        </w:rPr>
-        <w:t xml:space="preserve">). לכן כשאנחנו באים להפעיל את </w:t>
-      </w:r>
-      <w:proofErr w:type="spellStart"/>
-      <w:r>
-        <w:rPr>
-          <w:color w:val="FF0000"/>
-        </w:rPr>
-        <w:t>func</w:t>
-      </w:r>
-      <w:proofErr w:type="spellEnd"/>
-      <w:r>
-        <w:rPr>
-          <w:rFonts w:hint="cs"/>
-          <w:color w:val="FF0000"/>
-          <w:rtl/>
-        </w:rPr>
-        <w:t xml:space="preserve"> בתוך ה</w:t>
-      </w:r>
-      <w:r>
-        <w:rPr>
-          <w:color w:val="FF0000"/>
-        </w:rPr>
-        <w:t>if</w:t>
-      </w:r>
-      <w:r>
-        <w:rPr>
-          <w:rFonts w:hint="cs"/>
-          <w:color w:val="FF0000"/>
-          <w:rtl/>
-        </w:rPr>
-        <w:t xml:space="preserve">, אנחנו פונים ל </w:t>
-      </w:r>
-      <w:proofErr w:type="spellStart"/>
-      <w:r>
-        <w:rPr>
-          <w:color w:val="FF0000"/>
-        </w:rPr>
-        <w:t>VarBound</w:t>
-      </w:r>
-      <w:proofErr w:type="spellEnd"/>
-      <w:r>
-        <w:rPr>
-          <w:color w:val="FF0000"/>
-        </w:rPr>
-        <w:t>(func,0,0)</w:t>
-      </w:r>
-      <w:r>
-        <w:rPr>
-          <w:rFonts w:hint="cs"/>
-          <w:color w:val="FF0000"/>
-          <w:rtl/>
-        </w:rPr>
-        <w:t xml:space="preserve"> שמכיל מצביע לסימבול </w:t>
-      </w:r>
-      <w:r>
-        <w:rPr>
-          <w:color w:val="FF0000"/>
-        </w:rPr>
-        <w:t>whatever</w:t>
-      </w:r>
-      <w:r>
-        <w:rPr>
-          <w:rFonts w:hint="cs"/>
-          <w:color w:val="FF0000"/>
-          <w:rtl/>
-        </w:rPr>
         <w:t xml:space="preserve">. כשאנחנו מנסים לקרוא לזה, יש </w:t>
       </w:r>
-      <w:proofErr w:type="spellStart"/>
       <w:r>
         <w:rPr>
           <w:color w:val="FF0000"/>
         </w:rPr>
         <w:t>segfault</w:t>
       </w:r>
-      <w:proofErr w:type="spellEnd"/>
       <w:r>
         <w:rPr>
           <w:rFonts w:hint="cs"/>
@@ -2039,47 +1797,20 @@
         <w:rPr>
           <w:color w:val="FF0000"/>
         </w:rPr>
-        <w:t>semantic-</w:t>
-      </w:r>
-      <w:proofErr w:type="spellStart"/>
-      <w:r>
-        <w:rPr>
-          <w:color w:val="FF0000"/>
-        </w:rPr>
-        <w:t>analyser</w:t>
-      </w:r>
-      <w:proofErr w:type="spellEnd"/>
-      <w:r>
-        <w:rPr>
-          <w:rFonts w:hint="cs"/>
-          <w:color w:val="FF0000"/>
-          <w:rtl/>
-        </w:rPr>
-        <w:t xml:space="preserve"> לעשות בוקס </w:t>
-      </w:r>
-      <w:proofErr w:type="spellStart"/>
-      <w:r>
-        <w:rPr>
-          <w:rFonts w:hint="cs"/>
-          <w:color w:val="FF0000"/>
-          <w:rtl/>
-        </w:rPr>
-        <w:t>להכל</w:t>
-      </w:r>
-      <w:proofErr w:type="spellEnd"/>
-      <w:r>
-        <w:rPr>
-          <w:rFonts w:hint="cs"/>
-          <w:color w:val="FF0000"/>
-          <w:rtl/>
-        </w:rPr>
-        <w:t xml:space="preserve">) אז הקוד עובד נפלא. </w:t>
-      </w:r>
-    </w:p>
-    <w:p>
-      <w:pPr>
-        <w:rPr>
-          <w:rFonts w:hint="cs"/>
+        <w:t>semantic-analyser</w:t>
+      </w:r>
+      <w:r>
+        <w:rPr>
+          <w:rFonts w:hint="cs"/>
+          <w:color w:val="FF0000"/>
+          <w:rtl/>
+        </w:rPr>
+        <w:t xml:space="preserve"> לעשות בוקס להכל) אז הקוד עובד נפלא. </w:t>
+      </w:r>
+    </w:p>
+    <w:p>
+      <w:pPr>
+        <w:rPr>
           <w:color w:val="FF0000"/>
           <w:rtl/>
         </w:rPr>
@@ -2106,14 +1837,12 @@
         </w:rPr>
         <w:t xml:space="preserve"> ל </w:t>
       </w:r>
-      <w:proofErr w:type="spellStart"/>
       <w:r>
         <w:rPr>
           <w:color w:val="FF0000"/>
         </w:rPr>
         <w:t>stdlib.scm</w:t>
       </w:r>
-      <w:proofErr w:type="spellEnd"/>
       <w:r>
         <w:rPr>
           <w:rFonts w:hint="cs"/>
@@ -2122,14 +1851,12 @@
         </w:rPr>
         <w:t xml:space="preserve"> אז יש </w:t>
       </w:r>
-      <w:proofErr w:type="spellStart"/>
       <w:r>
         <w:rPr>
           <w:color w:val="FF0000"/>
         </w:rPr>
         <w:t>segfault</w:t>
       </w:r>
-      <w:proofErr w:type="spellEnd"/>
       <w:r>
         <w:rPr>
           <w:rFonts w:hint="cs"/>
@@ -2137,12 +1864,389 @@
           <w:rtl/>
         </w:rPr>
         <w:t xml:space="preserve"> בלי שום קשר כי גם שם יש פונקציות רקורסיביות]</w:t>
+      </w:r>
+    </w:p>
+    <w:p>
+      <w:pPr>
+        <w:rPr>
+          <w:rtl/>
+        </w:rPr>
+      </w:pPr>
+      <w:r>
+        <w:rPr>
+          <w:rFonts w:hint="cs"/>
+          <w:b/>
+          <w:bCs/>
+          <w:rtl/>
+        </w:rPr>
+        <w:t>(יום 6)</w:t>
+      </w:r>
+    </w:p>
+    <w:p>
+      <w:pPr>
+        <w:rPr>
+          <w:rtl/>
+        </w:rPr>
+      </w:pPr>
+      <w:r>
+        <w:rPr>
+          <w:rFonts w:cs="Arial"/>
+          <w:rtl/>
+        </w:rPr>
+        <w:t>9. ניתן לבדוק את (תלוי רק במשתנים חופשיים ואפליקציות):</w:t>
+      </w:r>
+    </w:p>
+    <w:p>
+      <w:pPr>
+        <w:bidi w:val="0"/>
+        <w:rPr>
+          <w:color w:val="FF0000"/>
+        </w:rPr>
+      </w:pPr>
+      <w:r>
+        <w:rPr>
+          <w:color w:val="FF0000"/>
+        </w:rPr>
+        <w:t xml:space="preserve">+ (binary version), </w:t>
+      </w:r>
+      <w:r>
+        <w:rPr>
+          <w:color w:val="FF0000"/>
+        </w:rPr>
+        <w:t>-&gt; test arithmetic2 does some crazy shit</w:t>
+      </w:r>
+      <w:r>
+        <w:rPr>
+          <w:color w:val="FF0000"/>
+        </w:rPr>
+        <w:t>, but I’m not using stdlib.scm so that’s probably why (?)</w:t>
+      </w:r>
+    </w:p>
+    <w:p>
+      <w:pPr>
+        <w:bidi w:val="0"/>
+        <w:rPr>
+          <w:color w:val="FF0000"/>
+        </w:rPr>
+      </w:pPr>
+      <w:r>
+        <w:rPr>
+          <w:rFonts w:cs="Arial"/>
+          <w:color w:val="FF0000"/>
+          <w:rtl/>
+        </w:rPr>
+        <w:t xml:space="preserve">* </w:t>
+      </w:r>
+      <w:r>
+        <w:rPr>
+          <w:color w:val="FF0000"/>
+        </w:rPr>
+        <w:t>(binary version)</w:t>
+      </w:r>
+      <w:r>
+        <w:rPr>
+          <w:color w:val="FF0000"/>
+        </w:rPr>
+        <w:t>, -&gt; test arithmetic3, same shit</w:t>
+      </w:r>
+    </w:p>
+    <w:p>
+      <w:pPr>
+        <w:bidi w:val="0"/>
+        <w:rPr>
+          <w:color w:val="FF0000"/>
+        </w:rPr>
+      </w:pPr>
+      <w:r>
+        <w:rPr>
+          <w:color w:val="FF0000"/>
+        </w:rPr>
+        <w:t xml:space="preserve">/ (binary version), </w:t>
+      </w:r>
+      <w:r>
+        <w:rPr>
+          <w:color w:val="FF0000"/>
+        </w:rPr>
+        <w:t>-&gt; test arithmetic4, same shit</w:t>
+      </w:r>
+    </w:p>
+    <w:p>
+      <w:pPr>
+        <w:bidi w:val="0"/>
+        <w:rPr>
+          <w:color w:val="FF0000"/>
+        </w:rPr>
+      </w:pPr>
+      <w:r>
+        <w:rPr>
+          <w:color w:val="FF0000"/>
+        </w:rPr>
+        <w:t xml:space="preserve">&lt; (binary version), </w:t>
+      </w:r>
+      <w:r>
+        <w:rPr>
+          <w:color w:val="FF0000"/>
+        </w:rPr>
+        <w:t>-&gt; test arithmetic</w:t>
+      </w:r>
+      <w:r>
+        <w:rPr>
+          <w:color w:val="FF0000"/>
+        </w:rPr>
+        <w:t>5</w:t>
+      </w:r>
+      <w:r>
+        <w:rPr>
+          <w:color w:val="FF0000"/>
+        </w:rPr>
+        <w:t>, same shit</w:t>
+      </w:r>
+    </w:p>
+    <w:p>
+      <w:pPr>
+        <w:bidi w:val="0"/>
+        <w:rPr>
+          <w:color w:val="FF0000"/>
+        </w:rPr>
+      </w:pPr>
+      <w:r>
+        <w:rPr>
+          <w:color w:val="FF0000"/>
+        </w:rPr>
+        <w:t xml:space="preserve">= (binary version), </w:t>
+      </w:r>
+      <w:r>
+        <w:rPr>
+          <w:color w:val="FF0000"/>
+        </w:rPr>
+        <w:t xml:space="preserve"> -&gt; test arithmetic6, same shit</w:t>
+      </w:r>
+    </w:p>
+    <w:p>
+      <w:pPr>
+        <w:bidi w:val="0"/>
+        <w:rPr>
+          <w:color w:val="FF0000"/>
+        </w:rPr>
+      </w:pPr>
+      <w:r>
+        <w:rPr>
+          <w:color w:val="FF0000"/>
+        </w:rPr>
+        <w:t>(we need to check the thing with fvar+15 and fvar+8*15)</w:t>
       </w:r>
       <w:bookmarkStart w:id="0" w:name="_GoBack"/>
       <w:bookmarkEnd w:id="0"/>
     </w:p>
     <w:p>
       <w:pPr>
+        <w:bidi w:val="0"/>
+        <w:rPr>
+          <w:rFonts w:hint="cs"/>
+          <w:highlight w:val="yellow"/>
+          <w:rtl/>
+        </w:rPr>
+      </w:pPr>
+      <w:r>
+        <w:rPr>
+          <w:highlight w:val="yellow"/>
+        </w:rPr>
+        <w:t xml:space="preserve">boolean?, </w:t>
+      </w:r>
+    </w:p>
+    <w:p>
+      <w:pPr>
+        <w:bidi w:val="0"/>
+        <w:rPr>
+          <w:highlight w:val="yellow"/>
+        </w:rPr>
+      </w:pPr>
+      <w:r>
+        <w:rPr>
+          <w:highlight w:val="yellow"/>
+        </w:rPr>
+        <w:t xml:space="preserve">char-&gt;integer, </w:t>
+      </w:r>
+    </w:p>
+    <w:p>
+      <w:pPr>
+        <w:bidi w:val="0"/>
+        <w:rPr>
+          <w:highlight w:val="yellow"/>
+        </w:rPr>
+      </w:pPr>
+      <w:r>
+        <w:rPr>
+          <w:highlight w:val="yellow"/>
+        </w:rPr>
+        <w:t xml:space="preserve">char?, </w:t>
+      </w:r>
+    </w:p>
+    <w:p>
+      <w:pPr>
+        <w:bidi w:val="0"/>
+        <w:rPr>
+          <w:highlight w:val="yellow"/>
+        </w:rPr>
+      </w:pPr>
+      <w:r>
+        <w:rPr>
+          <w:highlight w:val="yellow"/>
+        </w:rPr>
+        <w:t xml:space="preserve">denominator, </w:t>
+      </w:r>
+    </w:p>
+    <w:p>
+      <w:pPr>
+        <w:bidi w:val="0"/>
+        <w:rPr>
+          <w:highlight w:val="yellow"/>
+        </w:rPr>
+      </w:pPr>
+      <w:r>
+        <w:rPr>
+          <w:highlight w:val="yellow"/>
+        </w:rPr>
+        <w:t xml:space="preserve">eq?, </w:t>
+      </w:r>
+    </w:p>
+    <w:p>
+      <w:pPr>
+        <w:bidi w:val="0"/>
+        <w:rPr>
+          <w:highlight w:val="yellow"/>
+        </w:rPr>
+      </w:pPr>
+      <w:r>
+        <w:rPr>
+          <w:highlight w:val="yellow"/>
+        </w:rPr>
+        <w:t xml:space="preserve">exact-&gt;inexact, </w:t>
+      </w:r>
+    </w:p>
+    <w:p>
+      <w:pPr>
+        <w:bidi w:val="0"/>
+        <w:rPr>
+          <w:highlight w:val="yellow"/>
+        </w:rPr>
+      </w:pPr>
+      <w:r>
+        <w:rPr>
+          <w:highlight w:val="yellow"/>
+        </w:rPr>
+        <w:t xml:space="preserve">flonum?, </w:t>
+      </w:r>
+    </w:p>
+    <w:p>
+      <w:pPr>
+        <w:bidi w:val="0"/>
+      </w:pPr>
+      <w:r>
+        <w:rPr>
+          <w:highlight w:val="yellow"/>
+        </w:rPr>
+        <w:lastRenderedPageBreak/>
+        <w:t>gcd (binary</w:t>
+      </w:r>
+      <w:r>
+        <w:t xml:space="preserve"> version), </w:t>
+      </w:r>
+    </w:p>
+    <w:p>
+      <w:pPr>
+        <w:bidi w:val="0"/>
+      </w:pPr>
+      <w:r>
+        <w:rPr>
+          <w:highlight w:val="green"/>
+        </w:rPr>
+        <w:t>integer-&gt;char, make-string (binary version), null?, pair?, procedure?, rational?, string-length, string-ref, string-set!, string?, symbol?, symbol-&gt;string</w:t>
+      </w:r>
+      <w:r>
+        <w:rPr>
+          <w:rFonts w:cs="Arial"/>
+          <w:highlight w:val="green"/>
+          <w:rtl/>
+        </w:rPr>
+        <w:t>.</w:t>
+      </w:r>
+    </w:p>
+    <w:p>
+      <w:pPr>
+        <w:rPr>
+          <w:rtl/>
+        </w:rPr>
+      </w:pPr>
+    </w:p>
+    <w:p>
+      <w:pPr>
+        <w:rPr>
+          <w:rtl/>
+        </w:rPr>
+      </w:pPr>
+      <w:r>
+        <w:rPr>
+          <w:rFonts w:cs="Arial"/>
+          <w:rtl/>
+        </w:rPr>
+        <w:tab/>
+        <w:t>9</w:t>
+      </w:r>
+      <w:r>
+        <w:rPr>
+          <w:rFonts w:cs="Arial" w:hint="cs"/>
+          <w:rtl/>
+        </w:rPr>
+        <w:t>ב</w:t>
+      </w:r>
+      <w:r>
+        <w:rPr>
+          <w:rFonts w:cs="Arial"/>
+          <w:rtl/>
+        </w:rPr>
+        <w:t xml:space="preserve">. ניתן לבדוק את (תלוי ב </w:t>
+      </w:r>
+      <w:r>
+        <w:t>lambda simple</w:t>
+      </w:r>
+      <w:r>
+        <w:rPr>
+          <w:rFonts w:cs="Arial"/>
+          <w:rtl/>
+        </w:rPr>
+        <w:t>):</w:t>
+      </w:r>
+    </w:p>
+    <w:p>
+      <w:pPr>
+        <w:rPr>
+          <w:rtl/>
+        </w:rPr>
+      </w:pPr>
+      <w:r>
+        <w:rPr>
+          <w:rFonts w:cs="Arial"/>
+          <w:rtl/>
+        </w:rPr>
+        <w:tab/>
+      </w:r>
+      <w:r>
+        <w:rPr>
+          <w:rFonts w:cs="Arial"/>
+          <w:rtl/>
+        </w:rPr>
+        <w:tab/>
+      </w:r>
+      <w:r>
+        <w:rPr>
+          <w:highlight w:val="yellow"/>
+        </w:rPr>
+        <w:t>a. not</w:t>
+      </w:r>
+    </w:p>
+    <w:p>
+      <w:pPr>
         <w:rPr>
           <w:rtl/>
         </w:rPr>
@@ -2154,289 +2258,8 @@
           <w:bCs/>
           <w:rtl/>
         </w:rPr>
-        <w:t>(יום 6)</w:t>
-      </w:r>
-    </w:p>
-    <w:p>
-      <w:pPr>
-        <w:rPr>
-          <w:rtl/>
-        </w:rPr>
-      </w:pPr>
-      <w:r>
-        <w:rPr>
-          <w:rFonts w:cs="Arial"/>
-          <w:rtl/>
-        </w:rPr>
-        <w:t>9. ניתן לבדוק את (תלוי רק במשתנים חופשיים ואפליקציות):</w:t>
-      </w:r>
-    </w:p>
-    <w:p>
-      <w:pPr>
-        <w:bidi w:val="0"/>
-        <w:rPr>
-          <w:color w:val="FF0000"/>
-        </w:rPr>
-      </w:pPr>
-      <w:r>
-        <w:rPr>
-          <w:color w:val="FF0000"/>
-        </w:rPr>
-        <w:t xml:space="preserve">+ (binary version), </w:t>
-      </w:r>
-      <w:r>
-        <w:rPr>
-          <w:color w:val="FF0000"/>
-        </w:rPr>
-        <w:t>-&gt; test arithmetic2 does some crazy shit</w:t>
-      </w:r>
-      <w:r>
-        <w:rPr>
-          <w:color w:val="FF0000"/>
-        </w:rPr>
-        <w:t xml:space="preserve">, but I’m not using </w:t>
-      </w:r>
-      <w:proofErr w:type="spellStart"/>
-      <w:r>
-        <w:rPr>
-          <w:color w:val="FF0000"/>
-        </w:rPr>
-        <w:t>stdlib.scm</w:t>
-      </w:r>
-      <w:proofErr w:type="spellEnd"/>
-      <w:r>
-        <w:rPr>
-          <w:color w:val="FF0000"/>
-        </w:rPr>
-        <w:t xml:space="preserve"> so that’s probably why (?)</w:t>
-      </w:r>
-    </w:p>
-    <w:p>
-      <w:pPr>
-        <w:bidi w:val="0"/>
-        <w:rPr>
-          <w:highlight w:val="yellow"/>
-        </w:rPr>
-      </w:pPr>
-      <w:r>
-        <w:rPr>
-          <w:rFonts w:cs="Arial"/>
-          <w:highlight w:val="yellow"/>
-          <w:rtl/>
-        </w:rPr>
-        <w:t xml:space="preserve">* </w:t>
-      </w:r>
-      <w:r>
-        <w:rPr>
-          <w:highlight w:val="yellow"/>
-        </w:rPr>
-        <w:t xml:space="preserve">(binary version), </w:t>
-      </w:r>
-    </w:p>
-    <w:p>
-      <w:pPr>
-        <w:bidi w:val="0"/>
-        <w:rPr>
-          <w:highlight w:val="yellow"/>
-        </w:rPr>
-      </w:pPr>
-      <w:r>
-        <w:rPr>
-          <w:highlight w:val="yellow"/>
-        </w:rPr>
-        <w:t xml:space="preserve">/ (binary version), </w:t>
-      </w:r>
-    </w:p>
-    <w:p>
-      <w:pPr>
-        <w:bidi w:val="0"/>
-        <w:rPr>
-          <w:highlight w:val="yellow"/>
-        </w:rPr>
-      </w:pPr>
-      <w:r>
-        <w:rPr>
-          <w:highlight w:val="yellow"/>
-        </w:rPr>
-        <w:t xml:space="preserve">&lt; (binary version), </w:t>
-      </w:r>
-    </w:p>
-    <w:p>
-      <w:pPr>
-        <w:bidi w:val="0"/>
-        <w:rPr>
-          <w:highlight w:val="yellow"/>
-        </w:rPr>
-      </w:pPr>
-      <w:r>
-        <w:rPr>
-          <w:highlight w:val="yellow"/>
-        </w:rPr>
-        <w:t xml:space="preserve">= (binary version), </w:t>
-      </w:r>
-    </w:p>
-    <w:p>
-      <w:pPr>
-        <w:bidi w:val="0"/>
-        <w:rPr>
-          <w:highlight w:val="yellow"/>
-        </w:rPr>
-      </w:pPr>
-      <w:proofErr w:type="spellStart"/>
-      <w:r>
-        <w:rPr>
-          <w:highlight w:val="yellow"/>
-        </w:rPr>
-        <w:t>boolean</w:t>
-      </w:r>
-      <w:proofErr w:type="spellEnd"/>
-      <w:r>
-        <w:rPr>
-          <w:highlight w:val="yellow"/>
-        </w:rPr>
-        <w:t xml:space="preserve">?, </w:t>
-      </w:r>
-    </w:p>
-    <w:p>
-      <w:pPr>
-        <w:bidi w:val="0"/>
-        <w:rPr>
-          <w:highlight w:val="yellow"/>
-        </w:rPr>
-      </w:pPr>
-      <w:r>
-        <w:rPr>
-          <w:highlight w:val="yellow"/>
-        </w:rPr>
-        <w:t xml:space="preserve">char-&gt;integer, </w:t>
-      </w:r>
-    </w:p>
-    <w:p>
-      <w:pPr>
-        <w:bidi w:val="0"/>
-        <w:rPr>
-          <w:highlight w:val="yellow"/>
-        </w:rPr>
-      </w:pPr>
-      <w:r>
-        <w:rPr>
-          <w:highlight w:val="yellow"/>
-        </w:rPr>
-        <w:t xml:space="preserve">char?, </w:t>
-      </w:r>
-    </w:p>
-    <w:p>
-      <w:pPr>
-        <w:bidi w:val="0"/>
-        <w:rPr>
-          <w:highlight w:val="yellow"/>
-        </w:rPr>
-      </w:pPr>
-      <w:r>
-        <w:rPr>
-          <w:highlight w:val="yellow"/>
-        </w:rPr>
-        <w:t xml:space="preserve">denominator, </w:t>
-      </w:r>
-    </w:p>
-    <w:p>
-      <w:pPr>
-        <w:bidi w:val="0"/>
-        <w:rPr>
-          <w:highlight w:val="yellow"/>
-        </w:rPr>
-      </w:pPr>
-      <w:r>
-        <w:rPr>
-          <w:highlight w:val="yellow"/>
-        </w:rPr>
-        <w:t xml:space="preserve">eq?, </w:t>
-      </w:r>
-    </w:p>
-    <w:p>
-      <w:pPr>
-        <w:bidi w:val="0"/>
-        <w:rPr>
-          <w:highlight w:val="yellow"/>
-        </w:rPr>
-      </w:pPr>
-      <w:r>
-        <w:rPr>
-          <w:highlight w:val="yellow"/>
-        </w:rPr>
-        <w:t xml:space="preserve">exact-&gt;inexact, </w:t>
-      </w:r>
-    </w:p>
-    <w:p>
-      <w:pPr>
-        <w:bidi w:val="0"/>
-        <w:rPr>
-          <w:highlight w:val="yellow"/>
-        </w:rPr>
-      </w:pPr>
-      <w:proofErr w:type="spellStart"/>
-      <w:r>
-        <w:rPr>
-          <w:highlight w:val="yellow"/>
-        </w:rPr>
-        <w:t>flonum</w:t>
-      </w:r>
-      <w:proofErr w:type="spellEnd"/>
-      <w:r>
-        <w:rPr>
-          <w:highlight w:val="yellow"/>
-        </w:rPr>
-        <w:t xml:space="preserve">?, </w:t>
-      </w:r>
-    </w:p>
-    <w:p>
-      <w:pPr>
-        <w:bidi w:val="0"/>
-      </w:pPr>
-      <w:proofErr w:type="spellStart"/>
-      <w:r>
-        <w:rPr>
-          <w:highlight w:val="yellow"/>
-        </w:rPr>
-        <w:t>gcd</w:t>
-      </w:r>
-      <w:proofErr w:type="spellEnd"/>
-      <w:r>
-        <w:rPr>
-          <w:highlight w:val="yellow"/>
-        </w:rPr>
-        <w:t xml:space="preserve"> (binary</w:t>
-      </w:r>
-      <w:r>
-        <w:t xml:space="preserve"> version), </w:t>
-      </w:r>
-    </w:p>
-    <w:p>
-      <w:pPr>
-        <w:bidi w:val="0"/>
-      </w:pPr>
-      <w:r>
-        <w:rPr>
-          <w:highlight w:val="green"/>
-        </w:rPr>
-        <w:lastRenderedPageBreak/>
-        <w:t>integer-&gt;char, make-string (binary version), null?, pair?, procedure?, rational?, string-length, string-ref, string-set!, string?, symbol?, symbol-&gt;string</w:t>
-      </w:r>
-      <w:r>
-        <w:rPr>
-          <w:rFonts w:cs="Arial"/>
-          <w:highlight w:val="green"/>
-          <w:rtl/>
-        </w:rPr>
-        <w:t>.</w:t>
-      </w:r>
-    </w:p>
-    <w:p>
-      <w:pPr>
-        <w:rPr>
-          <w:rtl/>
-        </w:rPr>
-      </w:pPr>
+        <w:t>(יום 7)</w:t>
+      </w:r>
     </w:p>
     <w:p>
       <w:pPr>
@@ -2457,88 +2280,6 @@
           <w:rFonts w:cs="Arial" w:hint="cs"/>
           <w:rtl/>
         </w:rPr>
-        <w:t>ב</w:t>
-      </w:r>
-      <w:r>
-        <w:rPr>
-          <w:rFonts w:cs="Arial"/>
-          <w:rtl/>
-        </w:rPr>
-        <w:t xml:space="preserve">. ניתן לבדוק את (תלוי ב </w:t>
-      </w:r>
-      <w:r>
-        <w:t>lambda simple</w:t>
-      </w:r>
-      <w:r>
-        <w:rPr>
-          <w:rFonts w:cs="Arial"/>
-          <w:rtl/>
-        </w:rPr>
-        <w:t>):</w:t>
-      </w:r>
-    </w:p>
-    <w:p>
-      <w:pPr>
-        <w:rPr>
-          <w:rtl/>
-        </w:rPr>
-      </w:pPr>
-      <w:r>
-        <w:rPr>
-          <w:rFonts w:cs="Arial"/>
-          <w:rtl/>
-        </w:rPr>
-        <w:tab/>
-      </w:r>
-      <w:r>
-        <w:rPr>
-          <w:rFonts w:cs="Arial"/>
-          <w:rtl/>
-        </w:rPr>
-        <w:tab/>
-      </w:r>
-      <w:r>
-        <w:rPr>
-          <w:highlight w:val="yellow"/>
-        </w:rPr>
-        <w:t>a. not</w:t>
-      </w:r>
-    </w:p>
-    <w:p>
-      <w:pPr>
-        <w:rPr>
-          <w:rtl/>
-        </w:rPr>
-      </w:pPr>
-      <w:r>
-        <w:rPr>
-          <w:rFonts w:hint="cs"/>
-          <w:b/>
-          <w:bCs/>
-          <w:rtl/>
-        </w:rPr>
-        <w:t>(יום 7)</w:t>
-      </w:r>
-    </w:p>
-    <w:p>
-      <w:pPr>
-        <w:rPr>
-          <w:rtl/>
-        </w:rPr>
-      </w:pPr>
-      <w:r>
-        <w:rPr>
-          <w:rFonts w:cs="Arial"/>
-          <w:rtl/>
-        </w:rPr>
-        <w:tab/>
-        <w:t>9</w:t>
-      </w:r>
-      <w:r>
-        <w:rPr>
-          <w:rFonts w:cs="Arial" w:hint="cs"/>
-          <w:rtl/>
-        </w:rPr>
         <w:t>ג</w:t>
       </w:r>
       <w:r>
@@ -2546,17 +2287,8 @@
           <w:rFonts w:cs="Arial"/>
           <w:rtl/>
         </w:rPr>
-        <w:t xml:space="preserve">. מתחילים לממש </w:t>
-      </w:r>
-      <w:proofErr w:type="spellStart"/>
-      <w:r>
-        <w:rPr>
-          <w:rFonts w:cs="Arial"/>
-          <w:rtl/>
-        </w:rPr>
-        <w:t>פרימיטיבים</w:t>
-      </w:r>
-      <w:proofErr w:type="spellEnd"/>
+        <w:t>. מתחילים לממש פרימיטיבים</w:t>
+      </w:r>
     </w:p>
     <w:p>
       <w:pPr>
@@ -2586,23 +2318,7 @@
           <w:rFonts w:cs="Arial"/>
           <w:rtl/>
         </w:rPr>
-        <w:t xml:space="preserve">. מממשים </w:t>
-      </w:r>
-      <w:proofErr w:type="spellStart"/>
-      <w:r>
-        <w:rPr>
-          <w:rFonts w:cs="Arial"/>
-          <w:rtl/>
-        </w:rPr>
-        <w:t>באסמבלי</w:t>
-      </w:r>
-      <w:proofErr w:type="spellEnd"/>
-      <w:r>
-        <w:rPr>
-          <w:rFonts w:cs="Arial"/>
-          <w:rtl/>
-        </w:rPr>
-        <w:t xml:space="preserve"> (סעיף 4.1)</w:t>
+        <w:t>. מממשים באסמבלי (סעיף 4.1)</w:t>
       </w:r>
     </w:p>
     <w:p>
@@ -2636,33 +2352,8 @@
           <w:strike/>
           <w:color w:val="808080" w:themeColor="background1" w:themeShade="80"/>
         </w:rPr>
-        <w:t xml:space="preserve">car, </w:t>
-      </w:r>
-      <w:proofErr w:type="spellStart"/>
-      <w:r>
-        <w:rPr>
-          <w:strike/>
-          <w:color w:val="808080" w:themeColor="background1" w:themeShade="80"/>
-        </w:rPr>
-        <w:t>cdr</w:t>
-      </w:r>
-      <w:proofErr w:type="spellEnd"/>
-      <w:r>
-        <w:rPr>
-          <w:strike/>
-          <w:color w:val="808080" w:themeColor="background1" w:themeShade="80"/>
-        </w:rPr>
-        <w:t>, cons, set-car!, set-</w:t>
-      </w:r>
-      <w:proofErr w:type="spellStart"/>
-      <w:r>
-        <w:rPr>
-          <w:strike/>
-          <w:color w:val="808080" w:themeColor="background1" w:themeShade="80"/>
-        </w:rPr>
-        <w:t>cdr</w:t>
-      </w:r>
-      <w:proofErr w:type="spellEnd"/>
+        <w:t>car, cdr, cons, set-car!, set-cdr</w:t>
+      </w:r>
       <w:r>
         <w:rPr>
           <w:rFonts w:cs="Arial"/>
@@ -2964,21 +2655,7 @@
         <w:rPr>
           <w:highlight w:val="green"/>
         </w:rPr>
-        <w:t xml:space="preserve">, append (variadic), equal?, </w:t>
-      </w:r>
-      <w:proofErr w:type="spellStart"/>
-      <w:r>
-        <w:rPr>
-          <w:highlight w:val="green"/>
-        </w:rPr>
-        <w:t>gcd</w:t>
-      </w:r>
-      <w:proofErr w:type="spellEnd"/>
-      <w:r>
-        <w:rPr>
-          <w:highlight w:val="green"/>
-        </w:rPr>
-        <w:t xml:space="preserve"> (variadic), length, make-string, map (variadic),</w:t>
+        <w:t>, append (variadic), equal?, gcd (variadic), length, make-string, map (variadic),</w:t>
       </w:r>
       <w:r>
         <w:t xml:space="preserve"> </w:t>
@@ -3049,14 +2726,12 @@
         </w:rPr>
         <w:t xml:space="preserve">. לא לשכוח לבדוק </w:t>
       </w:r>
-      <w:proofErr w:type="spellStart"/>
       <w:r>
         <w:rPr>
           <w:highlight w:val="yellow"/>
         </w:rPr>
         <w:t>pset</w:t>
       </w:r>
-      <w:proofErr w:type="spellEnd"/>
     </w:p>
     <w:p>
       <w:pPr>
@@ -3088,11 +2763,9 @@
         <w:tab/>
         <w:t xml:space="preserve">10. מחזירים את </w:t>
       </w:r>
-      <w:proofErr w:type="spellStart"/>
       <w:r>
         <w:t>ApplicTP</w:t>
       </w:r>
-      <w:proofErr w:type="spellEnd"/>
       <w:r>
         <w:rPr>
           <w:rFonts w:cs="Arial"/>
@@ -3192,23 +2865,7 @@
           <w:rFonts w:hint="cs"/>
           <w:rtl/>
         </w:rPr>
-        <w:t xml:space="preserve">. מימוש </w:t>
-      </w:r>
-      <w:proofErr w:type="spellStart"/>
-      <w:r>
-        <w:rPr>
-          <w:rFonts w:hint="cs"/>
-          <w:rtl/>
-        </w:rPr>
-        <w:t>באסמבלי</w:t>
-      </w:r>
-      <w:proofErr w:type="spellEnd"/>
-      <w:r>
-        <w:rPr>
-          <w:rFonts w:hint="cs"/>
-          <w:rtl/>
-        </w:rPr>
-        <w:t xml:space="preserve"> של </w:t>
+        <w:t xml:space="preserve">. מימוש באסמבלי של </w:t>
       </w:r>
       <w:r>
         <w:t>apply (variadic)</w:t>
@@ -3241,33 +2898,29 @@
         <w:tab/>
         <w:t xml:space="preserve">11. </w:t>
       </w:r>
-      <w:proofErr w:type="spellStart"/>
-      <w:r>
-        <w:t>LambdaOpt</w:t>
-      </w:r>
-      <w:proofErr w:type="spellEnd"/>
-      <w:r>
-        <w:t xml:space="preserve"> &amp; test</w:t>
-      </w:r>
-    </w:p>
-    <w:p>
-      <w:pPr>
-        <w:rPr>
-          <w:rtl/>
-        </w:rPr>
-      </w:pPr>
-    </w:p>
-    <w:p>
-      <w:pPr>
-        <w:rPr>
-          <w:rtl/>
-        </w:rPr>
-      </w:pPr>
-      <w:r>
-        <w:rPr>
-          <w:rFonts w:cs="Arial"/>
-          <w:rtl/>
-        </w:rPr>
+      <w:r>
+        <w:t>LambdaOpt &amp; test</w:t>
+      </w:r>
+    </w:p>
+    <w:p>
+      <w:pPr>
+        <w:rPr>
+          <w:rtl/>
+        </w:rPr>
+      </w:pPr>
+    </w:p>
+    <w:p>
+      <w:pPr>
+        <w:rPr>
+          <w:rtl/>
+        </w:rPr>
+      </w:pPr>
+      <w:r>
+        <w:rPr>
+          <w:rFonts w:cs="Arial"/>
+          <w:rtl/>
+        </w:rPr>
+        <w:lastRenderedPageBreak/>
         <w:tab/>
         <w:t>12. מוסיפים את שאר הפרימיטיביים (תלויים ב</w:t>
       </w:r>
@@ -3293,7 +2946,6 @@
           <w:rFonts w:cs="Arial"/>
           <w:rtl/>
         </w:rPr>
-        <w:lastRenderedPageBreak/>
         <w:tab/>
       </w:r>
       <w:r>
@@ -3592,6 +3244,7 @@
     <w:lsdException w:name="HTML Sample" w:semiHidden="1" w:unhideWhenUsed="1"/>
     <w:lsdException w:name="HTML Typewriter" w:semiHidden="1" w:unhideWhenUsed="1"/>
     <w:lsdException w:name="HTML Variable" w:semiHidden="1" w:unhideWhenUsed="1"/>
+    <w:lsdException w:name="Normal Table" w:semiHidden="1" w:unhideWhenUsed="1"/>
     <w:lsdException w:name="annotation subject" w:semiHidden="1" w:unhideWhenUsed="1"/>
     <w:lsdException w:name="No List" w:semiHidden="1" w:unhideWhenUsed="1"/>
     <w:lsdException w:name="Outline List 1" w:semiHidden="1" w:unhideWhenUsed="1"/>
@@ -3634,8 +3287,11 @@
     <w:lsdException w:name="Table Contemporary" w:semiHidden="1" w:unhideWhenUsed="1"/>
     <w:lsdException w:name="Table Elegant" w:semiHidden="1" w:unhideWhenUsed="1"/>
     <w:lsdException w:name="Table Professional" w:semiHidden="1" w:unhideWhenUsed="1"/>
+    <w:lsdException w:name="Table Subtle 1" w:semiHidden="1" w:unhideWhenUsed="1"/>
     <w:lsdException w:name="Table Subtle 2" w:semiHidden="1" w:unhideWhenUsed="1"/>
     <w:lsdException w:name="Table Web 1" w:semiHidden="1" w:unhideWhenUsed="1"/>
+    <w:lsdException w:name="Table Web 2" w:semiHidden="1" w:unhideWhenUsed="1"/>
+    <w:lsdException w:name="Table Web 3" w:semiHidden="1" w:unhideWhenUsed="1"/>
     <w:lsdException w:name="Balloon Text" w:semiHidden="1" w:unhideWhenUsed="1"/>
     <w:lsdException w:name="Table Grid" w:uiPriority="39"/>
     <w:lsdException w:name="Table Theme" w:semiHidden="1" w:unhideWhenUsed="1"/>

</xml_diff>

<commit_message>
added check for ungenerated code; more tests; updated plan
</commit_message>
<xml_diff>
--- a/Final project plan.docx
+++ b/Final project plan.docx
@@ -91,6 +91,7 @@
         </w:rPr>
         <w:t xml:space="preserve">. כל הקבצים מהעבודות מתחברים זה לזה ומדפיסים שגיאה </w:t>
       </w:r>
+      <w:proofErr w:type="spellStart"/>
       <w:r>
         <w:rPr>
           <w:strike/>
@@ -98,6 +99,7 @@
         </w:rPr>
         <w:t>not_implement</w:t>
       </w:r>
+      <w:proofErr w:type="spellEnd"/>
     </w:p>
     <w:p>
       <w:pPr>
@@ -141,12 +143,21 @@
         </w:rPr>
         <w:t>. קוראים את ה</w:t>
       </w:r>
-      <w:r>
-        <w:rPr>
-          <w:strike/>
-          <w:color w:val="A6A6A6" w:themeColor="background1" w:themeShade="A6"/>
-        </w:rPr>
-        <w:t>src file</w:t>
+      <w:proofErr w:type="spellStart"/>
+      <w:r>
+        <w:rPr>
+          <w:strike/>
+          <w:color w:val="A6A6A6" w:themeColor="background1" w:themeShade="A6"/>
+        </w:rPr>
+        <w:t>src</w:t>
+      </w:r>
+      <w:proofErr w:type="spellEnd"/>
+      <w:r>
+        <w:rPr>
+          <w:strike/>
+          <w:color w:val="A6A6A6" w:themeColor="background1" w:themeShade="A6"/>
+        </w:rPr>
+        <w:t xml:space="preserve"> file</w:t>
       </w:r>
       <w:r>
         <w:rPr>
@@ -194,17 +205,33 @@
           <w:strike/>
           <w:color w:val="A6A6A6" w:themeColor="background1" w:themeShade="A6"/>
         </w:rPr>
-        <w:t>(stdlib.scm)</w:t>
-      </w:r>
-      <w:r>
-        <w:rPr>
-          <w:rFonts w:cs="Arial"/>
-          <w:strike/>
-          <w:color w:val="A6A6A6" w:themeColor="background1" w:themeShade="A6"/>
-          <w:rtl/>
+        <w:t>(</w:t>
+      </w:r>
+      <w:proofErr w:type="spellStart"/>
+      <w:r>
+        <w:rPr>
+          <w:strike/>
+          <w:color w:val="A6A6A6" w:themeColor="background1" w:themeShade="A6"/>
+        </w:rPr>
+        <w:t>stdlib.scm</w:t>
+      </w:r>
+      <w:proofErr w:type="spellEnd"/>
+      <w:r>
+        <w:rPr>
+          <w:strike/>
+          <w:color w:val="A6A6A6" w:themeColor="background1" w:themeShade="A6"/>
         </w:rPr>
         <w:t>)</w:t>
       </w:r>
+      <w:r>
+        <w:rPr>
+          <w:rFonts w:cs="Arial"/>
+          <w:strike/>
+          <w:color w:val="A6A6A6" w:themeColor="background1" w:themeShade="A6"/>
+          <w:rtl/>
+        </w:rPr>
+        <w:t>)</w:t>
+      </w:r>
     </w:p>
     <w:p>
       <w:pPr>
@@ -339,13 +366,38 @@
           <w:strike/>
           <w:color w:val="808080" w:themeColor="background1" w:themeShade="80"/>
         </w:rPr>
-        <w:t>Prologue + Epilogue + nasm + gcc</w:t>
-      </w:r>
-      <w:r>
-        <w:rPr>
-          <w:rFonts w:cs="Arial"/>
+        <w:t xml:space="preserve">Prologue + Epilogue + </w:t>
+      </w:r>
+      <w:proofErr w:type="spellStart"/>
+      <w:r>
+        <w:rPr>
           <w:strike/>
           <w:color w:val="808080" w:themeColor="background1" w:themeShade="80"/>
+        </w:rPr>
+        <w:t>nasm</w:t>
+      </w:r>
+      <w:proofErr w:type="spellEnd"/>
+      <w:r>
+        <w:rPr>
+          <w:strike/>
+          <w:color w:val="808080" w:themeColor="background1" w:themeShade="80"/>
+        </w:rPr>
+        <w:t xml:space="preserve"> + </w:t>
+      </w:r>
+      <w:proofErr w:type="spellStart"/>
+      <w:r>
+        <w:rPr>
+          <w:strike/>
+          <w:color w:val="808080" w:themeColor="background1" w:themeShade="80"/>
+        </w:rPr>
+        <w:t>gcc</w:t>
+      </w:r>
+      <w:proofErr w:type="spellEnd"/>
+      <w:r>
+        <w:rPr>
+          <w:rFonts w:cs="Arial"/>
+          <w:strike/>
+          <w:color w:val="808080" w:themeColor="background1" w:themeShade="80"/>
           <w:rtl/>
         </w:rPr>
         <w:t>...)</w:t>
@@ -418,8 +470,19 @@
           <w:color w:val="808080" w:themeColor="background1" w:themeShade="80"/>
           <w:rtl/>
         </w:rPr>
-        <w:t xml:space="preserve"> מה שהבחור שלח בוואטסאפ</w:t>
-      </w:r>
+        <w:t xml:space="preserve"> מה שהבחור שלח </w:t>
+      </w:r>
+      <w:proofErr w:type="spellStart"/>
+      <w:r>
+        <w:rPr>
+          <w:rFonts w:cs="Arial" w:hint="cs"/>
+          <w:strike/>
+          <w:color w:val="808080" w:themeColor="background1" w:themeShade="80"/>
+          <w:rtl/>
+        </w:rPr>
+        <w:t>בוואטסאפ</w:t>
+      </w:r>
+      <w:proofErr w:type="spellEnd"/>
     </w:p>
     <w:p>
       <w:pPr>
@@ -492,12 +555,21 @@
         <w:tab/>
         <w:t xml:space="preserve">2. </w:t>
       </w:r>
-      <w:r>
-        <w:rPr>
-          <w:strike/>
-          <w:color w:val="A6A6A6" w:themeColor="background1" w:themeShade="A6"/>
-        </w:rPr>
-        <w:t>Consts &amp; test</w:t>
+      <w:proofErr w:type="spellStart"/>
+      <w:r>
+        <w:rPr>
+          <w:strike/>
+          <w:color w:val="A6A6A6" w:themeColor="background1" w:themeShade="A6"/>
+        </w:rPr>
+        <w:t>Consts</w:t>
+      </w:r>
+      <w:proofErr w:type="spellEnd"/>
+      <w:r>
+        <w:rPr>
+          <w:strike/>
+          <w:color w:val="A6A6A6" w:themeColor="background1" w:themeShade="A6"/>
+        </w:rPr>
+        <w:t xml:space="preserve"> &amp; test</w:t>
       </w:r>
     </w:p>
     <w:p>
@@ -668,6 +740,7 @@
         </w:rPr>
         <w:t xml:space="preserve">מבטלים את </w:t>
       </w:r>
+      <w:proofErr w:type="spellStart"/>
       <w:r>
         <w:rPr>
           <w:strike/>
@@ -675,6 +748,7 @@
         </w:rPr>
         <w:t>ApplicTP</w:t>
       </w:r>
+      <w:proofErr w:type="spellEnd"/>
       <w:r>
         <w:rPr>
           <w:rFonts w:cs="Arial"/>
@@ -730,8 +804,17 @@
           <w:strike/>
           <w:color w:val="BFBFBF" w:themeColor="background1" w:themeShade="BF"/>
         </w:rPr>
-        <w:t>a. LambdaSimple</w:t>
-      </w:r>
+        <w:t xml:space="preserve">a. </w:t>
+      </w:r>
+      <w:proofErr w:type="spellStart"/>
+      <w:r>
+        <w:rPr>
+          <w:strike/>
+          <w:color w:val="BFBFBF" w:themeColor="background1" w:themeShade="BF"/>
+        </w:rPr>
+        <w:t>LambdaSimple</w:t>
+      </w:r>
+      <w:proofErr w:type="spellEnd"/>
     </w:p>
     <w:p>
       <w:pPr>
@@ -751,8 +834,17 @@
           <w:strike/>
           <w:color w:val="BFBFBF" w:themeColor="background1" w:themeShade="BF"/>
         </w:rPr>
-        <w:t>calc |Env| - not necessarily in assem</w:t>
-      </w:r>
+        <w:t xml:space="preserve">calc |Env| - not necessarily in </w:t>
+      </w:r>
+      <w:proofErr w:type="spellStart"/>
+      <w:r>
+        <w:rPr>
+          <w:strike/>
+          <w:color w:val="BFBFBF" w:themeColor="background1" w:themeShade="BF"/>
+        </w:rPr>
+        <w:t>assem</w:t>
+      </w:r>
+      <w:proofErr w:type="spellEnd"/>
     </w:p>
     <w:p>
       <w:pPr>
@@ -772,7 +864,23 @@
           <w:strike/>
           <w:color w:val="BFBFBF" w:themeColor="background1" w:themeShade="BF"/>
         </w:rPr>
-        <w:t>allocate ExtEnv – size of 1 + |Env|</w:t>
+        <w:t xml:space="preserve">allocate </w:t>
+      </w:r>
+      <w:proofErr w:type="spellStart"/>
+      <w:r>
+        <w:rPr>
+          <w:strike/>
+          <w:color w:val="BFBFBF" w:themeColor="background1" w:themeShade="BF"/>
+        </w:rPr>
+        <w:t>ExtEnv</w:t>
+      </w:r>
+      <w:proofErr w:type="spellEnd"/>
+      <w:r>
+        <w:rPr>
+          <w:strike/>
+          <w:color w:val="BFBFBF" w:themeColor="background1" w:themeShade="BF"/>
+        </w:rPr>
+        <w:t xml:space="preserve"> – size of 1 + |Env|</w:t>
       </w:r>
     </w:p>
     <w:p>
@@ -793,7 +901,23 @@
           <w:strike/>
           <w:color w:val="BFBFBF" w:themeColor="background1" w:themeShade="BF"/>
         </w:rPr>
-        <w:t>copy pointers of minor vectors from Env (through stack) to ExtEnv with offset of 1</w:t>
+        <w:t xml:space="preserve">copy pointers of minor vectors from Env (through stack) to </w:t>
+      </w:r>
+      <w:proofErr w:type="spellStart"/>
+      <w:r>
+        <w:rPr>
+          <w:strike/>
+          <w:color w:val="BFBFBF" w:themeColor="background1" w:themeShade="BF"/>
+        </w:rPr>
+        <w:t>ExtEnv</w:t>
+      </w:r>
+      <w:proofErr w:type="spellEnd"/>
+      <w:r>
+        <w:rPr>
+          <w:strike/>
+          <w:color w:val="BFBFBF" w:themeColor="background1" w:themeShade="BF"/>
+        </w:rPr>
+        <w:t xml:space="preserve"> with offset of 1</w:t>
       </w:r>
     </w:p>
     <w:p>
@@ -835,29 +959,70 @@
           <w:strike/>
           <w:color w:val="BFBFBF" w:themeColor="background1" w:themeShade="BF"/>
         </w:rPr>
-        <w:t xml:space="preserve">Allocate ExtEnv[0] to point to a vector in the size of </w:t>
-      </w:r>
+        <w:t xml:space="preserve">Allocate </w:t>
+      </w:r>
+      <w:proofErr w:type="spellStart"/>
+      <w:proofErr w:type="gramStart"/>
       <w:r>
         <w:rPr>
           <w:strike/>
           <w:color w:val="BFBFBF" w:themeColor="background1" w:themeShade="BF"/>
         </w:rPr>
-        <w:tab/>
-      </w:r>
+        <w:t>ExtEnv</w:t>
+      </w:r>
+      <w:proofErr w:type="spellEnd"/>
       <w:r>
         <w:rPr>
           <w:strike/>
           <w:color w:val="BFBFBF" w:themeColor="background1" w:themeShade="BF"/>
         </w:rPr>
-        <w:tab/>
-      </w:r>
+        <w:t>[</w:t>
+      </w:r>
+      <w:proofErr w:type="gramEnd"/>
       <w:r>
         <w:rPr>
           <w:strike/>
           <w:color w:val="BFBFBF" w:themeColor="background1" w:themeShade="BF"/>
         </w:rPr>
-        <w:tab/>
-        <w:t>Params (as stored in the ArgsNum on stack)</w:t>
+        <w:t xml:space="preserve">0] to point to a vector in the size of </w:t>
+      </w:r>
+      <w:r>
+        <w:rPr>
+          <w:strike/>
+          <w:color w:val="BFBFBF" w:themeColor="background1" w:themeShade="BF"/>
+        </w:rPr>
+        <w:tab/>
+      </w:r>
+      <w:r>
+        <w:rPr>
+          <w:strike/>
+          <w:color w:val="BFBFBF" w:themeColor="background1" w:themeShade="BF"/>
+        </w:rPr>
+        <w:tab/>
+      </w:r>
+      <w:r>
+        <w:rPr>
+          <w:strike/>
+          <w:color w:val="BFBFBF" w:themeColor="background1" w:themeShade="BF"/>
+        </w:rPr>
+        <w:tab/>
+        <w:t xml:space="preserve">Params (as stored in the </w:t>
+      </w:r>
+      <w:proofErr w:type="spellStart"/>
+      <w:r>
+        <w:rPr>
+          <w:strike/>
+          <w:color w:val="BFBFBF" w:themeColor="background1" w:themeShade="BF"/>
+        </w:rPr>
+        <w:t>ArgsNum</w:t>
+      </w:r>
+      <w:proofErr w:type="spellEnd"/>
+      <w:r>
+        <w:rPr>
+          <w:strike/>
+          <w:color w:val="BFBFBF" w:themeColor="background1" w:themeShade="BF"/>
+        </w:rPr>
+        <w:t xml:space="preserve"> on stack)</w:t>
       </w:r>
     </w:p>
     <w:p>
@@ -896,7 +1061,23 @@
           <w:strike/>
           <w:color w:val="A6A6A6" w:themeColor="background1" w:themeShade="A6"/>
         </w:rPr>
-        <w:t>generate the Lcode label</w:t>
+        <w:t xml:space="preserve">generate the </w:t>
+      </w:r>
+      <w:proofErr w:type="spellStart"/>
+      <w:r>
+        <w:rPr>
+          <w:strike/>
+          <w:color w:val="A6A6A6" w:themeColor="background1" w:themeShade="A6"/>
+        </w:rPr>
+        <w:t>Lcode</w:t>
+      </w:r>
+      <w:proofErr w:type="spellEnd"/>
+      <w:r>
+        <w:rPr>
+          <w:strike/>
+          <w:color w:val="A6A6A6" w:themeColor="background1" w:themeShade="A6"/>
+        </w:rPr>
+        <w:t xml:space="preserve"> label</w:t>
       </w:r>
     </w:p>
     <w:p>
@@ -970,7 +1151,23 @@
           <w:strike/>
           <w:color w:val="A6A6A6" w:themeColor="background1" w:themeShade="A6"/>
         </w:rPr>
-        <w:t>c. Paramenets / set</w:t>
+        <w:t xml:space="preserve">c. </w:t>
+      </w:r>
+      <w:proofErr w:type="spellStart"/>
+      <w:r>
+        <w:rPr>
+          <w:strike/>
+          <w:color w:val="A6A6A6" w:themeColor="background1" w:themeShade="A6"/>
+        </w:rPr>
+        <w:t>Paramenets</w:t>
+      </w:r>
+      <w:proofErr w:type="spellEnd"/>
+      <w:r>
+        <w:rPr>
+          <w:strike/>
+          <w:color w:val="A6A6A6" w:themeColor="background1" w:themeShade="A6"/>
+        </w:rPr>
+        <w:t xml:space="preserve"> / set</w:t>
       </w:r>
     </w:p>
     <w:p>
@@ -1166,6 +1363,7 @@
         </w:rPr>
         <w:t xml:space="preserve">8ב. </w:t>
       </w:r>
+      <w:proofErr w:type="spellStart"/>
       <w:r>
         <w:rPr>
           <w:strike/>
@@ -1173,6 +1371,7 @@
         </w:rPr>
         <w:t>Applic</w:t>
       </w:r>
+      <w:proofErr w:type="spellEnd"/>
     </w:p>
     <w:p>
       <w:pPr>
@@ -1271,12 +1470,14 @@
         </w:rPr>
         <w:t xml:space="preserve"> </w:t>
       </w:r>
+      <w:proofErr w:type="spellStart"/>
       <w:r>
         <w:rPr>
           <w:color w:val="FF0000"/>
         </w:rPr>
         <w:t>func</w:t>
       </w:r>
+      <w:proofErr w:type="spellEnd"/>
       <w:r>
         <w:rPr>
           <w:rFonts w:hint="cs"/>
@@ -1345,12 +1546,14 @@
         </w:rPr>
         <w:t xml:space="preserve"> הפנימית (זו שנמצאת ב</w:t>
       </w:r>
+      <w:proofErr w:type="spellStart"/>
       <w:r>
         <w:rPr>
           <w:color w:val="FF0000"/>
         </w:rPr>
         <w:t>rhs</w:t>
       </w:r>
+      <w:proofErr w:type="spellEnd"/>
       <w:r>
         <w:rPr>
           <w:rFonts w:hint="cs"/>
@@ -1373,12 +1576,14 @@
         </w:rPr>
         <w:t xml:space="preserve"> אחרי שמרחיבים את ה</w:t>
       </w:r>
+      <w:proofErr w:type="spellStart"/>
       <w:r>
         <w:rPr>
           <w:color w:val="FF0000"/>
         </w:rPr>
         <w:t>Letrec</w:t>
       </w:r>
+      <w:proofErr w:type="spellEnd"/>
       <w:r>
         <w:rPr>
           <w:rFonts w:hint="cs"/>
@@ -1549,7 +1754,25 @@
           <w:color w:val="FF0000"/>
           <w:rtl/>
         </w:rPr>
-        <w:t xml:space="preserve"> (שסוחב איתו את הסביבה) אנחנו דורסים עם </w:t>
+        <w:t xml:space="preserve"> (שסוחב </w:t>
+      </w:r>
+      <w:proofErr w:type="spellStart"/>
+      <w:r>
+        <w:rPr>
+          <w:rFonts w:hint="cs"/>
+          <w:color w:val="FF0000"/>
+          <w:rtl/>
+        </w:rPr>
+        <w:t>איתו</w:t>
+      </w:r>
+      <w:proofErr w:type="spellEnd"/>
+      <w:r>
+        <w:rPr>
+          <w:rFonts w:hint="cs"/>
+          <w:color w:val="FF0000"/>
+          <w:rtl/>
+        </w:rPr>
+        <w:t xml:space="preserve"> את הסביבה) אנחנו דורסים עם </w:t>
       </w:r>
       <w:r>
         <w:rPr>
@@ -1679,12 +1902,14 @@
         </w:rPr>
         <w:t xml:space="preserve">). לכן כשאנחנו באים להפעיל את </w:t>
       </w:r>
+      <w:proofErr w:type="spellStart"/>
       <w:r>
         <w:rPr>
           <w:color w:val="FF0000"/>
         </w:rPr>
         <w:t>func</w:t>
       </w:r>
+      <w:proofErr w:type="spellEnd"/>
       <w:r>
         <w:rPr>
           <w:rFonts w:hint="cs"/>
@@ -1707,11 +1932,19 @@
         </w:rPr>
         <w:t xml:space="preserve">, אנחנו פונים ל </w:t>
       </w:r>
-      <w:r>
-        <w:rPr>
-          <w:color w:val="FF0000"/>
-        </w:rPr>
-        <w:t>VarBound(func,0,0)</w:t>
+      <w:proofErr w:type="spellStart"/>
+      <w:r>
+        <w:rPr>
+          <w:color w:val="FF0000"/>
+        </w:rPr>
+        <w:t>VarBound</w:t>
+      </w:r>
+      <w:proofErr w:type="spellEnd"/>
+      <w:r>
+        <w:rPr>
+          <w:color w:val="FF0000"/>
+        </w:rPr>
+        <w:t>(func,0,0)</w:t>
       </w:r>
       <w:r>
         <w:rPr>
@@ -1735,12 +1968,14 @@
         </w:rPr>
         <w:t xml:space="preserve">. כשאנחנו מנסים לקרוא לזה, יש </w:t>
       </w:r>
+      <w:proofErr w:type="spellStart"/>
       <w:r>
         <w:rPr>
           <w:color w:val="FF0000"/>
         </w:rPr>
         <w:t>segfault</w:t>
       </w:r>
+      <w:proofErr w:type="spellEnd"/>
       <w:r>
         <w:rPr>
           <w:rFonts w:hint="cs"/>
@@ -1797,15 +2032,41 @@
         <w:rPr>
           <w:color w:val="FF0000"/>
         </w:rPr>
-        <w:t>semantic-analyser</w:t>
-      </w:r>
-      <w:r>
-        <w:rPr>
-          <w:rFonts w:hint="cs"/>
-          <w:color w:val="FF0000"/>
-          <w:rtl/>
-        </w:rPr>
-        <w:t xml:space="preserve"> לעשות בוקס להכל) אז הקוד עובד נפלא. </w:t>
+        <w:t>semantic-</w:t>
+      </w:r>
+      <w:proofErr w:type="spellStart"/>
+      <w:r>
+        <w:rPr>
+          <w:color w:val="FF0000"/>
+        </w:rPr>
+        <w:t>analyser</w:t>
+      </w:r>
+      <w:proofErr w:type="spellEnd"/>
+      <w:r>
+        <w:rPr>
+          <w:rFonts w:hint="cs"/>
+          <w:color w:val="FF0000"/>
+          <w:rtl/>
+        </w:rPr>
+        <w:t xml:space="preserve"> לעשות בוקס </w:t>
+      </w:r>
+      <w:proofErr w:type="spellStart"/>
+      <w:r>
+        <w:rPr>
+          <w:rFonts w:hint="cs"/>
+          <w:color w:val="FF0000"/>
+          <w:rtl/>
+        </w:rPr>
+        <w:t>להכל</w:t>
+      </w:r>
+      <w:proofErr w:type="spellEnd"/>
+      <w:r>
+        <w:rPr>
+          <w:rFonts w:hint="cs"/>
+          <w:color w:val="FF0000"/>
+          <w:rtl/>
+        </w:rPr>
+        <w:t xml:space="preserve">) אז הקוד עובד נפלא. </w:t>
       </w:r>
     </w:p>
     <w:p>
@@ -1837,12 +2098,14 @@
         </w:rPr>
         <w:t xml:space="preserve"> ל </w:t>
       </w:r>
+      <w:proofErr w:type="spellStart"/>
       <w:r>
         <w:rPr>
           <w:color w:val="FF0000"/>
         </w:rPr>
         <w:t>stdlib.scm</w:t>
       </w:r>
+      <w:proofErr w:type="spellEnd"/>
       <w:r>
         <w:rPr>
           <w:rFonts w:hint="cs"/>
@@ -1851,12 +2114,14 @@
         </w:rPr>
         <w:t xml:space="preserve"> אז יש </w:t>
       </w:r>
+      <w:proofErr w:type="spellStart"/>
       <w:r>
         <w:rPr>
           <w:color w:val="FF0000"/>
         </w:rPr>
         <w:t>segfault</w:t>
       </w:r>
+      <w:proofErr w:type="spellEnd"/>
       <w:r>
         <w:rPr>
           <w:rFonts w:hint="cs"/>
@@ -1907,6 +2172,52 @@
         <w:rPr>
           <w:color w:val="FF0000"/>
         </w:rPr>
+        <w:t xml:space="preserve">all this problem </w:t>
+      </w:r>
+      <w:proofErr w:type="gramStart"/>
+      <w:r>
+        <w:rPr>
+          <w:color w:val="FF0000"/>
+        </w:rPr>
+        <w:t>are</w:t>
+      </w:r>
+      <w:proofErr w:type="gramEnd"/>
+      <w:r>
+        <w:rPr>
+          <w:color w:val="FF0000"/>
+        </w:rPr>
+        <w:t xml:space="preserve"> because the variadic versions</w:t>
+      </w:r>
+      <w:r>
+        <w:rPr>
+          <w:color w:val="FF0000"/>
+        </w:rPr>
+        <w:t xml:space="preserve"> run over these address with</w:t>
+      </w:r>
+      <w:r>
+        <w:rPr>
+          <w:color w:val="FF0000"/>
+        </w:rPr>
+        <w:t xml:space="preserve"> void </w:t>
+      </w:r>
+      <w:r>
+        <w:rPr>
+          <w:color w:val="FF0000"/>
+        </w:rPr>
+        <w:t>(lambda opt is missing for map)</w:t>
+      </w:r>
+    </w:p>
+    <w:p>
+      <w:pPr>
+        <w:bidi w:val="0"/>
+        <w:rPr>
+          <w:color w:val="FF0000"/>
+        </w:rPr>
+      </w:pPr>
+      <w:r>
+        <w:rPr>
+          <w:color w:val="FF0000"/>
+        </w:rPr>
         <w:t xml:space="preserve">+ (binary version), </w:t>
       </w:r>
       <w:r>
@@ -1915,12 +2226,6 @@
         </w:rPr>
         <w:t>-&gt; test arithmetic2 does some crazy shit</w:t>
       </w:r>
-      <w:r>
-        <w:rPr>
-          <w:color w:val="FF0000"/>
-        </w:rPr>
-        <w:t>, but I’m not using stdlib.scm so that’s probably why (?)</w:t>
-      </w:r>
     </w:p>
     <w:p>
       <w:pPr>
@@ -1987,19 +2292,7 @@
         <w:rPr>
           <w:color w:val="FF0000"/>
         </w:rPr>
-        <w:t>-&gt; test arithmetic</w:t>
-      </w:r>
-      <w:r>
-        <w:rPr>
-          <w:color w:val="FF0000"/>
-        </w:rPr>
-        <w:t>5</w:t>
-      </w:r>
-      <w:r>
-        <w:rPr>
-          <w:color w:val="FF0000"/>
-        </w:rPr>
-        <w:t>, same shit</w:t>
+        <w:t>-&gt; test arithmetic5, same shit</w:t>
       </w:r>
     </w:p>
     <w:p>
@@ -2013,13 +2306,27 @@
         <w:rPr>
           <w:color w:val="FF0000"/>
         </w:rPr>
-        <w:t xml:space="preserve">= (binary version), </w:t>
-      </w:r>
-      <w:r>
-        <w:rPr>
-          <w:color w:val="FF0000"/>
-        </w:rPr>
-        <w:t xml:space="preserve"> -&gt; test arithmetic6, same shit</w:t>
+        <w:t>= (binary version</w:t>
+      </w:r>
+      <w:proofErr w:type="gramStart"/>
+      <w:r>
+        <w:rPr>
+          <w:color w:val="FF0000"/>
+        </w:rPr>
+        <w:t xml:space="preserve">), </w:t>
+      </w:r>
+      <w:r>
+        <w:rPr>
+          <w:color w:val="FF0000"/>
+        </w:rPr>
+        <w:t xml:space="preserve"> -</w:t>
+      </w:r>
+      <w:proofErr w:type="gramEnd"/>
+      <w:r>
+        <w:rPr>
+          <w:color w:val="FF0000"/>
+        </w:rPr>
+        <w:t>&gt; test arithmetic6, same shit</w:t>
       </w:r>
     </w:p>
     <w:p>
@@ -2027,268 +2334,381 @@
         <w:bidi w:val="0"/>
         <w:rPr>
           <w:color w:val="FF0000"/>
-        </w:rPr>
-      </w:pPr>
-      <w:r>
-        <w:rPr>
-          <w:color w:val="FF0000"/>
-        </w:rPr>
-        <w:t>(we need to check the thing with fvar+15 and fvar+8*15)</w:t>
+          <w:rtl/>
+        </w:rPr>
+      </w:pPr>
+      <w:proofErr w:type="spellStart"/>
+      <w:proofErr w:type="gramStart"/>
+      <w:r>
+        <w:rPr>
+          <w:strike/>
+          <w:color w:val="D9D9D9" w:themeColor="background1" w:themeShade="D9"/>
+        </w:rPr>
+        <w:t>boolean</w:t>
+      </w:r>
+      <w:proofErr w:type="spellEnd"/>
+      <w:r>
+        <w:rPr>
+          <w:strike/>
+          <w:color w:val="D9D9D9" w:themeColor="background1" w:themeShade="D9"/>
+        </w:rPr>
+        <w:t>?,</w:t>
+      </w:r>
+      <w:proofErr w:type="gramEnd"/>
+      <w:r>
+        <w:rPr>
+          <w:strike/>
+          <w:color w:val="D9D9D9" w:themeColor="background1" w:themeShade="D9"/>
+        </w:rPr>
+        <w:t xml:space="preserve"> </w:t>
+      </w:r>
+    </w:p>
+    <w:p>
+      <w:pPr>
+        <w:bidi w:val="0"/>
+        <w:rPr>
+          <w:strike/>
+          <w:color w:val="D9D9D9" w:themeColor="background1" w:themeShade="D9"/>
+        </w:rPr>
+      </w:pPr>
+      <w:r>
+        <w:rPr>
+          <w:strike/>
+          <w:color w:val="D9D9D9" w:themeColor="background1" w:themeShade="D9"/>
+        </w:rPr>
+        <w:t>char-&gt;</w:t>
+      </w:r>
+      <w:r>
+        <w:rPr>
+          <w:strike/>
+          <w:color w:val="BFBFBF" w:themeColor="background1" w:themeShade="BF"/>
+        </w:rPr>
+        <w:t>integer</w:t>
+      </w:r>
+      <w:r>
+        <w:rPr>
+          <w:strike/>
+          <w:color w:val="D9D9D9" w:themeColor="background1" w:themeShade="D9"/>
+        </w:rPr>
+        <w:t xml:space="preserve">, </w:t>
+      </w:r>
+    </w:p>
+    <w:p>
+      <w:pPr>
+        <w:bidi w:val="0"/>
+        <w:rPr>
+          <w:strike/>
+          <w:color w:val="D9D9D9" w:themeColor="background1" w:themeShade="D9"/>
+        </w:rPr>
+      </w:pPr>
+      <w:proofErr w:type="gramStart"/>
+      <w:r>
+        <w:rPr>
+          <w:strike/>
+          <w:color w:val="D9D9D9" w:themeColor="background1" w:themeShade="D9"/>
+        </w:rPr>
+        <w:t>char?,</w:t>
+      </w:r>
+      <w:proofErr w:type="gramEnd"/>
+      <w:r>
+        <w:rPr>
+          <w:strike/>
+          <w:color w:val="D9D9D9" w:themeColor="background1" w:themeShade="D9"/>
+        </w:rPr>
+        <w:t xml:space="preserve"> </w:t>
+      </w:r>
+    </w:p>
+    <w:p>
+      <w:pPr>
+        <w:bidi w:val="0"/>
+        <w:rPr>
+          <w:strike/>
+          <w:color w:val="D9D9D9" w:themeColor="background1" w:themeShade="D9"/>
+        </w:rPr>
+      </w:pPr>
+      <w:r>
+        <w:rPr>
+          <w:strike/>
+          <w:color w:val="D9D9D9" w:themeColor="background1" w:themeShade="D9"/>
+        </w:rPr>
+        <w:t xml:space="preserve">denominator, </w:t>
+      </w:r>
+    </w:p>
+    <w:p>
+      <w:pPr>
+        <w:bidi w:val="0"/>
+        <w:rPr>
+          <w:strike/>
+          <w:color w:val="D9D9D9" w:themeColor="background1" w:themeShade="D9"/>
+          <w:rtl/>
+        </w:rPr>
+      </w:pPr>
+      <w:proofErr w:type="gramStart"/>
+      <w:r>
+        <w:rPr>
+          <w:strike/>
+          <w:color w:val="D9D9D9" w:themeColor="background1" w:themeShade="D9"/>
+        </w:rPr>
+        <w:t>eq?,</w:t>
+      </w:r>
+      <w:proofErr w:type="gramEnd"/>
+      <w:r>
+        <w:rPr>
+          <w:strike/>
+          <w:color w:val="D9D9D9" w:themeColor="background1" w:themeShade="D9"/>
+        </w:rPr>
+        <w:t xml:space="preserve"> </w:t>
+      </w:r>
+    </w:p>
+    <w:p>
+      <w:pPr>
+        <w:bidi w:val="0"/>
+        <w:rPr>
+          <w:strike/>
+          <w:color w:val="D9D9D9" w:themeColor="background1" w:themeShade="D9"/>
+        </w:rPr>
+      </w:pPr>
+      <w:r>
+        <w:rPr>
+          <w:strike/>
+          <w:color w:val="D9D9D9" w:themeColor="background1" w:themeShade="D9"/>
+        </w:rPr>
+        <w:t xml:space="preserve">exact-&gt;inexact, </w:t>
+      </w:r>
+    </w:p>
+    <w:p>
+      <w:pPr>
+        <w:bidi w:val="0"/>
+        <w:rPr>
+          <w:strike/>
+          <w:color w:val="D9D9D9" w:themeColor="background1" w:themeShade="D9"/>
+        </w:rPr>
+      </w:pPr>
+      <w:proofErr w:type="spellStart"/>
+      <w:proofErr w:type="gramStart"/>
+      <w:r>
+        <w:rPr>
+          <w:strike/>
+          <w:color w:val="D9D9D9" w:themeColor="background1" w:themeShade="D9"/>
+        </w:rPr>
+        <w:t>flonum</w:t>
+      </w:r>
+      <w:proofErr w:type="spellEnd"/>
+      <w:r>
+        <w:rPr>
+          <w:strike/>
+          <w:color w:val="D9D9D9" w:themeColor="background1" w:themeShade="D9"/>
+        </w:rPr>
+        <w:t>?,</w:t>
+      </w:r>
+      <w:proofErr w:type="gramEnd"/>
+      <w:r>
+        <w:rPr>
+          <w:strike/>
+          <w:color w:val="D9D9D9" w:themeColor="background1" w:themeShade="D9"/>
+        </w:rPr>
+        <w:t xml:space="preserve"> </w:t>
+      </w:r>
+    </w:p>
+    <w:p>
+      <w:pPr>
+        <w:bidi w:val="0"/>
+        <w:rPr>
+          <w:color w:val="92D050"/>
+        </w:rPr>
+      </w:pPr>
+      <w:proofErr w:type="spellStart"/>
+      <w:r>
+        <w:rPr>
+          <w:strike/>
+          <w:color w:val="D9D9D9" w:themeColor="background1" w:themeShade="D9"/>
+        </w:rPr>
+        <w:lastRenderedPageBreak/>
+        <w:t>gcd</w:t>
+      </w:r>
+      <w:proofErr w:type="spellEnd"/>
+      <w:r>
+        <w:rPr>
+          <w:strike/>
+          <w:color w:val="D9D9D9" w:themeColor="background1" w:themeShade="D9"/>
+        </w:rPr>
+        <w:t xml:space="preserve"> (binary version), </w:t>
+      </w:r>
+    </w:p>
+    <w:p>
+      <w:pPr>
+        <w:bidi w:val="0"/>
+      </w:pPr>
+      <w:r>
+        <w:rPr>
+          <w:highlight w:val="green"/>
+        </w:rPr>
+        <w:t xml:space="preserve">integer-&gt;char, make-string (binary version), </w:t>
+      </w:r>
+      <w:proofErr w:type="gramStart"/>
+      <w:r>
+        <w:rPr>
+          <w:highlight w:val="green"/>
+        </w:rPr>
+        <w:t>null?,</w:t>
+      </w:r>
+      <w:proofErr w:type="gramEnd"/>
+      <w:r>
+        <w:rPr>
+          <w:highlight w:val="green"/>
+        </w:rPr>
+        <w:t xml:space="preserve"> pair?, procedure?, rational?, string-length, string-ref, string-set!, string?, symbol?, symbol-&gt;string</w:t>
+      </w:r>
+      <w:r>
+        <w:rPr>
+          <w:rFonts w:cs="Arial"/>
+          <w:highlight w:val="green"/>
+          <w:rtl/>
+        </w:rPr>
+        <w:t>.</w:t>
+      </w:r>
+    </w:p>
+    <w:p>
+      <w:pPr>
+        <w:rPr>
+          <w:rtl/>
+        </w:rPr>
+      </w:pPr>
+    </w:p>
+    <w:p>
+      <w:pPr>
+        <w:rPr>
+          <w:rtl/>
+        </w:rPr>
+      </w:pPr>
+      <w:r>
+        <w:rPr>
+          <w:rFonts w:cs="Arial"/>
+          <w:rtl/>
+        </w:rPr>
+        <w:tab/>
+        <w:t>9</w:t>
+      </w:r>
+      <w:r>
+        <w:rPr>
+          <w:rFonts w:cs="Arial" w:hint="cs"/>
+          <w:rtl/>
+        </w:rPr>
+        <w:t>ב</w:t>
+      </w:r>
+      <w:r>
+        <w:rPr>
+          <w:rFonts w:cs="Arial"/>
+          <w:rtl/>
+        </w:rPr>
+        <w:t xml:space="preserve">. ניתן לבדוק את (תלוי ב </w:t>
+      </w:r>
+      <w:r>
+        <w:t>lambda simple</w:t>
+      </w:r>
+      <w:r>
+        <w:rPr>
+          <w:rFonts w:cs="Arial"/>
+          <w:rtl/>
+        </w:rPr>
+        <w:t>):</w:t>
+      </w:r>
+    </w:p>
+    <w:p>
+      <w:pPr>
+        <w:rPr>
+          <w:strike/>
+          <w:color w:val="BFBFBF" w:themeColor="background1" w:themeShade="BF"/>
+        </w:rPr>
+      </w:pPr>
+      <w:r>
+        <w:rPr>
+          <w:rFonts w:cs="Arial"/>
+          <w:strike/>
+          <w:color w:val="BFBFBF" w:themeColor="background1" w:themeShade="BF"/>
+          <w:rtl/>
+        </w:rPr>
+        <w:tab/>
+      </w:r>
+      <w:r>
+        <w:rPr>
+          <w:rFonts w:cs="Arial"/>
+          <w:strike/>
+          <w:color w:val="BFBFBF" w:themeColor="background1" w:themeShade="BF"/>
+          <w:rtl/>
+        </w:rPr>
+        <w:tab/>
+      </w:r>
+      <w:r>
+        <w:rPr>
+          <w:strike/>
+          <w:color w:val="BFBFBF" w:themeColor="background1" w:themeShade="BF"/>
+        </w:rPr>
+        <w:t>a. not</w:t>
+      </w:r>
+    </w:p>
+    <w:p>
+      <w:pPr>
+        <w:rPr>
+          <w:rtl/>
+        </w:rPr>
+      </w:pPr>
+      <w:r>
+        <w:rPr>
+          <w:rFonts w:hint="cs"/>
+          <w:b/>
+          <w:bCs/>
+          <w:rtl/>
+        </w:rPr>
+        <w:t>(יום 7)</w:t>
+      </w:r>
+    </w:p>
+    <w:p>
+      <w:pPr>
+        <w:rPr>
+          <w:rtl/>
+        </w:rPr>
+      </w:pPr>
+      <w:r>
+        <w:rPr>
+          <w:rFonts w:cs="Arial"/>
+          <w:rtl/>
+        </w:rPr>
+        <w:tab/>
+        <w:t>9</w:t>
+      </w:r>
+      <w:r>
+        <w:rPr>
+          <w:rFonts w:cs="Arial" w:hint="cs"/>
+          <w:rtl/>
+        </w:rPr>
+        <w:t>ג</w:t>
+      </w:r>
+      <w:r>
+        <w:rPr>
+          <w:rFonts w:cs="Arial"/>
+          <w:rtl/>
+        </w:rPr>
+        <w:t xml:space="preserve">. מתחילים לממש </w:t>
+      </w:r>
+      <w:proofErr w:type="spellStart"/>
+      <w:r>
+        <w:rPr>
+          <w:rFonts w:cs="Arial"/>
+          <w:rtl/>
+        </w:rPr>
+        <w:t>פרימי</w:t>
       </w:r>
       <w:bookmarkStart w:id="0" w:name="_GoBack"/>
       <w:bookmarkEnd w:id="0"/>
-    </w:p>
-    <w:p>
-      <w:pPr>
-        <w:bidi w:val="0"/>
-        <w:rPr>
-          <w:rFonts w:hint="cs"/>
-          <w:highlight w:val="yellow"/>
-          <w:rtl/>
-        </w:rPr>
-      </w:pPr>
-      <w:r>
-        <w:rPr>
-          <w:highlight w:val="yellow"/>
-        </w:rPr>
-        <w:t xml:space="preserve">boolean?, </w:t>
-      </w:r>
-    </w:p>
-    <w:p>
-      <w:pPr>
-        <w:bidi w:val="0"/>
-        <w:rPr>
-          <w:highlight w:val="yellow"/>
-        </w:rPr>
-      </w:pPr>
-      <w:r>
-        <w:rPr>
-          <w:highlight w:val="yellow"/>
-        </w:rPr>
-        <w:t xml:space="preserve">char-&gt;integer, </w:t>
-      </w:r>
-    </w:p>
-    <w:p>
-      <w:pPr>
-        <w:bidi w:val="0"/>
-        <w:rPr>
-          <w:highlight w:val="yellow"/>
-        </w:rPr>
-      </w:pPr>
-      <w:r>
-        <w:rPr>
-          <w:highlight w:val="yellow"/>
-        </w:rPr>
-        <w:t xml:space="preserve">char?, </w:t>
-      </w:r>
-    </w:p>
-    <w:p>
-      <w:pPr>
-        <w:bidi w:val="0"/>
-        <w:rPr>
-          <w:highlight w:val="yellow"/>
-        </w:rPr>
-      </w:pPr>
-      <w:r>
-        <w:rPr>
-          <w:highlight w:val="yellow"/>
-        </w:rPr>
-        <w:t xml:space="preserve">denominator, </w:t>
-      </w:r>
-    </w:p>
-    <w:p>
-      <w:pPr>
-        <w:bidi w:val="0"/>
-        <w:rPr>
-          <w:highlight w:val="yellow"/>
-        </w:rPr>
-      </w:pPr>
-      <w:r>
-        <w:rPr>
-          <w:highlight w:val="yellow"/>
-        </w:rPr>
-        <w:t xml:space="preserve">eq?, </w:t>
-      </w:r>
-    </w:p>
-    <w:p>
-      <w:pPr>
-        <w:bidi w:val="0"/>
-        <w:rPr>
-          <w:highlight w:val="yellow"/>
-        </w:rPr>
-      </w:pPr>
-      <w:r>
-        <w:rPr>
-          <w:highlight w:val="yellow"/>
-        </w:rPr>
-        <w:t xml:space="preserve">exact-&gt;inexact, </w:t>
-      </w:r>
-    </w:p>
-    <w:p>
-      <w:pPr>
-        <w:bidi w:val="0"/>
-        <w:rPr>
-          <w:highlight w:val="yellow"/>
-        </w:rPr>
-      </w:pPr>
-      <w:r>
-        <w:rPr>
-          <w:highlight w:val="yellow"/>
-        </w:rPr>
-        <w:t xml:space="preserve">flonum?, </w:t>
-      </w:r>
-    </w:p>
-    <w:p>
-      <w:pPr>
-        <w:bidi w:val="0"/>
-      </w:pPr>
-      <w:r>
-        <w:rPr>
-          <w:highlight w:val="yellow"/>
-        </w:rPr>
-        <w:lastRenderedPageBreak/>
-        <w:t>gcd (binary</w:t>
-      </w:r>
-      <w:r>
-        <w:t xml:space="preserve"> version), </w:t>
-      </w:r>
-    </w:p>
-    <w:p>
-      <w:pPr>
-        <w:bidi w:val="0"/>
-      </w:pPr>
-      <w:r>
-        <w:rPr>
-          <w:highlight w:val="green"/>
-        </w:rPr>
-        <w:t>integer-&gt;char, make-string (binary version), null?, pair?, procedure?, rational?, string-length, string-ref, string-set!, string?, symbol?, symbol-&gt;string</w:t>
-      </w:r>
-      <w:r>
-        <w:rPr>
-          <w:rFonts w:cs="Arial"/>
-          <w:highlight w:val="green"/>
-          <w:rtl/>
-        </w:rPr>
-        <w:t>.</w:t>
-      </w:r>
-    </w:p>
-    <w:p>
-      <w:pPr>
-        <w:rPr>
-          <w:rtl/>
-        </w:rPr>
-      </w:pPr>
-    </w:p>
-    <w:p>
-      <w:pPr>
-        <w:rPr>
-          <w:rtl/>
-        </w:rPr>
-      </w:pPr>
-      <w:r>
-        <w:rPr>
-          <w:rFonts w:cs="Arial"/>
-          <w:rtl/>
-        </w:rPr>
-        <w:tab/>
-        <w:t>9</w:t>
-      </w:r>
-      <w:r>
-        <w:rPr>
-          <w:rFonts w:cs="Arial" w:hint="cs"/>
-          <w:rtl/>
-        </w:rPr>
-        <w:t>ב</w:t>
-      </w:r>
-      <w:r>
-        <w:rPr>
-          <w:rFonts w:cs="Arial"/>
-          <w:rtl/>
-        </w:rPr>
-        <w:t xml:space="preserve">. ניתן לבדוק את (תלוי ב </w:t>
-      </w:r>
-      <w:r>
-        <w:t>lambda simple</w:t>
-      </w:r>
-      <w:r>
-        <w:rPr>
-          <w:rFonts w:cs="Arial"/>
-          <w:rtl/>
-        </w:rPr>
-        <w:t>):</w:t>
-      </w:r>
-    </w:p>
-    <w:p>
-      <w:pPr>
-        <w:rPr>
-          <w:rtl/>
-        </w:rPr>
-      </w:pPr>
-      <w:r>
-        <w:rPr>
-          <w:rFonts w:cs="Arial"/>
-          <w:rtl/>
-        </w:rPr>
-        <w:tab/>
-      </w:r>
-      <w:r>
-        <w:rPr>
-          <w:rFonts w:cs="Arial"/>
-          <w:rtl/>
-        </w:rPr>
-        <w:tab/>
-      </w:r>
-      <w:r>
-        <w:rPr>
-          <w:highlight w:val="yellow"/>
-        </w:rPr>
-        <w:t>a. not</w:t>
-      </w:r>
-    </w:p>
-    <w:p>
-      <w:pPr>
-        <w:rPr>
-          <w:rtl/>
-        </w:rPr>
-      </w:pPr>
-      <w:r>
-        <w:rPr>
-          <w:rFonts w:hint="cs"/>
-          <w:b/>
-          <w:bCs/>
-          <w:rtl/>
-        </w:rPr>
-        <w:t>(יום 7)</w:t>
-      </w:r>
-    </w:p>
-    <w:p>
-      <w:pPr>
-        <w:rPr>
-          <w:rtl/>
-        </w:rPr>
-      </w:pPr>
-      <w:r>
-        <w:rPr>
-          <w:rFonts w:cs="Arial"/>
-          <w:rtl/>
-        </w:rPr>
-        <w:tab/>
-        <w:t>9</w:t>
-      </w:r>
-      <w:r>
-        <w:rPr>
-          <w:rFonts w:cs="Arial" w:hint="cs"/>
-          <w:rtl/>
-        </w:rPr>
-        <w:t>ג</w:t>
-      </w:r>
-      <w:r>
-        <w:rPr>
-          <w:rFonts w:cs="Arial"/>
-          <w:rtl/>
-        </w:rPr>
-        <w:t>. מתחילים לממש פרימיטיבים</w:t>
-      </w:r>
+      <w:r>
+        <w:rPr>
+          <w:rFonts w:cs="Arial"/>
+          <w:rtl/>
+        </w:rPr>
+        <w:t>טיבים</w:t>
+      </w:r>
+      <w:proofErr w:type="spellEnd"/>
     </w:p>
     <w:p>
       <w:pPr>
@@ -2318,7 +2738,23 @@
           <w:rFonts w:cs="Arial"/>
           <w:rtl/>
         </w:rPr>
-        <w:t>. מממשים באסמבלי (סעיף 4.1)</w:t>
+        <w:t xml:space="preserve">. מממשים </w:t>
+      </w:r>
+      <w:proofErr w:type="spellStart"/>
+      <w:r>
+        <w:rPr>
+          <w:rFonts w:cs="Arial"/>
+          <w:rtl/>
+        </w:rPr>
+        <w:t>באסמבלי</w:t>
+      </w:r>
+      <w:proofErr w:type="spellEnd"/>
+      <w:r>
+        <w:rPr>
+          <w:rFonts w:cs="Arial"/>
+          <w:rtl/>
+        </w:rPr>
+        <w:t xml:space="preserve"> (סעיף 4.1)</w:t>
       </w:r>
     </w:p>
     <w:p>
@@ -2352,8 +2788,49 @@
           <w:strike/>
           <w:color w:val="808080" w:themeColor="background1" w:themeShade="80"/>
         </w:rPr>
-        <w:t>car, cdr, cons, set-car!, set-cdr</w:t>
-      </w:r>
+        <w:t xml:space="preserve">car, </w:t>
+      </w:r>
+      <w:proofErr w:type="spellStart"/>
+      <w:r>
+        <w:rPr>
+          <w:strike/>
+          <w:color w:val="808080" w:themeColor="background1" w:themeShade="80"/>
+        </w:rPr>
+        <w:t>cdr</w:t>
+      </w:r>
+      <w:proofErr w:type="spellEnd"/>
+      <w:r>
+        <w:rPr>
+          <w:strike/>
+          <w:color w:val="808080" w:themeColor="background1" w:themeShade="80"/>
+        </w:rPr>
+        <w:t>, cons, set-</w:t>
+      </w:r>
+      <w:proofErr w:type="gramStart"/>
+      <w:r>
+        <w:rPr>
+          <w:strike/>
+          <w:color w:val="808080" w:themeColor="background1" w:themeShade="80"/>
+        </w:rPr>
+        <w:t>car!,</w:t>
+      </w:r>
+      <w:proofErr w:type="gramEnd"/>
+      <w:r>
+        <w:rPr>
+          <w:strike/>
+          <w:color w:val="808080" w:themeColor="background1" w:themeShade="80"/>
+        </w:rPr>
+        <w:t xml:space="preserve"> set-</w:t>
+      </w:r>
+      <w:proofErr w:type="spellStart"/>
+      <w:r>
+        <w:rPr>
+          <w:strike/>
+          <w:color w:val="808080" w:themeColor="background1" w:themeShade="80"/>
+        </w:rPr>
+        <w:t>cdr</w:t>
+      </w:r>
+      <w:proofErr w:type="spellEnd"/>
       <w:r>
         <w:rPr>
           <w:rFonts w:cs="Arial"/>
@@ -2565,16 +3042,24 @@
         </w:rPr>
         <w:tab/>
       </w:r>
+      <w:proofErr w:type="gramStart"/>
       <w:r>
         <w:rPr>
           <w:highlight w:val="green"/>
         </w:rPr>
-        <w:t>integer?, number?, zero</w:t>
-      </w:r>
-      <w:r>
-        <w:rPr>
-          <w:rFonts w:cs="Arial"/>
+        <w:t>integer?,</w:t>
+      </w:r>
+      <w:proofErr w:type="gramEnd"/>
+      <w:r>
+        <w:rPr>
           <w:highlight w:val="green"/>
+        </w:rPr>
+        <w:t xml:space="preserve"> number?, zero</w:t>
+      </w:r>
+      <w:r>
+        <w:rPr>
+          <w:rFonts w:cs="Arial"/>
+          <w:highlight w:val="green"/>
           <w:rtl/>
         </w:rPr>
         <w:t>?</w:t>
@@ -2655,7 +3140,35 @@
         <w:rPr>
           <w:highlight w:val="green"/>
         </w:rPr>
-        <w:t>, append (variadic), equal?, gcd (variadic), length, make-string, map (variadic),</w:t>
+        <w:t xml:space="preserve">, append (variadic), </w:t>
+      </w:r>
+      <w:proofErr w:type="gramStart"/>
+      <w:r>
+        <w:rPr>
+          <w:highlight w:val="green"/>
+        </w:rPr>
+        <w:t>equal?,</w:t>
+      </w:r>
+      <w:proofErr w:type="gramEnd"/>
+      <w:r>
+        <w:rPr>
+          <w:highlight w:val="green"/>
+        </w:rPr>
+        <w:t xml:space="preserve"> </w:t>
+      </w:r>
+      <w:proofErr w:type="spellStart"/>
+      <w:r>
+        <w:rPr>
+          <w:highlight w:val="green"/>
+        </w:rPr>
+        <w:t>gcd</w:t>
+      </w:r>
+      <w:proofErr w:type="spellEnd"/>
+      <w:r>
+        <w:rPr>
+          <w:highlight w:val="green"/>
+        </w:rPr>
+        <w:t xml:space="preserve"> (variadic), length, make-string, map (variadic),</w:t>
       </w:r>
       <w:r>
         <w:t xml:space="preserve"> </w:t>
@@ -2726,12 +3239,14 @@
         </w:rPr>
         <w:t xml:space="preserve">. לא לשכוח לבדוק </w:t>
       </w:r>
+      <w:proofErr w:type="spellStart"/>
       <w:r>
         <w:rPr>
           <w:highlight w:val="yellow"/>
         </w:rPr>
         <w:t>pset</w:t>
       </w:r>
+      <w:proofErr w:type="spellEnd"/>
     </w:p>
     <w:p>
       <w:pPr>
@@ -2763,9 +3278,11 @@
         <w:tab/>
         <w:t xml:space="preserve">10. מחזירים את </w:t>
       </w:r>
+      <w:proofErr w:type="spellStart"/>
       <w:r>
         <w:t>ApplicTP</w:t>
       </w:r>
+      <w:proofErr w:type="spellEnd"/>
       <w:r>
         <w:rPr>
           <w:rFonts w:cs="Arial"/>
@@ -2865,7 +3382,23 @@
           <w:rFonts w:hint="cs"/>
           <w:rtl/>
         </w:rPr>
-        <w:t xml:space="preserve">. מימוש באסמבלי של </w:t>
+        <w:t xml:space="preserve">. מימוש </w:t>
+      </w:r>
+      <w:proofErr w:type="spellStart"/>
+      <w:r>
+        <w:rPr>
+          <w:rFonts w:hint="cs"/>
+          <w:rtl/>
+        </w:rPr>
+        <w:t>באסמבלי</w:t>
+      </w:r>
+      <w:proofErr w:type="spellEnd"/>
+      <w:r>
+        <w:rPr>
+          <w:rFonts w:hint="cs"/>
+          <w:rtl/>
+        </w:rPr>
+        <w:t xml:space="preserve"> של </w:t>
       </w:r>
       <w:r>
         <w:t>apply (variadic)</w:t>
@@ -2898,8 +3431,13 @@
         <w:tab/>
         <w:t xml:space="preserve">11. </w:t>
       </w:r>
-      <w:r>
-        <w:t>LambdaOpt &amp; test</w:t>
+      <w:proofErr w:type="spellStart"/>
+      <w:r>
+        <w:t>LambdaOpt</w:t>
+      </w:r>
+      <w:proofErr w:type="spellEnd"/>
+      <w:r>
+        <w:t xml:space="preserve"> &amp; test</w:t>
       </w:r>
     </w:p>
     <w:p>

</xml_diff>

<commit_message>
recursive tp tests, updated progress
</commit_message>
<xml_diff>
--- a/Final project plan.docx
+++ b/Final project plan.docx
@@ -1,6 +1,6 @@
 
 <file path=word/document.xml><?xml version="1.0" encoding="utf-8"?>
-<w:document xmlns:wpc="http://schemas.microsoft.com/office/word/2010/wordprocessingCanvas" xmlns:mc="http://schemas.openxmlformats.org/markup-compatibility/2006" xmlns:o="urn:schemas-microsoft-com:office:office" xmlns:r="http://schemas.openxmlformats.org/officeDocument/2006/relationships" xmlns:m="http://schemas.openxmlformats.org/officeDocument/2006/math" xmlns:v="urn:schemas-microsoft-com:vml" xmlns:wp14="http://schemas.microsoft.com/office/word/2010/wordprocessingDrawing" xmlns:wp="http://schemas.openxmlformats.org/drawingml/2006/wordprocessingDrawing" xmlns:w10="urn:schemas-microsoft-com:office:word" xmlns:w="http://schemas.openxmlformats.org/wordprocessingml/2006/main" xmlns:w14="http://schemas.microsoft.com/office/word/2010/wordml" xmlns:w15="http://schemas.microsoft.com/office/word/2012/wordml" xmlns:wpg="http://schemas.microsoft.com/office/word/2010/wordprocessingGroup" xmlns:wpi="http://schemas.microsoft.com/office/word/2010/wordprocessingInk" xmlns:wne="http://schemas.microsoft.com/office/word/2006/wordml" xmlns:wps="http://schemas.microsoft.com/office/word/2010/wordprocessingShape" mc:Ignorable="w14 w15 wp14">
+<w:document xmlns:wpc="http://schemas.microsoft.com/office/word/2010/wordprocessingCanvas" xmlns:cx="http://schemas.microsoft.com/office/drawing/2014/chartex" xmlns:cx1="http://schemas.microsoft.com/office/drawing/2015/9/8/chartex" xmlns:cx2="http://schemas.microsoft.com/office/drawing/2015/10/21/chartex" xmlns:cx3="http://schemas.microsoft.com/office/drawing/2016/5/9/chartex" xmlns:cx4="http://schemas.microsoft.com/office/drawing/2016/5/10/chartex" xmlns:cx5="http://schemas.microsoft.com/office/drawing/2016/5/11/chartex" xmlns:cx6="http://schemas.microsoft.com/office/drawing/2016/5/12/chartex" xmlns:cx7="http://schemas.microsoft.com/office/drawing/2016/5/13/chartex" xmlns:cx8="http://schemas.microsoft.com/office/drawing/2016/5/14/chartex" xmlns:mc="http://schemas.openxmlformats.org/markup-compatibility/2006" xmlns:aink="http://schemas.microsoft.com/office/drawing/2016/ink" xmlns:am3d="http://schemas.microsoft.com/office/drawing/2017/model3d" xmlns:o="urn:schemas-microsoft-com:office:office" xmlns:r="http://schemas.openxmlformats.org/officeDocument/2006/relationships" xmlns:m="http://schemas.openxmlformats.org/officeDocument/2006/math" xmlns:v="urn:schemas-microsoft-com:vml" xmlns:wp14="http://schemas.microsoft.com/office/word/2010/wordprocessingDrawing" xmlns:wp="http://schemas.openxmlformats.org/drawingml/2006/wordprocessingDrawing" xmlns:w10="urn:schemas-microsoft-com:office:word" xmlns:w="http://schemas.openxmlformats.org/wordprocessingml/2006/main" xmlns:w14="http://schemas.microsoft.com/office/word/2010/wordml" xmlns:w15="http://schemas.microsoft.com/office/word/2012/wordml" xmlns:w16cid="http://schemas.microsoft.com/office/word/2016/wordml/cid" xmlns:w16se="http://schemas.microsoft.com/office/word/2015/wordml/symex" xmlns:wpg="http://schemas.microsoft.com/office/word/2010/wordprocessingGroup" xmlns:wpi="http://schemas.microsoft.com/office/word/2010/wordprocessingInk" xmlns:wne="http://schemas.microsoft.com/office/word/2006/wordml" xmlns:wps="http://schemas.microsoft.com/office/word/2010/wordprocessingShape" mc:Ignorable="w14 w15 w16se w16cid wp14">
   <w:body>
     <w:p>
       <w:pPr>
@@ -702,7 +702,6 @@
       <w:pPr>
         <w:spacing w:before="240"/>
         <w:rPr>
-          <w:rFonts w:hint="cs"/>
           <w:b/>
           <w:bCs/>
           <w:rtl/>
@@ -819,7 +818,7 @@
     </w:p>
     <w:p>
       <w:pPr>
-        <w:pStyle w:val="a3"/>
+        <w:pStyle w:val="ListParagraph"/>
         <w:numPr>
           <w:ilvl w:val="0"/>
           <w:numId w:val="1"/>
@@ -849,7 +848,7 @@
     </w:p>
     <w:p>
       <w:pPr>
-        <w:pStyle w:val="a3"/>
+        <w:pStyle w:val="ListParagraph"/>
         <w:numPr>
           <w:ilvl w:val="0"/>
           <w:numId w:val="1"/>
@@ -886,7 +885,7 @@
     </w:p>
     <w:p>
       <w:pPr>
-        <w:pStyle w:val="a3"/>
+        <w:pStyle w:val="ListParagraph"/>
         <w:numPr>
           <w:ilvl w:val="0"/>
           <w:numId w:val="1"/>
@@ -923,7 +922,7 @@
     </w:p>
     <w:p>
       <w:pPr>
-        <w:pStyle w:val="a3"/>
+        <w:pStyle w:val="ListParagraph"/>
         <w:numPr>
           <w:ilvl w:val="0"/>
           <w:numId w:val="1"/>
@@ -944,7 +943,7 @@
     </w:p>
     <w:p>
       <w:pPr>
-        <w:pStyle w:val="a3"/>
+        <w:pStyle w:val="ListParagraph"/>
         <w:numPr>
           <w:ilvl w:val="0"/>
           <w:numId w:val="1"/>
@@ -1019,7 +1018,7 @@
     </w:p>
     <w:p>
       <w:pPr>
-        <w:pStyle w:val="a3"/>
+        <w:pStyle w:val="ListParagraph"/>
         <w:numPr>
           <w:ilvl w:val="0"/>
           <w:numId w:val="1"/>
@@ -1036,7 +1035,7 @@
     </w:p>
     <w:p>
       <w:pPr>
-        <w:pStyle w:val="a3"/>
+        <w:pStyle w:val="ListParagraph"/>
         <w:numPr>
           <w:ilvl w:val="0"/>
           <w:numId w:val="1"/>
@@ -2160,19 +2159,25 @@
           <w:color w:val="FF0000"/>
         </w:rPr>
       </w:pPr>
+      <w:r>
+        <w:rPr>
+          <w:color w:val="FF0000"/>
+        </w:rPr>
+        <w:t xml:space="preserve">all this problem </w:t>
+      </w:r>
       <w:proofErr w:type="gramStart"/>
       <w:r>
         <w:rPr>
           <w:color w:val="FF0000"/>
         </w:rPr>
-        <w:t>all</w:t>
+        <w:t>are</w:t>
       </w:r>
       <w:proofErr w:type="gramEnd"/>
       <w:r>
         <w:rPr>
           <w:color w:val="FF0000"/>
         </w:rPr>
-        <w:t xml:space="preserve"> this problem are because the variadic versions</w:t>
+        <w:t xml:space="preserve"> because the variadic versions</w:t>
       </w:r>
       <w:r>
         <w:rPr>
@@ -2292,14 +2297,14 @@
         <w:rPr>
           <w:color w:val="FF0000"/>
         </w:rPr>
-        <w:t>= (binary version)</w:t>
+        <w:t>= (binary version</w:t>
       </w:r>
       <w:proofErr w:type="gramStart"/>
       <w:r>
         <w:rPr>
           <w:color w:val="FF0000"/>
         </w:rPr>
-        <w:t xml:space="preserve">, </w:t>
+        <w:t xml:space="preserve">), </w:t>
       </w:r>
       <w:r>
         <w:rPr>
@@ -2333,13 +2338,20 @@
         <w:t>boolean</w:t>
       </w:r>
       <w:proofErr w:type="spellEnd"/>
+      <w:r>
+        <w:rPr>
+          <w:strike/>
+          <w:color w:val="D9D9D9" w:themeColor="background1" w:themeShade="D9"/>
+        </w:rPr>
+        <w:t>?,</w:t>
+      </w:r>
       <w:proofErr w:type="gramEnd"/>
       <w:r>
         <w:rPr>
           <w:strike/>
           <w:color w:val="D9D9D9" w:themeColor="background1" w:themeShade="D9"/>
         </w:rPr>
-        <w:t xml:space="preserve">?, </w:t>
+        <w:t xml:space="preserve"> </w:t>
       </w:r>
     </w:p>
     <w:p>
@@ -2386,7 +2398,7 @@
           <w:strike/>
           <w:color w:val="D9D9D9" w:themeColor="background1" w:themeShade="D9"/>
         </w:rPr>
-        <w:t>char</w:t>
+        <w:t>char?,</w:t>
       </w:r>
       <w:proofErr w:type="gramEnd"/>
       <w:r>
@@ -2394,7 +2406,7 @@
           <w:strike/>
           <w:color w:val="D9D9D9" w:themeColor="background1" w:themeShade="D9"/>
         </w:rPr>
-        <w:t xml:space="preserve">?, </w:t>
+        <w:t xml:space="preserve"> </w:t>
       </w:r>
     </w:p>
     <w:p>
@@ -2428,7 +2440,7 @@
           <w:strike/>
           <w:color w:val="D9D9D9" w:themeColor="background1" w:themeShade="D9"/>
         </w:rPr>
-        <w:t>eq</w:t>
+        <w:t>eq?,</w:t>
       </w:r>
       <w:proofErr w:type="gramEnd"/>
       <w:r>
@@ -2436,7 +2448,7 @@
           <w:strike/>
           <w:color w:val="D9D9D9" w:themeColor="background1" w:themeShade="D9"/>
         </w:rPr>
-        <w:t xml:space="preserve">?, </w:t>
+        <w:t xml:space="preserve"> </w:t>
       </w:r>
     </w:p>
     <w:p>
@@ -2473,13 +2485,20 @@
         <w:t>flonum</w:t>
       </w:r>
       <w:proofErr w:type="spellEnd"/>
+      <w:r>
+        <w:rPr>
+          <w:strike/>
+          <w:color w:val="D9D9D9" w:themeColor="background1" w:themeShade="D9"/>
+        </w:rPr>
+        <w:t>?,</w:t>
+      </w:r>
       <w:proofErr w:type="gramEnd"/>
       <w:r>
         <w:rPr>
           <w:strike/>
           <w:color w:val="D9D9D9" w:themeColor="background1" w:themeShade="D9"/>
         </w:rPr>
-        <w:t xml:space="preserve">?, </w:t>
+        <w:t xml:space="preserve"> </w:t>
       </w:r>
     </w:p>
     <w:p>
@@ -2514,19 +2533,51 @@
           <w:color w:val="FF0000"/>
         </w:rPr>
       </w:pPr>
+      <w:r>
+        <w:rPr>
+          <w:color w:val="FF0000"/>
+        </w:rPr>
+        <w:t>integer-&gt;char</w:t>
+      </w:r>
+    </w:p>
+    <w:p>
+      <w:pPr>
+        <w:bidi w:val="0"/>
+        <w:rPr>
+          <w:color w:val="FF0000"/>
+        </w:rPr>
+      </w:pPr>
+      <w:r>
+        <w:rPr>
+          <w:color w:val="FF0000"/>
+        </w:rPr>
+        <w:t xml:space="preserve">    ASCII (&lt;127) integers fails just because representation d</w:t>
+      </w:r>
+      <w:r>
+        <w:rPr>
+          <w:color w:val="FF0000"/>
+        </w:rPr>
+        <w:t>i</w:t>
+      </w:r>
+      <w:r>
+        <w:rPr>
+          <w:color w:val="FF0000"/>
+        </w:rPr>
+        <w:t xml:space="preserve">fferences </w:t>
+      </w:r>
       <w:proofErr w:type="gramStart"/>
       <w:r>
         <w:rPr>
           <w:color w:val="FF0000"/>
         </w:rPr>
-        <w:t>integer</w:t>
+        <w:t>( #</w:t>
       </w:r>
       <w:proofErr w:type="gramEnd"/>
       <w:r>
         <w:rPr>
           <w:color w:val="FF0000"/>
         </w:rPr>
-        <w:t>-&gt;char</w:t>
+        <w:t>\x2  &lt;-&gt; #\x02 )</w:t>
       </w:r>
     </w:p>
     <w:p>
@@ -2540,319 +2591,191 @@
         <w:rPr>
           <w:color w:val="FF0000"/>
         </w:rPr>
-        <w:t xml:space="preserve">    ASCII (&lt;127) integers fails just because representation d</w:t>
-      </w:r>
-      <w:r>
-        <w:rPr>
-          <w:color w:val="FF0000"/>
-        </w:rPr>
-        <w:t>i</w:t>
-      </w:r>
-      <w:r>
-        <w:rPr>
-          <w:color w:val="FF0000"/>
-        </w:rPr>
-        <w:t xml:space="preserve">fferences </w:t>
+        <w:t xml:space="preserve">    Non-ASCII (&gt;127) and "DEL" (=127) integers fail. Should ask in the forum.</w:t>
+      </w:r>
+    </w:p>
+    <w:p>
+      <w:pPr>
+        <w:bidi w:val="0"/>
+        <w:rPr>
+          <w:color w:val="FF0000"/>
+          <w:highlight w:val="green"/>
+        </w:rPr>
+      </w:pPr>
+    </w:p>
+    <w:p>
+      <w:pPr>
+        <w:bidi w:val="0"/>
+        <w:rPr>
+          <w:color w:val="FF0000"/>
+        </w:rPr>
+      </w:pPr>
+      <w:r>
+        <w:rPr>
+          <w:color w:val="FF0000"/>
+        </w:rPr>
+        <w:t>make-string (binary version)</w:t>
+      </w:r>
+    </w:p>
+    <w:p>
+      <w:pPr>
+        <w:bidi w:val="0"/>
+        <w:rPr>
+          <w:color w:val="FF0000"/>
+        </w:rPr>
+      </w:pPr>
+      <w:r>
+        <w:rPr>
+          <w:color w:val="FF0000"/>
+        </w:rPr>
+        <w:t xml:space="preserve">    Unary </w:t>
+      </w:r>
+      <w:proofErr w:type="spellStart"/>
+      <w:r>
+        <w:rPr>
+          <w:color w:val="FF0000"/>
+        </w:rPr>
+        <w:t>varsion</w:t>
+      </w:r>
+      <w:proofErr w:type="spellEnd"/>
+      <w:r>
+        <w:rPr>
+          <w:color w:val="FF0000"/>
+        </w:rPr>
+        <w:t xml:space="preserve"> fails. But in this case </w:t>
+      </w:r>
+      <w:proofErr w:type="spellStart"/>
+      <w:r>
+        <w:rPr>
+          <w:color w:val="FF0000"/>
+        </w:rPr>
+        <w:t>chezscheme</w:t>
+      </w:r>
+      <w:proofErr w:type="spellEnd"/>
+      <w:r>
+        <w:rPr>
+          <w:color w:val="FF0000"/>
+        </w:rPr>
+        <w:t xml:space="preserve"> says the characters</w:t>
+      </w:r>
+    </w:p>
+    <w:p>
+      <w:pPr>
+        <w:bidi w:val="0"/>
+        <w:rPr>
+          <w:color w:val="FF0000"/>
+        </w:rPr>
+      </w:pPr>
+      <w:r>
+        <w:rPr>
+          <w:color w:val="FF0000"/>
+        </w:rPr>
+        <w:t xml:space="preserve">    contained in the string are unspecified.</w:t>
+      </w:r>
+    </w:p>
+    <w:p>
+      <w:pPr>
+        <w:bidi w:val="0"/>
+        <w:rPr>
+          <w:color w:val="FF0000"/>
+        </w:rPr>
+      </w:pPr>
+      <w:r>
+        <w:rPr>
+          <w:color w:val="FF0000"/>
+        </w:rPr>
+        <w:t xml:space="preserve">    </w:t>
       </w:r>
       <w:proofErr w:type="gramStart"/>
       <w:r>
         <w:rPr>
           <w:color w:val="FF0000"/>
         </w:rPr>
-        <w:t>( #</w:t>
+        <w:t>So</w:t>
       </w:r>
       <w:proofErr w:type="gramEnd"/>
       <w:r>
         <w:rPr>
           <w:color w:val="FF0000"/>
         </w:rPr>
-        <w:t>\x2  &lt;-&gt; #\x02 )</w:t>
+        <w:t xml:space="preserve"> I guess we're fine. And, it might magically work after allowing </w:t>
+      </w:r>
+      <w:proofErr w:type="spellStart"/>
+      <w:r>
+        <w:rPr>
+          <w:color w:val="FF0000"/>
+        </w:rPr>
+        <w:t>stdlib</w:t>
+      </w:r>
+      <w:proofErr w:type="spellEnd"/>
+      <w:r>
+        <w:rPr>
+          <w:color w:val="FF0000"/>
+        </w:rPr>
+        <w:t xml:space="preserve"> functions</w:t>
       </w:r>
     </w:p>
     <w:p>
       <w:pPr>
         <w:bidi w:val="0"/>
         <w:rPr>
-          <w:color w:val="FF0000"/>
-        </w:rPr>
-      </w:pPr>
-      <w:r>
-        <w:rPr>
-          <w:color w:val="FF0000"/>
-        </w:rPr>
-        <w:t xml:space="preserve">    Non-ASCII (&gt;127) and "DEL" (=127) integers fail. Should ask in the forum.</w:t>
+          <w:strike/>
+          <w:color w:val="808080" w:themeColor="background1" w:themeShade="80"/>
+        </w:rPr>
+      </w:pPr>
+      <w:r>
+        <w:rPr>
+          <w:strike/>
+          <w:color w:val="808080" w:themeColor="background1" w:themeShade="80"/>
+        </w:rPr>
+        <w:t>null?</w:t>
       </w:r>
     </w:p>
     <w:p>
       <w:pPr>
         <w:bidi w:val="0"/>
         <w:rPr>
-          <w:color w:val="FF0000"/>
-          <w:highlight w:val="green"/>
-        </w:rPr>
-      </w:pPr>
-      <w:bookmarkStart w:id="0" w:name="_GoBack"/>
-      <w:bookmarkEnd w:id="0"/>
+          <w:strike/>
+          <w:color w:val="808080" w:themeColor="background1" w:themeShade="80"/>
+        </w:rPr>
+      </w:pPr>
+      <w:r>
+        <w:rPr>
+          <w:strike/>
+          <w:color w:val="808080" w:themeColor="background1" w:themeShade="80"/>
+        </w:rPr>
+        <w:t>pair?</w:t>
+      </w:r>
     </w:p>
     <w:p>
       <w:pPr>
         <w:bidi w:val="0"/>
         <w:rPr>
-          <w:color w:val="FF0000"/>
-        </w:rPr>
-      </w:pPr>
-      <w:proofErr w:type="gramStart"/>
-      <w:r>
-        <w:rPr>
-          <w:color w:val="FF0000"/>
-        </w:rPr>
-        <w:t>make-string</w:t>
-      </w:r>
-      <w:proofErr w:type="gramEnd"/>
-      <w:r>
-        <w:rPr>
-          <w:color w:val="FF0000"/>
-        </w:rPr>
-        <w:t xml:space="preserve"> (binary version)</w:t>
+          <w:strike/>
+          <w:color w:val="808080" w:themeColor="background1" w:themeShade="80"/>
+        </w:rPr>
+      </w:pPr>
+      <w:r>
+        <w:rPr>
+          <w:strike/>
+          <w:color w:val="808080" w:themeColor="background1" w:themeShade="80"/>
+        </w:rPr>
+        <w:t>procedure?</w:t>
       </w:r>
     </w:p>
     <w:p>
       <w:pPr>
         <w:bidi w:val="0"/>
         <w:rPr>
-          <w:color w:val="FF0000"/>
-        </w:rPr>
-      </w:pPr>
-      <w:r>
-        <w:rPr>
-          <w:color w:val="FF0000"/>
-        </w:rPr>
-        <w:t xml:space="preserve">    Unary </w:t>
-      </w:r>
-      <w:proofErr w:type="spellStart"/>
-      <w:r>
-        <w:rPr>
-          <w:color w:val="FF0000"/>
-        </w:rPr>
-        <w:t>varsion</w:t>
-      </w:r>
-      <w:proofErr w:type="spellEnd"/>
-      <w:r>
-        <w:rPr>
-          <w:color w:val="FF0000"/>
-        </w:rPr>
-        <w:t xml:space="preserve"> fails. </w:t>
-      </w:r>
-      <w:proofErr w:type="gramStart"/>
-      <w:r>
-        <w:rPr>
-          <w:color w:val="FF0000"/>
-        </w:rPr>
-        <w:t>But in</w:t>
-      </w:r>
-      <w:proofErr w:type="gramEnd"/>
-      <w:r>
-        <w:rPr>
-          <w:color w:val="FF0000"/>
-        </w:rPr>
-        <w:t xml:space="preserve"> this case </w:t>
-      </w:r>
-      <w:proofErr w:type="spellStart"/>
-      <w:r>
-        <w:rPr>
-          <w:color w:val="FF0000"/>
-        </w:rPr>
-        <w:t>chezscheme</w:t>
-      </w:r>
-      <w:proofErr w:type="spellEnd"/>
-      <w:r>
-        <w:rPr>
-          <w:color w:val="FF0000"/>
-        </w:rPr>
-        <w:t xml:space="preserve"> says the characters</w:t>
-      </w:r>
-    </w:p>
-    <w:p>
-      <w:pPr>
-        <w:bidi w:val="0"/>
-        <w:rPr>
-          <w:color w:val="FF0000"/>
-        </w:rPr>
-      </w:pPr>
-      <w:r>
-        <w:rPr>
-          <w:color w:val="FF0000"/>
-        </w:rPr>
-        <w:t xml:space="preserve">    </w:t>
-      </w:r>
-      <w:proofErr w:type="gramStart"/>
-      <w:r>
-        <w:rPr>
-          <w:color w:val="FF0000"/>
-        </w:rPr>
-        <w:t>contained</w:t>
-      </w:r>
-      <w:proofErr w:type="gramEnd"/>
-      <w:r>
-        <w:rPr>
-          <w:color w:val="FF0000"/>
-        </w:rPr>
-        <w:t xml:space="preserve"> in the string are unspecified.</w:t>
-      </w:r>
-    </w:p>
-    <w:p>
-      <w:pPr>
-        <w:bidi w:val="0"/>
-        <w:rPr>
-          <w:color w:val="FF0000"/>
-        </w:rPr>
-      </w:pPr>
-      <w:r>
-        <w:rPr>
-          <w:color w:val="FF0000"/>
-        </w:rPr>
-        <w:t xml:space="preserve">    </w:t>
-      </w:r>
-      <w:proofErr w:type="gramStart"/>
-      <w:r>
-        <w:rPr>
-          <w:color w:val="FF0000"/>
-        </w:rPr>
-        <w:t>So</w:t>
-      </w:r>
-      <w:proofErr w:type="gramEnd"/>
-      <w:r>
-        <w:rPr>
-          <w:color w:val="FF0000"/>
-        </w:rPr>
-        <w:t xml:space="preserve"> I guess we're fine. </w:t>
-      </w:r>
-      <w:proofErr w:type="gramStart"/>
-      <w:r>
-        <w:rPr>
-          <w:color w:val="FF0000"/>
-        </w:rPr>
-        <w:t>And</w:t>
-      </w:r>
-      <w:proofErr w:type="gramEnd"/>
-      <w:r>
-        <w:rPr>
-          <w:color w:val="FF0000"/>
-        </w:rPr>
-        <w:t xml:space="preserve">, it might magically work after allowing </w:t>
-      </w:r>
-      <w:proofErr w:type="spellStart"/>
-      <w:r>
-        <w:rPr>
-          <w:color w:val="FF0000"/>
-        </w:rPr>
-        <w:t>stdlib</w:t>
-      </w:r>
-      <w:proofErr w:type="spellEnd"/>
-      <w:r>
-        <w:rPr>
-          <w:color w:val="FF0000"/>
-        </w:rPr>
-        <w:t xml:space="preserve"> functions</w:t>
-      </w:r>
-    </w:p>
-    <w:p>
-      <w:pPr>
-        <w:bidi w:val="0"/>
-        <w:rPr>
-          <w:strike/>
-          <w:color w:val="808080" w:themeColor="background1" w:themeShade="80"/>
-        </w:rPr>
-      </w:pPr>
-      <w:proofErr w:type="gramStart"/>
-      <w:r>
-        <w:rPr>
-          <w:strike/>
-          <w:color w:val="808080" w:themeColor="background1" w:themeShade="80"/>
-        </w:rPr>
-        <w:t>null</w:t>
-      </w:r>
-      <w:proofErr w:type="gramEnd"/>
-      <w:r>
-        <w:rPr>
-          <w:strike/>
-          <w:color w:val="808080" w:themeColor="background1" w:themeShade="80"/>
-        </w:rPr>
-        <w:t>?</w:t>
-      </w:r>
-    </w:p>
-    <w:p>
-      <w:pPr>
-        <w:bidi w:val="0"/>
-        <w:rPr>
-          <w:strike/>
-          <w:color w:val="808080" w:themeColor="background1" w:themeShade="80"/>
-        </w:rPr>
-      </w:pPr>
-      <w:proofErr w:type="gramStart"/>
-      <w:r>
-        <w:rPr>
-          <w:strike/>
-          <w:color w:val="808080" w:themeColor="background1" w:themeShade="80"/>
-        </w:rPr>
-        <w:t>pair</w:t>
-      </w:r>
-      <w:proofErr w:type="gramEnd"/>
-      <w:r>
-        <w:rPr>
-          <w:strike/>
-          <w:color w:val="808080" w:themeColor="background1" w:themeShade="80"/>
-        </w:rPr>
-        <w:t>?</w:t>
-      </w:r>
-    </w:p>
-    <w:p>
-      <w:pPr>
-        <w:bidi w:val="0"/>
-        <w:rPr>
-          <w:strike/>
-          <w:color w:val="808080" w:themeColor="background1" w:themeShade="80"/>
-        </w:rPr>
-      </w:pPr>
-      <w:proofErr w:type="gramStart"/>
-      <w:r>
-        <w:rPr>
-          <w:strike/>
-          <w:color w:val="808080" w:themeColor="background1" w:themeShade="80"/>
-        </w:rPr>
-        <w:t>procedure</w:t>
-      </w:r>
-      <w:proofErr w:type="gramEnd"/>
-      <w:r>
-        <w:rPr>
-          <w:strike/>
-          <w:color w:val="808080" w:themeColor="background1" w:themeShade="80"/>
-        </w:rPr>
-        <w:t>?</w:t>
-      </w:r>
-    </w:p>
-    <w:p>
-      <w:pPr>
-        <w:bidi w:val="0"/>
-        <w:rPr>
           <w:color w:val="ED7D31" w:themeColor="accent2"/>
         </w:rPr>
       </w:pPr>
-      <w:proofErr w:type="gramStart"/>
-      <w:r>
-        <w:rPr>
-          <w:strike/>
-          <w:color w:val="808080" w:themeColor="background1" w:themeShade="80"/>
-        </w:rPr>
-        <w:t>rational</w:t>
-      </w:r>
-      <w:proofErr w:type="gramEnd"/>
-      <w:r>
-        <w:rPr>
-          <w:strike/>
-          <w:color w:val="808080" w:themeColor="background1" w:themeShade="80"/>
-        </w:rPr>
-        <w:t>?</w:t>
+      <w:r>
+        <w:rPr>
+          <w:strike/>
+          <w:color w:val="808080" w:themeColor="background1" w:themeShade="80"/>
+        </w:rPr>
+        <w:t>rational?</w:t>
       </w:r>
       <w:r>
         <w:rPr>
@@ -2865,21 +2788,7 @@
         <w:rPr>
           <w:color w:val="ED7D31" w:themeColor="accent2"/>
         </w:rPr>
-        <w:t xml:space="preserve">Fails but </w:t>
-      </w:r>
-      <w:proofErr w:type="gramStart"/>
-      <w:r>
-        <w:rPr>
-          <w:color w:val="ED7D31" w:themeColor="accent2"/>
-        </w:rPr>
-        <w:t>we're</w:t>
-      </w:r>
-      <w:proofErr w:type="gramEnd"/>
-      <w:r>
-        <w:rPr>
-          <w:color w:val="ED7D31" w:themeColor="accent2"/>
-        </w:rPr>
-        <w:t xml:space="preserve"> OK.</w:t>
+        <w:t>Fails but we're OK.</w:t>
       </w:r>
     </w:p>
     <w:p>
@@ -2916,49 +2825,51 @@
         <w:rPr>
           <w:color w:val="ED7D31" w:themeColor="accent2"/>
         </w:rPr>
-        <w:t xml:space="preserve">    "Applying rational? </w:t>
+        <w:t xml:space="preserve">    "Applying rational? to a floating-point value almost always returns #t in Chez,</w:t>
+      </w:r>
+    </w:p>
+    <w:p>
+      <w:pPr>
+        <w:bidi w:val="0"/>
+        <w:rPr>
+          <w:color w:val="ED7D31" w:themeColor="accent2"/>
+        </w:rPr>
+      </w:pPr>
+      <w:r>
+        <w:rPr>
+          <w:color w:val="ED7D31" w:themeColor="accent2"/>
+        </w:rPr>
+        <w:t xml:space="preserve">    while our implementation returns #f for all </w:t>
       </w:r>
       <w:proofErr w:type="gramStart"/>
       <w:r>
         <w:rPr>
           <w:color w:val="ED7D31" w:themeColor="accent2"/>
         </w:rPr>
-        <w:t>to</w:t>
+        <w:t>floating point</w:t>
       </w:r>
       <w:proofErr w:type="gramEnd"/>
       <w:r>
         <w:rPr>
           <w:color w:val="ED7D31" w:themeColor="accent2"/>
         </w:rPr>
-        <w:t xml:space="preserve"> a floating-point value almost always returns #t in Chez,</w:t>
+        <w:t xml:space="preserve"> numbers."</w:t>
       </w:r>
     </w:p>
     <w:p>
       <w:pPr>
         <w:bidi w:val="0"/>
         <w:rPr>
-          <w:color w:val="ED7D31" w:themeColor="accent2"/>
-        </w:rPr>
-      </w:pPr>
-      <w:r>
-        <w:rPr>
-          <w:color w:val="ED7D31" w:themeColor="accent2"/>
-        </w:rPr>
-        <w:t xml:space="preserve">    </w:t>
-      </w:r>
-      <w:proofErr w:type="gramStart"/>
-      <w:r>
-        <w:rPr>
-          <w:color w:val="ED7D31" w:themeColor="accent2"/>
-        </w:rPr>
-        <w:t>while</w:t>
-      </w:r>
-      <w:proofErr w:type="gramEnd"/>
-      <w:r>
-        <w:rPr>
-          <w:color w:val="ED7D31" w:themeColor="accent2"/>
-        </w:rPr>
-        <w:t xml:space="preserve"> our implementation returns #f for all floating point numbers."</w:t>
+          <w:strike/>
+          <w:color w:val="808080" w:themeColor="background1" w:themeShade="80"/>
+        </w:rPr>
+      </w:pPr>
+      <w:r>
+        <w:rPr>
+          <w:strike/>
+          <w:color w:val="808080" w:themeColor="background1" w:themeShade="80"/>
+        </w:rPr>
+        <w:t>string-length</w:t>
       </w:r>
     </w:p>
     <w:p>
@@ -2969,15 +2880,13 @@
           <w:color w:val="808080" w:themeColor="background1" w:themeShade="80"/>
         </w:rPr>
       </w:pPr>
-      <w:proofErr w:type="gramStart"/>
-      <w:r>
-        <w:rPr>
-          <w:strike/>
-          <w:color w:val="808080" w:themeColor="background1" w:themeShade="80"/>
-        </w:rPr>
-        <w:t>string-length</w:t>
-      </w:r>
-      <w:proofErr w:type="gramEnd"/>
+      <w:r>
+        <w:rPr>
+          <w:strike/>
+          <w:color w:val="808080" w:themeColor="background1" w:themeShade="80"/>
+        </w:rPr>
+        <w:t>string-ref</w:t>
+      </w:r>
     </w:p>
     <w:p>
       <w:pPr>
@@ -2987,15 +2896,13 @@
           <w:color w:val="808080" w:themeColor="background1" w:themeShade="80"/>
         </w:rPr>
       </w:pPr>
-      <w:proofErr w:type="gramStart"/>
-      <w:r>
-        <w:rPr>
-          <w:strike/>
-          <w:color w:val="808080" w:themeColor="background1" w:themeShade="80"/>
-        </w:rPr>
-        <w:t>string-ref</w:t>
-      </w:r>
-      <w:proofErr w:type="gramEnd"/>
+      <w:r>
+        <w:rPr>
+          <w:strike/>
+          <w:color w:val="808080" w:themeColor="background1" w:themeShade="80"/>
+        </w:rPr>
+        <w:t>string-set!</w:t>
+      </w:r>
     </w:p>
     <w:p>
       <w:pPr>
@@ -3005,21 +2912,12 @@
           <w:color w:val="808080" w:themeColor="background1" w:themeShade="80"/>
         </w:rPr>
       </w:pPr>
-      <w:proofErr w:type="gramStart"/>
-      <w:r>
-        <w:rPr>
-          <w:strike/>
-          <w:color w:val="808080" w:themeColor="background1" w:themeShade="80"/>
-        </w:rPr>
-        <w:t>string-set</w:t>
-      </w:r>
-      <w:proofErr w:type="gramEnd"/>
-      <w:r>
-        <w:rPr>
-          <w:strike/>
-          <w:color w:val="808080" w:themeColor="background1" w:themeShade="80"/>
-        </w:rPr>
-        <w:t>!</w:t>
+      <w:r>
+        <w:rPr>
+          <w:strike/>
+          <w:color w:val="808080" w:themeColor="background1" w:themeShade="80"/>
+        </w:rPr>
+        <w:t>string?</w:t>
       </w:r>
     </w:p>
     <w:p>
@@ -3030,99 +2928,42 @@
           <w:color w:val="808080" w:themeColor="background1" w:themeShade="80"/>
         </w:rPr>
       </w:pPr>
-      <w:proofErr w:type="gramStart"/>
-      <w:r>
-        <w:rPr>
-          <w:strike/>
-          <w:color w:val="808080" w:themeColor="background1" w:themeShade="80"/>
-        </w:rPr>
-        <w:t>string</w:t>
-      </w:r>
-      <w:proofErr w:type="gramEnd"/>
-      <w:r>
-        <w:rPr>
-          <w:strike/>
-          <w:color w:val="808080" w:themeColor="background1" w:themeShade="80"/>
-        </w:rPr>
-        <w:t>?</w:t>
+      <w:r>
+        <w:rPr>
+          <w:strike/>
+          <w:color w:val="808080" w:themeColor="background1" w:themeShade="80"/>
+        </w:rPr>
+        <w:t>symbol?</w:t>
       </w:r>
     </w:p>
     <w:p>
       <w:pPr>
         <w:bidi w:val="0"/>
         <w:rPr>
-          <w:strike/>
-          <w:color w:val="808080" w:themeColor="background1" w:themeShade="80"/>
-        </w:rPr>
-      </w:pPr>
-      <w:proofErr w:type="gramStart"/>
-      <w:r>
-        <w:rPr>
-          <w:strike/>
-          <w:color w:val="808080" w:themeColor="background1" w:themeShade="80"/>
-        </w:rPr>
-        <w:t>symbol</w:t>
-      </w:r>
-      <w:proofErr w:type="gramEnd"/>
-      <w:r>
-        <w:rPr>
-          <w:strike/>
-          <w:color w:val="808080" w:themeColor="background1" w:themeShade="80"/>
-        </w:rPr>
-        <w:t>?</w:t>
+          <w:rFonts w:cs="Arial"/>
+          <w:color w:val="FF0000"/>
+          <w:rtl/>
+        </w:rPr>
+      </w:pPr>
+      <w:r>
+        <w:rPr>
+          <w:color w:val="FF0000"/>
+        </w:rPr>
+        <w:t>symbol-&gt;string</w:t>
       </w:r>
     </w:p>
     <w:p>
       <w:pPr>
         <w:bidi w:val="0"/>
         <w:rPr>
-          <w:rFonts w:cs="Arial"/>
-          <w:color w:val="FF0000"/>
-          <w:rtl/>
-        </w:rPr>
-      </w:pPr>
-      <w:proofErr w:type="gramStart"/>
-      <w:r>
-        <w:rPr>
-          <w:color w:val="FF0000"/>
-        </w:rPr>
-        <w:t>symbol</w:t>
-      </w:r>
-      <w:proofErr w:type="gramEnd"/>
-      <w:r>
-        <w:rPr>
-          <w:color w:val="FF0000"/>
-        </w:rPr>
-        <w:t>-&gt;string</w:t>
-      </w:r>
-    </w:p>
-    <w:p>
-      <w:pPr>
-        <w:bidi w:val="0"/>
-        <w:rPr>
-          <w:rFonts w:hint="cs"/>
-          <w:color w:val="FF0000"/>
-        </w:rPr>
-      </w:pPr>
-      <w:r>
-        <w:rPr>
-          <w:color w:val="FF0000"/>
-        </w:rPr>
-        <w:t xml:space="preserve">    </w:t>
-      </w:r>
-      <w:proofErr w:type="gramStart"/>
-      <w:r>
-        <w:rPr>
-          <w:color w:val="FF0000"/>
-        </w:rPr>
-        <w:t>Doesn't</w:t>
-      </w:r>
-      <w:proofErr w:type="gramEnd"/>
-      <w:r>
-        <w:rPr>
-          <w:color w:val="FF0000"/>
-        </w:rPr>
-        <w:t xml:space="preserve"> work with capital letters (our compiler converts them to lowercase)</w:t>
+          <w:color w:val="FF0000"/>
+        </w:rPr>
+      </w:pPr>
+      <w:r>
+        <w:rPr>
+          <w:color w:val="FF0000"/>
+        </w:rPr>
+        <w:t xml:space="preserve">    Doesn't work with capital letters (our compiler converts them to lowercase)</w:t>
       </w:r>
     </w:p>
     <w:p>
@@ -3210,21 +3051,12 @@
         </w:rPr>
         <w:tab/>
       </w:r>
-      <w:proofErr w:type="gramStart"/>
       <w:r>
         <w:rPr>
           <w:strike/>
           <w:color w:val="BFBFBF" w:themeColor="background1" w:themeShade="BF"/>
         </w:rPr>
-        <w:t>a</w:t>
-      </w:r>
-      <w:proofErr w:type="gramEnd"/>
-      <w:r>
-        <w:rPr>
-          <w:strike/>
-          <w:color w:val="BFBFBF" w:themeColor="background1" w:themeShade="BF"/>
-        </w:rPr>
-        <w:t>. not</w:t>
+        <w:t>a. not</w:t>
       </w:r>
     </w:p>
     <w:p>
@@ -3317,33 +3149,115 @@
         </w:rPr>
         <w:tab/>
       </w:r>
+      <w:r>
+        <w:rPr>
+          <w:strike/>
+          <w:color w:val="808080" w:themeColor="background1" w:themeShade="80"/>
+        </w:rPr>
+        <w:t>a</w:t>
+      </w:r>
+      <w:r>
+        <w:rPr>
+          <w:rFonts w:cs="Arial"/>
+          <w:strike/>
+          <w:color w:val="808080" w:themeColor="background1" w:themeShade="80"/>
+          <w:rtl/>
+        </w:rPr>
+        <w:t xml:space="preserve">. מממשים </w:t>
+      </w:r>
+      <w:proofErr w:type="spellStart"/>
+      <w:r>
+        <w:rPr>
+          <w:rFonts w:cs="Arial"/>
+          <w:strike/>
+          <w:color w:val="808080" w:themeColor="background1" w:themeShade="80"/>
+          <w:rtl/>
+        </w:rPr>
+        <w:t>באסמבלי</w:t>
+      </w:r>
+      <w:proofErr w:type="spellEnd"/>
+      <w:r>
+        <w:rPr>
+          <w:rFonts w:cs="Arial"/>
+          <w:strike/>
+          <w:color w:val="808080" w:themeColor="background1" w:themeShade="80"/>
+          <w:rtl/>
+        </w:rPr>
+        <w:t xml:space="preserve"> (סעיף 4.1)</w:t>
+      </w:r>
+    </w:p>
+    <w:p>
+      <w:pPr>
+        <w:rPr>
+          <w:strike/>
+          <w:color w:val="808080" w:themeColor="background1" w:themeShade="80"/>
+          <w:rtl/>
+        </w:rPr>
+      </w:pPr>
+      <w:r>
+        <w:rPr>
+          <w:rFonts w:cs="Arial"/>
+          <w:strike/>
+          <w:color w:val="808080" w:themeColor="background1" w:themeShade="80"/>
+          <w:rtl/>
+        </w:rPr>
+        <w:tab/>
+      </w:r>
+      <w:r>
+        <w:rPr>
+          <w:rFonts w:cs="Arial"/>
+          <w:strike/>
+          <w:color w:val="808080" w:themeColor="background1" w:themeShade="80"/>
+          <w:rtl/>
+        </w:rPr>
+        <w:tab/>
+      </w:r>
+      <w:r>
+        <w:rPr>
+          <w:strike/>
+          <w:color w:val="808080" w:themeColor="background1" w:themeShade="80"/>
+        </w:rPr>
+        <w:t xml:space="preserve">car, </w:t>
+      </w:r>
+      <w:proofErr w:type="spellStart"/>
+      <w:r>
+        <w:rPr>
+          <w:strike/>
+          <w:color w:val="808080" w:themeColor="background1" w:themeShade="80"/>
+        </w:rPr>
+        <w:t>cdr</w:t>
+      </w:r>
+      <w:proofErr w:type="spellEnd"/>
+      <w:r>
+        <w:rPr>
+          <w:strike/>
+          <w:color w:val="808080" w:themeColor="background1" w:themeShade="80"/>
+        </w:rPr>
+        <w:t>, cons, set-</w:t>
+      </w:r>
       <w:proofErr w:type="gramStart"/>
       <w:r>
         <w:rPr>
           <w:strike/>
           <w:color w:val="808080" w:themeColor="background1" w:themeShade="80"/>
         </w:rPr>
-        <w:t>a</w:t>
+        <w:t>car!,</w:t>
       </w:r>
       <w:proofErr w:type="gramEnd"/>
       <w:r>
         <w:rPr>
-          <w:rFonts w:cs="Arial"/>
-          <w:strike/>
-          <w:color w:val="808080" w:themeColor="background1" w:themeShade="80"/>
-          <w:rtl/>
-        </w:rPr>
-        <w:t xml:space="preserve">. מממשים </w:t>
+          <w:strike/>
+          <w:color w:val="808080" w:themeColor="background1" w:themeShade="80"/>
+        </w:rPr>
+        <w:t xml:space="preserve"> set-</w:t>
       </w:r>
       <w:proofErr w:type="spellStart"/>
       <w:r>
         <w:rPr>
-          <w:rFonts w:cs="Arial"/>
-          <w:strike/>
-          <w:color w:val="808080" w:themeColor="background1" w:themeShade="80"/>
-          <w:rtl/>
-        </w:rPr>
-        <w:t>באסמבלי</w:t>
+          <w:strike/>
+          <w:color w:val="808080" w:themeColor="background1" w:themeShade="80"/>
+        </w:rPr>
+        <w:t>cdr</w:t>
       </w:r>
       <w:proofErr w:type="spellEnd"/>
       <w:r>
@@ -3353,83 +3267,6 @@
           <w:color w:val="808080" w:themeColor="background1" w:themeShade="80"/>
           <w:rtl/>
         </w:rPr>
-        <w:t xml:space="preserve"> (סעיף 4.1)</w:t>
-      </w:r>
-    </w:p>
-    <w:p>
-      <w:pPr>
-        <w:rPr>
-          <w:strike/>
-          <w:color w:val="808080" w:themeColor="background1" w:themeShade="80"/>
-          <w:rtl/>
-        </w:rPr>
-      </w:pPr>
-      <w:r>
-        <w:rPr>
-          <w:rFonts w:cs="Arial"/>
-          <w:strike/>
-          <w:color w:val="808080" w:themeColor="background1" w:themeShade="80"/>
-          <w:rtl/>
-        </w:rPr>
-        <w:tab/>
-      </w:r>
-      <w:r>
-        <w:rPr>
-          <w:rFonts w:cs="Arial"/>
-          <w:strike/>
-          <w:color w:val="808080" w:themeColor="background1" w:themeShade="80"/>
-          <w:rtl/>
-        </w:rPr>
-        <w:tab/>
-      </w:r>
-      <w:proofErr w:type="gramStart"/>
-      <w:r>
-        <w:rPr>
-          <w:strike/>
-          <w:color w:val="808080" w:themeColor="background1" w:themeShade="80"/>
-        </w:rPr>
-        <w:t>car</w:t>
-      </w:r>
-      <w:proofErr w:type="gramEnd"/>
-      <w:r>
-        <w:rPr>
-          <w:strike/>
-          <w:color w:val="808080" w:themeColor="background1" w:themeShade="80"/>
-        </w:rPr>
-        <w:t xml:space="preserve">, </w:t>
-      </w:r>
-      <w:proofErr w:type="spellStart"/>
-      <w:r>
-        <w:rPr>
-          <w:strike/>
-          <w:color w:val="808080" w:themeColor="background1" w:themeShade="80"/>
-        </w:rPr>
-        <w:t>cdr</w:t>
-      </w:r>
-      <w:proofErr w:type="spellEnd"/>
-      <w:r>
-        <w:rPr>
-          <w:strike/>
-          <w:color w:val="808080" w:themeColor="background1" w:themeShade="80"/>
-        </w:rPr>
-        <w:t>, cons, set-car!, set-</w:t>
-      </w:r>
-      <w:proofErr w:type="spellStart"/>
-      <w:r>
-        <w:rPr>
-          <w:strike/>
-          <w:color w:val="808080" w:themeColor="background1" w:themeShade="80"/>
-        </w:rPr>
-        <w:t>cdr</w:t>
-      </w:r>
-      <w:proofErr w:type="spellEnd"/>
-      <w:r>
-        <w:rPr>
-          <w:rFonts w:cs="Arial"/>
-          <w:strike/>
-          <w:color w:val="808080" w:themeColor="background1" w:themeShade="80"/>
-          <w:rtl/>
-        </w:rPr>
         <w:t>!</w:t>
       </w:r>
     </w:p>
@@ -3487,11 +3324,9 @@
         </w:rPr>
         <w:tab/>
       </w:r>
-      <w:proofErr w:type="gramStart"/>
       <w:r>
         <w:t>b</w:t>
       </w:r>
-      <w:proofErr w:type="gramEnd"/>
       <w:r>
         <w:rPr>
           <w:rFonts w:cs="Arial"/>
@@ -3645,14 +3480,14 @@
         <w:rPr>
           <w:highlight w:val="green"/>
         </w:rPr>
-        <w:t>integer</w:t>
+        <w:t>integer?,</w:t>
       </w:r>
       <w:proofErr w:type="gramEnd"/>
       <w:r>
         <w:rPr>
           <w:highlight w:val="green"/>
         </w:rPr>
-        <w:t>?, number?, zero</w:t>
+        <w:t xml:space="preserve"> number?, zero</w:t>
       </w:r>
       <w:r>
         <w:rPr>
@@ -3738,14 +3573,14 @@
         <w:rPr>
           <w:highlight w:val="green"/>
         </w:rPr>
-        <w:t>, append (variadic), equal</w:t>
+        <w:t xml:space="preserve">, append (variadic), </w:t>
       </w:r>
       <w:proofErr w:type="gramStart"/>
       <w:r>
         <w:rPr>
           <w:highlight w:val="green"/>
         </w:rPr>
-        <w:t>?,</w:t>
+        <w:t>equal?,</w:t>
       </w:r>
       <w:proofErr w:type="gramEnd"/>
       <w:r>
@@ -3766,21 +3601,7 @@
         <w:rPr>
           <w:highlight w:val="green"/>
         </w:rPr>
-        <w:t xml:space="preserve"> (</w:t>
-      </w:r>
-      <w:proofErr w:type="spellStart"/>
-      <w:r>
-        <w:rPr>
-          <w:highlight w:val="green"/>
-        </w:rPr>
-        <w:t>variadic</w:t>
-      </w:r>
-      <w:proofErr w:type="spellEnd"/>
-      <w:r>
-        <w:rPr>
-          <w:highlight w:val="green"/>
-        </w:rPr>
-        <w:t>), length, make-string, map (variadic),</w:t>
+        <w:t xml:space="preserve"> (variadic), length, make-string, map (variadic),</w:t>
       </w:r>
       <w:r>
         <w:t xml:space="preserve"> </w:t>
@@ -3879,25 +3700,46 @@
     <w:p>
       <w:pPr>
         <w:rPr>
-          <w:rtl/>
-        </w:rPr>
-      </w:pPr>
-      <w:r>
-        <w:rPr>
-          <w:rFonts w:cs="Arial"/>
-          <w:rtl/>
-        </w:rPr>
-        <w:tab/>
-        <w:t xml:space="preserve">10. מחזירים את </w:t>
+          <w:strike/>
+          <w:color w:val="BFBFBF" w:themeColor="background1" w:themeShade="BF"/>
+          <w:rtl/>
+        </w:rPr>
+      </w:pPr>
+      <w:r>
+        <w:rPr>
+          <w:rFonts w:cs="Arial"/>
+          <w:strike/>
+          <w:color w:val="BFBFBF" w:themeColor="background1" w:themeShade="BF"/>
+          <w:rtl/>
+        </w:rPr>
+        <w:tab/>
+        <w:t>10. מחזי</w:t>
+      </w:r>
+      <w:bookmarkStart w:id="0" w:name="_GoBack"/>
+      <w:bookmarkEnd w:id="0"/>
+      <w:r>
+        <w:rPr>
+          <w:rFonts w:cs="Arial"/>
+          <w:strike/>
+          <w:color w:val="BFBFBF" w:themeColor="background1" w:themeShade="BF"/>
+          <w:rtl/>
+        </w:rPr>
+        <w:t xml:space="preserve">רים את </w:t>
       </w:r>
       <w:proofErr w:type="spellStart"/>
       <w:r>
+        <w:rPr>
+          <w:strike/>
+          <w:color w:val="BFBFBF" w:themeColor="background1" w:themeShade="BF"/>
+        </w:rPr>
         <w:t>ApplicTP</w:t>
       </w:r>
       <w:proofErr w:type="spellEnd"/>
       <w:r>
         <w:rPr>
           <w:rFonts w:cs="Arial"/>
+          <w:strike/>
+          <w:color w:val="BFBFBF" w:themeColor="background1" w:themeShade="BF"/>
           <w:rtl/>
         </w:rPr>
         <w:t>'</w:t>
@@ -3906,63 +3748,91 @@
     <w:p>
       <w:pPr>
         <w:rPr>
-          <w:rtl/>
-        </w:rPr>
-      </w:pPr>
-      <w:r>
-        <w:rPr>
-          <w:rFonts w:cs="Arial"/>
-          <w:rtl/>
-        </w:rPr>
-        <w:tab/>
-      </w:r>
-      <w:r>
-        <w:rPr>
-          <w:rFonts w:cs="Arial"/>
-          <w:rtl/>
-        </w:rPr>
-        <w:tab/>
-      </w:r>
-      <w:r>
+          <w:strike/>
+          <w:color w:val="BFBFBF" w:themeColor="background1" w:themeShade="BF"/>
+          <w:rtl/>
+        </w:rPr>
+      </w:pPr>
+      <w:r>
+        <w:rPr>
+          <w:rFonts w:cs="Arial"/>
+          <w:strike/>
+          <w:color w:val="BFBFBF" w:themeColor="background1" w:themeShade="BF"/>
+          <w:rtl/>
+        </w:rPr>
+        <w:tab/>
+      </w:r>
+      <w:r>
+        <w:rPr>
+          <w:rFonts w:cs="Arial"/>
+          <w:strike/>
+          <w:color w:val="BFBFBF" w:themeColor="background1" w:themeShade="BF"/>
+          <w:rtl/>
+        </w:rPr>
+        <w:tab/>
+      </w:r>
+      <w:r>
+        <w:rPr>
+          <w:strike/>
+          <w:color w:val="BFBFBF" w:themeColor="background1" w:themeShade="BF"/>
+        </w:rPr>
         <w:t>a</w:t>
       </w:r>
       <w:r>
         <w:rPr>
           <w:rFonts w:cs="Arial"/>
+          <w:strike/>
+          <w:color w:val="BFBFBF" w:themeColor="background1" w:themeShade="BF"/>
           <w:rtl/>
         </w:rPr>
         <w:t>. מוסיפים תמיכה ב</w:t>
       </w:r>
       <w:r>
+        <w:rPr>
+          <w:strike/>
+          <w:color w:val="BFBFBF" w:themeColor="background1" w:themeShade="BF"/>
+        </w:rPr>
         <w:t>TP</w:t>
       </w:r>
     </w:p>
     <w:p>
       <w:pPr>
         <w:rPr>
-          <w:rtl/>
-        </w:rPr>
-      </w:pPr>
-      <w:r>
-        <w:rPr>
-          <w:rFonts w:cs="Arial"/>
-          <w:rtl/>
-        </w:rPr>
-        <w:tab/>
-      </w:r>
-      <w:r>
-        <w:rPr>
-          <w:rFonts w:cs="Arial"/>
-          <w:rtl/>
-        </w:rPr>
-        <w:tab/>
-      </w:r>
-      <w:r>
+          <w:strike/>
+          <w:color w:val="BFBFBF" w:themeColor="background1" w:themeShade="BF"/>
+          <w:rtl/>
+        </w:rPr>
+      </w:pPr>
+      <w:r>
+        <w:rPr>
+          <w:rFonts w:cs="Arial"/>
+          <w:strike/>
+          <w:color w:val="BFBFBF" w:themeColor="background1" w:themeShade="BF"/>
+          <w:rtl/>
+        </w:rPr>
+        <w:tab/>
+      </w:r>
+      <w:r>
+        <w:rPr>
+          <w:rFonts w:cs="Arial"/>
+          <w:strike/>
+          <w:color w:val="BFBFBF" w:themeColor="background1" w:themeShade="BF"/>
+          <w:rtl/>
+        </w:rPr>
+        <w:tab/>
+      </w:r>
+      <w:r>
+        <w:rPr>
+          <w:strike/>
+          <w:color w:val="BFBFBF" w:themeColor="background1" w:themeShade="BF"/>
+        </w:rPr>
         <w:t>b. Test a lot</w:t>
       </w:r>
       <w:r>
         <w:rPr>
           <w:rFonts w:cs="Arial"/>
+          <w:strike/>
+          <w:color w:val="BFBFBF" w:themeColor="background1" w:themeShade="BF"/>
           <w:rtl/>
         </w:rPr>
         <w:t xml:space="preserve"> - גם כאן יהיו הרבה באגים</w:t>
@@ -4150,7 +4020,7 @@
 </file>
 
 <file path=word/numbering.xml><?xml version="1.0" encoding="utf-8"?>
-<w:numbering xmlns:wpc="http://schemas.microsoft.com/office/word/2010/wordprocessingCanvas" xmlns:mc="http://schemas.openxmlformats.org/markup-compatibility/2006" xmlns:o="urn:schemas-microsoft-com:office:office" xmlns:r="http://schemas.openxmlformats.org/officeDocument/2006/relationships" xmlns:m="http://schemas.openxmlformats.org/officeDocument/2006/math" xmlns:v="urn:schemas-microsoft-com:vml" xmlns:wp14="http://schemas.microsoft.com/office/word/2010/wordprocessingDrawing" xmlns:wp="http://schemas.openxmlformats.org/drawingml/2006/wordprocessingDrawing" xmlns:w10="urn:schemas-microsoft-com:office:word" xmlns:w="http://schemas.openxmlformats.org/wordprocessingml/2006/main" xmlns:w14="http://schemas.microsoft.com/office/word/2010/wordml" xmlns:w15="http://schemas.microsoft.com/office/word/2012/wordml" xmlns:wpg="http://schemas.microsoft.com/office/word/2010/wordprocessingGroup" xmlns:wpi="http://schemas.microsoft.com/office/word/2010/wordprocessingInk" xmlns:wne="http://schemas.microsoft.com/office/word/2006/wordml" xmlns:wps="http://schemas.microsoft.com/office/word/2010/wordprocessingShape" mc:Ignorable="w14 w15 wp14">
+<w:numbering xmlns:wpc="http://schemas.microsoft.com/office/word/2010/wordprocessingCanvas" xmlns:cx="http://schemas.microsoft.com/office/drawing/2014/chartex" xmlns:cx1="http://schemas.microsoft.com/office/drawing/2015/9/8/chartex" xmlns:cx2="http://schemas.microsoft.com/office/drawing/2015/10/21/chartex" xmlns:cx3="http://schemas.microsoft.com/office/drawing/2016/5/9/chartex" xmlns:cx4="http://schemas.microsoft.com/office/drawing/2016/5/10/chartex" xmlns:cx5="http://schemas.microsoft.com/office/drawing/2016/5/11/chartex" xmlns:cx6="http://schemas.microsoft.com/office/drawing/2016/5/12/chartex" xmlns:cx7="http://schemas.microsoft.com/office/drawing/2016/5/13/chartex" xmlns:cx8="http://schemas.microsoft.com/office/drawing/2016/5/14/chartex" xmlns:mc="http://schemas.openxmlformats.org/markup-compatibility/2006" xmlns:aink="http://schemas.microsoft.com/office/drawing/2016/ink" xmlns:am3d="http://schemas.microsoft.com/office/drawing/2017/model3d" xmlns:o="urn:schemas-microsoft-com:office:office" xmlns:r="http://schemas.openxmlformats.org/officeDocument/2006/relationships" xmlns:m="http://schemas.openxmlformats.org/officeDocument/2006/math" xmlns:v="urn:schemas-microsoft-com:vml" xmlns:wp14="http://schemas.microsoft.com/office/word/2010/wordprocessingDrawing" xmlns:wp="http://schemas.openxmlformats.org/drawingml/2006/wordprocessingDrawing" xmlns:w10="urn:schemas-microsoft-com:office:word" xmlns:w="http://schemas.openxmlformats.org/wordprocessingml/2006/main" xmlns:w14="http://schemas.microsoft.com/office/word/2010/wordml" xmlns:w15="http://schemas.microsoft.com/office/word/2012/wordml" xmlns:w16cid="http://schemas.microsoft.com/office/word/2016/wordml/cid" xmlns:w16se="http://schemas.microsoft.com/office/word/2015/wordml/symex" xmlns:wpg="http://schemas.microsoft.com/office/word/2010/wordprocessingGroup" xmlns:wpi="http://schemas.microsoft.com/office/word/2010/wordprocessingInk" xmlns:wne="http://schemas.microsoft.com/office/word/2006/wordml" xmlns:wps="http://schemas.microsoft.com/office/word/2010/wordprocessingShape" mc:Ignorable="w14 w15 w16se w16cid wp14">
   <w:abstractNum w:abstractNumId="0" w15:restartNumberingAfterBreak="0">
     <w:nsid w:val="152C0055"/>
     <w:multiLevelType w:val="hybridMultilevel"/>
@@ -4271,7 +4141,7 @@
 </file>
 
 <file path=word/styles.xml><?xml version="1.0" encoding="utf-8"?>
-<w:styles xmlns:mc="http://schemas.openxmlformats.org/markup-compatibility/2006" xmlns:r="http://schemas.openxmlformats.org/officeDocument/2006/relationships" xmlns:w="http://schemas.openxmlformats.org/wordprocessingml/2006/main" xmlns:w14="http://schemas.microsoft.com/office/word/2010/wordml" xmlns:w15="http://schemas.microsoft.com/office/word/2012/wordml" mc:Ignorable="w14 w15">
+<w:styles xmlns:mc="http://schemas.openxmlformats.org/markup-compatibility/2006" xmlns:r="http://schemas.openxmlformats.org/officeDocument/2006/relationships" xmlns:w="http://schemas.openxmlformats.org/wordprocessingml/2006/main" xmlns:w14="http://schemas.microsoft.com/office/word/2010/wordml" xmlns:w15="http://schemas.microsoft.com/office/word/2012/wordml" xmlns:w16cid="http://schemas.microsoft.com/office/word/2016/wordml/cid" xmlns:w16se="http://schemas.microsoft.com/office/word/2015/wordml/symex" mc:Ignorable="w14 w15 w16se w16cid">
   <w:docDefaults>
     <w:rPrDefault>
       <w:rPr>
@@ -4287,7 +4157,7 @@
       </w:pPr>
     </w:pPrDefault>
   </w:docDefaults>
-  <w:latentStyles w:defLockedState="0" w:defUIPriority="99" w:defSemiHidden="0" w:defUnhideWhenUsed="0" w:defQFormat="0" w:count="371">
+  <w:latentStyles w:defLockedState="0" w:defUIPriority="99" w:defSemiHidden="0" w:defUnhideWhenUsed="0" w:defQFormat="0" w:count="376">
     <w:lsdException w:name="Normal" w:uiPriority="0" w:qFormat="1"/>
     <w:lsdException w:name="heading 1" w:uiPriority="9" w:qFormat="1"/>
     <w:lsdException w:name="heading 2" w:semiHidden="1" w:uiPriority="9" w:unhideWhenUsed="1" w:qFormat="1"/>
@@ -4393,7 +4263,6 @@
     <w:lsdException w:name="HTML Sample" w:semiHidden="1" w:unhideWhenUsed="1"/>
     <w:lsdException w:name="HTML Typewriter" w:semiHidden="1" w:unhideWhenUsed="1"/>
     <w:lsdException w:name="HTML Variable" w:semiHidden="1" w:unhideWhenUsed="1"/>
-    <w:lsdException w:name="Normal Table" w:semiHidden="1" w:unhideWhenUsed="1"/>
     <w:lsdException w:name="annotation subject" w:semiHidden="1" w:unhideWhenUsed="1"/>
     <w:lsdException w:name="No List" w:semiHidden="1" w:unhideWhenUsed="1"/>
     <w:lsdException w:name="Outline List 1" w:semiHidden="1" w:unhideWhenUsed="1"/>
@@ -4436,11 +4305,8 @@
     <w:lsdException w:name="Table Contemporary" w:semiHidden="1" w:unhideWhenUsed="1"/>
     <w:lsdException w:name="Table Elegant" w:semiHidden="1" w:unhideWhenUsed="1"/>
     <w:lsdException w:name="Table Professional" w:semiHidden="1" w:unhideWhenUsed="1"/>
-    <w:lsdException w:name="Table Subtle 1" w:semiHidden="1" w:unhideWhenUsed="1"/>
     <w:lsdException w:name="Table Subtle 2" w:semiHidden="1" w:unhideWhenUsed="1"/>
     <w:lsdException w:name="Table Web 1" w:semiHidden="1" w:unhideWhenUsed="1"/>
-    <w:lsdException w:name="Table Web 2" w:semiHidden="1" w:unhideWhenUsed="1"/>
-    <w:lsdException w:name="Table Web 3" w:semiHidden="1" w:unhideWhenUsed="1"/>
     <w:lsdException w:name="Balloon Text" w:semiHidden="1" w:unhideWhenUsed="1"/>
     <w:lsdException w:name="Table Grid" w:uiPriority="39"/>
     <w:lsdException w:name="Table Theme" w:semiHidden="1" w:unhideWhenUsed="1"/>
@@ -4659,21 +4525,26 @@
     <w:lsdException w:name="List Table 5 Dark Accent 6" w:uiPriority="50"/>
     <w:lsdException w:name="List Table 6 Colorful Accent 6" w:uiPriority="51"/>
     <w:lsdException w:name="List Table 7 Colorful Accent 6" w:uiPriority="52"/>
+    <w:lsdException w:name="Mention" w:semiHidden="1" w:unhideWhenUsed="1"/>
+    <w:lsdException w:name="Smart Hyperlink" w:semiHidden="1" w:unhideWhenUsed="1"/>
+    <w:lsdException w:name="Hashtag" w:semiHidden="1" w:unhideWhenUsed="1"/>
+    <w:lsdException w:name="Unresolved Mention" w:semiHidden="1" w:unhideWhenUsed="1"/>
+    <w:lsdException w:name="Smart Link" w:semiHidden="1" w:unhideWhenUsed="1"/>
   </w:latentStyles>
-  <w:style w:type="paragraph" w:default="1" w:styleId="a">
+  <w:style w:type="paragraph" w:default="1" w:styleId="Normal">
     <w:name w:val="Normal"/>
     <w:qFormat/>
     <w:pPr>
       <w:bidi/>
     </w:pPr>
   </w:style>
-  <w:style w:type="character" w:default="1" w:styleId="a0">
+  <w:style w:type="character" w:default="1" w:styleId="DefaultParagraphFont">
     <w:name w:val="Default Paragraph Font"/>
     <w:uiPriority w:val="1"/>
     <w:semiHidden/>
     <w:unhideWhenUsed/>
   </w:style>
-  <w:style w:type="table" w:default="1" w:styleId="a1">
+  <w:style w:type="table" w:default="1" w:styleId="TableNormal">
     <w:name w:val="Normal Table"/>
     <w:uiPriority w:val="99"/>
     <w:semiHidden/>
@@ -4688,15 +4559,15 @@
       </w:tblCellMar>
     </w:tblPr>
   </w:style>
-  <w:style w:type="numbering" w:default="1" w:styleId="a2">
+  <w:style w:type="numbering" w:default="1" w:styleId="NoList">
     <w:name w:val="No List"/>
     <w:uiPriority w:val="99"/>
     <w:semiHidden/>
     <w:unhideWhenUsed/>
   </w:style>
-  <w:style w:type="paragraph" w:styleId="a3">
+  <w:style w:type="paragraph" w:styleId="ListParagraph">
     <w:name w:val="List Paragraph"/>
-    <w:basedOn w:val="a"/>
+    <w:basedOn w:val="Normal"/>
     <w:uiPriority w:val="34"/>
     <w:qFormat/>
     <w:rsid w:val="00F56C30"/>

</xml_diff>

<commit_message>
started working on apply variadic; added some tests
</commit_message>
<xml_diff>
--- a/Final project plan.docx
+++ b/Final project plan.docx
@@ -91,6 +91,7 @@
         </w:rPr>
         <w:t xml:space="preserve">. כל הקבצים מהעבודות מתחברים זה לזה ומדפיסים שגיאה </w:t>
       </w:r>
+      <w:proofErr w:type="spellStart"/>
       <w:r>
         <w:rPr>
           <w:strike/>
@@ -98,6 +99,7 @@
         </w:rPr>
         <w:t>not_implement</w:t>
       </w:r>
+      <w:proofErr w:type="spellEnd"/>
     </w:p>
     <w:p>
       <w:pPr>
@@ -141,12 +143,21 @@
         </w:rPr>
         <w:t>. קוראים את ה</w:t>
       </w:r>
-      <w:r>
-        <w:rPr>
-          <w:strike/>
-          <w:color w:val="A6A6A6" w:themeColor="background1" w:themeShade="A6"/>
-        </w:rPr>
-        <w:t>src file</w:t>
+      <w:proofErr w:type="spellStart"/>
+      <w:r>
+        <w:rPr>
+          <w:strike/>
+          <w:color w:val="A6A6A6" w:themeColor="background1" w:themeShade="A6"/>
+        </w:rPr>
+        <w:t>src</w:t>
+      </w:r>
+      <w:proofErr w:type="spellEnd"/>
+      <w:r>
+        <w:rPr>
+          <w:strike/>
+          <w:color w:val="A6A6A6" w:themeColor="background1" w:themeShade="A6"/>
+        </w:rPr>
+        <w:t xml:space="preserve"> file</w:t>
       </w:r>
       <w:r>
         <w:rPr>
@@ -194,17 +205,33 @@
           <w:strike/>
           <w:color w:val="A6A6A6" w:themeColor="background1" w:themeShade="A6"/>
         </w:rPr>
-        <w:t>(stdlib.scm)</w:t>
-      </w:r>
-      <w:r>
-        <w:rPr>
-          <w:rFonts w:cs="Arial"/>
-          <w:strike/>
-          <w:color w:val="A6A6A6" w:themeColor="background1" w:themeShade="A6"/>
-          <w:rtl/>
+        <w:t>(</w:t>
+      </w:r>
+      <w:proofErr w:type="spellStart"/>
+      <w:r>
+        <w:rPr>
+          <w:strike/>
+          <w:color w:val="A6A6A6" w:themeColor="background1" w:themeShade="A6"/>
+        </w:rPr>
+        <w:t>stdlib.scm</w:t>
+      </w:r>
+      <w:proofErr w:type="spellEnd"/>
+      <w:r>
+        <w:rPr>
+          <w:strike/>
+          <w:color w:val="A6A6A6" w:themeColor="background1" w:themeShade="A6"/>
         </w:rPr>
         <w:t>)</w:t>
       </w:r>
+      <w:r>
+        <w:rPr>
+          <w:rFonts w:cs="Arial"/>
+          <w:strike/>
+          <w:color w:val="A6A6A6" w:themeColor="background1" w:themeShade="A6"/>
+          <w:rtl/>
+        </w:rPr>
+        <w:t>)</w:t>
+      </w:r>
     </w:p>
     <w:p>
       <w:pPr>
@@ -339,8 +366,33 @@
           <w:strike/>
           <w:color w:val="808080" w:themeColor="background1" w:themeShade="80"/>
         </w:rPr>
-        <w:t>Prologue + Epilogue + nasm + gcc</w:t>
-      </w:r>
+        <w:t xml:space="preserve">Prologue + Epilogue + </w:t>
+      </w:r>
+      <w:proofErr w:type="spellStart"/>
+      <w:r>
+        <w:rPr>
+          <w:strike/>
+          <w:color w:val="808080" w:themeColor="background1" w:themeShade="80"/>
+        </w:rPr>
+        <w:t>nasm</w:t>
+      </w:r>
+      <w:proofErr w:type="spellEnd"/>
+      <w:r>
+        <w:rPr>
+          <w:strike/>
+          <w:color w:val="808080" w:themeColor="background1" w:themeShade="80"/>
+        </w:rPr>
+        <w:t xml:space="preserve"> + </w:t>
+      </w:r>
+      <w:proofErr w:type="spellStart"/>
+      <w:r>
+        <w:rPr>
+          <w:strike/>
+          <w:color w:val="808080" w:themeColor="background1" w:themeShade="80"/>
+        </w:rPr>
+        <w:t>gcc</w:t>
+      </w:r>
+      <w:proofErr w:type="spellEnd"/>
       <w:r>
         <w:rPr>
           <w:rFonts w:cs="Arial"/>
@@ -418,8 +470,19 @@
           <w:color w:val="808080" w:themeColor="background1" w:themeShade="80"/>
           <w:rtl/>
         </w:rPr>
-        <w:t xml:space="preserve"> מה שהבחור שלח בוואטסאפ</w:t>
-      </w:r>
+        <w:t xml:space="preserve"> מה שהבחור שלח </w:t>
+      </w:r>
+      <w:proofErr w:type="spellStart"/>
+      <w:r>
+        <w:rPr>
+          <w:rFonts w:cs="Arial" w:hint="cs"/>
+          <w:strike/>
+          <w:color w:val="808080" w:themeColor="background1" w:themeShade="80"/>
+          <w:rtl/>
+        </w:rPr>
+        <w:t>בוואטסאפ</w:t>
+      </w:r>
+      <w:proofErr w:type="spellEnd"/>
     </w:p>
     <w:p>
       <w:pPr>
@@ -492,12 +555,21 @@
         <w:tab/>
         <w:t xml:space="preserve">2. </w:t>
       </w:r>
-      <w:r>
-        <w:rPr>
-          <w:strike/>
-          <w:color w:val="A6A6A6" w:themeColor="background1" w:themeShade="A6"/>
-        </w:rPr>
-        <w:t>Consts &amp; test</w:t>
+      <w:proofErr w:type="spellStart"/>
+      <w:r>
+        <w:rPr>
+          <w:strike/>
+          <w:color w:val="A6A6A6" w:themeColor="background1" w:themeShade="A6"/>
+        </w:rPr>
+        <w:t>Consts</w:t>
+      </w:r>
+      <w:proofErr w:type="spellEnd"/>
+      <w:r>
+        <w:rPr>
+          <w:strike/>
+          <w:color w:val="A6A6A6" w:themeColor="background1" w:themeShade="A6"/>
+        </w:rPr>
+        <w:t xml:space="preserve"> &amp; test</w:t>
       </w:r>
     </w:p>
     <w:p>
@@ -668,6 +740,7 @@
         </w:rPr>
         <w:t xml:space="preserve">מבטלים את </w:t>
       </w:r>
+      <w:proofErr w:type="spellStart"/>
       <w:r>
         <w:rPr>
           <w:strike/>
@@ -675,6 +748,7 @@
         </w:rPr>
         <w:t>ApplicTP</w:t>
       </w:r>
+      <w:proofErr w:type="spellEnd"/>
       <w:r>
         <w:rPr>
           <w:rFonts w:cs="Arial"/>
@@ -730,8 +804,17 @@
           <w:strike/>
           <w:color w:val="BFBFBF" w:themeColor="background1" w:themeShade="BF"/>
         </w:rPr>
-        <w:t>a. LambdaSimple</w:t>
-      </w:r>
+        <w:t xml:space="preserve">a. </w:t>
+      </w:r>
+      <w:proofErr w:type="spellStart"/>
+      <w:r>
+        <w:rPr>
+          <w:strike/>
+          <w:color w:val="BFBFBF" w:themeColor="background1" w:themeShade="BF"/>
+        </w:rPr>
+        <w:t>LambdaSimple</w:t>
+      </w:r>
+      <w:proofErr w:type="spellEnd"/>
     </w:p>
     <w:p>
       <w:pPr>
@@ -751,8 +834,17 @@
           <w:strike/>
           <w:color w:val="BFBFBF" w:themeColor="background1" w:themeShade="BF"/>
         </w:rPr>
-        <w:t>calc |Env| - not necessarily in assem</w:t>
-      </w:r>
+        <w:t xml:space="preserve">calc |Env| - not necessarily in </w:t>
+      </w:r>
+      <w:proofErr w:type="spellStart"/>
+      <w:r>
+        <w:rPr>
+          <w:strike/>
+          <w:color w:val="BFBFBF" w:themeColor="background1" w:themeShade="BF"/>
+        </w:rPr>
+        <w:t>assem</w:t>
+      </w:r>
+      <w:proofErr w:type="spellEnd"/>
     </w:p>
     <w:p>
       <w:pPr>
@@ -772,7 +864,23 @@
           <w:strike/>
           <w:color w:val="BFBFBF" w:themeColor="background1" w:themeShade="BF"/>
         </w:rPr>
-        <w:t>allocate ExtEnv – size of 1 + |Env|</w:t>
+        <w:t xml:space="preserve">allocate </w:t>
+      </w:r>
+      <w:proofErr w:type="spellStart"/>
+      <w:r>
+        <w:rPr>
+          <w:strike/>
+          <w:color w:val="BFBFBF" w:themeColor="background1" w:themeShade="BF"/>
+        </w:rPr>
+        <w:t>ExtEnv</w:t>
+      </w:r>
+      <w:proofErr w:type="spellEnd"/>
+      <w:r>
+        <w:rPr>
+          <w:strike/>
+          <w:color w:val="BFBFBF" w:themeColor="background1" w:themeShade="BF"/>
+        </w:rPr>
+        <w:t xml:space="preserve"> – size of 1 + |Env|</w:t>
       </w:r>
     </w:p>
     <w:p>
@@ -793,7 +901,23 @@
           <w:strike/>
           <w:color w:val="BFBFBF" w:themeColor="background1" w:themeShade="BF"/>
         </w:rPr>
-        <w:t>copy pointers of minor vectors from Env (through stack) to ExtEnv with offset of 1</w:t>
+        <w:t xml:space="preserve">copy pointers of minor vectors from Env (through stack) to </w:t>
+      </w:r>
+      <w:proofErr w:type="spellStart"/>
+      <w:r>
+        <w:rPr>
+          <w:strike/>
+          <w:color w:val="BFBFBF" w:themeColor="background1" w:themeShade="BF"/>
+        </w:rPr>
+        <w:t>ExtEnv</w:t>
+      </w:r>
+      <w:proofErr w:type="spellEnd"/>
+      <w:r>
+        <w:rPr>
+          <w:strike/>
+          <w:color w:val="BFBFBF" w:themeColor="background1" w:themeShade="BF"/>
+        </w:rPr>
+        <w:t xml:space="preserve"> with offset of 1</w:t>
       </w:r>
     </w:p>
     <w:p>
@@ -835,29 +959,61 @@
           <w:strike/>
           <w:color w:val="BFBFBF" w:themeColor="background1" w:themeShade="BF"/>
         </w:rPr>
-        <w:t xml:space="preserve">Allocate ExtEnv[0] to point to a vector in the size of </w:t>
-      </w:r>
-      <w:r>
-        <w:rPr>
-          <w:strike/>
-          <w:color w:val="BFBFBF" w:themeColor="background1" w:themeShade="BF"/>
-        </w:rPr>
-        <w:tab/>
-      </w:r>
-      <w:r>
-        <w:rPr>
-          <w:strike/>
-          <w:color w:val="BFBFBF" w:themeColor="background1" w:themeShade="BF"/>
-        </w:rPr>
-        <w:tab/>
-      </w:r>
-      <w:r>
-        <w:rPr>
-          <w:strike/>
-          <w:color w:val="BFBFBF" w:themeColor="background1" w:themeShade="BF"/>
-        </w:rPr>
-        <w:tab/>
-        <w:t>Params (as stored in the ArgsNum on stack)</w:t>
+        <w:t xml:space="preserve">Allocate </w:t>
+      </w:r>
+      <w:proofErr w:type="spellStart"/>
+      <w:r>
+        <w:rPr>
+          <w:strike/>
+          <w:color w:val="BFBFBF" w:themeColor="background1" w:themeShade="BF"/>
+        </w:rPr>
+        <w:t>ExtEnv</w:t>
+      </w:r>
+      <w:proofErr w:type="spellEnd"/>
+      <w:r>
+        <w:rPr>
+          <w:strike/>
+          <w:color w:val="BFBFBF" w:themeColor="background1" w:themeShade="BF"/>
+        </w:rPr>
+        <w:t xml:space="preserve">[0] to point to a vector in the size of </w:t>
+      </w:r>
+      <w:r>
+        <w:rPr>
+          <w:strike/>
+          <w:color w:val="BFBFBF" w:themeColor="background1" w:themeShade="BF"/>
+        </w:rPr>
+        <w:tab/>
+      </w:r>
+      <w:r>
+        <w:rPr>
+          <w:strike/>
+          <w:color w:val="BFBFBF" w:themeColor="background1" w:themeShade="BF"/>
+        </w:rPr>
+        <w:tab/>
+      </w:r>
+      <w:r>
+        <w:rPr>
+          <w:strike/>
+          <w:color w:val="BFBFBF" w:themeColor="background1" w:themeShade="BF"/>
+        </w:rPr>
+        <w:tab/>
+        <w:t xml:space="preserve">Params (as stored in the </w:t>
+      </w:r>
+      <w:proofErr w:type="spellStart"/>
+      <w:r>
+        <w:rPr>
+          <w:strike/>
+          <w:color w:val="BFBFBF" w:themeColor="background1" w:themeShade="BF"/>
+        </w:rPr>
+        <w:t>ArgsNum</w:t>
+      </w:r>
+      <w:proofErr w:type="spellEnd"/>
+      <w:r>
+        <w:rPr>
+          <w:strike/>
+          <w:color w:val="BFBFBF" w:themeColor="background1" w:themeShade="BF"/>
+        </w:rPr>
+        <w:t xml:space="preserve"> on stack)</w:t>
       </w:r>
     </w:p>
     <w:p>
@@ -896,7 +1052,23 @@
           <w:strike/>
           <w:color w:val="A6A6A6" w:themeColor="background1" w:themeShade="A6"/>
         </w:rPr>
-        <w:t>generate the Lcode label</w:t>
+        <w:t xml:space="preserve">generate the </w:t>
+      </w:r>
+      <w:proofErr w:type="spellStart"/>
+      <w:r>
+        <w:rPr>
+          <w:strike/>
+          <w:color w:val="A6A6A6" w:themeColor="background1" w:themeShade="A6"/>
+        </w:rPr>
+        <w:t>Lcode</w:t>
+      </w:r>
+      <w:proofErr w:type="spellEnd"/>
+      <w:r>
+        <w:rPr>
+          <w:strike/>
+          <w:color w:val="A6A6A6" w:themeColor="background1" w:themeShade="A6"/>
+        </w:rPr>
+        <w:t xml:space="preserve"> label</w:t>
       </w:r>
     </w:p>
     <w:p>
@@ -970,7 +1142,23 @@
           <w:strike/>
           <w:color w:val="A6A6A6" w:themeColor="background1" w:themeShade="A6"/>
         </w:rPr>
-        <w:t>c. Paramenets / set</w:t>
+        <w:t xml:space="preserve">c. </w:t>
+      </w:r>
+      <w:proofErr w:type="spellStart"/>
+      <w:r>
+        <w:rPr>
+          <w:strike/>
+          <w:color w:val="A6A6A6" w:themeColor="background1" w:themeShade="A6"/>
+        </w:rPr>
+        <w:t>Paramenets</w:t>
+      </w:r>
+      <w:proofErr w:type="spellEnd"/>
+      <w:r>
+        <w:rPr>
+          <w:strike/>
+          <w:color w:val="A6A6A6" w:themeColor="background1" w:themeShade="A6"/>
+        </w:rPr>
+        <w:t xml:space="preserve"> / set</w:t>
       </w:r>
     </w:p>
     <w:p>
@@ -1166,6 +1354,7 @@
         </w:rPr>
         <w:t xml:space="preserve">8ב. </w:t>
       </w:r>
+      <w:proofErr w:type="spellStart"/>
       <w:r>
         <w:rPr>
           <w:strike/>
@@ -1173,6 +1362,7 @@
         </w:rPr>
         <w:t>Applic</w:t>
       </w:r>
+      <w:proofErr w:type="spellEnd"/>
     </w:p>
     <w:p>
       <w:pPr>
@@ -1271,12 +1461,14 @@
         </w:rPr>
         <w:t xml:space="preserve"> </w:t>
       </w:r>
+      <w:proofErr w:type="spellStart"/>
       <w:r>
         <w:rPr>
           <w:color w:val="FF0000"/>
         </w:rPr>
         <w:t>func</w:t>
       </w:r>
+      <w:proofErr w:type="spellEnd"/>
       <w:r>
         <w:rPr>
           <w:rFonts w:hint="cs"/>
@@ -1345,12 +1537,14 @@
         </w:rPr>
         <w:t xml:space="preserve"> הפנימית (זו שנמצאת ב</w:t>
       </w:r>
+      <w:proofErr w:type="spellStart"/>
       <w:r>
         <w:rPr>
           <w:color w:val="FF0000"/>
         </w:rPr>
         <w:t>rhs</w:t>
       </w:r>
+      <w:proofErr w:type="spellEnd"/>
       <w:r>
         <w:rPr>
           <w:rFonts w:hint="cs"/>
@@ -1373,12 +1567,14 @@
         </w:rPr>
         <w:t xml:space="preserve"> אחרי שמרחיבים את ה</w:t>
       </w:r>
+      <w:proofErr w:type="spellStart"/>
       <w:r>
         <w:rPr>
           <w:color w:val="FF0000"/>
         </w:rPr>
         <w:t>Letrec</w:t>
       </w:r>
+      <w:proofErr w:type="spellEnd"/>
       <w:r>
         <w:rPr>
           <w:rFonts w:hint="cs"/>
@@ -1549,7 +1745,25 @@
           <w:color w:val="FF0000"/>
           <w:rtl/>
         </w:rPr>
-        <w:t xml:space="preserve"> (שסוחב איתו את הסביבה) אנחנו דורסים עם </w:t>
+        <w:t xml:space="preserve"> (שסוחב </w:t>
+      </w:r>
+      <w:proofErr w:type="spellStart"/>
+      <w:r>
+        <w:rPr>
+          <w:rFonts w:hint="cs"/>
+          <w:color w:val="FF0000"/>
+          <w:rtl/>
+        </w:rPr>
+        <w:t>איתו</w:t>
+      </w:r>
+      <w:proofErr w:type="spellEnd"/>
+      <w:r>
+        <w:rPr>
+          <w:rFonts w:hint="cs"/>
+          <w:color w:val="FF0000"/>
+          <w:rtl/>
+        </w:rPr>
+        <w:t xml:space="preserve"> את הסביבה) אנחנו דורסים עם </w:t>
       </w:r>
       <w:r>
         <w:rPr>
@@ -1679,12 +1893,14 @@
         </w:rPr>
         <w:t xml:space="preserve">). לכן כשאנחנו באים להפעיל את </w:t>
       </w:r>
+      <w:proofErr w:type="spellStart"/>
       <w:r>
         <w:rPr>
           <w:color w:val="FF0000"/>
         </w:rPr>
         <w:t>func</w:t>
       </w:r>
+      <w:proofErr w:type="spellEnd"/>
       <w:r>
         <w:rPr>
           <w:rFonts w:hint="cs"/>
@@ -1707,11 +1923,19 @@
         </w:rPr>
         <w:t xml:space="preserve">, אנחנו פונים ל </w:t>
       </w:r>
-      <w:r>
-        <w:rPr>
-          <w:color w:val="FF0000"/>
-        </w:rPr>
-        <w:t>VarBound(func,0,0)</w:t>
+      <w:proofErr w:type="spellStart"/>
+      <w:r>
+        <w:rPr>
+          <w:color w:val="FF0000"/>
+        </w:rPr>
+        <w:t>VarBound</w:t>
+      </w:r>
+      <w:proofErr w:type="spellEnd"/>
+      <w:r>
+        <w:rPr>
+          <w:color w:val="FF0000"/>
+        </w:rPr>
+        <w:t>(func,0,0)</w:t>
       </w:r>
       <w:r>
         <w:rPr>
@@ -1735,12 +1959,14 @@
         </w:rPr>
         <w:t xml:space="preserve">. כשאנחנו מנסים לקרוא לזה, יש </w:t>
       </w:r>
+      <w:proofErr w:type="spellStart"/>
       <w:r>
         <w:rPr>
           <w:color w:val="FF0000"/>
         </w:rPr>
         <w:t>segfault</w:t>
       </w:r>
+      <w:proofErr w:type="spellEnd"/>
       <w:r>
         <w:rPr>
           <w:rFonts w:hint="cs"/>
@@ -1797,15 +2023,41 @@
         <w:rPr>
           <w:color w:val="FF0000"/>
         </w:rPr>
-        <w:t>semantic-analyser</w:t>
-      </w:r>
-      <w:r>
-        <w:rPr>
-          <w:rFonts w:hint="cs"/>
-          <w:color w:val="FF0000"/>
-          <w:rtl/>
-        </w:rPr>
-        <w:t xml:space="preserve"> לעשות בוקס להכל) אז הקוד עובד נפלא. </w:t>
+        <w:t>semantic-</w:t>
+      </w:r>
+      <w:proofErr w:type="spellStart"/>
+      <w:r>
+        <w:rPr>
+          <w:color w:val="FF0000"/>
+        </w:rPr>
+        <w:t>analyser</w:t>
+      </w:r>
+      <w:proofErr w:type="spellEnd"/>
+      <w:r>
+        <w:rPr>
+          <w:rFonts w:hint="cs"/>
+          <w:color w:val="FF0000"/>
+          <w:rtl/>
+        </w:rPr>
+        <w:t xml:space="preserve"> לעשות בוקס </w:t>
+      </w:r>
+      <w:proofErr w:type="spellStart"/>
+      <w:r>
+        <w:rPr>
+          <w:rFonts w:hint="cs"/>
+          <w:color w:val="FF0000"/>
+          <w:rtl/>
+        </w:rPr>
+        <w:t>להכל</w:t>
+      </w:r>
+      <w:proofErr w:type="spellEnd"/>
+      <w:r>
+        <w:rPr>
+          <w:rFonts w:hint="cs"/>
+          <w:color w:val="FF0000"/>
+          <w:rtl/>
+        </w:rPr>
+        <w:t xml:space="preserve">) אז הקוד עובד נפלא. </w:t>
       </w:r>
     </w:p>
     <w:p>
@@ -1837,12 +2089,14 @@
         </w:rPr>
         <w:t xml:space="preserve"> ל </w:t>
       </w:r>
+      <w:proofErr w:type="spellStart"/>
       <w:r>
         <w:rPr>
           <w:color w:val="FF0000"/>
         </w:rPr>
         <w:t>stdlib.scm</w:t>
       </w:r>
+      <w:proofErr w:type="spellEnd"/>
       <w:r>
         <w:rPr>
           <w:rFonts w:hint="cs"/>
@@ -1851,12 +2105,14 @@
         </w:rPr>
         <w:t xml:space="preserve"> אז יש </w:t>
       </w:r>
+      <w:proofErr w:type="spellStart"/>
       <w:r>
         <w:rPr>
           <w:color w:val="FF0000"/>
         </w:rPr>
         <w:t>segfault</w:t>
       </w:r>
+      <w:proofErr w:type="spellEnd"/>
       <w:r>
         <w:rPr>
           <w:rFonts w:hint="cs"/>
@@ -2044,12 +2300,21 @@
           <w:rtl/>
         </w:rPr>
       </w:pPr>
+      <w:proofErr w:type="spellStart"/>
       <w:r>
         <w:rPr>
           <w:strike/>
           <w:color w:val="D9D9D9" w:themeColor="background1" w:themeShade="D9"/>
         </w:rPr>
-        <w:t xml:space="preserve">boolean?, </w:t>
+        <w:t>boolean</w:t>
+      </w:r>
+      <w:proofErr w:type="spellEnd"/>
+      <w:r>
+        <w:rPr>
+          <w:strike/>
+          <w:color w:val="D9D9D9" w:themeColor="background1" w:themeShade="D9"/>
+        </w:rPr>
+        <w:t xml:space="preserve">?, </w:t>
       </w:r>
     </w:p>
     <w:p>
@@ -2155,12 +2420,21 @@
           <w:color w:val="D9D9D9" w:themeColor="background1" w:themeShade="D9"/>
         </w:rPr>
       </w:pPr>
+      <w:proofErr w:type="spellStart"/>
       <w:r>
         <w:rPr>
           <w:strike/>
           <w:color w:val="D9D9D9" w:themeColor="background1" w:themeShade="D9"/>
         </w:rPr>
-        <w:t xml:space="preserve">flonum?, </w:t>
+        <w:t>flonum</w:t>
+      </w:r>
+      <w:proofErr w:type="spellEnd"/>
+      <w:r>
+        <w:rPr>
+          <w:strike/>
+          <w:color w:val="D9D9D9" w:themeColor="background1" w:themeShade="D9"/>
+        </w:rPr>
+        <w:t xml:space="preserve">?, </w:t>
       </w:r>
     </w:p>
     <w:p>
@@ -2170,13 +2444,22 @@
           <w:color w:val="92D050"/>
         </w:rPr>
       </w:pPr>
+      <w:proofErr w:type="spellStart"/>
       <w:r>
         <w:rPr>
           <w:strike/>
           <w:color w:val="D9D9D9" w:themeColor="background1" w:themeShade="D9"/>
         </w:rPr>
         <w:lastRenderedPageBreak/>
-        <w:t xml:space="preserve">gcd (binary version), </w:t>
+        <w:t>gcd</w:t>
+      </w:r>
+      <w:proofErr w:type="spellEnd"/>
+      <w:r>
+        <w:rPr>
+          <w:strike/>
+          <w:color w:val="D9D9D9" w:themeColor="background1" w:themeShade="D9"/>
+        </w:rPr>
+        <w:t xml:space="preserve"> (binary version), </w:t>
       </w:r>
     </w:p>
     <w:p>
@@ -2267,7 +2550,35 @@
         <w:rPr>
           <w:color w:val="FF0000"/>
         </w:rPr>
-        <w:t xml:space="preserve">    Unary varsion fails. But in this case chezscheme says the characters</w:t>
+        <w:t xml:space="preserve">    Unary </w:t>
+      </w:r>
+      <w:proofErr w:type="spellStart"/>
+      <w:r>
+        <w:rPr>
+          <w:color w:val="FF0000"/>
+        </w:rPr>
+        <w:t>varsion</w:t>
+      </w:r>
+      <w:proofErr w:type="spellEnd"/>
+      <w:r>
+        <w:rPr>
+          <w:color w:val="FF0000"/>
+        </w:rPr>
+        <w:t xml:space="preserve"> fails. But in this case </w:t>
+      </w:r>
+      <w:proofErr w:type="spellStart"/>
+      <w:r>
+        <w:rPr>
+          <w:color w:val="FF0000"/>
+        </w:rPr>
+        <w:t>chezscheme</w:t>
+      </w:r>
+      <w:proofErr w:type="spellEnd"/>
+      <w:r>
+        <w:rPr>
+          <w:color w:val="FF0000"/>
+        </w:rPr>
+        <w:t xml:space="preserve"> says the characters</w:t>
       </w:r>
     </w:p>
     <w:p>
@@ -2295,7 +2606,21 @@
         <w:rPr>
           <w:color w:val="FF0000"/>
         </w:rPr>
-        <w:t xml:space="preserve">    So I guess we're fine. And, it might magically work after allowing stdlib functions</w:t>
+        <w:t xml:space="preserve">    So I guess we're fine. And, it might magically work after allowing </w:t>
+      </w:r>
+      <w:proofErr w:type="spellStart"/>
+      <w:r>
+        <w:rPr>
+          <w:color w:val="FF0000"/>
+        </w:rPr>
+        <w:t>stdlib</w:t>
+      </w:r>
+      <w:proofErr w:type="spellEnd"/>
+      <w:r>
+        <w:rPr>
+          <w:color w:val="FF0000"/>
+        </w:rPr>
+        <w:t xml:space="preserve"> functions</w:t>
       </w:r>
     </w:p>
     <w:p>
@@ -2538,107 +2863,141 @@
     <w:p>
       <w:pPr>
         <w:rPr>
-          <w:rtl/>
-        </w:rPr>
-      </w:pPr>
-    </w:p>
-    <w:p>
-      <w:pPr>
-        <w:rPr>
-          <w:strike/>
-          <w:color w:val="808080" w:themeColor="background1" w:themeShade="80"/>
-          <w:rtl/>
-        </w:rPr>
-      </w:pPr>
-      <w:r>
-        <w:rPr>
-          <w:rFonts w:cs="Arial"/>
-          <w:strike/>
-          <w:color w:val="808080" w:themeColor="background1" w:themeShade="80"/>
-          <w:rtl/>
-        </w:rPr>
-        <w:tab/>
-        <w:t>9</w:t>
-      </w:r>
-      <w:r>
-        <w:rPr>
-          <w:rFonts w:cs="Arial" w:hint="cs"/>
-          <w:strike/>
-          <w:color w:val="808080" w:themeColor="background1" w:themeShade="80"/>
-          <w:rtl/>
-        </w:rPr>
-        <w:t>ב</w:t>
-      </w:r>
-      <w:r>
-        <w:rPr>
-          <w:rFonts w:cs="Arial"/>
-          <w:strike/>
-          <w:color w:val="808080" w:themeColor="background1" w:themeShade="80"/>
-          <w:rtl/>
-        </w:rPr>
-        <w:t xml:space="preserve">. ניתן לבדוק את (תלוי ב </w:t>
-      </w:r>
-      <w:r>
-        <w:rPr>
-          <w:strike/>
-          <w:color w:val="808080" w:themeColor="background1" w:themeShade="80"/>
-        </w:rPr>
-        <w:t>lambda simple</w:t>
-      </w:r>
-      <w:r>
-        <w:rPr>
-          <w:rFonts w:cs="Arial"/>
-          <w:strike/>
-          <w:color w:val="808080" w:themeColor="background1" w:themeShade="80"/>
-          <w:rtl/>
-        </w:rPr>
-        <w:t>):</w:t>
-      </w:r>
-    </w:p>
-    <w:p>
-      <w:pPr>
-        <w:rPr>
-          <w:strike/>
-          <w:color w:val="BFBFBF" w:themeColor="background1" w:themeShade="BF"/>
-        </w:rPr>
-      </w:pPr>
-      <w:r>
-        <w:rPr>
-          <w:rFonts w:cs="Arial"/>
-          <w:strike/>
-          <w:color w:val="BFBFBF" w:themeColor="background1" w:themeShade="BF"/>
-          <w:rtl/>
-        </w:rPr>
-        <w:tab/>
-      </w:r>
-      <w:r>
-        <w:rPr>
-          <w:rFonts w:cs="Arial"/>
-          <w:strike/>
-          <w:color w:val="BFBFBF" w:themeColor="background1" w:themeShade="BF"/>
-          <w:rtl/>
-        </w:rPr>
-        <w:tab/>
-      </w:r>
-      <w:r>
-        <w:rPr>
-          <w:strike/>
-          <w:color w:val="BFBFBF" w:themeColor="background1" w:themeShade="BF"/>
-        </w:rPr>
-        <w:t>a. not</w:t>
-      </w:r>
-    </w:p>
-    <w:p>
-      <w:pPr>
-        <w:rPr>
-          <w:rtl/>
-        </w:rPr>
-      </w:pPr>
-      <w:r>
-        <w:rPr>
           <w:rFonts w:hint="cs"/>
           <w:b/>
           <w:bCs/>
+          <w:color w:val="FF0000"/>
+          <w:rtl/>
+        </w:rPr>
+      </w:pPr>
+      <w:r>
+        <w:rPr>
+          <w:rFonts w:hint="cs"/>
+          <w:b/>
+          <w:bCs/>
+          <w:color w:val="FF0000"/>
+          <w:rtl/>
+        </w:rPr>
+        <w:t xml:space="preserve">בפורום הם כותבים מדי פעם שהם מגלים טעויות בקבצים שהם מעלים, צריך לוודא שאנחנו עושים כל הזמן </w:t>
+      </w:r>
+      <w:r>
+        <w:rPr>
+          <w:b/>
+          <w:bCs/>
+          <w:color w:val="FF0000"/>
+        </w:rPr>
+        <w:t>update</w:t>
+      </w:r>
+      <w:r>
+        <w:rPr>
+          <w:rFonts w:hint="cs"/>
+          <w:b/>
+          <w:bCs/>
+          <w:color w:val="FF0000"/>
+          <w:rtl/>
+        </w:rPr>
+        <w:t xml:space="preserve"> כדי שלא נסתבך סתם. </w:t>
+      </w:r>
+      <w:bookmarkStart w:id="0" w:name="_GoBack"/>
+      <w:bookmarkEnd w:id="0"/>
+    </w:p>
+    <w:p>
+      <w:pPr>
+        <w:rPr>
+          <w:strike/>
+          <w:color w:val="808080" w:themeColor="background1" w:themeShade="80"/>
+          <w:rtl/>
+        </w:rPr>
+      </w:pPr>
+      <w:r>
+        <w:rPr>
+          <w:rFonts w:cs="Arial"/>
+          <w:strike/>
+          <w:color w:val="808080" w:themeColor="background1" w:themeShade="80"/>
+          <w:rtl/>
+        </w:rPr>
+        <w:tab/>
+        <w:t>9</w:t>
+      </w:r>
+      <w:r>
+        <w:rPr>
+          <w:rFonts w:cs="Arial" w:hint="cs"/>
+          <w:strike/>
+          <w:color w:val="808080" w:themeColor="background1" w:themeShade="80"/>
+          <w:rtl/>
+        </w:rPr>
+        <w:t>ב</w:t>
+      </w:r>
+      <w:r>
+        <w:rPr>
+          <w:rFonts w:cs="Arial"/>
+          <w:strike/>
+          <w:color w:val="808080" w:themeColor="background1" w:themeShade="80"/>
+          <w:rtl/>
+        </w:rPr>
+        <w:t xml:space="preserve">. ניתן לבדוק את (תלוי ב </w:t>
+      </w:r>
+      <w:r>
+        <w:rPr>
+          <w:strike/>
+          <w:color w:val="808080" w:themeColor="background1" w:themeShade="80"/>
+        </w:rPr>
+        <w:t>lambda simple</w:t>
+      </w:r>
+      <w:r>
+        <w:rPr>
+          <w:rFonts w:cs="Arial"/>
+          <w:strike/>
+          <w:color w:val="808080" w:themeColor="background1" w:themeShade="80"/>
+          <w:rtl/>
+        </w:rPr>
+        <w:t>):</w:t>
+      </w:r>
+    </w:p>
+    <w:p>
+      <w:pPr>
+        <w:rPr>
+          <w:strike/>
+          <w:color w:val="BFBFBF" w:themeColor="background1" w:themeShade="BF"/>
+        </w:rPr>
+      </w:pPr>
+      <w:r>
+        <w:rPr>
+          <w:rFonts w:cs="Arial"/>
+          <w:strike/>
+          <w:color w:val="BFBFBF" w:themeColor="background1" w:themeShade="BF"/>
+          <w:rtl/>
+        </w:rPr>
+        <w:tab/>
+      </w:r>
+      <w:r>
+        <w:rPr>
+          <w:rFonts w:cs="Arial"/>
+          <w:strike/>
+          <w:color w:val="BFBFBF" w:themeColor="background1" w:themeShade="BF"/>
+          <w:rtl/>
+        </w:rPr>
+        <w:tab/>
+      </w:r>
+      <w:r>
+        <w:rPr>
+          <w:strike/>
+          <w:color w:val="BFBFBF" w:themeColor="background1" w:themeShade="BF"/>
+        </w:rPr>
+        <w:t>a. not</w:t>
+      </w:r>
+    </w:p>
+    <w:p>
+      <w:pPr>
+        <w:rPr>
+          <w:rtl/>
+        </w:rPr>
+      </w:pPr>
+      <w:r>
+        <w:rPr>
+          <w:rFonts w:hint="cs"/>
+          <w:b/>
+          <w:bCs/>
           <w:rtl/>
         </w:rPr>
         <w:t>(יום 7)</w:t>
@@ -2678,8 +3037,19 @@
           <w:color w:val="808080" w:themeColor="background1" w:themeShade="80"/>
           <w:rtl/>
         </w:rPr>
-        <w:t>. מתחילים לממש פרימיטיבים</w:t>
-      </w:r>
+        <w:t xml:space="preserve">. מתחילים לממש </w:t>
+      </w:r>
+      <w:proofErr w:type="spellStart"/>
+      <w:r>
+        <w:rPr>
+          <w:rFonts w:cs="Arial"/>
+          <w:strike/>
+          <w:color w:val="808080" w:themeColor="background1" w:themeShade="80"/>
+          <w:rtl/>
+        </w:rPr>
+        <w:t>פרימיטיבים</w:t>
+      </w:r>
+      <w:proofErr w:type="spellEnd"/>
     </w:p>
     <w:p>
       <w:pPr>
@@ -2721,42 +3091,87 @@
           <w:color w:val="808080" w:themeColor="background1" w:themeShade="80"/>
           <w:rtl/>
         </w:rPr>
-        <w:t>. מממשים באסמבלי (סעיף 4.1)</w:t>
-      </w:r>
-    </w:p>
-    <w:p>
-      <w:pPr>
-        <w:rPr>
-          <w:strike/>
-          <w:color w:val="808080" w:themeColor="background1" w:themeShade="80"/>
-          <w:rtl/>
-        </w:rPr>
-      </w:pPr>
-      <w:r>
-        <w:rPr>
-          <w:rFonts w:cs="Arial"/>
-          <w:strike/>
-          <w:color w:val="808080" w:themeColor="background1" w:themeShade="80"/>
-          <w:rtl/>
-        </w:rPr>
-        <w:tab/>
-      </w:r>
-      <w:r>
-        <w:rPr>
-          <w:rFonts w:cs="Arial"/>
-          <w:strike/>
-          <w:color w:val="808080" w:themeColor="background1" w:themeShade="80"/>
-          <w:rtl/>
-        </w:rPr>
-        <w:tab/>
-      </w:r>
-      <w:r>
-        <w:rPr>
-          <w:strike/>
-          <w:color w:val="808080" w:themeColor="background1" w:themeShade="80"/>
-        </w:rPr>
-        <w:t>car, cdr, cons, set-car!, set-cdr</w:t>
-      </w:r>
+        <w:t xml:space="preserve">. מממשים </w:t>
+      </w:r>
+      <w:proofErr w:type="spellStart"/>
+      <w:r>
+        <w:rPr>
+          <w:rFonts w:cs="Arial"/>
+          <w:strike/>
+          <w:color w:val="808080" w:themeColor="background1" w:themeShade="80"/>
+          <w:rtl/>
+        </w:rPr>
+        <w:t>באסמבלי</w:t>
+      </w:r>
+      <w:proofErr w:type="spellEnd"/>
+      <w:r>
+        <w:rPr>
+          <w:rFonts w:cs="Arial"/>
+          <w:strike/>
+          <w:color w:val="808080" w:themeColor="background1" w:themeShade="80"/>
+          <w:rtl/>
+        </w:rPr>
+        <w:t xml:space="preserve"> (סעיף 4.1)</w:t>
+      </w:r>
+    </w:p>
+    <w:p>
+      <w:pPr>
+        <w:rPr>
+          <w:strike/>
+          <w:color w:val="808080" w:themeColor="background1" w:themeShade="80"/>
+          <w:rtl/>
+        </w:rPr>
+      </w:pPr>
+      <w:r>
+        <w:rPr>
+          <w:rFonts w:cs="Arial"/>
+          <w:strike/>
+          <w:color w:val="808080" w:themeColor="background1" w:themeShade="80"/>
+          <w:rtl/>
+        </w:rPr>
+        <w:tab/>
+      </w:r>
+      <w:r>
+        <w:rPr>
+          <w:rFonts w:cs="Arial"/>
+          <w:strike/>
+          <w:color w:val="808080" w:themeColor="background1" w:themeShade="80"/>
+          <w:rtl/>
+        </w:rPr>
+        <w:tab/>
+      </w:r>
+      <w:r>
+        <w:rPr>
+          <w:strike/>
+          <w:color w:val="808080" w:themeColor="background1" w:themeShade="80"/>
+        </w:rPr>
+        <w:t xml:space="preserve">car, </w:t>
+      </w:r>
+      <w:proofErr w:type="spellStart"/>
+      <w:r>
+        <w:rPr>
+          <w:strike/>
+          <w:color w:val="808080" w:themeColor="background1" w:themeShade="80"/>
+        </w:rPr>
+        <w:t>cdr</w:t>
+      </w:r>
+      <w:proofErr w:type="spellEnd"/>
+      <w:r>
+        <w:rPr>
+          <w:strike/>
+          <w:color w:val="808080" w:themeColor="background1" w:themeShade="80"/>
+        </w:rPr>
+        <w:t>, cons, set-car!, set-</w:t>
+      </w:r>
+      <w:proofErr w:type="spellStart"/>
+      <w:r>
+        <w:rPr>
+          <w:strike/>
+          <w:color w:val="808080" w:themeColor="background1" w:themeShade="80"/>
+        </w:rPr>
+        <w:t>cdr</w:t>
+      </w:r>
+      <w:proofErr w:type="spellEnd"/>
       <w:r>
         <w:rPr>
           <w:rFonts w:cs="Arial"/>
@@ -2780,6 +3195,7 @@
           <w:color w:val="808080" w:themeColor="background1" w:themeShade="80"/>
           <w:rtl/>
         </w:rPr>
+        <w:lastRenderedPageBreak/>
         <w:tab/>
       </w:r>
       <w:r>
@@ -2811,7 +3227,6 @@
           <w:rFonts w:cs="Arial"/>
           <w:rtl/>
         </w:rPr>
-        <w:lastRenderedPageBreak/>
         <w:tab/>
       </w:r>
       <w:r>
@@ -3062,7 +3477,21 @@
         <w:rPr>
           <w:highlight w:val="green"/>
         </w:rPr>
-        <w:t>, append (variadic), equal?, gcd (variadic), length, make-string, map (variadic),</w:t>
+        <w:t xml:space="preserve">, append (variadic), equal?, </w:t>
+      </w:r>
+      <w:proofErr w:type="spellStart"/>
+      <w:r>
+        <w:rPr>
+          <w:highlight w:val="green"/>
+        </w:rPr>
+        <w:t>gcd</w:t>
+      </w:r>
+      <w:proofErr w:type="spellEnd"/>
+      <w:r>
+        <w:rPr>
+          <w:highlight w:val="green"/>
+        </w:rPr>
+        <w:t xml:space="preserve"> (variadic), length, make-string, map (variadic),</w:t>
       </w:r>
       <w:r>
         <w:t xml:space="preserve"> </w:t>
@@ -3131,6 +3560,7 @@
         </w:rPr>
         <w:t xml:space="preserve">. לא לשכוח לבדוק </w:t>
       </w:r>
+      <w:proofErr w:type="spellStart"/>
       <w:r>
         <w:rPr>
           <w:strike/>
@@ -3138,11 +3568,11 @@
         </w:rPr>
         <w:t>pset</w:t>
       </w:r>
-    </w:p>
-    <w:p>
-      <w:pPr>
-        <w:rPr>
-          <w:rFonts w:hint="cs"/>
+      <w:proofErr w:type="spellEnd"/>
+    </w:p>
+    <w:p>
+      <w:pPr>
+        <w:rPr>
           <w:color w:val="FFC000"/>
           <w:rtl/>
         </w:rPr>
@@ -3169,14 +3599,14 @@
         </w:rPr>
         <w:t xml:space="preserve"> אין תמיכה ב</w:t>
       </w:r>
+      <w:proofErr w:type="spellStart"/>
       <w:r>
         <w:rPr>
           <w:color w:val="FFC000"/>
         </w:rPr>
         <w:t>pset</w:t>
       </w:r>
-      <w:bookmarkStart w:id="0" w:name="_GoBack"/>
-      <w:bookmarkEnd w:id="0"/>
+      <w:proofErr w:type="spellEnd"/>
     </w:p>
     <w:p>
       <w:pPr>
@@ -3212,6 +3642,7 @@
         <w:tab/>
         <w:t xml:space="preserve">10. מחזירים את </w:t>
       </w:r>
+      <w:proofErr w:type="spellStart"/>
       <w:r>
         <w:rPr>
           <w:strike/>
@@ -3219,6 +3650,7 @@
         </w:rPr>
         <w:t>ApplicTP</w:t>
       </w:r>
+      <w:proofErr w:type="spellEnd"/>
       <w:r>
         <w:rPr>
           <w:rFonts w:cs="Arial"/>
@@ -3348,7 +3780,23 @@
           <w:rFonts w:hint="cs"/>
           <w:rtl/>
         </w:rPr>
-        <w:t xml:space="preserve">. מימוש באסמבלי של </w:t>
+        <w:t xml:space="preserve">. מימוש </w:t>
+      </w:r>
+      <w:proofErr w:type="spellStart"/>
+      <w:r>
+        <w:rPr>
+          <w:rFonts w:hint="cs"/>
+          <w:rtl/>
+        </w:rPr>
+        <w:t>באסמבלי</w:t>
+      </w:r>
+      <w:proofErr w:type="spellEnd"/>
+      <w:r>
+        <w:rPr>
+          <w:rFonts w:hint="cs"/>
+          <w:rtl/>
+        </w:rPr>
+        <w:t xml:space="preserve"> של </w:t>
       </w:r>
       <w:r>
         <w:t>apply (variadic)</w:t>
@@ -3381,8 +3829,13 @@
         <w:tab/>
         <w:t xml:space="preserve">11. </w:t>
       </w:r>
-      <w:r>
-        <w:t>LambdaOpt &amp; test</w:t>
+      <w:proofErr w:type="spellStart"/>
+      <w:r>
+        <w:t>LambdaOpt</w:t>
+      </w:r>
+      <w:proofErr w:type="spellEnd"/>
+      <w:r>
+        <w:t xml:space="preserve"> &amp; test</w:t>
       </w:r>
     </w:p>
     <w:p>

</xml_diff>

<commit_message>
debug documentation of tp7
</commit_message>
<xml_diff>
--- a/Final project plan.docx
+++ b/Final project plan.docx
@@ -962,6 +962,7 @@
         <w:t xml:space="preserve">Allocate </w:t>
       </w:r>
       <w:proofErr w:type="spellStart"/>
+      <w:proofErr w:type="gramStart"/>
       <w:r>
         <w:rPr>
           <w:strike/>
@@ -975,7 +976,15 @@
           <w:strike/>
           <w:color w:val="BFBFBF" w:themeColor="background1" w:themeShade="BF"/>
         </w:rPr>
-        <w:t xml:space="preserve">[0] to point to a vector in the size of </w:t>
+        <w:t>[</w:t>
+      </w:r>
+      <w:proofErr w:type="gramEnd"/>
+      <w:r>
+        <w:rPr>
+          <w:strike/>
+          <w:color w:val="BFBFBF" w:themeColor="background1" w:themeShade="BF"/>
+        </w:rPr>
+        <w:t xml:space="preserve">0] to point to a vector in the size of </w:t>
       </w:r>
       <w:r>
         <w:rPr>
@@ -2163,7 +2172,21 @@
         <w:rPr>
           <w:color w:val="FF0000"/>
         </w:rPr>
-        <w:t>all this problem are because the variadic versions</w:t>
+        <w:t xml:space="preserve">all this problem </w:t>
+      </w:r>
+      <w:proofErr w:type="gramStart"/>
+      <w:r>
+        <w:rPr>
+          <w:color w:val="FF0000"/>
+        </w:rPr>
+        <w:t>are</w:t>
+      </w:r>
+      <w:proofErr w:type="gramEnd"/>
+      <w:r>
+        <w:rPr>
+          <w:color w:val="FF0000"/>
+        </w:rPr>
+        <w:t xml:space="preserve"> because the variadic versions</w:t>
       </w:r>
       <w:r>
         <w:rPr>
@@ -2283,13 +2306,27 @@
         <w:rPr>
           <w:color w:val="FF0000"/>
         </w:rPr>
-        <w:t xml:space="preserve">= (binary version), </w:t>
-      </w:r>
-      <w:r>
-        <w:rPr>
-          <w:color w:val="FF0000"/>
-        </w:rPr>
-        <w:t xml:space="preserve"> -&gt; test arithmetic6, same shit</w:t>
+        <w:t>= (binary version</w:t>
+      </w:r>
+      <w:proofErr w:type="gramStart"/>
+      <w:r>
+        <w:rPr>
+          <w:color w:val="FF0000"/>
+        </w:rPr>
+        <w:t xml:space="preserve">), </w:t>
+      </w:r>
+      <w:r>
+        <w:rPr>
+          <w:color w:val="FF0000"/>
+        </w:rPr>
+        <w:t xml:space="preserve"> -</w:t>
+      </w:r>
+      <w:proofErr w:type="gramEnd"/>
+      <w:r>
+        <w:rPr>
+          <w:color w:val="FF0000"/>
+        </w:rPr>
+        <w:t>&gt; test arithmetic6, same shit</w:t>
       </w:r>
     </w:p>
     <w:p>
@@ -2301,6 +2338,7 @@
         </w:rPr>
       </w:pPr>
       <w:proofErr w:type="spellStart"/>
+      <w:proofErr w:type="gramStart"/>
       <w:r>
         <w:rPr>
           <w:strike/>
@@ -2314,7 +2352,15 @@
           <w:strike/>
           <w:color w:val="D9D9D9" w:themeColor="background1" w:themeShade="D9"/>
         </w:rPr>
-        <w:t xml:space="preserve">?, </w:t>
+        <w:t>?,</w:t>
+      </w:r>
+      <w:proofErr w:type="gramEnd"/>
+      <w:r>
+        <w:rPr>
+          <w:strike/>
+          <w:color w:val="D9D9D9" w:themeColor="background1" w:themeShade="D9"/>
+        </w:rPr>
+        <w:t xml:space="preserve"> </w:t>
       </w:r>
     </w:p>
     <w:p>
@@ -2355,12 +2401,21 @@
           <w:color w:val="D9D9D9" w:themeColor="background1" w:themeShade="D9"/>
         </w:rPr>
       </w:pPr>
+      <w:proofErr w:type="gramStart"/>
       <w:r>
         <w:rPr>
           <w:strike/>
           <w:color w:val="D9D9D9" w:themeColor="background1" w:themeShade="D9"/>
         </w:rPr>
-        <w:t xml:space="preserve">char?, </w:t>
+        <w:t>char?,</w:t>
+      </w:r>
+      <w:proofErr w:type="gramEnd"/>
+      <w:r>
+        <w:rPr>
+          <w:strike/>
+          <w:color w:val="D9D9D9" w:themeColor="background1" w:themeShade="D9"/>
+        </w:rPr>
+        <w:t xml:space="preserve"> </w:t>
       </w:r>
     </w:p>
     <w:p>
@@ -2388,12 +2443,21 @@
           <w:rtl/>
         </w:rPr>
       </w:pPr>
+      <w:proofErr w:type="gramStart"/>
       <w:r>
         <w:rPr>
           <w:strike/>
           <w:color w:val="D9D9D9" w:themeColor="background1" w:themeShade="D9"/>
         </w:rPr>
-        <w:t xml:space="preserve">eq?, </w:t>
+        <w:t>eq?,</w:t>
+      </w:r>
+      <w:proofErr w:type="gramEnd"/>
+      <w:r>
+        <w:rPr>
+          <w:strike/>
+          <w:color w:val="D9D9D9" w:themeColor="background1" w:themeShade="D9"/>
+        </w:rPr>
+        <w:t xml:space="preserve"> </w:t>
       </w:r>
     </w:p>
     <w:p>
@@ -2421,6 +2485,7 @@
         </w:rPr>
       </w:pPr>
       <w:proofErr w:type="spellStart"/>
+      <w:proofErr w:type="gramStart"/>
       <w:r>
         <w:rPr>
           <w:strike/>
@@ -2434,7 +2499,15 @@
           <w:strike/>
           <w:color w:val="D9D9D9" w:themeColor="background1" w:themeShade="D9"/>
         </w:rPr>
-        <w:t xml:space="preserve">?, </w:t>
+        <w:t>?,</w:t>
+      </w:r>
+      <w:proofErr w:type="gramEnd"/>
+      <w:r>
+        <w:rPr>
+          <w:strike/>
+          <w:color w:val="D9D9D9" w:themeColor="background1" w:themeShade="D9"/>
+        </w:rPr>
+        <w:t xml:space="preserve"> </w:t>
       </w:r>
     </w:p>
     <w:p>
@@ -2499,7 +2572,21 @@
         <w:rPr>
           <w:color w:val="FF0000"/>
         </w:rPr>
-        <w:t>fferences ( #\x2  &lt;-&gt; #\x02 )</w:t>
+        <w:t xml:space="preserve">fferences </w:t>
+      </w:r>
+      <w:proofErr w:type="gramStart"/>
+      <w:r>
+        <w:rPr>
+          <w:color w:val="FF0000"/>
+        </w:rPr>
+        <w:t>( #</w:t>
+      </w:r>
+      <w:proofErr w:type="gramEnd"/>
+      <w:r>
+        <w:rPr>
+          <w:color w:val="FF0000"/>
+        </w:rPr>
+        <w:t>\x2  &lt;-&gt; #\x02 )</w:t>
       </w:r>
     </w:p>
     <w:p>
@@ -2627,7 +2714,21 @@
         <w:rPr>
           <w:color w:val="FF0000"/>
         </w:rPr>
-        <w:t xml:space="preserve">    So I guess we're fine. And, it might magically work after allowing </w:t>
+        <w:t xml:space="preserve">    </w:t>
+      </w:r>
+      <w:proofErr w:type="gramStart"/>
+      <w:r>
+        <w:rPr>
+          <w:color w:val="FF0000"/>
+        </w:rPr>
+        <w:t>So</w:t>
+      </w:r>
+      <w:proofErr w:type="gramEnd"/>
+      <w:r>
+        <w:rPr>
+          <w:color w:val="FF0000"/>
+        </w:rPr>
+        <w:t xml:space="preserve"> I guess we're fine. And, it might magically work after allowing </w:t>
       </w:r>
       <w:proofErr w:type="spellStart"/>
       <w:r>
@@ -2768,7 +2869,21 @@
         <w:rPr>
           <w:color w:val="ED7D31" w:themeColor="accent2"/>
         </w:rPr>
-        <w:t xml:space="preserve">    while our implementation returns #f for all floating point numbers."</w:t>
+        <w:t xml:space="preserve">    while our implementation returns #f for all </w:t>
+      </w:r>
+      <w:proofErr w:type="gramStart"/>
+      <w:r>
+        <w:rPr>
+          <w:color w:val="ED7D31" w:themeColor="accent2"/>
+        </w:rPr>
+        <w:t>floating point</w:t>
+      </w:r>
+      <w:proofErr w:type="gramEnd"/>
+      <w:r>
+        <w:rPr>
+          <w:color w:val="ED7D31" w:themeColor="accent2"/>
+        </w:rPr>
+        <w:t xml:space="preserve"> numbers."</w:t>
       </w:r>
     </w:p>
     <w:p>
@@ -3180,7 +3295,23 @@
           <w:strike/>
           <w:color w:val="808080" w:themeColor="background1" w:themeShade="80"/>
         </w:rPr>
-        <w:t>, cons, set-car!, set-</w:t>
+        <w:t>, cons, set-</w:t>
+      </w:r>
+      <w:proofErr w:type="gramStart"/>
+      <w:r>
+        <w:rPr>
+          <w:strike/>
+          <w:color w:val="808080" w:themeColor="background1" w:themeShade="80"/>
+        </w:rPr>
+        <w:t>car!,</w:t>
+      </w:r>
+      <w:proofErr w:type="gramEnd"/>
+      <w:r>
+        <w:rPr>
+          <w:strike/>
+          <w:color w:val="808080" w:themeColor="background1" w:themeShade="80"/>
+        </w:rPr>
+        <w:t xml:space="preserve"> set-</w:t>
       </w:r>
       <w:proofErr w:type="spellStart"/>
       <w:r>
@@ -3405,11 +3536,19 @@
         </w:rPr>
         <w:tab/>
       </w:r>
+      <w:proofErr w:type="gramStart"/>
       <w:r>
         <w:rPr>
           <w:highlight w:val="green"/>
         </w:rPr>
-        <w:t>integer?, number?, zero</w:t>
+        <w:t>integer?,</w:t>
+      </w:r>
+      <w:proofErr w:type="gramEnd"/>
+      <w:r>
+        <w:rPr>
+          <w:highlight w:val="green"/>
+        </w:rPr>
+        <w:t xml:space="preserve"> number?, zero</w:t>
       </w:r>
       <w:r>
         <w:rPr>
@@ -3495,7 +3634,21 @@
         <w:rPr>
           <w:highlight w:val="green"/>
         </w:rPr>
-        <w:t xml:space="preserve">, append (variadic), equal?, </w:t>
+        <w:t xml:space="preserve">, append (variadic), </w:t>
+      </w:r>
+      <w:proofErr w:type="gramStart"/>
+      <w:r>
+        <w:rPr>
+          <w:highlight w:val="green"/>
+        </w:rPr>
+        <w:t>equal?,</w:t>
+      </w:r>
+      <w:proofErr w:type="gramEnd"/>
+      <w:r>
+        <w:rPr>
+          <w:highlight w:val="green"/>
+        </w:rPr>
+        <w:t xml:space="preserve"> </w:t>
       </w:r>
       <w:proofErr w:type="spellStart"/>
       <w:r>
@@ -4417,13 +4570,10 @@
         </w:rPr>
         <w:t xml:space="preserve"> קורסת לפני הראשונה. </w:t>
       </w:r>
-      <w:bookmarkStart w:id="0" w:name="_GoBack"/>
-      <w:bookmarkEnd w:id="0"/>
-    </w:p>
-    <w:p>
-      <w:pPr>
-        <w:rPr>
-          <w:rFonts w:hint="cs"/>
+    </w:p>
+    <w:p>
+      <w:pPr>
+        <w:rPr>
           <w:rtl/>
         </w:rPr>
       </w:pPr>
@@ -5100,6 +5250,1177 @@
         </w:rPr>
         <w:t xml:space="preserve"> לעדכונים כשמבינים שהם בסדר. </w:t>
       </w:r>
+    </w:p>
+    <w:p>
+      <w:pPr>
+        <w:rPr>
+          <w:rtl/>
+        </w:rPr>
+      </w:pPr>
+    </w:p>
+    <w:p>
+      <w:pPr>
+        <w:bidi w:val="0"/>
+        <w:rPr>
+          <w:rtl/>
+        </w:rPr>
+      </w:pPr>
+      <w:r>
+        <w:rPr>
+          <w:rtl/>
+        </w:rPr>
+        <w:br w:type="page"/>
+      </w:r>
+    </w:p>
+    <w:p>
+      <w:pPr>
+        <w:rPr>
+          <w:u w:val="single"/>
+        </w:rPr>
+      </w:pPr>
+      <w:proofErr w:type="spellStart"/>
+      <w:r>
+        <w:rPr>
+          <w:rFonts w:hint="cs"/>
+          <w:u w:val="single"/>
+          <w:rtl/>
+        </w:rPr>
+        <w:lastRenderedPageBreak/>
+        <w:t>דיבוג</w:t>
+      </w:r>
+      <w:proofErr w:type="spellEnd"/>
+      <w:r>
+        <w:rPr>
+          <w:rFonts w:hint="cs"/>
+          <w:u w:val="single"/>
+          <w:rtl/>
+        </w:rPr>
+        <w:t xml:space="preserve"> </w:t>
+      </w:r>
+      <w:r>
+        <w:rPr>
+          <w:u w:val="single"/>
+        </w:rPr>
+        <w:t>tp7</w:t>
+      </w:r>
+    </w:p>
+    <w:p>
+      <w:pPr>
+        <w:pStyle w:val="ListParagraph"/>
+        <w:numPr>
+          <w:ilvl w:val="0"/>
+          <w:numId w:val="2"/>
+        </w:numPr>
+      </w:pPr>
+      <w:r>
+        <w:rPr>
+          <w:noProof/>
+        </w:rPr>
+        <w:drawing>
+          <wp:inline distT="0" distB="0" distL="0" distR="0" wp14:anchorId="5656703A" wp14:editId="4D1C4CF7">
+            <wp:extent cx="4368800" cy="1825681"/>
+            <wp:effectExtent l="0" t="0" r="0" b="3175"/>
+            <wp:docPr id="1" name="Picture 1"/>
+            <wp:cNvGraphicFramePr>
+              <a:graphicFrameLocks xmlns:a="http://schemas.openxmlformats.org/drawingml/2006/main" noChangeAspect="1"/>
+            </wp:cNvGraphicFramePr>
+            <a:graphic xmlns:a="http://schemas.openxmlformats.org/drawingml/2006/main">
+              <a:graphicData uri="http://schemas.openxmlformats.org/drawingml/2006/picture">
+                <pic:pic xmlns:pic="http://schemas.openxmlformats.org/drawingml/2006/picture">
+                  <pic:nvPicPr>
+                    <pic:cNvPr id="1" name=""/>
+                    <pic:cNvPicPr/>
+                  </pic:nvPicPr>
+                  <pic:blipFill>
+                    <a:blip r:embed="rId5"/>
+                    <a:stretch>
+                      <a:fillRect/>
+                    </a:stretch>
+                  </pic:blipFill>
+                  <pic:spPr>
+                    <a:xfrm>
+                      <a:off x="0" y="0"/>
+                      <a:ext cx="4388217" cy="1833795"/>
+                    </a:xfrm>
+                    <a:prstGeom prst="rect">
+                      <a:avLst/>
+                    </a:prstGeom>
+                  </pic:spPr>
+                </pic:pic>
+              </a:graphicData>
+            </a:graphic>
+          </wp:inline>
+        </w:drawing>
+      </w:r>
+    </w:p>
+    <w:p>
+      <w:pPr>
+        <w:pStyle w:val="ListParagraph"/>
+        <w:ind w:left="0"/>
+        <w:rPr>
+          <w:rtl/>
+        </w:rPr>
+      </w:pPr>
+      <w:r>
+        <w:rPr>
+          <w:rFonts w:hint="cs"/>
+          <w:rtl/>
+        </w:rPr>
+        <w:t xml:space="preserve">ריצה ראשונה </w:t>
+      </w:r>
+      <w:r>
+        <w:rPr>
+          <w:rtl/>
+        </w:rPr>
+        <w:t>–</w:t>
+      </w:r>
+      <w:r>
+        <w:rPr>
+          <w:rFonts w:hint="cs"/>
+          <w:rtl/>
+        </w:rPr>
+        <w:t xml:space="preserve"> עם </w:t>
+      </w:r>
+      <w:proofErr w:type="spellStart"/>
+      <w:r>
+        <w:t>stdlib</w:t>
+      </w:r>
+      <w:proofErr w:type="spellEnd"/>
+    </w:p>
+    <w:p>
+      <w:pPr>
+        <w:pStyle w:val="ListParagraph"/>
+        <w:ind w:left="0"/>
+      </w:pPr>
+      <w:r>
+        <w:rPr>
+          <w:rFonts w:hint="cs"/>
+          <w:rtl/>
+        </w:rPr>
+        <w:t xml:space="preserve">ריצה שניה </w:t>
+      </w:r>
+      <w:r>
+        <w:rPr>
+          <w:rtl/>
+        </w:rPr>
+        <w:t>–</w:t>
+      </w:r>
+      <w:r>
+        <w:rPr>
+          <w:rFonts w:hint="cs"/>
+          <w:rtl/>
+        </w:rPr>
+        <w:t xml:space="preserve"> ללא </w:t>
+      </w:r>
+      <w:proofErr w:type="spellStart"/>
+      <w:r>
+        <w:t>stdlib</w:t>
+      </w:r>
+      <w:proofErr w:type="spellEnd"/>
+    </w:p>
+    <w:p>
+      <w:pPr>
+        <w:pStyle w:val="ListParagraph"/>
+        <w:ind w:left="0"/>
+        <w:rPr>
+          <w:rtl/>
+        </w:rPr>
+      </w:pPr>
+    </w:p>
+    <w:p>
+      <w:pPr>
+        <w:pStyle w:val="ListParagraph"/>
+        <w:ind w:left="0"/>
+        <w:rPr>
+          <w:rFonts w:hint="cs"/>
+          <w:rtl/>
+        </w:rPr>
+      </w:pPr>
+      <w:r>
+        <w:rPr>
+          <w:rFonts w:hint="cs"/>
+          <w:rtl/>
+        </w:rPr>
+        <w:t xml:space="preserve">הריצה הזו עם </w:t>
+      </w:r>
+      <w:proofErr w:type="spellStart"/>
+      <w:r>
+        <w:t>stdlib</w:t>
+      </w:r>
+      <w:proofErr w:type="spellEnd"/>
+      <w:r>
+        <w:rPr>
+          <w:rFonts w:hint="cs"/>
+          <w:rtl/>
+        </w:rPr>
+        <w:t xml:space="preserve"> ועם </w:t>
+      </w:r>
+      <w:r>
+        <w:t>6GB</w:t>
+      </w:r>
+      <w:r>
+        <w:rPr>
+          <w:rFonts w:hint="cs"/>
+          <w:rtl/>
+        </w:rPr>
+        <w:t xml:space="preserve"> מוקצה ל </w:t>
+      </w:r>
+      <w:r>
+        <w:t>heap</w:t>
+      </w:r>
+      <w:r>
+        <w:rPr>
+          <w:rFonts w:hint="cs"/>
+          <w:rtl/>
+        </w:rPr>
+        <w:t>:</w:t>
+      </w:r>
+    </w:p>
+    <w:p>
+      <w:pPr>
+        <w:pStyle w:val="ListParagraph"/>
+        <w:ind w:left="0"/>
+        <w:rPr>
+          <w:highlight w:val="yellow"/>
+          <w:rtl/>
+        </w:rPr>
+      </w:pPr>
+      <w:r>
+        <w:rPr>
+          <w:noProof/>
+        </w:rPr>
+        <w:drawing>
+          <wp:inline distT="0" distB="0" distL="0" distR="0" wp14:anchorId="51C18F26" wp14:editId="099D8278">
+            <wp:extent cx="5274310" cy="1155700"/>
+            <wp:effectExtent l="0" t="0" r="2540" b="6350"/>
+            <wp:docPr id="2" name="Picture 2"/>
+            <wp:cNvGraphicFramePr>
+              <a:graphicFrameLocks xmlns:a="http://schemas.openxmlformats.org/drawingml/2006/main" noChangeAspect="1"/>
+            </wp:cNvGraphicFramePr>
+            <a:graphic xmlns:a="http://schemas.openxmlformats.org/drawingml/2006/main">
+              <a:graphicData uri="http://schemas.openxmlformats.org/drawingml/2006/picture">
+                <pic:pic xmlns:pic="http://schemas.openxmlformats.org/drawingml/2006/picture">
+                  <pic:nvPicPr>
+                    <pic:cNvPr id="1" name=""/>
+                    <pic:cNvPicPr/>
+                  </pic:nvPicPr>
+                  <pic:blipFill>
+                    <a:blip r:embed="rId6"/>
+                    <a:stretch>
+                      <a:fillRect/>
+                    </a:stretch>
+                  </pic:blipFill>
+                  <pic:spPr>
+                    <a:xfrm>
+                      <a:off x="0" y="0"/>
+                      <a:ext cx="5274310" cy="1155700"/>
+                    </a:xfrm>
+                    <a:prstGeom prst="rect">
+                      <a:avLst/>
+                    </a:prstGeom>
+                  </pic:spPr>
+                </pic:pic>
+              </a:graphicData>
+            </a:graphic>
+          </wp:inline>
+        </w:drawing>
+      </w:r>
+    </w:p>
+    <w:p>
+      <w:pPr>
+        <w:pStyle w:val="ListParagraph"/>
+        <w:ind w:left="0"/>
+        <w:rPr>
+          <w:noProof/>
+          <w:rtl/>
+        </w:rPr>
+      </w:pPr>
+    </w:p>
+    <w:p>
+      <w:pPr>
+        <w:pStyle w:val="ListParagraph"/>
+        <w:ind w:left="0"/>
+        <w:rPr>
+          <w:rFonts w:hint="cs"/>
+          <w:noProof/>
+          <w:rtl/>
+        </w:rPr>
+      </w:pPr>
+      <w:r>
+        <w:rPr>
+          <w:rFonts w:hint="cs"/>
+          <w:noProof/>
+          <w:rtl/>
+        </w:rPr>
+        <w:t xml:space="preserve">הריצה הזו ללא </w:t>
+      </w:r>
+      <w:r>
+        <w:rPr>
+          <w:noProof/>
+        </w:rPr>
+        <w:t>stdlib</w:t>
+      </w:r>
+      <w:r>
+        <w:rPr>
+          <w:rFonts w:hint="cs"/>
+          <w:noProof/>
+          <w:rtl/>
+        </w:rPr>
+        <w:t xml:space="preserve"> ועם </w:t>
+      </w:r>
+      <w:r>
+        <w:rPr>
+          <w:noProof/>
+        </w:rPr>
+        <w:t>6GB</w:t>
+      </w:r>
+      <w:r>
+        <w:rPr>
+          <w:rFonts w:hint="cs"/>
+          <w:noProof/>
+          <w:rtl/>
+        </w:rPr>
+        <w:t xml:space="preserve"> מוקצה ל</w:t>
+      </w:r>
+      <w:r>
+        <w:rPr>
+          <w:noProof/>
+        </w:rPr>
+        <w:t>heap</w:t>
+      </w:r>
+      <w:r>
+        <w:rPr>
+          <w:rFonts w:hint="cs"/>
+          <w:noProof/>
+          <w:rtl/>
+        </w:rPr>
+        <w:t>:</w:t>
+      </w:r>
+    </w:p>
+    <w:p>
+      <w:pPr>
+        <w:pStyle w:val="ListParagraph"/>
+        <w:ind w:left="0"/>
+        <w:rPr>
+          <w:highlight w:val="yellow"/>
+          <w:rtl/>
+        </w:rPr>
+      </w:pPr>
+      <w:r>
+        <w:rPr>
+          <w:noProof/>
+        </w:rPr>
+        <w:drawing>
+          <wp:inline distT="0" distB="0" distL="0" distR="0" wp14:anchorId="7AA2EB04" wp14:editId="571EE5D9">
+            <wp:extent cx="5274310" cy="1140460"/>
+            <wp:effectExtent l="0" t="0" r="2540" b="2540"/>
+            <wp:docPr id="3" name="Picture 3"/>
+            <wp:cNvGraphicFramePr>
+              <a:graphicFrameLocks xmlns:a="http://schemas.openxmlformats.org/drawingml/2006/main" noChangeAspect="1"/>
+            </wp:cNvGraphicFramePr>
+            <a:graphic xmlns:a="http://schemas.openxmlformats.org/drawingml/2006/main">
+              <a:graphicData uri="http://schemas.openxmlformats.org/drawingml/2006/picture">
+                <pic:pic xmlns:pic="http://schemas.openxmlformats.org/drawingml/2006/picture">
+                  <pic:nvPicPr>
+                    <pic:cNvPr id="1" name=""/>
+                    <pic:cNvPicPr/>
+                  </pic:nvPicPr>
+                  <pic:blipFill>
+                    <a:blip r:embed="rId7"/>
+                    <a:stretch>
+                      <a:fillRect/>
+                    </a:stretch>
+                  </pic:blipFill>
+                  <pic:spPr>
+                    <a:xfrm>
+                      <a:off x="0" y="0"/>
+                      <a:ext cx="5274310" cy="1140460"/>
+                    </a:xfrm>
+                    <a:prstGeom prst="rect">
+                      <a:avLst/>
+                    </a:prstGeom>
+                  </pic:spPr>
+                </pic:pic>
+              </a:graphicData>
+            </a:graphic>
+          </wp:inline>
+        </w:drawing>
+      </w:r>
+    </w:p>
+    <w:p>
+      <w:pPr>
+        <w:pStyle w:val="ListParagraph"/>
+        <w:ind w:left="0"/>
+        <w:rPr>
+          <w:highlight w:val="yellow"/>
+          <w:rtl/>
+        </w:rPr>
+      </w:pPr>
+    </w:p>
+    <w:p>
+      <w:pPr>
+        <w:rPr>
+          <w:rtl/>
+        </w:rPr>
+      </w:pPr>
+      <w:r>
+        <w:rPr>
+          <w:rFonts w:hint="cs"/>
+          <w:rtl/>
+        </w:rPr>
+        <w:t>ה</w:t>
+      </w:r>
+      <w:r>
+        <w:rPr>
+          <w:rFonts w:hint="cs"/>
+          <w:rtl/>
+        </w:rPr>
+        <w:t xml:space="preserve">ריצה הזו עם </w:t>
+      </w:r>
+      <w:proofErr w:type="spellStart"/>
+      <w:r>
+        <w:t>stdlib</w:t>
+      </w:r>
+      <w:proofErr w:type="spellEnd"/>
+      <w:r>
+        <w:rPr>
+          <w:rFonts w:hint="cs"/>
+          <w:rtl/>
+        </w:rPr>
+        <w:t xml:space="preserve"> ועם </w:t>
+      </w:r>
+      <w:r>
+        <w:t>2GB</w:t>
+      </w:r>
+      <w:r>
+        <w:rPr>
+          <w:rFonts w:hint="cs"/>
+          <w:rtl/>
+        </w:rPr>
+        <w:t xml:space="preserve"> מוקצה ל</w:t>
+      </w:r>
+      <w:r>
+        <w:t>heap</w:t>
+      </w:r>
+      <w:r>
+        <w:rPr>
+          <w:rFonts w:hint="cs"/>
+          <w:rtl/>
+        </w:rPr>
+        <w:t>:</w:t>
+      </w:r>
+    </w:p>
+    <w:p>
+      <w:pPr>
+        <w:rPr>
+          <w:rtl/>
+        </w:rPr>
+      </w:pPr>
+      <w:r>
+        <w:rPr>
+          <w:noProof/>
+        </w:rPr>
+        <w:drawing>
+          <wp:inline distT="0" distB="0" distL="0" distR="0" wp14:anchorId="118B7158" wp14:editId="2E3630E8">
+            <wp:extent cx="5274310" cy="972185"/>
+            <wp:effectExtent l="0" t="0" r="2540" b="0"/>
+            <wp:docPr id="4" name="Picture 4"/>
+            <wp:cNvGraphicFramePr>
+              <a:graphicFrameLocks xmlns:a="http://schemas.openxmlformats.org/drawingml/2006/main" noChangeAspect="1"/>
+            </wp:cNvGraphicFramePr>
+            <a:graphic xmlns:a="http://schemas.openxmlformats.org/drawingml/2006/main">
+              <a:graphicData uri="http://schemas.openxmlformats.org/drawingml/2006/picture">
+                <pic:pic xmlns:pic="http://schemas.openxmlformats.org/drawingml/2006/picture">
+                  <pic:nvPicPr>
+                    <pic:cNvPr id="1" name=""/>
+                    <pic:cNvPicPr/>
+                  </pic:nvPicPr>
+                  <pic:blipFill>
+                    <a:blip r:embed="rId8"/>
+                    <a:stretch>
+                      <a:fillRect/>
+                    </a:stretch>
+                  </pic:blipFill>
+                  <pic:spPr>
+                    <a:xfrm>
+                      <a:off x="0" y="0"/>
+                      <a:ext cx="5274310" cy="972185"/>
+                    </a:xfrm>
+                    <a:prstGeom prst="rect">
+                      <a:avLst/>
+                    </a:prstGeom>
+                  </pic:spPr>
+                </pic:pic>
+              </a:graphicData>
+            </a:graphic>
+          </wp:inline>
+        </w:drawing>
+      </w:r>
+    </w:p>
+    <w:p>
+      <w:pPr>
+        <w:rPr>
+          <w:rFonts w:hint="cs"/>
+        </w:rPr>
+      </w:pPr>
+    </w:p>
+    <w:p>
+      <w:pPr>
+        <w:rPr>
+          <w:rFonts w:hint="cs"/>
+          <w:rtl/>
+        </w:rPr>
+      </w:pPr>
+      <w:r>
+        <w:rPr>
+          <w:rFonts w:hint="cs"/>
+          <w:rtl/>
+        </w:rPr>
+        <w:t xml:space="preserve">הריצה הזו ללא </w:t>
+      </w:r>
+      <w:proofErr w:type="spellStart"/>
+      <w:r>
+        <w:t>stdlib</w:t>
+      </w:r>
+      <w:proofErr w:type="spellEnd"/>
+      <w:r>
+        <w:rPr>
+          <w:rFonts w:hint="cs"/>
+          <w:rtl/>
+        </w:rPr>
+        <w:t xml:space="preserve"> ועם </w:t>
+      </w:r>
+      <w:r>
+        <w:t>2GB</w:t>
+      </w:r>
+      <w:r>
+        <w:rPr>
+          <w:rFonts w:hint="cs"/>
+          <w:rtl/>
+        </w:rPr>
+        <w:t xml:space="preserve"> מוקצה ל</w:t>
+      </w:r>
+      <w:r>
+        <w:t>heap</w:t>
+      </w:r>
+      <w:r>
+        <w:rPr>
+          <w:rFonts w:hint="cs"/>
+          <w:rtl/>
+        </w:rPr>
+        <w:t>:</w:t>
+      </w:r>
+    </w:p>
+    <w:p>
+      <w:pPr>
+        <w:rPr>
+          <w:u w:val="single"/>
+        </w:rPr>
+      </w:pPr>
+      <w:r>
+        <w:rPr>
+          <w:noProof/>
+        </w:rPr>
+        <w:drawing>
+          <wp:inline distT="0" distB="0" distL="0" distR="0" wp14:anchorId="11250E2C" wp14:editId="6A318391">
+            <wp:extent cx="5274310" cy="945515"/>
+            <wp:effectExtent l="0" t="0" r="2540" b="6985"/>
+            <wp:docPr id="5" name="Picture 5"/>
+            <wp:cNvGraphicFramePr>
+              <a:graphicFrameLocks xmlns:a="http://schemas.openxmlformats.org/drawingml/2006/main" noChangeAspect="1"/>
+            </wp:cNvGraphicFramePr>
+            <a:graphic xmlns:a="http://schemas.openxmlformats.org/drawingml/2006/main">
+              <a:graphicData uri="http://schemas.openxmlformats.org/drawingml/2006/picture">
+                <pic:pic xmlns:pic="http://schemas.openxmlformats.org/drawingml/2006/picture">
+                  <pic:nvPicPr>
+                    <pic:cNvPr id="1" name=""/>
+                    <pic:cNvPicPr/>
+                  </pic:nvPicPr>
+                  <pic:blipFill>
+                    <a:blip r:embed="rId9"/>
+                    <a:stretch>
+                      <a:fillRect/>
+                    </a:stretch>
+                  </pic:blipFill>
+                  <pic:spPr>
+                    <a:xfrm>
+                      <a:off x="0" y="0"/>
+                      <a:ext cx="5274310" cy="945515"/>
+                    </a:xfrm>
+                    <a:prstGeom prst="rect">
+                      <a:avLst/>
+                    </a:prstGeom>
+                  </pic:spPr>
+                </pic:pic>
+              </a:graphicData>
+            </a:graphic>
+          </wp:inline>
+        </w:drawing>
+      </w:r>
+    </w:p>
+    <w:p>
+      <w:pPr>
+        <w:rPr>
+          <w:rtl/>
+        </w:rPr>
+      </w:pPr>
+      <w:r>
+        <w:rPr>
+          <w:rFonts w:hint="cs"/>
+          <w:rtl/>
+        </w:rPr>
+        <w:lastRenderedPageBreak/>
+        <w:t>מסקנות:</w:t>
+      </w:r>
+    </w:p>
+    <w:p>
+      <w:pPr>
+        <w:pStyle w:val="ListParagraph"/>
+        <w:numPr>
+          <w:ilvl w:val="0"/>
+          <w:numId w:val="3"/>
+        </w:numPr>
+      </w:pPr>
+      <w:r>
+        <w:rPr>
+          <w:rFonts w:hint="cs"/>
+          <w:rtl/>
+        </w:rPr>
+        <w:t>נראה ש</w:t>
+      </w:r>
+      <w:r>
+        <w:rPr>
+          <w:rFonts w:hint="cs"/>
+          <w:rtl/>
+        </w:rPr>
+        <w:t>אין הבדל בצריכת ה</w:t>
+      </w:r>
+      <w:r>
+        <w:t>heap</w:t>
+      </w:r>
+      <w:r>
+        <w:rPr>
+          <w:rFonts w:hint="cs"/>
+          <w:rtl/>
+        </w:rPr>
+        <w:t xml:space="preserve"> של </w:t>
+      </w:r>
+      <w:proofErr w:type="spellStart"/>
+      <w:r>
+        <w:t>stdlib</w:t>
+      </w:r>
+      <w:proofErr w:type="spellEnd"/>
+      <w:r>
+        <w:rPr>
+          <w:rFonts w:hint="cs"/>
+          <w:rtl/>
+        </w:rPr>
+        <w:t xml:space="preserve"> (לא משנה כמה מקום מקצים)</w:t>
+      </w:r>
+    </w:p>
+    <w:p>
+      <w:pPr>
+        <w:pStyle w:val="ListParagraph"/>
+        <w:numPr>
+          <w:ilvl w:val="0"/>
+          <w:numId w:val="3"/>
+        </w:numPr>
+      </w:pPr>
+      <w:r>
+        <w:rPr>
+          <w:rFonts w:hint="cs"/>
+          <w:rtl/>
+        </w:rPr>
+        <w:t>נראה ש</w:t>
+      </w:r>
+      <w:r>
+        <w:rPr>
+          <w:rFonts w:hint="cs"/>
+          <w:rtl/>
+        </w:rPr>
+        <w:t xml:space="preserve">אין הבדל בין צריכת המחסנית </w:t>
+      </w:r>
+      <w:proofErr w:type="spellStart"/>
+      <w:r>
+        <w:rPr>
+          <w:rFonts w:hint="cs"/>
+          <w:rtl/>
+        </w:rPr>
+        <w:t>כשלא</w:t>
+      </w:r>
+      <w:proofErr w:type="spellEnd"/>
+      <w:r>
+        <w:rPr>
+          <w:rFonts w:hint="cs"/>
+          <w:rtl/>
+        </w:rPr>
+        <w:t xml:space="preserve"> משתמשים ב</w:t>
+      </w:r>
+      <w:proofErr w:type="spellStart"/>
+      <w:r>
+        <w:t>stdlib</w:t>
+      </w:r>
+      <w:proofErr w:type="spellEnd"/>
+    </w:p>
+    <w:p>
+      <w:pPr>
+        <w:pStyle w:val="ListParagraph"/>
+        <w:numPr>
+          <w:ilvl w:val="0"/>
+          <w:numId w:val="3"/>
+        </w:numPr>
+      </w:pPr>
+      <w:r>
+        <w:rPr>
+          <w:rFonts w:hint="cs"/>
+          <w:rtl/>
+        </w:rPr>
+        <w:t>נראה ש</w:t>
+      </w:r>
+      <w:r>
+        <w:rPr>
+          <w:rFonts w:hint="cs"/>
+          <w:rtl/>
+        </w:rPr>
+        <w:t xml:space="preserve">יש הבדל במחסנית </w:t>
+      </w:r>
+      <w:proofErr w:type="spellStart"/>
+      <w:r>
+        <w:rPr>
+          <w:rFonts w:hint="cs"/>
+          <w:rtl/>
+        </w:rPr>
+        <w:t>כשמתמשים</w:t>
+      </w:r>
+      <w:proofErr w:type="spellEnd"/>
+      <w:r>
+        <w:rPr>
+          <w:rFonts w:hint="cs"/>
+          <w:rtl/>
+        </w:rPr>
+        <w:t xml:space="preserve"> ב</w:t>
+      </w:r>
+      <w:proofErr w:type="spellStart"/>
+      <w:r>
+        <w:t>stdlib</w:t>
+      </w:r>
+      <w:proofErr w:type="spellEnd"/>
+      <w:r>
+        <w:rPr>
+          <w:rFonts w:hint="cs"/>
+          <w:rtl/>
+        </w:rPr>
+        <w:t xml:space="preserve"> אבל הוא הבדל של 160~ בתים, לא אמור לגרום ל</w:t>
+      </w:r>
+      <w:r>
+        <w:t>overflow</w:t>
+      </w:r>
+      <w:r>
+        <w:rPr>
+          <w:rFonts w:hint="cs"/>
+          <w:rtl/>
+        </w:rPr>
+        <w:t xml:space="preserve"> ולא הסיבה לקריסה. </w:t>
+      </w:r>
+    </w:p>
+    <w:p>
+      <w:pPr>
+        <w:rPr>
+          <w:rtl/>
+        </w:rPr>
+      </w:pPr>
+    </w:p>
+    <w:p>
+      <w:pPr>
+        <w:rPr>
+          <w:rtl/>
+        </w:rPr>
+      </w:pPr>
+      <w:r>
+        <w:rPr>
+          <w:rFonts w:hint="cs"/>
+          <w:rtl/>
+        </w:rPr>
+        <w:t xml:space="preserve">איפה נתקעים כשמריצים את </w:t>
+      </w:r>
+      <w:r>
+        <w:t xml:space="preserve">tp7 with </w:t>
+      </w:r>
+      <w:proofErr w:type="spellStart"/>
+      <w:r>
+        <w:t>stdlib</w:t>
+      </w:r>
+      <w:proofErr w:type="spellEnd"/>
+      <w:r>
+        <w:t xml:space="preserve"> 6gb</w:t>
+      </w:r>
+      <w:r>
+        <w:rPr>
+          <w:rFonts w:hint="cs"/>
+          <w:rtl/>
+        </w:rPr>
+        <w:t>:</w:t>
+      </w:r>
+    </w:p>
+    <w:p>
+      <w:r>
+        <w:rPr>
+          <w:rFonts w:hint="cs"/>
+          <w:rtl/>
+        </w:rPr>
+        <w:t>נתקעים ב</w:t>
+      </w:r>
+      <w:r>
+        <w:t>cons</w:t>
+      </w:r>
+      <w:r>
+        <w:rPr>
+          <w:rFonts w:hint="cs"/>
+          <w:rtl/>
+        </w:rPr>
+        <w:t xml:space="preserve">, כשמנסים לקרוא </w:t>
+      </w:r>
+      <w:r>
+        <w:rPr>
+          <w:rFonts w:hint="cs"/>
+          <w:rtl/>
+        </w:rPr>
+        <w:t xml:space="preserve">את </w:t>
+      </w:r>
+      <w:r>
+        <w:t>PVAR(0)</w:t>
+      </w:r>
+      <w:r>
+        <w:rPr>
+          <w:rFonts w:hint="cs"/>
+          <w:rtl/>
+        </w:rPr>
+        <w:t xml:space="preserve"> ולשים בתוך </w:t>
+      </w:r>
+      <w:proofErr w:type="spellStart"/>
+      <w:r>
+        <w:t>rsi</w:t>
+      </w:r>
+      <w:proofErr w:type="spellEnd"/>
+      <w:r>
+        <w:rPr>
+          <w:rFonts w:hint="cs"/>
+          <w:rtl/>
+        </w:rPr>
+        <w:t xml:space="preserve">. </w:t>
+      </w:r>
+    </w:p>
+    <w:p>
+      <w:pPr>
+        <w:rPr>
+          <w:rtl/>
+        </w:rPr>
+      </w:pPr>
+      <w:r>
+        <w:rPr>
+          <w:noProof/>
+        </w:rPr>
+        <w:drawing>
+          <wp:inline distT="0" distB="0" distL="0" distR="0" wp14:anchorId="1608C225" wp14:editId="5B2C813D">
+            <wp:extent cx="5274310" cy="3987165"/>
+            <wp:effectExtent l="0" t="0" r="2540" b="0"/>
+            <wp:docPr id="6" name="Picture 6"/>
+            <wp:cNvGraphicFramePr>
+              <a:graphicFrameLocks xmlns:a="http://schemas.openxmlformats.org/drawingml/2006/main" noChangeAspect="1"/>
+            </wp:cNvGraphicFramePr>
+            <a:graphic xmlns:a="http://schemas.openxmlformats.org/drawingml/2006/main">
+              <a:graphicData uri="http://schemas.openxmlformats.org/drawingml/2006/picture">
+                <pic:pic xmlns:pic="http://schemas.openxmlformats.org/drawingml/2006/picture">
+                  <pic:nvPicPr>
+                    <pic:cNvPr id="1" name=""/>
+                    <pic:cNvPicPr/>
+                  </pic:nvPicPr>
+                  <pic:blipFill>
+                    <a:blip r:embed="rId10"/>
+                    <a:stretch>
+                      <a:fillRect/>
+                    </a:stretch>
+                  </pic:blipFill>
+                  <pic:spPr>
+                    <a:xfrm>
+                      <a:off x="0" y="0"/>
+                      <a:ext cx="5274310" cy="3987165"/>
+                    </a:xfrm>
+                    <a:prstGeom prst="rect">
+                      <a:avLst/>
+                    </a:prstGeom>
+                  </pic:spPr>
+                </pic:pic>
+              </a:graphicData>
+            </a:graphic>
+          </wp:inline>
+        </w:drawing>
+      </w:r>
+    </w:p>
+    <w:p>
+      <w:pPr>
+        <w:rPr>
+          <w:rtl/>
+        </w:rPr>
+      </w:pPr>
+    </w:p>
+    <w:p>
+      <w:pPr>
+        <w:rPr>
+          <w:rtl/>
+        </w:rPr>
+      </w:pPr>
+      <w:r>
+        <w:rPr>
+          <w:rFonts w:hint="cs"/>
+          <w:rtl/>
+        </w:rPr>
+        <w:lastRenderedPageBreak/>
+        <w:t xml:space="preserve">בעיה דומה מקבלים כשמריצים את </w:t>
+      </w:r>
+      <w:r>
+        <w:t xml:space="preserve">tp7 with </w:t>
+      </w:r>
+      <w:proofErr w:type="spellStart"/>
+      <w:r>
+        <w:t>stdlib</w:t>
+      </w:r>
+      <w:proofErr w:type="spellEnd"/>
+      <w:r>
+        <w:t xml:space="preserve"> 2 </w:t>
+      </w:r>
+      <w:proofErr w:type="spellStart"/>
+      <w:r>
+        <w:t>gb</w:t>
+      </w:r>
+      <w:proofErr w:type="spellEnd"/>
+      <w:r>
+        <w:rPr>
+          <w:rFonts w:hint="cs"/>
+          <w:rtl/>
+        </w:rPr>
+        <w:t>:</w:t>
+      </w:r>
+      <w:r>
+        <w:rPr>
+          <w:noProof/>
+        </w:rPr>
+        <w:drawing>
+          <wp:inline distT="0" distB="0" distL="0" distR="0" wp14:anchorId="40CC498E" wp14:editId="6EEDEC18">
+            <wp:extent cx="5274310" cy="4507230"/>
+            <wp:effectExtent l="0" t="0" r="2540" b="7620"/>
+            <wp:docPr id="7" name="Picture 7"/>
+            <wp:cNvGraphicFramePr>
+              <a:graphicFrameLocks xmlns:a="http://schemas.openxmlformats.org/drawingml/2006/main" noChangeAspect="1"/>
+            </wp:cNvGraphicFramePr>
+            <a:graphic xmlns:a="http://schemas.openxmlformats.org/drawingml/2006/main">
+              <a:graphicData uri="http://schemas.openxmlformats.org/drawingml/2006/picture">
+                <pic:pic xmlns:pic="http://schemas.openxmlformats.org/drawingml/2006/picture">
+                  <pic:nvPicPr>
+                    <pic:cNvPr id="1" name=""/>
+                    <pic:cNvPicPr/>
+                  </pic:nvPicPr>
+                  <pic:blipFill>
+                    <a:blip r:embed="rId11"/>
+                    <a:stretch>
+                      <a:fillRect/>
+                    </a:stretch>
+                  </pic:blipFill>
+                  <pic:spPr>
+                    <a:xfrm>
+                      <a:off x="0" y="0"/>
+                      <a:ext cx="5274310" cy="4507230"/>
+                    </a:xfrm>
+                    <a:prstGeom prst="rect">
+                      <a:avLst/>
+                    </a:prstGeom>
+                  </pic:spPr>
+                </pic:pic>
+              </a:graphicData>
+            </a:graphic>
+          </wp:inline>
+        </w:drawing>
+      </w:r>
+    </w:p>
+    <w:p>
+      <w:r>
+        <w:rPr>
+          <w:rFonts w:hint="cs"/>
+          <w:rtl/>
+        </w:rPr>
+        <w:t>לא ברור למה הכתובת חורגות ממה שיש ב</w:t>
+      </w:r>
+      <w:r>
+        <w:t>heap</w:t>
+      </w:r>
+      <w:r>
+        <w:rPr>
+          <w:rFonts w:hint="cs"/>
+          <w:rtl/>
+        </w:rPr>
+        <w:t xml:space="preserve"> מאחר שה</w:t>
+      </w:r>
+      <w:r>
+        <w:t>malloc pointer</w:t>
+      </w:r>
+      <w:r>
+        <w:rPr>
+          <w:rFonts w:hint="cs"/>
+          <w:rtl/>
+        </w:rPr>
+        <w:t xml:space="preserve"> מצביע לערך שנמצא אחריהן, כלומר אמור להיות בכתובות האלה משהו. </w:t>
+      </w:r>
+    </w:p>
+    <w:p>
+      <w:r>
+        <w:rPr>
+          <w:rFonts w:hint="cs"/>
+          <w:rtl/>
+        </w:rPr>
+        <w:t>אל</w:t>
+      </w:r>
+      <w:r>
+        <w:rPr>
+          <w:rFonts w:hint="cs"/>
+          <w:rtl/>
+        </w:rPr>
+        <w:t>ו</w:t>
+      </w:r>
+      <w:r>
+        <w:rPr>
+          <w:rFonts w:hint="cs"/>
+          <w:rtl/>
+        </w:rPr>
+        <w:t xml:space="preserve"> הכתובות האחרונות ב</w:t>
+      </w:r>
+      <w:r>
+        <w:t>heap</w:t>
+      </w:r>
+      <w:r>
+        <w:rPr>
+          <w:rFonts w:hint="cs"/>
+          <w:rtl/>
+        </w:rPr>
+        <w:t>:</w:t>
+      </w:r>
+    </w:p>
+    <w:p>
+      <w:pPr>
+        <w:rPr>
+          <w:rtl/>
+        </w:rPr>
+      </w:pPr>
+      <w:r>
+        <w:rPr>
+          <w:noProof/>
+        </w:rPr>
+        <w:drawing>
+          <wp:inline distT="0" distB="0" distL="0" distR="0" wp14:anchorId="66869F10" wp14:editId="5ADF2149">
+            <wp:extent cx="5274310" cy="1699260"/>
+            <wp:effectExtent l="0" t="0" r="2540" b="0"/>
+            <wp:docPr id="10" name="Picture 10"/>
+            <wp:cNvGraphicFramePr>
+              <a:graphicFrameLocks xmlns:a="http://schemas.openxmlformats.org/drawingml/2006/main" noChangeAspect="1"/>
+            </wp:cNvGraphicFramePr>
+            <a:graphic xmlns:a="http://schemas.openxmlformats.org/drawingml/2006/main">
+              <a:graphicData uri="http://schemas.openxmlformats.org/drawingml/2006/picture">
+                <pic:pic xmlns:pic="http://schemas.openxmlformats.org/drawingml/2006/picture">
+                  <pic:nvPicPr>
+                    <pic:cNvPr id="1" name=""/>
+                    <pic:cNvPicPr/>
+                  </pic:nvPicPr>
+                  <pic:blipFill>
+                    <a:blip r:embed="rId12"/>
+                    <a:stretch>
+                      <a:fillRect/>
+                    </a:stretch>
+                  </pic:blipFill>
+                  <pic:spPr>
+                    <a:xfrm>
+                      <a:off x="0" y="0"/>
+                      <a:ext cx="5274310" cy="1699260"/>
+                    </a:xfrm>
+                    <a:prstGeom prst="rect">
+                      <a:avLst/>
+                    </a:prstGeom>
+                  </pic:spPr>
+                </pic:pic>
+              </a:graphicData>
+            </a:graphic>
+          </wp:inline>
+        </w:drawing>
+      </w:r>
+    </w:p>
+    <w:p>
+      <w:pPr>
+        <w:rPr>
+          <w:rtl/>
+        </w:rPr>
+      </w:pPr>
+      <w:r>
+        <w:rPr>
+          <w:rFonts w:hint="cs"/>
+          <w:rtl/>
+        </w:rPr>
+        <w:t>מבחינת ה</w:t>
+      </w:r>
+      <w:proofErr w:type="spellStart"/>
+      <w:r>
+        <w:t>stack_trace</w:t>
+      </w:r>
+      <w:proofErr w:type="spellEnd"/>
+      <w:r>
+        <w:rPr>
+          <w:rFonts w:hint="cs"/>
+          <w:rtl/>
+        </w:rPr>
+        <w:t xml:space="preserve">, הוא נתקע שם בתוך </w:t>
+      </w:r>
+      <w:proofErr w:type="spellStart"/>
+      <w:r>
+        <w:t>fold_left</w:t>
+      </w:r>
+      <w:proofErr w:type="spellEnd"/>
+      <w:r>
+        <w:t xml:space="preserve">, map, </w:t>
+      </w:r>
+      <w:proofErr w:type="spellStart"/>
+      <w:r>
+        <w:t>map_one</w:t>
+      </w:r>
+      <w:proofErr w:type="spellEnd"/>
+    </w:p>
+    <w:p>
+      <w:pPr>
+        <w:rPr>
+          <w:rtl/>
+        </w:rPr>
+      </w:pPr>
+      <w:r>
+        <w:rPr>
+          <w:rFonts w:hint="cs"/>
+          <w:rtl/>
+        </w:rPr>
+        <w:t>האמת, שאני ממש לא מבין מה קורה כאן</w:t>
+      </w:r>
+    </w:p>
+    <w:p>
+      <w:pPr>
+        <w:rPr>
+          <w:rFonts w:hint="cs"/>
+          <w:rtl/>
+        </w:rPr>
+      </w:pPr>
+      <w:bookmarkStart w:id="0" w:name="_GoBack"/>
+      <w:bookmarkEnd w:id="0"/>
+    </w:p>
+    <w:p>
+      <w:pPr>
+        <w:rPr>
+          <w:rFonts w:hint="cs"/>
+          <w:rtl/>
+        </w:rPr>
+      </w:pPr>
     </w:p>
     <w:sectPr>
       <w:pgSz w:w="11906" w:h="16838"/>
@@ -5229,6 +6550,95 @@
     </w:lvl>
   </w:abstractNum>
   <w:abstractNum w:abstractNumId="1" w15:restartNumberingAfterBreak="0">
+    <w:nsid w:val="1A375779"/>
+    <w:multiLevelType w:val="hybridMultilevel"/>
+    <w:tmpl w:val="3A3A50A8"/>
+    <w:lvl w:ilvl="0" w:tplc="2000000F">
+      <w:start w:val="1"/>
+      <w:numFmt w:val="decimal"/>
+      <w:lvlText w:val="%1."/>
+      <w:lvlJc w:val="left"/>
+      <w:pPr>
+        <w:ind w:left="720" w:hanging="360"/>
+      </w:pPr>
+      <w:rPr>
+        <w:rFonts w:hint="default"/>
+      </w:rPr>
+    </w:lvl>
+    <w:lvl w:ilvl="1" w:tplc="20000019" w:tentative="1">
+      <w:start w:val="1"/>
+      <w:numFmt w:val="lowerLetter"/>
+      <w:lvlText w:val="%2."/>
+      <w:lvlJc w:val="left"/>
+      <w:pPr>
+        <w:ind w:left="1440" w:hanging="360"/>
+      </w:pPr>
+    </w:lvl>
+    <w:lvl w:ilvl="2" w:tplc="2000001B" w:tentative="1">
+      <w:start w:val="1"/>
+      <w:numFmt w:val="lowerRoman"/>
+      <w:lvlText w:val="%3."/>
+      <w:lvlJc w:val="right"/>
+      <w:pPr>
+        <w:ind w:left="2160" w:hanging="180"/>
+      </w:pPr>
+    </w:lvl>
+    <w:lvl w:ilvl="3" w:tplc="2000000F" w:tentative="1">
+      <w:start w:val="1"/>
+      <w:numFmt w:val="decimal"/>
+      <w:lvlText w:val="%4."/>
+      <w:lvlJc w:val="left"/>
+      <w:pPr>
+        <w:ind w:left="2880" w:hanging="360"/>
+      </w:pPr>
+    </w:lvl>
+    <w:lvl w:ilvl="4" w:tplc="20000019" w:tentative="1">
+      <w:start w:val="1"/>
+      <w:numFmt w:val="lowerLetter"/>
+      <w:lvlText w:val="%5."/>
+      <w:lvlJc w:val="left"/>
+      <w:pPr>
+        <w:ind w:left="3600" w:hanging="360"/>
+      </w:pPr>
+    </w:lvl>
+    <w:lvl w:ilvl="5" w:tplc="2000001B" w:tentative="1">
+      <w:start w:val="1"/>
+      <w:numFmt w:val="lowerRoman"/>
+      <w:lvlText w:val="%6."/>
+      <w:lvlJc w:val="right"/>
+      <w:pPr>
+        <w:ind w:left="4320" w:hanging="180"/>
+      </w:pPr>
+    </w:lvl>
+    <w:lvl w:ilvl="6" w:tplc="2000000F" w:tentative="1">
+      <w:start w:val="1"/>
+      <w:numFmt w:val="decimal"/>
+      <w:lvlText w:val="%7."/>
+      <w:lvlJc w:val="left"/>
+      <w:pPr>
+        <w:ind w:left="5040" w:hanging="360"/>
+      </w:pPr>
+    </w:lvl>
+    <w:lvl w:ilvl="7" w:tplc="20000019" w:tentative="1">
+      <w:start w:val="1"/>
+      <w:numFmt w:val="lowerLetter"/>
+      <w:lvlText w:val="%8."/>
+      <w:lvlJc w:val="left"/>
+      <w:pPr>
+        <w:ind w:left="5760" w:hanging="360"/>
+      </w:pPr>
+    </w:lvl>
+    <w:lvl w:ilvl="8" w:tplc="2000001B" w:tentative="1">
+      <w:start w:val="1"/>
+      <w:numFmt w:val="lowerRoman"/>
+      <w:lvlText w:val="%9."/>
+      <w:lvlJc w:val="right"/>
+      <w:pPr>
+        <w:ind w:left="6480" w:hanging="180"/>
+      </w:pPr>
+    </w:lvl>
+  </w:abstractNum>
+  <w:abstractNum w:abstractNumId="2" w15:restartNumberingAfterBreak="0">
     <w:nsid w:val="43EE4F1D"/>
     <w:multiLevelType w:val="hybridMultilevel"/>
     <w:tmpl w:val="6A965F04"/>
@@ -5344,6 +6754,9 @@
     <w:abstractNumId w:val="0"/>
   </w:num>
   <w:num w:numId="2">
+    <w:abstractNumId w:val="2"/>
+  </w:num>
+  <w:num w:numId="3">
     <w:abstractNumId w:val="1"/>
   </w:num>
 </w:numbering>

</xml_diff>

<commit_message>
added tests; updated progress
</commit_message>
<xml_diff>
--- a/Final project plan.docx
+++ b/Final project plan.docx
@@ -1,6 +1,6 @@
 
 <file path=word/document.xml><?xml version="1.0" encoding="utf-8"?>
-<w:document xmlns:wpc="http://schemas.microsoft.com/office/word/2010/wordprocessingCanvas" xmlns:mc="http://schemas.openxmlformats.org/markup-compatibility/2006" xmlns:o="urn:schemas-microsoft-com:office:office" xmlns:r="http://schemas.openxmlformats.org/officeDocument/2006/relationships" xmlns:m="http://schemas.openxmlformats.org/officeDocument/2006/math" xmlns:v="urn:schemas-microsoft-com:vml" xmlns:wp14="http://schemas.microsoft.com/office/word/2010/wordprocessingDrawing" xmlns:wp="http://schemas.openxmlformats.org/drawingml/2006/wordprocessingDrawing" xmlns:w10="urn:schemas-microsoft-com:office:word" xmlns:w="http://schemas.openxmlformats.org/wordprocessingml/2006/main" xmlns:w14="http://schemas.microsoft.com/office/word/2010/wordml" xmlns:w15="http://schemas.microsoft.com/office/word/2012/wordml" xmlns:wpg="http://schemas.microsoft.com/office/word/2010/wordprocessingGroup" xmlns:wpi="http://schemas.microsoft.com/office/word/2010/wordprocessingInk" xmlns:wne="http://schemas.microsoft.com/office/word/2006/wordml" xmlns:wps="http://schemas.microsoft.com/office/word/2010/wordprocessingShape" mc:Ignorable="w14 w15 wp14">
+<w:document xmlns:wpc="http://schemas.microsoft.com/office/word/2010/wordprocessingCanvas" xmlns:cx="http://schemas.microsoft.com/office/drawing/2014/chartex" xmlns:cx1="http://schemas.microsoft.com/office/drawing/2015/9/8/chartex" xmlns:cx2="http://schemas.microsoft.com/office/drawing/2015/10/21/chartex" xmlns:cx3="http://schemas.microsoft.com/office/drawing/2016/5/9/chartex" xmlns:cx4="http://schemas.microsoft.com/office/drawing/2016/5/10/chartex" xmlns:cx5="http://schemas.microsoft.com/office/drawing/2016/5/11/chartex" xmlns:cx6="http://schemas.microsoft.com/office/drawing/2016/5/12/chartex" xmlns:cx7="http://schemas.microsoft.com/office/drawing/2016/5/13/chartex" xmlns:cx8="http://schemas.microsoft.com/office/drawing/2016/5/14/chartex" xmlns:mc="http://schemas.openxmlformats.org/markup-compatibility/2006" xmlns:aink="http://schemas.microsoft.com/office/drawing/2016/ink" xmlns:am3d="http://schemas.microsoft.com/office/drawing/2017/model3d" xmlns:o="urn:schemas-microsoft-com:office:office" xmlns:r="http://schemas.openxmlformats.org/officeDocument/2006/relationships" xmlns:m="http://schemas.openxmlformats.org/officeDocument/2006/math" xmlns:v="urn:schemas-microsoft-com:vml" xmlns:wp14="http://schemas.microsoft.com/office/word/2010/wordprocessingDrawing" xmlns:wp="http://schemas.openxmlformats.org/drawingml/2006/wordprocessingDrawing" xmlns:w10="urn:schemas-microsoft-com:office:word" xmlns:w="http://schemas.openxmlformats.org/wordprocessingml/2006/main" xmlns:w14="http://schemas.microsoft.com/office/word/2010/wordml" xmlns:w15="http://schemas.microsoft.com/office/word/2012/wordml" xmlns:w16cid="http://schemas.microsoft.com/office/word/2016/wordml/cid" xmlns:w16se="http://schemas.microsoft.com/office/word/2015/wordml/symex" xmlns:wpg="http://schemas.microsoft.com/office/word/2010/wordprocessingGroup" xmlns:wpi="http://schemas.microsoft.com/office/word/2010/wordprocessingInk" xmlns:wne="http://schemas.microsoft.com/office/word/2006/wordml" xmlns:wps="http://schemas.microsoft.com/office/word/2010/wordprocessingShape" mc:Ignorable="w14 w15 w16se w16cid wp14">
   <w:body>
     <w:p>
       <w:pPr>
@@ -818,7 +818,7 @@
     </w:p>
     <w:p>
       <w:pPr>
-        <w:pStyle w:val="a3"/>
+        <w:pStyle w:val="ListParagraph"/>
         <w:numPr>
           <w:ilvl w:val="0"/>
           <w:numId w:val="1"/>
@@ -848,7 +848,7 @@
     </w:p>
     <w:p>
       <w:pPr>
-        <w:pStyle w:val="a3"/>
+        <w:pStyle w:val="ListParagraph"/>
         <w:numPr>
           <w:ilvl w:val="0"/>
           <w:numId w:val="1"/>
@@ -885,7 +885,7 @@
     </w:p>
     <w:p>
       <w:pPr>
-        <w:pStyle w:val="a3"/>
+        <w:pStyle w:val="ListParagraph"/>
         <w:numPr>
           <w:ilvl w:val="0"/>
           <w:numId w:val="1"/>
@@ -922,7 +922,7 @@
     </w:p>
     <w:p>
       <w:pPr>
-        <w:pStyle w:val="a3"/>
+        <w:pStyle w:val="ListParagraph"/>
         <w:numPr>
           <w:ilvl w:val="0"/>
           <w:numId w:val="1"/>
@@ -943,7 +943,7 @@
     </w:p>
     <w:p>
       <w:pPr>
-        <w:pStyle w:val="a3"/>
+        <w:pStyle w:val="ListParagraph"/>
         <w:numPr>
           <w:ilvl w:val="0"/>
           <w:numId w:val="1"/>
@@ -1018,7 +1018,7 @@
     </w:p>
     <w:p>
       <w:pPr>
-        <w:pStyle w:val="a3"/>
+        <w:pStyle w:val="ListParagraph"/>
         <w:numPr>
           <w:ilvl w:val="0"/>
           <w:numId w:val="1"/>
@@ -1035,7 +1035,7 @@
     </w:p>
     <w:p>
       <w:pPr>
-        <w:pStyle w:val="a3"/>
+        <w:pStyle w:val="ListParagraph"/>
         <w:numPr>
           <w:ilvl w:val="0"/>
           <w:numId w:val="1"/>
@@ -2159,19 +2159,25 @@
           <w:color w:val="FF0000"/>
         </w:rPr>
       </w:pPr>
+      <w:r>
+        <w:rPr>
+          <w:color w:val="FF0000"/>
+        </w:rPr>
+        <w:t xml:space="preserve">all this problem </w:t>
+      </w:r>
       <w:proofErr w:type="gramStart"/>
       <w:r>
         <w:rPr>
           <w:color w:val="FF0000"/>
         </w:rPr>
-        <w:t>all</w:t>
+        <w:t>are</w:t>
       </w:r>
       <w:proofErr w:type="gramEnd"/>
       <w:r>
         <w:rPr>
           <w:color w:val="FF0000"/>
         </w:rPr>
-        <w:t xml:space="preserve"> this problem are because the variadic versions</w:t>
+        <w:t xml:space="preserve"> because the variadic versions</w:t>
       </w:r>
       <w:r>
         <w:rPr>
@@ -2291,54 +2297,158 @@
         <w:rPr>
           <w:color w:val="FF0000"/>
         </w:rPr>
-        <w:t>= (binary version)</w:t>
+        <w:t>= (binary version</w:t>
       </w:r>
       <w:proofErr w:type="gramStart"/>
       <w:r>
         <w:rPr>
           <w:color w:val="FF0000"/>
         </w:rPr>
+        <w:t xml:space="preserve">), </w:t>
+      </w:r>
+      <w:r>
+        <w:rPr>
+          <w:color w:val="FF0000"/>
+        </w:rPr>
+        <w:t xml:space="preserve"> -</w:t>
+      </w:r>
+      <w:proofErr w:type="gramEnd"/>
+      <w:r>
+        <w:rPr>
+          <w:color w:val="FF0000"/>
+        </w:rPr>
+        <w:t>&gt; test arithmetic6, same shit</w:t>
+      </w:r>
+    </w:p>
+    <w:p>
+      <w:pPr>
+        <w:bidi w:val="0"/>
+        <w:rPr>
+          <w:color w:val="FF0000"/>
+          <w:rtl/>
+        </w:rPr>
+      </w:pPr>
+      <w:proofErr w:type="spellStart"/>
+      <w:proofErr w:type="gramStart"/>
+      <w:r>
+        <w:rPr>
+          <w:strike/>
+          <w:color w:val="D9D9D9" w:themeColor="background1" w:themeShade="D9"/>
+        </w:rPr>
+        <w:t>boolean</w:t>
+      </w:r>
+      <w:proofErr w:type="spellEnd"/>
+      <w:r>
+        <w:rPr>
+          <w:strike/>
+          <w:color w:val="D9D9D9" w:themeColor="background1" w:themeShade="D9"/>
+        </w:rPr>
+        <w:t>?,</w:t>
+      </w:r>
+      <w:proofErr w:type="gramEnd"/>
+      <w:r>
+        <w:rPr>
+          <w:strike/>
+          <w:color w:val="D9D9D9" w:themeColor="background1" w:themeShade="D9"/>
+        </w:rPr>
+        <w:t xml:space="preserve"> </w:t>
+      </w:r>
+    </w:p>
+    <w:p>
+      <w:pPr>
+        <w:bidi w:val="0"/>
+        <w:rPr>
+          <w:strike/>
+          <w:color w:val="D9D9D9" w:themeColor="background1" w:themeShade="D9"/>
+        </w:rPr>
+      </w:pPr>
+      <w:r>
+        <w:rPr>
+          <w:strike/>
+          <w:color w:val="D9D9D9" w:themeColor="background1" w:themeShade="D9"/>
+        </w:rPr>
+        <w:t>char-&gt;</w:t>
+      </w:r>
+      <w:r>
+        <w:rPr>
+          <w:strike/>
+          <w:color w:val="BFBFBF" w:themeColor="background1" w:themeShade="BF"/>
+        </w:rPr>
+        <w:t>integer</w:t>
+      </w:r>
+      <w:r>
+        <w:rPr>
+          <w:strike/>
+          <w:color w:val="D9D9D9" w:themeColor="background1" w:themeShade="D9"/>
+        </w:rPr>
         <w:t xml:space="preserve">, </w:t>
       </w:r>
-      <w:r>
-        <w:rPr>
-          <w:color w:val="FF0000"/>
-        </w:rPr>
-        <w:t xml:space="preserve"> -</w:t>
+    </w:p>
+    <w:p>
+      <w:pPr>
+        <w:bidi w:val="0"/>
+        <w:rPr>
+          <w:strike/>
+          <w:color w:val="D9D9D9" w:themeColor="background1" w:themeShade="D9"/>
+        </w:rPr>
+      </w:pPr>
+      <w:proofErr w:type="gramStart"/>
+      <w:r>
+        <w:rPr>
+          <w:strike/>
+          <w:color w:val="D9D9D9" w:themeColor="background1" w:themeShade="D9"/>
+        </w:rPr>
+        <w:t>char?,</w:t>
       </w:r>
       <w:proofErr w:type="gramEnd"/>
       <w:r>
         <w:rPr>
-          <w:color w:val="FF0000"/>
-        </w:rPr>
-        <w:t>&gt; test arithmetic6, same shit</w:t>
+          <w:strike/>
+          <w:color w:val="D9D9D9" w:themeColor="background1" w:themeShade="D9"/>
+        </w:rPr>
+        <w:t xml:space="preserve"> </w:t>
       </w:r>
     </w:p>
     <w:p>
       <w:pPr>
         <w:bidi w:val="0"/>
         <w:rPr>
-          <w:color w:val="FF0000"/>
-          <w:rtl/>
-        </w:rPr>
-      </w:pPr>
-      <w:proofErr w:type="spellStart"/>
+          <w:strike/>
+          <w:color w:val="D9D9D9" w:themeColor="background1" w:themeShade="D9"/>
+        </w:rPr>
+      </w:pPr>
+      <w:r>
+        <w:rPr>
+          <w:strike/>
+          <w:color w:val="D9D9D9" w:themeColor="background1" w:themeShade="D9"/>
+        </w:rPr>
+        <w:t xml:space="preserve">denominator, </w:t>
+      </w:r>
+    </w:p>
+    <w:p>
+      <w:pPr>
+        <w:bidi w:val="0"/>
+        <w:rPr>
+          <w:strike/>
+          <w:color w:val="D9D9D9" w:themeColor="background1" w:themeShade="D9"/>
+          <w:rtl/>
+        </w:rPr>
+      </w:pPr>
       <w:proofErr w:type="gramStart"/>
       <w:r>
         <w:rPr>
           <w:strike/>
           <w:color w:val="D9D9D9" w:themeColor="background1" w:themeShade="D9"/>
         </w:rPr>
-        <w:t>boolean</w:t>
-      </w:r>
-      <w:proofErr w:type="spellEnd"/>
+        <w:t>eq?,</w:t>
+      </w:r>
       <w:proofErr w:type="gramEnd"/>
       <w:r>
         <w:rPr>
           <w:strike/>
           <w:color w:val="D9D9D9" w:themeColor="background1" w:themeShade="D9"/>
         </w:rPr>
-        <w:t xml:space="preserve">?, </w:t>
+        <w:t xml:space="preserve"> </w:t>
       </w:r>
     </w:p>
     <w:p>
@@ -2354,38 +2464,33 @@
           <w:strike/>
           <w:color w:val="D9D9D9" w:themeColor="background1" w:themeShade="D9"/>
         </w:rPr>
-        <w:t>char-&gt;</w:t>
-      </w:r>
-      <w:r>
-        <w:rPr>
-          <w:strike/>
-          <w:color w:val="BFBFBF" w:themeColor="background1" w:themeShade="BF"/>
-        </w:rPr>
-        <w:t>integer</w:t>
-      </w:r>
-      <w:r>
+        <w:t xml:space="preserve">exact-&gt;inexact, </w:t>
+      </w:r>
+    </w:p>
+    <w:p>
+      <w:pPr>
+        <w:bidi w:val="0"/>
         <w:rPr>
           <w:strike/>
           <w:color w:val="D9D9D9" w:themeColor="background1" w:themeShade="D9"/>
         </w:rPr>
-        <w:t xml:space="preserve">, </w:t>
-      </w:r>
-    </w:p>
-    <w:p>
-      <w:pPr>
-        <w:bidi w:val="0"/>
+      </w:pPr>
+      <w:proofErr w:type="spellStart"/>
+      <w:proofErr w:type="gramStart"/>
+      <w:r>
         <w:rPr>
           <w:strike/>
           <w:color w:val="D9D9D9" w:themeColor="background1" w:themeShade="D9"/>
         </w:rPr>
-      </w:pPr>
-      <w:proofErr w:type="gramStart"/>
+        <w:t>flonum</w:t>
+      </w:r>
+      <w:proofErr w:type="spellEnd"/>
       <w:r>
         <w:rPr>
           <w:strike/>
           <w:color w:val="D9D9D9" w:themeColor="background1" w:themeShade="D9"/>
         </w:rPr>
-        <w:t>char</w:t>
+        <w:t>?,</w:t>
       </w:r>
       <w:proofErr w:type="gramEnd"/>
       <w:r>
@@ -2393,92 +2498,7 @@
           <w:strike/>
           <w:color w:val="D9D9D9" w:themeColor="background1" w:themeShade="D9"/>
         </w:rPr>
-        <w:t xml:space="preserve">?, </w:t>
-      </w:r>
-    </w:p>
-    <w:p>
-      <w:pPr>
-        <w:bidi w:val="0"/>
-        <w:rPr>
-          <w:strike/>
-          <w:color w:val="D9D9D9" w:themeColor="background1" w:themeShade="D9"/>
-        </w:rPr>
-      </w:pPr>
-      <w:r>
-        <w:rPr>
-          <w:strike/>
-          <w:color w:val="D9D9D9" w:themeColor="background1" w:themeShade="D9"/>
-        </w:rPr>
-        <w:t xml:space="preserve">denominator, </w:t>
-      </w:r>
-    </w:p>
-    <w:p>
-      <w:pPr>
-        <w:bidi w:val="0"/>
-        <w:rPr>
-          <w:strike/>
-          <w:color w:val="D9D9D9" w:themeColor="background1" w:themeShade="D9"/>
-          <w:rtl/>
-        </w:rPr>
-      </w:pPr>
-      <w:proofErr w:type="gramStart"/>
-      <w:r>
-        <w:rPr>
-          <w:strike/>
-          <w:color w:val="D9D9D9" w:themeColor="background1" w:themeShade="D9"/>
-        </w:rPr>
-        <w:t>eq</w:t>
-      </w:r>
-      <w:proofErr w:type="gramEnd"/>
-      <w:r>
-        <w:rPr>
-          <w:strike/>
-          <w:color w:val="D9D9D9" w:themeColor="background1" w:themeShade="D9"/>
-        </w:rPr>
-        <w:t xml:space="preserve">?, </w:t>
-      </w:r>
-    </w:p>
-    <w:p>
-      <w:pPr>
-        <w:bidi w:val="0"/>
-        <w:rPr>
-          <w:strike/>
-          <w:color w:val="D9D9D9" w:themeColor="background1" w:themeShade="D9"/>
-        </w:rPr>
-      </w:pPr>
-      <w:r>
-        <w:rPr>
-          <w:strike/>
-          <w:color w:val="D9D9D9" w:themeColor="background1" w:themeShade="D9"/>
-        </w:rPr>
-        <w:t xml:space="preserve">exact-&gt;inexact, </w:t>
-      </w:r>
-    </w:p>
-    <w:p>
-      <w:pPr>
-        <w:bidi w:val="0"/>
-        <w:rPr>
-          <w:strike/>
-          <w:color w:val="D9D9D9" w:themeColor="background1" w:themeShade="D9"/>
-        </w:rPr>
-      </w:pPr>
-      <w:proofErr w:type="spellStart"/>
-      <w:proofErr w:type="gramStart"/>
-      <w:r>
-        <w:rPr>
-          <w:strike/>
-          <w:color w:val="D9D9D9" w:themeColor="background1" w:themeShade="D9"/>
-        </w:rPr>
-        <w:t>flonum</w:t>
-      </w:r>
-      <w:proofErr w:type="spellEnd"/>
-      <w:proofErr w:type="gramEnd"/>
-      <w:r>
-        <w:rPr>
-          <w:strike/>
-          <w:color w:val="D9D9D9" w:themeColor="background1" w:themeShade="D9"/>
-        </w:rPr>
-        <w:t xml:space="preserve">?, </w:t>
+        <w:t xml:space="preserve"> </w:t>
       </w:r>
     </w:p>
     <w:p>
@@ -2840,21 +2860,21 @@
         <w:rPr>
           <w:color w:val="ED7D31" w:themeColor="accent2"/>
         </w:rPr>
-        <w:t xml:space="preserve">    </w:t>
+        <w:t xml:space="preserve">    while our implementation returns #f for all </w:t>
       </w:r>
       <w:proofErr w:type="gramStart"/>
       <w:r>
         <w:rPr>
           <w:color w:val="ED7D31" w:themeColor="accent2"/>
         </w:rPr>
-        <w:t>while</w:t>
+        <w:t>floating point</w:t>
       </w:r>
       <w:proofErr w:type="gramEnd"/>
       <w:r>
         <w:rPr>
           <w:color w:val="ED7D31" w:themeColor="accent2"/>
         </w:rPr>
-        <w:t xml:space="preserve"> our implementation returns #f for all floating point numbers."</w:t>
+        <w:t xml:space="preserve"> numbers."</w:t>
       </w:r>
     </w:p>
     <w:p>
@@ -3245,13 +3265,36 @@
         </w:rPr>
         <w:tab/>
       </w:r>
+      <w:r>
+        <w:rPr>
+          <w:strike/>
+          <w:color w:val="808080" w:themeColor="background1" w:themeShade="80"/>
+        </w:rPr>
+        <w:t xml:space="preserve">car, </w:t>
+      </w:r>
+      <w:proofErr w:type="spellStart"/>
+      <w:r>
+        <w:rPr>
+          <w:strike/>
+          <w:color w:val="808080" w:themeColor="background1" w:themeShade="80"/>
+        </w:rPr>
+        <w:t>cdr</w:t>
+      </w:r>
+      <w:proofErr w:type="spellEnd"/>
+      <w:r>
+        <w:rPr>
+          <w:strike/>
+          <w:color w:val="808080" w:themeColor="background1" w:themeShade="80"/>
+        </w:rPr>
+        <w:t>, cons, set-</w:t>
+      </w:r>
       <w:proofErr w:type="gramStart"/>
       <w:r>
         <w:rPr>
           <w:strike/>
           <w:color w:val="808080" w:themeColor="background1" w:themeShade="80"/>
         </w:rPr>
-        <w:t>car</w:t>
+        <w:t>car!,</w:t>
       </w:r>
       <w:proofErr w:type="gramEnd"/>
       <w:r>
@@ -3259,23 +3302,7 @@
           <w:strike/>
           <w:color w:val="808080" w:themeColor="background1" w:themeShade="80"/>
         </w:rPr>
-        <w:t xml:space="preserve">, </w:t>
-      </w:r>
-      <w:proofErr w:type="spellStart"/>
-      <w:r>
-        <w:rPr>
-          <w:strike/>
-          <w:color w:val="808080" w:themeColor="background1" w:themeShade="80"/>
-        </w:rPr>
-        <w:t>cdr</w:t>
-      </w:r>
-      <w:proofErr w:type="spellEnd"/>
-      <w:r>
-        <w:rPr>
-          <w:strike/>
-          <w:color w:val="808080" w:themeColor="background1" w:themeShade="80"/>
-        </w:rPr>
-        <w:t>, cons, set-car!, set-</w:t>
+        <w:t xml:space="preserve"> set-</w:t>
       </w:r>
       <w:proofErr w:type="spellStart"/>
       <w:r>
@@ -3505,14 +3532,14 @@
         <w:rPr>
           <w:highlight w:val="green"/>
         </w:rPr>
-        <w:t>integer</w:t>
+        <w:t>integer?,</w:t>
       </w:r>
       <w:proofErr w:type="gramEnd"/>
       <w:r>
         <w:rPr>
           <w:highlight w:val="green"/>
         </w:rPr>
-        <w:t>?, number?, zero</w:t>
+        <w:t xml:space="preserve"> number?, zero</w:t>
       </w:r>
       <w:r>
         <w:rPr>
@@ -3598,14 +3625,14 @@
         <w:rPr>
           <w:highlight w:val="green"/>
         </w:rPr>
-        <w:t>, append (variadic), equal</w:t>
+        <w:t xml:space="preserve">, append (variadic), </w:t>
       </w:r>
       <w:proofErr w:type="gramStart"/>
       <w:r>
         <w:rPr>
           <w:highlight w:val="green"/>
         </w:rPr>
-        <w:t>?,</w:t>
+        <w:t>equal?,</w:t>
       </w:r>
       <w:proofErr w:type="gramEnd"/>
       <w:r>
@@ -3626,21 +3653,7 @@
         <w:rPr>
           <w:highlight w:val="green"/>
         </w:rPr>
-        <w:t xml:space="preserve"> (</w:t>
-      </w:r>
-      <w:proofErr w:type="spellStart"/>
-      <w:r>
-        <w:rPr>
-          <w:highlight w:val="green"/>
-        </w:rPr>
-        <w:t>variadic</w:t>
-      </w:r>
-      <w:proofErr w:type="spellEnd"/>
-      <w:r>
-        <w:rPr>
-          <w:highlight w:val="green"/>
-        </w:rPr>
-        <w:t>), length, make-string, map (variadic),</w:t>
+        <w:t xml:space="preserve"> (variadic), length, make-string, map (variadic),</w:t>
       </w:r>
       <w:r>
         <w:t xml:space="preserve"> </w:t>
@@ -4160,15 +4173,19 @@
     </w:p>
     <w:p>
       <w:pPr>
-        <w:pStyle w:val="a3"/>
+        <w:pStyle w:val="ListParagraph"/>
         <w:numPr>
           <w:ilvl w:val="0"/>
           <w:numId w:val="2"/>
         </w:numPr>
-      </w:pPr>
-      <w:r>
-        <w:rPr>
-          <w:rFonts w:hint="cs"/>
+        <w:rPr>
+          <w:highlight w:val="yellow"/>
+        </w:rPr>
+      </w:pPr>
+      <w:r>
+        <w:rPr>
+          <w:rFonts w:hint="cs"/>
+          <w:highlight w:val="yellow"/>
           <w:rtl/>
         </w:rPr>
         <w:t xml:space="preserve">בעיית </w:t>
@@ -4177,6 +4194,7 @@
       <w:r>
         <w:rPr>
           <w:rFonts w:hint="cs"/>
+          <w:highlight w:val="yellow"/>
           <w:rtl/>
         </w:rPr>
         <w:t>הבוקסינג</w:t>
@@ -4185,6 +4203,7 @@
       <w:r>
         <w:rPr>
           <w:rFonts w:hint="cs"/>
+          <w:highlight w:val="yellow"/>
           <w:rtl/>
         </w:rPr>
         <w:t xml:space="preserve"> ב</w:t>
@@ -4192,22 +4211,28 @@
       <w:r>
         <w:rPr>
           <w:rFonts w:hint="cs"/>
+          <w:highlight w:val="yellow"/>
           <w:rtl/>
         </w:rPr>
         <w:t xml:space="preserve">טסט </w:t>
       </w:r>
       <w:r>
+        <w:rPr>
+          <w:highlight w:val="yellow"/>
+        </w:rPr>
         <w:t>rec1</w:t>
       </w:r>
       <w:r>
         <w:rPr>
           <w:rFonts w:hint="cs"/>
+          <w:highlight w:val="yellow"/>
           <w:rtl/>
         </w:rPr>
         <w:t xml:space="preserve"> </w:t>
       </w:r>
       <w:r>
         <w:rPr>
+          <w:highlight w:val="yellow"/>
           <w:rtl/>
         </w:rPr>
         <w:t>–</w:t>
@@ -4215,6 +4240,7 @@
       <w:r>
         <w:rPr>
           <w:rFonts w:hint="cs"/>
+          <w:highlight w:val="yellow"/>
           <w:rtl/>
         </w:rPr>
         <w:t xml:space="preserve"> לבדוק האם אנחנו אמורים לעשות </w:t>
@@ -4223,6 +4249,7 @@
       <w:r>
         <w:rPr>
           <w:rFonts w:hint="cs"/>
+          <w:highlight w:val="yellow"/>
           <w:rtl/>
         </w:rPr>
         <w:t>בוקסינג</w:t>
@@ -4231,6 +4258,7 @@
       <w:r>
         <w:rPr>
           <w:rFonts w:hint="cs"/>
+          <w:highlight w:val="yellow"/>
           <w:rtl/>
         </w:rPr>
         <w:t xml:space="preserve"> לפי עבודה 3</w:t>
@@ -4238,19 +4266,28 @@
       <w:r>
         <w:rPr>
           <w:rFonts w:hint="cs"/>
+          <w:highlight w:val="yellow"/>
           <w:rtl/>
         </w:rPr>
         <w:t xml:space="preserve"> (הסבר כתבנו למעלה באדום)</w:t>
       </w:r>
-    </w:p>
-    <w:p>
-      <w:pPr>
-        <w:pStyle w:val="a3"/>
-      </w:pPr>
-    </w:p>
-    <w:p>
-      <w:pPr>
-        <w:pStyle w:val="a3"/>
+      <w:r>
+        <w:rPr>
+          <w:rFonts w:hint="cs"/>
+          <w:highlight w:val="yellow"/>
+          <w:rtl/>
+        </w:rPr>
+        <w:t xml:space="preserve"> </w:t>
+      </w:r>
+    </w:p>
+    <w:p>
+      <w:pPr>
+        <w:pStyle w:val="ListParagraph"/>
+      </w:pPr>
+    </w:p>
+    <w:p>
+      <w:pPr>
+        <w:pStyle w:val="ListParagraph"/>
         <w:numPr>
           <w:ilvl w:val="0"/>
           <w:numId w:val="2"/>
@@ -4266,7 +4303,7 @@
     </w:p>
     <w:p>
       <w:pPr>
-        <w:pStyle w:val="a3"/>
+        <w:pStyle w:val="ListParagraph"/>
         <w:numPr>
           <w:ilvl w:val="1"/>
           <w:numId w:val="2"/>
@@ -4357,7 +4394,7 @@
     </w:p>
     <w:p>
       <w:pPr>
-        <w:pStyle w:val="a3"/>
+        <w:pStyle w:val="ListParagraph"/>
         <w:numPr>
           <w:ilvl w:val="1"/>
           <w:numId w:val="2"/>
@@ -4418,7 +4455,7 @@
     </w:p>
     <w:p>
       <w:pPr>
-        <w:pStyle w:val="a3"/>
+        <w:pStyle w:val="ListParagraph"/>
         <w:numPr>
           <w:ilvl w:val="1"/>
           <w:numId w:val="2"/>
@@ -4477,10 +4514,57 @@
         <w:t>)</w:t>
       </w:r>
     </w:p>
+    <w:p>
+      <w:pPr>
+        <w:pStyle w:val="ListParagraph"/>
+        <w:numPr>
+          <w:ilvl w:val="1"/>
+          <w:numId w:val="2"/>
+        </w:numPr>
+      </w:pPr>
+      <w:r>
+        <w:t>scheme_7.scm</w:t>
+      </w:r>
+      <w:r>
+        <w:rPr>
+          <w:rFonts w:hint="cs"/>
+          <w:rtl/>
+        </w:rPr>
+        <w:t xml:space="preserve"> </w:t>
+      </w:r>
+      <w:r>
+        <w:rPr>
+          <w:rtl/>
+        </w:rPr>
+        <w:t>–</w:t>
+      </w:r>
+      <w:r>
+        <w:rPr>
+          <w:rFonts w:hint="cs"/>
+          <w:rtl/>
+        </w:rPr>
+        <w:t xml:space="preserve"> עבד אצלי עם </w:t>
+      </w:r>
+      <w:proofErr w:type="spellStart"/>
+      <w:r>
+        <w:t>stdlib</w:t>
+      </w:r>
+      <w:proofErr w:type="spellEnd"/>
+      <w:r>
+        <w:rPr>
+          <w:rFonts w:hint="cs"/>
+          <w:rtl/>
+        </w:rPr>
+        <w:t xml:space="preserve"> ו </w:t>
+      </w:r>
+      <w:r>
+        <w:t>2GB</w:t>
+      </w:r>
+    </w:p>
     <w:p/>
     <w:p>
       <w:pPr>
-        <w:pStyle w:val="a3"/>
+        <w:pStyle w:val="ListParagraph"/>
         <w:numPr>
           <w:ilvl w:val="0"/>
           <w:numId w:val="2"/>
@@ -4491,15 +4575,20 @@
           <w:rFonts w:hint="cs"/>
           <w:rtl/>
         </w:rPr>
-        <w:t xml:space="preserve">טסטים שצריך לבדוק כי הם חשודים בגלל בעיות </w:t>
-      </w:r>
-      <w:r>
-        <w:rPr>
-          <w:rFonts w:hint="cs"/>
-          <w:rtl/>
-        </w:rPr>
-        <w:t>זיכרון</w:t>
-      </w:r>
+        <w:t xml:space="preserve">טסטים </w:t>
+      </w:r>
+      <w:r>
+        <w:rPr>
+          <w:rFonts w:hint="cs"/>
+          <w:rtl/>
+        </w:rPr>
+        <w:t xml:space="preserve">שלא עוברים בגלל בעיות זיכרון ב </w:t>
+      </w:r>
+      <w:proofErr w:type="spellStart"/>
+      <w:r>
+        <w:t>stdlib</w:t>
+      </w:r>
+      <w:proofErr w:type="spellEnd"/>
       <w:r>
         <w:rPr>
           <w:rFonts w:hint="cs"/>
@@ -4510,7 +4599,7 @@
     </w:p>
     <w:p>
       <w:pPr>
-        <w:pStyle w:val="a3"/>
+        <w:pStyle w:val="ListParagraph"/>
         <w:numPr>
           <w:ilvl w:val="1"/>
           <w:numId w:val="2"/>
@@ -4542,7 +4631,6 @@
       <w:r>
         <w:rPr>
           <w:rFonts w:hint="cs"/>
-          <w:color w:val="FF0000"/>
           <w:rtl/>
         </w:rPr>
         <w:t xml:space="preserve">תיעוד </w:t>
@@ -4551,7 +4639,6 @@
       <w:r>
         <w:rPr>
           <w:rFonts w:hint="cs"/>
-          <w:color w:val="FF0000"/>
           <w:rtl/>
         </w:rPr>
         <w:t>דיבוג</w:t>
@@ -4560,33 +4647,1084 @@
       <w:r>
         <w:rPr>
           <w:rFonts w:hint="cs"/>
-          <w:color w:val="FF0000"/>
           <w:rtl/>
         </w:rPr>
         <w:t xml:space="preserve"> בסוף</w:t>
       </w:r>
-    </w:p>
-    <w:p>
-      <w:pPr>
-        <w:pStyle w:val="a3"/>
+      <w:r>
+        <w:rPr>
+          <w:rFonts w:hint="cs"/>
+          <w:rtl/>
+        </w:rPr>
+        <w:t>; עבור מספר קטן יותר (</w:t>
+      </w:r>
+      <w:r>
+        <w:rPr>
+          <w:rFonts w:hint="cs"/>
+          <w:rtl/>
+        </w:rPr>
+        <w:t>קטן יותר מ</w:t>
+      </w:r>
+      <w:r>
+        <w:rPr>
+          <w:rFonts w:hint="cs"/>
+          <w:rtl/>
+        </w:rPr>
+        <w:t xml:space="preserve"> 240000 זה עובד</w:t>
+      </w:r>
+      <w:r>
+        <w:rPr>
+          <w:rFonts w:hint="cs"/>
+          <w:rtl/>
+        </w:rPr>
+        <w:t xml:space="preserve">, שזה מצחיק כי זה בדיוק </w:t>
+      </w:r>
+      <w:r>
+        <w:rPr>
+          <w:rFonts w:hint="cs"/>
+          <w:rtl/>
+        </w:rPr>
+        <w:t xml:space="preserve">הסדר גודל של </w:t>
+      </w:r>
+      <w:r>
+        <w:rPr>
+          <w:rFonts w:hint="cs"/>
+          <w:rtl/>
+        </w:rPr>
+        <w:t xml:space="preserve">המספר </w:t>
+      </w:r>
+      <w:proofErr w:type="spellStart"/>
+      <w:r>
+        <w:rPr>
+          <w:rFonts w:hint="cs"/>
+          <w:rtl/>
+        </w:rPr>
+        <w:t>המונפץ</w:t>
+      </w:r>
+      <w:proofErr w:type="spellEnd"/>
+      <w:r>
+        <w:rPr>
+          <w:rFonts w:hint="cs"/>
+          <w:rtl/>
+        </w:rPr>
+        <w:t xml:space="preserve"> שמשתמשים בו ב</w:t>
+      </w:r>
+      <w:r>
+        <w:t>scheme_7</w:t>
+      </w:r>
+      <w:r>
+        <w:rPr>
+          <w:rFonts w:hint="cs"/>
+          <w:rtl/>
+        </w:rPr>
+        <w:t>)</w:t>
+      </w:r>
+    </w:p>
+    <w:p>
+      <w:pPr>
+        <w:rPr>
+          <w:rtl/>
+        </w:rPr>
+      </w:pPr>
+    </w:p>
+    <w:p>
+      <w:pPr>
+        <w:pStyle w:val="ListParagraph"/>
+        <w:numPr>
+          <w:ilvl w:val="0"/>
+          <w:numId w:val="2"/>
+        </w:numPr>
+      </w:pPr>
+      <w:r>
+        <w:rPr>
+          <w:rFonts w:hint="cs"/>
+          <w:rtl/>
+        </w:rPr>
+        <w:t>טסטים שאפשר להריץ רק ידנית (אמור לא להיפסק):</w:t>
+      </w:r>
+    </w:p>
+    <w:p>
+      <w:pPr>
+        <w:pStyle w:val="ListParagraph"/>
         <w:numPr>
           <w:ilvl w:val="1"/>
           <w:numId w:val="2"/>
         </w:numPr>
+      </w:pPr>
+      <w:r>
+        <w:t>tp9.scm</w:t>
+      </w:r>
+    </w:p>
+    <w:p>
+      <w:pPr>
+        <w:pStyle w:val="ListParagraph"/>
+        <w:numPr>
+          <w:ilvl w:val="2"/>
+          <w:numId w:val="2"/>
+        </w:numPr>
+      </w:pPr>
+      <w:r>
+        <w:t>11.1</w:t>
+      </w:r>
+      <w:r>
+        <w:rPr>
+          <w:rFonts w:hint="cs"/>
+          <w:rtl/>
+        </w:rPr>
+        <w:t xml:space="preserve"> בשעה 10:00 </w:t>
+      </w:r>
+      <w:r>
+        <w:rPr>
+          <w:rtl/>
+        </w:rPr>
+        <w:t>–</w:t>
+      </w:r>
+      <w:r>
+        <w:rPr>
+          <w:rFonts w:hint="cs"/>
+          <w:rtl/>
+        </w:rPr>
+        <w:t xml:space="preserve"> רץ למשך שעה בלי להפסיק. </w:t>
+      </w:r>
+    </w:p>
+    <w:p>
+      <w:pPr>
+        <w:pStyle w:val="ListParagraph"/>
+        <w:numPr>
+          <w:ilvl w:val="2"/>
+          <w:numId w:val="2"/>
+        </w:numPr>
+      </w:pPr>
+      <w:r>
+        <w:rPr>
+          <w:rFonts w:hint="cs"/>
+          <w:rtl/>
+        </w:rPr>
+        <w:t xml:space="preserve">אפשר להריץ את זה ובמקביל להריץ גם גרסה ללא </w:t>
+      </w:r>
+      <w:proofErr w:type="spellStart"/>
+      <w:r>
+        <w:rPr>
+          <w:rFonts w:hint="cs"/>
+          <w:rtl/>
+        </w:rPr>
+        <w:t>אופטימיזצית</w:t>
+      </w:r>
+      <w:proofErr w:type="spellEnd"/>
+      <w:r>
+        <w:rPr>
+          <w:rFonts w:hint="cs"/>
+          <w:rtl/>
+        </w:rPr>
+        <w:t xml:space="preserve"> </w:t>
+      </w:r>
+      <w:proofErr w:type="spellStart"/>
+      <w:r>
+        <w:t>tp</w:t>
+      </w:r>
+      <w:proofErr w:type="spellEnd"/>
+      <w:r>
+        <w:rPr>
+          <w:rFonts w:hint="cs"/>
+          <w:rtl/>
+        </w:rPr>
+        <w:t xml:space="preserve"> ולראות אם </w:t>
+      </w:r>
+      <w:proofErr w:type="spellStart"/>
+      <w:r>
+        <w:rPr>
+          <w:rFonts w:hint="cs"/>
+          <w:rtl/>
+        </w:rPr>
+        <w:t>השניה</w:t>
+      </w:r>
+      <w:proofErr w:type="spellEnd"/>
+      <w:r>
+        <w:rPr>
+          <w:rFonts w:hint="cs"/>
+          <w:rtl/>
+        </w:rPr>
+        <w:t xml:space="preserve"> קורסת לפני הראשונה. </w:t>
+      </w:r>
+    </w:p>
+    <w:p>
+      <w:pPr>
+        <w:rPr>
+          <w:rtl/>
+        </w:rPr>
+      </w:pPr>
+    </w:p>
+    <w:p>
+      <w:pPr>
+        <w:pStyle w:val="ListParagraph"/>
+        <w:numPr>
+          <w:ilvl w:val="0"/>
+          <w:numId w:val="2"/>
+        </w:numPr>
+      </w:pPr>
+      <w:r>
+        <w:rPr>
+          <w:rFonts w:hint="cs"/>
+          <w:rtl/>
+        </w:rPr>
+        <w:t>טסטים שלכולם יש בהן בעיות (כנראה בגלל הסגל):</w:t>
+      </w:r>
+    </w:p>
+    <w:p>
+      <w:pPr>
+        <w:pStyle w:val="ListParagraph"/>
+        <w:numPr>
+          <w:ilvl w:val="1"/>
+          <w:numId w:val="2"/>
+        </w:numPr>
+      </w:pPr>
+      <w:r>
+        <w:t>arithmetic2.scm</w:t>
+      </w:r>
+    </w:p>
+    <w:p>
+      <w:pPr>
+        <w:pStyle w:val="ListParagraph"/>
+        <w:numPr>
+          <w:ilvl w:val="1"/>
+          <w:numId w:val="2"/>
+        </w:numPr>
+      </w:pPr>
+      <w:r>
+        <w:t>arithmetic3.scm</w:t>
+      </w:r>
+    </w:p>
+    <w:p>
+      <w:pPr>
+        <w:pStyle w:val="ListParagraph"/>
+        <w:numPr>
+          <w:ilvl w:val="1"/>
+          <w:numId w:val="2"/>
+        </w:numPr>
+      </w:pPr>
+      <w:r>
+        <w:t>arithmetic4.scm</w:t>
+      </w:r>
+    </w:p>
+    <w:p>
+      <w:pPr>
+        <w:pStyle w:val="ListParagraph"/>
+        <w:numPr>
+          <w:ilvl w:val="1"/>
+          <w:numId w:val="2"/>
+        </w:numPr>
+      </w:pPr>
+      <w:proofErr w:type="spellStart"/>
+      <w:r>
+        <w:t>gcd.scm</w:t>
+      </w:r>
+      <w:proofErr w:type="spellEnd"/>
+    </w:p>
+    <w:p>
+      <w:pPr>
+        <w:pStyle w:val="ListParagraph"/>
+        <w:numPr>
+          <w:ilvl w:val="1"/>
+          <w:numId w:val="2"/>
+        </w:numPr>
+      </w:pPr>
+      <w:proofErr w:type="spellStart"/>
+      <w:r>
+        <w:t>is_equal.scm</w:t>
+      </w:r>
+      <w:proofErr w:type="spellEnd"/>
+      <w:r>
+        <w:rPr>
+          <w:rFonts w:hint="cs"/>
+          <w:rtl/>
+        </w:rPr>
+        <w:t xml:space="preserve"> </w:t>
+      </w:r>
+      <w:r>
+        <w:rPr>
+          <w:rtl/>
+        </w:rPr>
+        <w:t>–</w:t>
+      </w:r>
+      <w:r>
+        <w:rPr>
+          <w:rFonts w:hint="cs"/>
+          <w:rtl/>
+        </w:rPr>
+        <w:t xml:space="preserve"> ספציפית:</w:t>
+      </w:r>
+    </w:p>
+    <w:p>
+      <w:pPr>
+        <w:pStyle w:val="ListParagraph"/>
+        <w:numPr>
+          <w:ilvl w:val="2"/>
+          <w:numId w:val="2"/>
+        </w:numPr>
+      </w:pPr>
+      <w:r>
+        <w:t>(equal? 0.0 -0.0)</w:t>
+      </w:r>
+    </w:p>
+    <w:p>
+      <w:pPr>
+        <w:pStyle w:val="ListParagraph"/>
+        <w:numPr>
+          <w:ilvl w:val="2"/>
+          <w:numId w:val="2"/>
+        </w:numPr>
+      </w:pPr>
+      <w:r>
+        <w:t>(equal? -5/6 (/ 5 -6))</w:t>
+      </w:r>
+    </w:p>
+    <w:p>
+      <w:pPr>
+        <w:pStyle w:val="ListParagraph"/>
+        <w:numPr>
+          <w:ilvl w:val="1"/>
+          <w:numId w:val="2"/>
+        </w:numPr>
+      </w:pPr>
+      <w:proofErr w:type="spellStart"/>
+      <w:r>
+        <w:t>is_integer.scm</w:t>
+      </w:r>
+      <w:proofErr w:type="spellEnd"/>
+      <w:r>
+        <w:rPr>
+          <w:rFonts w:hint="cs"/>
+          <w:rtl/>
+        </w:rPr>
+        <w:t xml:space="preserve"> </w:t>
+      </w:r>
+      <w:r>
+        <w:rPr>
+          <w:rtl/>
+        </w:rPr>
+        <w:t>–</w:t>
+      </w:r>
+      <w:r>
+        <w:rPr>
+          <w:rFonts w:hint="cs"/>
+          <w:rtl/>
+        </w:rPr>
+        <w:t xml:space="preserve"> ספציפית:</w:t>
+      </w:r>
+    </w:p>
+    <w:p>
+      <w:pPr>
+        <w:pStyle w:val="ListParagraph"/>
+        <w:numPr>
+          <w:ilvl w:val="2"/>
+          <w:numId w:val="2"/>
+        </w:numPr>
+      </w:pPr>
+      <w:r>
+        <w:t>(integer? 3.0)</w:t>
+      </w:r>
+    </w:p>
+    <w:p>
+      <w:pPr>
+        <w:pStyle w:val="ListParagraph"/>
+        <w:numPr>
+          <w:ilvl w:val="2"/>
+          <w:numId w:val="2"/>
+        </w:numPr>
+      </w:pPr>
+      <w:r>
+        <w:t>(integer? 0.0)</w:t>
+      </w:r>
+    </w:p>
+    <w:p>
+      <w:pPr>
+        <w:pStyle w:val="ListParagraph"/>
+        <w:numPr>
+          <w:ilvl w:val="2"/>
+          <w:numId w:val="2"/>
+        </w:numPr>
+      </w:pPr>
+      <w:r>
+        <w:t>(integer? -0.0)</w:t>
+      </w:r>
+    </w:p>
+    <w:p>
+      <w:pPr>
+        <w:pStyle w:val="ListParagraph"/>
+        <w:numPr>
+          <w:ilvl w:val="2"/>
+          <w:numId w:val="2"/>
+        </w:numPr>
+      </w:pPr>
+      <w:r>
+        <w:t>(integer? -3.0)</w:t>
+      </w:r>
+    </w:p>
+    <w:p>
+      <w:pPr>
+        <w:pStyle w:val="ListParagraph"/>
+        <w:numPr>
+          <w:ilvl w:val="1"/>
+          <w:numId w:val="2"/>
+        </w:numPr>
+      </w:pPr>
+      <w:proofErr w:type="spellStart"/>
+      <w:r>
+        <w:t>gcd_var.scm</w:t>
+      </w:r>
+      <w:proofErr w:type="spellEnd"/>
+      <w:r>
+        <w:rPr>
+          <w:rFonts w:hint="cs"/>
+          <w:rtl/>
+        </w:rPr>
+        <w:t xml:space="preserve"> (</w:t>
+      </w:r>
+      <w:proofErr w:type="spellStart"/>
+      <w:r>
+        <w:t>gcd</w:t>
+      </w:r>
+      <w:proofErr w:type="spellEnd"/>
+      <w:r>
+        <w:rPr>
+          <w:rFonts w:hint="cs"/>
+          <w:rtl/>
+        </w:rPr>
+        <w:t xml:space="preserve"> של מספרים שליליים)</w:t>
+      </w:r>
+    </w:p>
+    <w:p>
+      <w:pPr>
+        <w:pStyle w:val="ListParagraph"/>
+        <w:ind w:left="1440"/>
+      </w:pPr>
+    </w:p>
+    <w:p>
+      <w:pPr>
+        <w:pStyle w:val="ListParagraph"/>
+        <w:numPr>
+          <w:ilvl w:val="0"/>
+          <w:numId w:val="2"/>
+        </w:numPr>
+      </w:pPr>
+      <w:r>
+        <w:rPr>
+          <w:rFonts w:hint="cs"/>
+          <w:rtl/>
+        </w:rPr>
+        <w:t>טסטים שנכשלים בגלל הבדלים בהדפסה:</w:t>
+      </w:r>
+    </w:p>
+    <w:p>
+      <w:pPr>
+        <w:pStyle w:val="ListParagraph"/>
+        <w:numPr>
+          <w:ilvl w:val="1"/>
+          <w:numId w:val="2"/>
+        </w:numPr>
+      </w:pPr>
+      <w:r>
+        <w:t>applic15.scm</w:t>
+      </w:r>
+    </w:p>
+    <w:p>
+      <w:pPr>
+        <w:pStyle w:val="ListParagraph"/>
+        <w:numPr>
+          <w:ilvl w:val="1"/>
+          <w:numId w:val="2"/>
+        </w:numPr>
+      </w:pPr>
+      <w:r>
+        <w:t>closure1.scm</w:t>
+      </w:r>
+    </w:p>
+    <w:p>
+      <w:pPr>
+        <w:pStyle w:val="ListParagraph"/>
+        <w:numPr>
+          <w:ilvl w:val="1"/>
+          <w:numId w:val="2"/>
+        </w:numPr>
+      </w:pPr>
+      <w:r>
+        <w:t>const3.scm</w:t>
+      </w:r>
+    </w:p>
+    <w:p>
+      <w:pPr>
+        <w:pStyle w:val="ListParagraph"/>
+        <w:numPr>
+          <w:ilvl w:val="1"/>
+          <w:numId w:val="2"/>
+        </w:numPr>
+      </w:pPr>
+      <w:r>
+        <w:t>define2.scm</w:t>
+      </w:r>
+    </w:p>
+    <w:p>
+      <w:pPr>
+        <w:pStyle w:val="ListParagraph"/>
+        <w:numPr>
+          <w:ilvl w:val="1"/>
+          <w:numId w:val="2"/>
+        </w:numPr>
+      </w:pPr>
+      <w:r>
+        <w:t>exact-to-</w:t>
+      </w:r>
+      <w:proofErr w:type="spellStart"/>
+      <w:r>
+        <w:t>inexact.scm</w:t>
+      </w:r>
+      <w:proofErr w:type="spellEnd"/>
+    </w:p>
+    <w:p>
+      <w:pPr>
+        <w:pStyle w:val="ListParagraph"/>
+        <w:numPr>
+          <w:ilvl w:val="1"/>
+          <w:numId w:val="2"/>
+        </w:numPr>
+      </w:pPr>
+      <w:r>
+        <w:t>integer_to_char1.scm</w:t>
+      </w:r>
+    </w:p>
+    <w:p>
+      <w:pPr>
+        <w:pStyle w:val="ListParagraph"/>
+        <w:numPr>
+          <w:ilvl w:val="1"/>
+          <w:numId w:val="2"/>
+        </w:numPr>
+      </w:pPr>
+      <w:proofErr w:type="spellStart"/>
+      <w:r>
+        <w:lastRenderedPageBreak/>
+        <w:t>lambda_opt_closure.scm</w:t>
+      </w:r>
+      <w:proofErr w:type="spellEnd"/>
+    </w:p>
+    <w:p>
+      <w:pPr>
+        <w:pStyle w:val="ListParagraph"/>
+        <w:numPr>
+          <w:ilvl w:val="1"/>
+          <w:numId w:val="2"/>
+        </w:numPr>
+      </w:pPr>
+      <w:r>
+        <w:t>make_string1.scm</w:t>
+      </w:r>
+    </w:p>
+    <w:p>
+      <w:pPr>
+        <w:pStyle w:val="ListParagraph"/>
+        <w:numPr>
+          <w:ilvl w:val="1"/>
+          <w:numId w:val="2"/>
+        </w:numPr>
+      </w:pPr>
+      <w:proofErr w:type="spellStart"/>
+      <w:r>
+        <w:t>try.scm</w:t>
+      </w:r>
+      <w:proofErr w:type="spellEnd"/>
+    </w:p>
+    <w:p>
+      <w:pPr>
+        <w:pStyle w:val="ListParagraph"/>
+        <w:numPr>
+          <w:ilvl w:val="1"/>
+          <w:numId w:val="2"/>
+        </w:numPr>
+      </w:pPr>
+      <w:r>
+        <w:t>whatsapp1.scm</w:t>
+      </w:r>
+    </w:p>
+    <w:p>
+      <w:pPr>
+        <w:pStyle w:val="ListParagraph"/>
+        <w:numPr>
+          <w:ilvl w:val="1"/>
+          <w:numId w:val="2"/>
+        </w:numPr>
+      </w:pPr>
+      <w:r>
+        <w:t>whatsapp1a.scm</w:t>
+      </w:r>
+    </w:p>
+    <w:p>
+      <w:pPr>
+        <w:pStyle w:val="ListParagraph"/>
+        <w:numPr>
+          <w:ilvl w:val="1"/>
+          <w:numId w:val="2"/>
+        </w:numPr>
+      </w:pPr>
+      <w:r>
+        <w:t>whatsapp1b.scm</w:t>
+      </w:r>
+    </w:p>
+    <w:p>
+      <w:pPr>
+        <w:pStyle w:val="ListParagraph"/>
+        <w:numPr>
+          <w:ilvl w:val="1"/>
+          <w:numId w:val="2"/>
+        </w:numPr>
+      </w:pPr>
+      <w:r>
+        <w:t>whatsapp6.scm</w:t>
+      </w:r>
+    </w:p>
+    <w:p>
+      <w:pPr>
+        <w:pStyle w:val="ListParagraph"/>
+        <w:numPr>
+          <w:ilvl w:val="1"/>
+          <w:numId w:val="2"/>
+        </w:numPr>
+      </w:pPr>
+      <w:r>
+        <w:t>whatsapp9.scm</w:t>
+      </w:r>
+    </w:p>
+    <w:p>
+      <w:pPr>
+        <w:pStyle w:val="ListParagraph"/>
+        <w:numPr>
+          <w:ilvl w:val="1"/>
+          <w:numId w:val="2"/>
+        </w:numPr>
+      </w:pPr>
+      <w:proofErr w:type="spellStart"/>
+      <w:r>
+        <w:t>foldright.scm</w:t>
+      </w:r>
+      <w:proofErr w:type="spellEnd"/>
+    </w:p>
+    <w:p>
+      <w:pPr>
+        <w:pStyle w:val="ListParagraph"/>
+        <w:numPr>
+          <w:ilvl w:val="1"/>
+          <w:numId w:val="2"/>
+        </w:numPr>
+      </w:pPr>
+      <w:r>
+        <w:t>scheme_11.scm</w:t>
+      </w:r>
+    </w:p>
+    <w:p>
+      <w:pPr>
+        <w:pStyle w:val="ListParagraph"/>
+        <w:numPr>
+          <w:ilvl w:val="1"/>
+          <w:numId w:val="2"/>
+        </w:numPr>
+      </w:pPr>
+      <w:r>
+        <w:t>scheme_16.scm</w:t>
+      </w:r>
+    </w:p>
+    <w:p>
+      <w:pPr>
+        <w:pStyle w:val="ListParagraph"/>
+        <w:numPr>
+          <w:ilvl w:val="1"/>
+          <w:numId w:val="2"/>
+        </w:numPr>
+      </w:pPr>
+      <w:r>
+        <w:t>scheme_17.scm</w:t>
+      </w:r>
+    </w:p>
+    <w:p>
+      <w:pPr>
+        <w:pStyle w:val="ListParagraph"/>
+        <w:numPr>
+          <w:ilvl w:val="1"/>
+          <w:numId w:val="2"/>
+        </w:numPr>
+      </w:pPr>
+      <w:r>
+        <w:t>scheme_23.scm</w:t>
+      </w:r>
+    </w:p>
+    <w:p>
+      <w:pPr>
+        <w:pStyle w:val="ListParagraph"/>
+        <w:numPr>
+          <w:ilvl w:val="1"/>
+          <w:numId w:val="2"/>
+        </w:numPr>
+      </w:pPr>
+      <w:r>
+        <w:t>scheme_27.scm</w:t>
+      </w:r>
+    </w:p>
+    <w:p>
+      <w:pPr>
+        <w:pStyle w:val="ListParagraph"/>
+        <w:numPr>
+          <w:ilvl w:val="1"/>
+          <w:numId w:val="2"/>
+        </w:numPr>
+      </w:pPr>
+      <w:r>
+        <w:t>scheme_28.scm</w:t>
+      </w:r>
+    </w:p>
+    <w:p>
+      <w:pPr>
+        <w:pStyle w:val="ListParagraph"/>
+        <w:numPr>
+          <w:ilvl w:val="1"/>
+          <w:numId w:val="2"/>
+        </w:numPr>
+      </w:pPr>
+      <w:r>
+        <w:t>scheme_35.scm</w:t>
+      </w:r>
+    </w:p>
+    <w:p>
+      <w:pPr>
+        <w:pStyle w:val="ListParagraph"/>
+        <w:numPr>
+          <w:ilvl w:val="1"/>
+          <w:numId w:val="2"/>
+        </w:numPr>
+      </w:pPr>
+      <w:r>
+        <w:t>scheme_39.scm</w:t>
+      </w:r>
+    </w:p>
+    <w:p>
+      <w:pPr>
+        <w:pStyle w:val="ListParagraph"/>
+        <w:numPr>
+          <w:ilvl w:val="1"/>
+          <w:numId w:val="2"/>
+        </w:numPr>
+      </w:pPr>
+      <w:r>
+        <w:t>scheme_42.scm</w:t>
+      </w:r>
+    </w:p>
+    <w:p>
+      <w:pPr>
+        <w:pStyle w:val="ListParagraph"/>
+        <w:numPr>
+          <w:ilvl w:val="1"/>
+          <w:numId w:val="2"/>
+        </w:numPr>
+      </w:pPr>
+      <w:r>
+        <w:t>scheme_43.scm</w:t>
+      </w:r>
+    </w:p>
+    <w:p>
+      <w:pPr>
+        <w:pStyle w:val="ListParagraph"/>
+        <w:numPr>
+          <w:ilvl w:val="1"/>
+          <w:numId w:val="2"/>
+        </w:numPr>
+      </w:pPr>
+      <w:r>
+        <w:t>scheme_51.scm</w:t>
+      </w:r>
+    </w:p>
+    <w:p>
+      <w:pPr>
+        <w:pStyle w:val="ListParagraph"/>
+        <w:numPr>
+          <w:ilvl w:val="1"/>
+          <w:numId w:val="2"/>
+        </w:numPr>
+      </w:pPr>
+      <w:r>
+        <w:t>mul_va</w:t>
+      </w:r>
+      <w:r>
+        <w:t>r</w:t>
+      </w:r>
+      <w:r>
+        <w:t>2</w:t>
+      </w:r>
+      <w:r>
+        <w:t>.scm</w:t>
+      </w:r>
+    </w:p>
+    <w:p>
+      <w:pPr>
+        <w:pStyle w:val="ListParagraph"/>
+        <w:numPr>
+          <w:ilvl w:val="1"/>
+          <w:numId w:val="2"/>
+        </w:numPr>
+      </w:pPr>
+      <w:r>
+        <w:t>mul_va</w:t>
+      </w:r>
+      <w:r>
+        <w:t>r</w:t>
+      </w:r>
+      <w:r>
+        <w:t>3</w:t>
+      </w:r>
+      <w:r>
+        <w:t>.scm</w:t>
+      </w:r>
+    </w:p>
+    <w:p>
+      <w:pPr>
+        <w:pStyle w:val="ListParagraph"/>
+        <w:numPr>
+          <w:ilvl w:val="1"/>
+          <w:numId w:val="2"/>
+        </w:numPr>
+      </w:pPr>
+      <w:r>
+        <w:t>add_var2.scm</w:t>
+      </w:r>
+    </w:p>
+    <w:p>
+      <w:pPr>
+        <w:pStyle w:val="ListParagraph"/>
+        <w:numPr>
+          <w:ilvl w:val="1"/>
+          <w:numId w:val="2"/>
+        </w:numPr>
+      </w:pPr>
+      <w:r>
+        <w:t>add_var3.scm</w:t>
+      </w:r>
+    </w:p>
+    <w:p>
+      <w:pPr>
+        <w:pStyle w:val="ListParagraph"/>
+        <w:numPr>
+          <w:ilvl w:val="1"/>
+          <w:numId w:val="2"/>
+        </w:numPr>
+      </w:pPr>
+      <w:r>
+        <w:t>sub_var2.scm</w:t>
+      </w:r>
+    </w:p>
+    <w:p>
+      <w:pPr>
+        <w:pStyle w:val="ListParagraph"/>
+        <w:numPr>
+          <w:ilvl w:val="1"/>
+          <w:numId w:val="2"/>
+        </w:numPr>
+      </w:pPr>
+      <w:r>
+        <w:t>sub_var3.scm</w:t>
+      </w:r>
+    </w:p>
+    <w:p>
+      <w:pPr>
+        <w:pStyle w:val="ListParagraph"/>
+        <w:numPr>
+          <w:ilvl w:val="1"/>
+          <w:numId w:val="2"/>
+        </w:numPr>
+      </w:pPr>
+      <w:r>
+        <w:t>div_var2.scm</w:t>
+      </w:r>
+    </w:p>
+    <w:p>
+      <w:pPr>
+        <w:pStyle w:val="ListParagraph"/>
+        <w:numPr>
+          <w:ilvl w:val="1"/>
+          <w:numId w:val="2"/>
+        </w:numPr>
+      </w:pPr>
+      <w:r>
+        <w:t>div_var3.scm</w:t>
+      </w:r>
+    </w:p>
+    <w:p>
+      <w:pPr>
+        <w:pStyle w:val="ListParagraph"/>
+        <w:numPr>
+          <w:ilvl w:val="1"/>
+          <w:numId w:val="2"/>
+        </w:numPr>
+      </w:pPr>
+    </w:p>
+    <w:p/>
+    <w:p>
+      <w:pPr>
+        <w:pStyle w:val="ListParagraph"/>
+        <w:numPr>
+          <w:ilvl w:val="0"/>
+          <w:numId w:val="2"/>
+        </w:numPr>
+      </w:pPr>
+      <w:r>
+        <w:rPr>
+          <w:rFonts w:hint="cs"/>
+          <w:rtl/>
+        </w:rPr>
+        <w:t xml:space="preserve">טסטים שנכשלים בגלל התנהגות שונה של </w:t>
+      </w:r>
+      <w:r>
+        <w:t>chez</w:t>
+      </w:r>
+      <w:r>
+        <w:rPr>
+          <w:rFonts w:hint="cs"/>
+          <w:rtl/>
+        </w:rPr>
+        <w:t>:</w:t>
+      </w:r>
+    </w:p>
+    <w:p>
+      <w:pPr>
+        <w:pStyle w:val="ListParagraph"/>
+        <w:numPr>
+          <w:ilvl w:val="1"/>
+          <w:numId w:val="2"/>
+        </w:numPr>
+      </w:pPr>
+      <w:r>
+        <w:t>eq-</w:t>
+      </w:r>
+      <w:proofErr w:type="spellStart"/>
+      <w:r>
+        <w:t>consts.scm</w:t>
+      </w:r>
+      <w:proofErr w:type="spellEnd"/>
+    </w:p>
+    <w:p>
+      <w:pPr>
+        <w:pStyle w:val="ListParagraph"/>
+        <w:numPr>
+          <w:ilvl w:val="1"/>
+          <w:numId w:val="2"/>
+        </w:numPr>
+      </w:pPr>
+      <w:r>
+        <w:t>eq-</w:t>
+      </w:r>
+      <w:proofErr w:type="spellStart"/>
+      <w:r>
+        <w:t>false.scm</w:t>
+      </w:r>
+      <w:proofErr w:type="spellEnd"/>
+    </w:p>
+    <w:p>
+      <w:pPr>
+        <w:pStyle w:val="ListParagraph"/>
+        <w:numPr>
+          <w:ilvl w:val="1"/>
+          <w:numId w:val="2"/>
+        </w:numPr>
+      </w:pPr>
+      <w:proofErr w:type="spellStart"/>
+      <w:r>
+        <w:t>pset.scm</w:t>
+      </w:r>
+      <w:proofErr w:type="spellEnd"/>
+    </w:p>
+    <w:p>
+      <w:pPr>
+        <w:pStyle w:val="ListParagraph"/>
+        <w:numPr>
+          <w:ilvl w:val="1"/>
+          <w:numId w:val="2"/>
+        </w:numPr>
+      </w:pPr>
+      <w:r>
+        <w:t>whatsapp8.scm</w:t>
+      </w:r>
+    </w:p>
+    <w:p>
+      <w:pPr>
+        <w:pStyle w:val="ListParagraph"/>
+        <w:numPr>
+          <w:ilvl w:val="1"/>
+          <w:numId w:val="2"/>
+        </w:numPr>
+      </w:pPr>
+      <w:proofErr w:type="spellStart"/>
+      <w:r>
+        <w:t>is_rational.scm</w:t>
+      </w:r>
+      <w:proofErr w:type="spellEnd"/>
+    </w:p>
+    <w:p>
+      <w:pPr>
+        <w:pStyle w:val="ListParagraph"/>
+        <w:numPr>
+          <w:ilvl w:val="1"/>
+          <w:numId w:val="2"/>
+        </w:numPr>
+      </w:pPr>
+      <w:proofErr w:type="spellStart"/>
+      <w:r>
+        <w:t>is_</w:t>
+      </w:r>
+      <w:r>
+        <w:t>integer.scm</w:t>
+      </w:r>
+      <w:proofErr w:type="spellEnd"/>
+    </w:p>
+    <w:p>
+      <w:pPr>
+        <w:rPr>
+          <w:rtl/>
+        </w:rPr>
+      </w:pPr>
+    </w:p>
+    <w:p>
+      <w:pPr>
+        <w:pStyle w:val="ListParagraph"/>
+        <w:numPr>
+          <w:ilvl w:val="0"/>
+          <w:numId w:val="2"/>
+        </w:numPr>
         <w:rPr>
           <w:highlight w:val="yellow"/>
         </w:rPr>
       </w:pPr>
       <w:r>
         <w:rPr>
+          <w:rFonts w:hint="cs"/>
           <w:highlight w:val="yellow"/>
-        </w:rPr>
-        <w:t>scheme_7.scm</w:t>
-      </w:r>
-      <w:r>
-        <w:rPr>
-          <w:rFonts w:hint="cs"/>
+          <w:rtl/>
+        </w:rPr>
+        <w:t>טסטים שכדאי להוסיף:</w:t>
+      </w:r>
+    </w:p>
+    <w:p>
+      <w:pPr>
+        <w:pStyle w:val="ListParagraph"/>
+        <w:numPr>
+          <w:ilvl w:val="1"/>
+          <w:numId w:val="2"/>
+        </w:numPr>
+      </w:pPr>
+      <w:r>
+        <w:rPr>
           <w:highlight w:val="yellow"/>
+        </w:rPr>
+        <w:t>scheme_46.scm</w:t>
+      </w:r>
+      <w:r>
+        <w:rPr>
+          <w:rFonts w:hint="cs"/>
+          <w:highlight w:val="yellow"/>
           <w:rtl/>
         </w:rPr>
         <w:t xml:space="preserve"> </w:t>
@@ -4604,6 +5742,32 @@
           <w:highlight w:val="yellow"/>
           <w:rtl/>
         </w:rPr>
+        <w:t xml:space="preserve"> כרגע נכשל כי זו לוגיקה שמתאימה לקומפיילר של השנה שעברה ולא רלוונטית לנו. אבל יש שם </w:t>
+      </w:r>
+      <w:proofErr w:type="spellStart"/>
+      <w:r>
+        <w:rPr>
+          <w:rFonts w:hint="cs"/>
+          <w:highlight w:val="yellow"/>
+          <w:rtl/>
+        </w:rPr>
+        <w:t>רקרוסיה</w:t>
+      </w:r>
+      <w:proofErr w:type="spellEnd"/>
+      <w:r>
+        <w:rPr>
+          <w:rFonts w:hint="cs"/>
+          <w:highlight w:val="yellow"/>
+          <w:rtl/>
+        </w:rPr>
+        <w:t xml:space="preserve"> שנראה שלדעתי כדאי לבדוק אחרי שעושים התאמות קטנות.</w:t>
+      </w:r>
+      <w:r>
+        <w:rPr>
+          <w:rFonts w:hint="cs"/>
+          <w:highlight w:val="yellow"/>
+          <w:rtl/>
+        </w:rPr>
         <w:t xml:space="preserve"> </w:t>
       </w:r>
       <w:r>
@@ -4613,1681 +5777,804 @@
           <w:highlight w:val="yellow"/>
           <w:rtl/>
         </w:rPr>
-        <w:t xml:space="preserve">צריך לבדוק על </w:t>
-      </w:r>
-      <w:r>
-        <w:rPr>
-          <w:color w:val="FF0000"/>
+        <w:t xml:space="preserve">שמע, אין לי מושג איך להמיר את זה </w:t>
+      </w:r>
+    </w:p>
+    <w:p/>
+    <w:p>
+      <w:pPr>
+        <w:rPr>
+          <w:rtl/>
+        </w:rPr>
+      </w:pPr>
+      <w:r>
+        <w:rPr>
+          <w:rFonts w:hint="cs"/>
+          <w:rtl/>
+        </w:rPr>
+        <w:t xml:space="preserve">בנוסף </w:t>
+      </w:r>
+      <w:r>
+        <w:rPr>
+          <w:rFonts w:hint="cs"/>
+          <w:rtl/>
+        </w:rPr>
+        <w:t>צריך להשלים את הטסטים:</w:t>
+      </w:r>
+    </w:p>
+    <w:p>
+      <w:pPr>
+        <w:pStyle w:val="ListParagraph"/>
+        <w:numPr>
+          <w:ilvl w:val="0"/>
+          <w:numId w:val="2"/>
+        </w:numPr>
+        <w:rPr>
+          <w:strike/>
+          <w:color w:val="BFBFBF" w:themeColor="background1" w:themeShade="BF"/>
+        </w:rPr>
+      </w:pPr>
+      <w:r>
+        <w:rPr>
+          <w:strike/>
+          <w:color w:val="BFBFBF" w:themeColor="background1" w:themeShade="BF"/>
+        </w:rPr>
+        <w:lastRenderedPageBreak/>
+        <w:t>list</w:t>
+      </w:r>
+    </w:p>
+    <w:p>
+      <w:pPr>
+        <w:pStyle w:val="ListParagraph"/>
+        <w:numPr>
+          <w:ilvl w:val="0"/>
+          <w:numId w:val="2"/>
+        </w:numPr>
+        <w:rPr>
+          <w:strike/>
+          <w:color w:val="BFBFBF" w:themeColor="background1" w:themeShade="BF"/>
+        </w:rPr>
+      </w:pPr>
+      <w:r>
+        <w:rPr>
+          <w:strike/>
+          <w:color w:val="BFBFBF" w:themeColor="background1" w:themeShade="BF"/>
+        </w:rPr>
+        <w:t>fold-left (non-variadic!)</w:t>
+      </w:r>
+    </w:p>
+    <w:p>
+      <w:pPr>
+        <w:pStyle w:val="ListParagraph"/>
+        <w:numPr>
+          <w:ilvl w:val="0"/>
+          <w:numId w:val="2"/>
+        </w:numPr>
+        <w:rPr>
+          <w:strike/>
+          <w:color w:val="BFBFBF" w:themeColor="background1" w:themeShade="BF"/>
+        </w:rPr>
+      </w:pPr>
+      <w:r>
+        <w:rPr>
+          <w:strike/>
+          <w:color w:val="BFBFBF" w:themeColor="background1" w:themeShade="BF"/>
+        </w:rPr>
+        <w:t>fold-right (non-variadic!)</w:t>
+      </w:r>
+    </w:p>
+    <w:p>
+      <w:pPr>
+        <w:pStyle w:val="ListParagraph"/>
+        <w:numPr>
+          <w:ilvl w:val="0"/>
+          <w:numId w:val="2"/>
+        </w:numPr>
+        <w:rPr>
+          <w:strike/>
+          <w:color w:val="BFBFBF" w:themeColor="background1" w:themeShade="BF"/>
+          <w:rtl/>
+        </w:rPr>
+      </w:pPr>
+      <w:r>
+        <w:rPr>
+          <w:strike/>
+          <w:color w:val="BFBFBF" w:themeColor="background1" w:themeShade="BF"/>
+        </w:rPr>
+        <w:t xml:space="preserve"> cons* (variadic)</w:t>
+      </w:r>
+    </w:p>
+    <w:p>
+      <w:pPr>
+        <w:pStyle w:val="ListParagraph"/>
+        <w:numPr>
+          <w:ilvl w:val="0"/>
+          <w:numId w:val="2"/>
+        </w:numPr>
+        <w:rPr>
+          <w:strike/>
+          <w:color w:val="BFBFBF" w:themeColor="background1" w:themeShade="BF"/>
+        </w:rPr>
+      </w:pPr>
+      <w:r>
+        <w:rPr>
+          <w:strike/>
+          <w:color w:val="BFBFBF" w:themeColor="background1" w:themeShade="BF"/>
+        </w:rPr>
+        <w:t>integer?</w:t>
+      </w:r>
+    </w:p>
+    <w:p>
+      <w:pPr>
+        <w:pStyle w:val="ListParagraph"/>
+        <w:numPr>
+          <w:ilvl w:val="0"/>
+          <w:numId w:val="2"/>
+        </w:numPr>
+        <w:rPr>
+          <w:strike/>
+          <w:color w:val="BFBFBF" w:themeColor="background1" w:themeShade="BF"/>
+        </w:rPr>
+      </w:pPr>
+      <w:r>
+        <w:rPr>
+          <w:strike/>
+          <w:color w:val="BFBFBF" w:themeColor="background1" w:themeShade="BF"/>
+        </w:rPr>
+        <w:t>number?</w:t>
+      </w:r>
+    </w:p>
+    <w:p>
+      <w:pPr>
+        <w:pStyle w:val="ListParagraph"/>
+        <w:numPr>
+          <w:ilvl w:val="0"/>
+          <w:numId w:val="2"/>
+        </w:numPr>
+        <w:rPr>
+          <w:strike/>
+          <w:color w:val="BFBFBF" w:themeColor="background1" w:themeShade="BF"/>
+        </w:rPr>
+      </w:pPr>
+      <w:r>
+        <w:rPr>
+          <w:strike/>
+          <w:color w:val="BFBFBF" w:themeColor="background1" w:themeShade="BF"/>
+        </w:rPr>
+        <w:t>zero?</w:t>
+      </w:r>
+    </w:p>
+    <w:p>
+      <w:pPr>
+        <w:pStyle w:val="ListParagraph"/>
+        <w:numPr>
+          <w:ilvl w:val="0"/>
+          <w:numId w:val="2"/>
+        </w:numPr>
+        <w:rPr>
+          <w:strike/>
+          <w:color w:val="BFBFBF" w:themeColor="background1" w:themeShade="BF"/>
+        </w:rPr>
+      </w:pPr>
+      <w:r>
+        <w:rPr>
+          <w:strike/>
+          <w:color w:val="BFBFBF" w:themeColor="background1" w:themeShade="BF"/>
+        </w:rPr>
+        <w:t xml:space="preserve">* (variadic) </w:t>
+      </w:r>
+    </w:p>
+    <w:p>
+      <w:pPr>
+        <w:pStyle w:val="ListParagraph"/>
+        <w:numPr>
+          <w:ilvl w:val="0"/>
+          <w:numId w:val="2"/>
+        </w:numPr>
+        <w:rPr>
+          <w:strike/>
+          <w:color w:val="BFBFBF" w:themeColor="background1" w:themeShade="BF"/>
+        </w:rPr>
+      </w:pPr>
+      <w:r>
+        <w:rPr>
+          <w:strike/>
+          <w:color w:val="BFBFBF" w:themeColor="background1" w:themeShade="BF"/>
+        </w:rPr>
+        <w:t>+ (variadic)</w:t>
+      </w:r>
+    </w:p>
+    <w:p>
+      <w:pPr>
+        <w:pStyle w:val="ListParagraph"/>
+        <w:numPr>
+          <w:ilvl w:val="0"/>
+          <w:numId w:val="2"/>
+        </w:numPr>
+        <w:rPr>
+          <w:strike/>
+          <w:color w:val="BFBFBF" w:themeColor="background1" w:themeShade="BF"/>
+        </w:rPr>
+      </w:pPr>
+      <w:r>
+        <w:rPr>
+          <w:strike/>
+          <w:color w:val="BFBFBF" w:themeColor="background1" w:themeShade="BF"/>
+        </w:rPr>
+        <w:t xml:space="preserve"> - (variadic) </w:t>
+      </w:r>
+    </w:p>
+    <w:p>
+      <w:pPr>
+        <w:pStyle w:val="ListParagraph"/>
+        <w:numPr>
+          <w:ilvl w:val="0"/>
+          <w:numId w:val="2"/>
+        </w:numPr>
+        <w:rPr>
+          <w:strike/>
+          <w:color w:val="BFBFBF" w:themeColor="background1" w:themeShade="BF"/>
+        </w:rPr>
+      </w:pPr>
+      <w:r>
+        <w:rPr>
+          <w:strike/>
+          <w:color w:val="BFBFBF" w:themeColor="background1" w:themeShade="BF"/>
+        </w:rPr>
+        <w:t>/ (variadic)</w:t>
+      </w:r>
+    </w:p>
+    <w:p>
+      <w:pPr>
+        <w:pStyle w:val="ListParagraph"/>
+        <w:numPr>
+          <w:ilvl w:val="0"/>
+          <w:numId w:val="2"/>
+        </w:numPr>
+        <w:rPr>
+          <w:strike/>
+          <w:color w:val="BFBFBF" w:themeColor="background1" w:themeShade="BF"/>
+        </w:rPr>
+      </w:pPr>
+      <w:r>
+        <w:rPr>
+          <w:strike/>
+          <w:color w:val="BFBFBF" w:themeColor="background1" w:themeShade="BF"/>
+        </w:rPr>
+        <w:t xml:space="preserve"> &lt; (variadic) </w:t>
+      </w:r>
+    </w:p>
+    <w:p>
+      <w:pPr>
+        <w:pStyle w:val="ListParagraph"/>
+        <w:numPr>
+          <w:ilvl w:val="0"/>
+          <w:numId w:val="2"/>
+        </w:numPr>
+        <w:rPr>
+          <w:strike/>
+          <w:color w:val="BFBFBF" w:themeColor="background1" w:themeShade="BF"/>
+        </w:rPr>
+      </w:pPr>
+      <w:r>
+        <w:rPr>
+          <w:strike/>
+          <w:color w:val="BFBFBF" w:themeColor="background1" w:themeShade="BF"/>
+        </w:rPr>
+        <w:t xml:space="preserve">= (variadic) </w:t>
+      </w:r>
+    </w:p>
+    <w:p>
+      <w:pPr>
+        <w:pStyle w:val="ListParagraph"/>
+        <w:numPr>
+          <w:ilvl w:val="0"/>
+          <w:numId w:val="2"/>
+        </w:numPr>
+        <w:rPr>
+          <w:strike/>
+          <w:color w:val="BFBFBF" w:themeColor="background1" w:themeShade="BF"/>
+        </w:rPr>
+      </w:pPr>
+      <w:r>
+        <w:rPr>
+          <w:strike/>
+          <w:color w:val="BFBFBF" w:themeColor="background1" w:themeShade="BF"/>
+        </w:rPr>
+        <w:t>&gt; (variadic)</w:t>
+      </w:r>
+    </w:p>
+    <w:p>
+      <w:pPr>
+        <w:pStyle w:val="ListParagraph"/>
+        <w:numPr>
+          <w:ilvl w:val="0"/>
+          <w:numId w:val="2"/>
+        </w:numPr>
+        <w:rPr>
+          <w:strike/>
+          <w:color w:val="BFBFBF" w:themeColor="background1" w:themeShade="BF"/>
+        </w:rPr>
+      </w:pPr>
+      <w:r>
+        <w:rPr>
+          <w:strike/>
+          <w:color w:val="BFBFBF" w:themeColor="background1" w:themeShade="BF"/>
+        </w:rPr>
+        <w:t xml:space="preserve"> append (variadic) </w:t>
+      </w:r>
+    </w:p>
+    <w:p>
+      <w:pPr>
+        <w:pStyle w:val="ListParagraph"/>
+        <w:numPr>
+          <w:ilvl w:val="0"/>
+          <w:numId w:val="2"/>
+        </w:numPr>
+        <w:rPr>
+          <w:strike/>
+          <w:color w:val="BFBFBF" w:themeColor="background1" w:themeShade="BF"/>
+        </w:rPr>
+      </w:pPr>
+      <w:r>
+        <w:rPr>
+          <w:strike/>
+          <w:color w:val="BFBFBF" w:themeColor="background1" w:themeShade="BF"/>
+        </w:rPr>
+        <w:t xml:space="preserve">equal? </w:t>
+      </w:r>
+    </w:p>
+    <w:p>
+      <w:pPr>
+        <w:pStyle w:val="ListParagraph"/>
+        <w:numPr>
+          <w:ilvl w:val="0"/>
+          <w:numId w:val="2"/>
+        </w:numPr>
+        <w:rPr>
+          <w:strike/>
+          <w:color w:val="BFBFBF" w:themeColor="background1" w:themeShade="BF"/>
+        </w:rPr>
+      </w:pPr>
+      <w:proofErr w:type="spellStart"/>
+      <w:r>
+        <w:rPr>
+          <w:strike/>
+          <w:color w:val="BFBFBF" w:themeColor="background1" w:themeShade="BF"/>
+        </w:rPr>
+        <w:t>gcd</w:t>
+      </w:r>
+      <w:proofErr w:type="spellEnd"/>
+      <w:r>
+        <w:rPr>
+          <w:strike/>
+          <w:color w:val="BFBFBF" w:themeColor="background1" w:themeShade="BF"/>
+        </w:rPr>
+        <w:t xml:space="preserve"> (variadic) </w:t>
+      </w:r>
+    </w:p>
+    <w:p>
+      <w:pPr>
+        <w:pStyle w:val="ListParagraph"/>
+        <w:numPr>
+          <w:ilvl w:val="0"/>
+          <w:numId w:val="2"/>
+        </w:numPr>
+        <w:rPr>
+          <w:strike/>
+          <w:color w:val="BFBFBF" w:themeColor="background1" w:themeShade="BF"/>
+        </w:rPr>
+      </w:pPr>
+      <w:r>
+        <w:rPr>
+          <w:strike/>
+          <w:color w:val="BFBFBF" w:themeColor="background1" w:themeShade="BF"/>
+        </w:rPr>
+        <w:t xml:space="preserve">length </w:t>
+      </w:r>
+    </w:p>
+    <w:p>
+      <w:pPr>
+        <w:pStyle w:val="ListParagraph"/>
+        <w:numPr>
+          <w:ilvl w:val="0"/>
+          <w:numId w:val="2"/>
+        </w:numPr>
+        <w:rPr>
+          <w:strike/>
+          <w:color w:val="BFBFBF" w:themeColor="background1" w:themeShade="BF"/>
+        </w:rPr>
+      </w:pPr>
+      <w:r>
+        <w:rPr>
+          <w:strike/>
+          <w:color w:val="BFBFBF" w:themeColor="background1" w:themeShade="BF"/>
+        </w:rPr>
+        <w:t>make-string</w:t>
+      </w:r>
+    </w:p>
+    <w:p>
+      <w:pPr>
+        <w:pStyle w:val="ListParagraph"/>
+        <w:numPr>
+          <w:ilvl w:val="0"/>
+          <w:numId w:val="2"/>
+        </w:numPr>
+        <w:rPr>
+          <w:strike/>
+          <w:color w:val="BFBFBF" w:themeColor="background1" w:themeShade="BF"/>
+        </w:rPr>
+      </w:pPr>
+      <w:r>
+        <w:rPr>
+          <w:strike/>
+          <w:color w:val="BFBFBF" w:themeColor="background1" w:themeShade="BF"/>
+        </w:rPr>
+        <w:t xml:space="preserve"> map (variadic) </w:t>
+      </w:r>
+    </w:p>
+    <w:p>
+      <w:pPr>
+        <w:pStyle w:val="ListParagraph"/>
+        <w:numPr>
+          <w:ilvl w:val="0"/>
+          <w:numId w:val="2"/>
+        </w:numPr>
+        <w:rPr>
+          <w:strike/>
+          <w:color w:val="BFBFBF" w:themeColor="background1" w:themeShade="BF"/>
+        </w:rPr>
+      </w:pPr>
+      <w:r>
+        <w:rPr>
+          <w:strike/>
+          <w:color w:val="BFBFBF" w:themeColor="background1" w:themeShade="BF"/>
+        </w:rPr>
+        <w:t>string-&gt;list</w:t>
+      </w:r>
+      <w:r>
+        <w:rPr>
+          <w:strike/>
+          <w:color w:val="BFBFBF" w:themeColor="background1" w:themeShade="BF"/>
+          <w:rtl/>
+        </w:rPr>
+        <w:t>.</w:t>
+      </w:r>
+    </w:p>
+    <w:p>
+      <w:pPr>
+        <w:rPr>
+          <w:rtl/>
+        </w:rPr>
+      </w:pPr>
+      <w:r>
+        <w:rPr>
+          <w:rFonts w:hint="cs"/>
+          <w:rtl/>
+        </w:rPr>
+        <w:t>טסטים שנוספו:</w:t>
+      </w:r>
+    </w:p>
+    <w:p>
+      <w:pPr>
+        <w:pStyle w:val="ListParagraph"/>
+        <w:numPr>
+          <w:ilvl w:val="0"/>
+          <w:numId w:val="2"/>
+        </w:numPr>
+        <w:rPr>
+          <w:rtl/>
+        </w:rPr>
+      </w:pPr>
+      <w:r>
+        <w:rPr>
+          <w:rFonts w:hint="cs"/>
+          <w:rtl/>
+        </w:rPr>
+        <w:t xml:space="preserve">טסטים מהשנה שעברה (חוץ מכאלה שלא רלוונטיים): בפורמט </w:t>
+      </w:r>
+      <w:r>
+        <w:t>scheme_{number}.</w:t>
+      </w:r>
+      <w:proofErr w:type="spellStart"/>
+      <w:r>
+        <w:t>scm</w:t>
+      </w:r>
+      <w:proofErr w:type="spellEnd"/>
+    </w:p>
+    <w:p/>
+    <w:p>
+      <w:pPr>
+        <w:rPr>
+          <w:rtl/>
+        </w:rPr>
+      </w:pPr>
+      <w:r>
+        <w:rPr>
+          <w:rFonts w:hint="cs"/>
+          <w:rtl/>
+        </w:rPr>
+        <w:t>בנוסף:</w:t>
+      </w:r>
+    </w:p>
+    <w:p>
+      <w:pPr>
+        <w:pStyle w:val="ListParagraph"/>
+        <w:numPr>
+          <w:ilvl w:val="0"/>
+          <w:numId w:val="2"/>
+        </w:numPr>
+      </w:pPr>
+      <w:r>
+        <w:rPr>
+          <w:rFonts w:hint="cs"/>
+          <w:rtl/>
+        </w:rPr>
+        <w:t xml:space="preserve">לוודא שעושים </w:t>
+      </w:r>
+      <w:r>
+        <w:t>git pull</w:t>
+      </w:r>
+      <w:r>
+        <w:rPr>
+          <w:rFonts w:hint="cs"/>
+          <w:rtl/>
+        </w:rPr>
+        <w:t xml:space="preserve"> לעדכונים כשמבינים שהם בסדר. </w:t>
+      </w:r>
+    </w:p>
+    <w:p>
+      <w:pPr>
+        <w:rPr>
+          <w:rtl/>
+        </w:rPr>
+      </w:pPr>
+    </w:p>
+    <w:p>
+      <w:pPr>
+        <w:rPr>
           <w:highlight w:val="yellow"/>
-        </w:rPr>
-        <w:t>2GB RAM</w:t>
-      </w:r>
-    </w:p>
-    <w:p>
-      <w:pPr>
-        <w:rPr>
-          <w:rFonts w:hint="cs"/>
-          <w:rtl/>
-        </w:rPr>
-      </w:pPr>
-    </w:p>
-    <w:p>
-      <w:pPr>
-        <w:pStyle w:val="a3"/>
+          <w:rtl/>
+        </w:rPr>
+      </w:pPr>
+      <w:r>
+        <w:rPr>
+          <w:rFonts w:hint="cs"/>
+          <w:highlight w:val="yellow"/>
+          <w:rtl/>
+        </w:rPr>
+        <w:t>לפני סיום:</w:t>
+      </w:r>
+    </w:p>
+    <w:p>
+      <w:pPr>
+        <w:pStyle w:val="ListParagraph"/>
         <w:numPr>
           <w:ilvl w:val="0"/>
-          <w:numId w:val="2"/>
-        </w:numPr>
-      </w:pPr>
-      <w:r>
-        <w:rPr>
-          <w:rFonts w:hint="cs"/>
-          <w:rtl/>
-        </w:rPr>
-        <w:t>טסטים שאפשר להריץ רק ידנית (אמור לא להיפסק):</w:t>
-      </w:r>
-    </w:p>
-    <w:p>
-      <w:pPr>
-        <w:pStyle w:val="a3"/>
-        <w:numPr>
-          <w:ilvl w:val="1"/>
-          <w:numId w:val="2"/>
-        </w:numPr>
-      </w:pPr>
-      <w:r>
-        <w:t>tp9.scm</w:t>
-      </w:r>
-    </w:p>
-    <w:p>
-      <w:pPr>
-        <w:pStyle w:val="a3"/>
-        <w:numPr>
-          <w:ilvl w:val="2"/>
-          <w:numId w:val="2"/>
-        </w:numPr>
-      </w:pPr>
-      <w:r>
-        <w:t>11.1</w:t>
-      </w:r>
-      <w:r>
-        <w:rPr>
-          <w:rFonts w:hint="cs"/>
-          <w:rtl/>
-        </w:rPr>
-        <w:t xml:space="preserve"> בשעה 10:00 </w:t>
-      </w:r>
-      <w:r>
-        <w:rPr>
-          <w:rtl/>
-        </w:rPr>
-        <w:t>–</w:t>
-      </w:r>
-      <w:r>
-        <w:rPr>
-          <w:rFonts w:hint="cs"/>
-          <w:rtl/>
-        </w:rPr>
-        <w:t xml:space="preserve"> רץ למשך שעה בלי להפסיק. </w:t>
-      </w:r>
-    </w:p>
-    <w:p>
-      <w:pPr>
-        <w:pStyle w:val="a3"/>
-        <w:numPr>
-          <w:ilvl w:val="2"/>
-          <w:numId w:val="2"/>
-        </w:numPr>
-      </w:pPr>
-      <w:r>
-        <w:rPr>
-          <w:rFonts w:hint="cs"/>
-          <w:rtl/>
-        </w:rPr>
-        <w:t xml:space="preserve">אפשר להריץ את זה ובמקביל להריץ גם גרסה ללא </w:t>
-      </w:r>
-      <w:proofErr w:type="spellStart"/>
-      <w:r>
-        <w:rPr>
-          <w:rFonts w:hint="cs"/>
-          <w:rtl/>
-        </w:rPr>
-        <w:t>אופטימיזצית</w:t>
-      </w:r>
-      <w:proofErr w:type="spellEnd"/>
-      <w:r>
-        <w:rPr>
-          <w:rFonts w:hint="cs"/>
-          <w:rtl/>
-        </w:rPr>
-        <w:t xml:space="preserve"> </w:t>
-      </w:r>
-      <w:proofErr w:type="spellStart"/>
-      <w:r>
-        <w:t>tp</w:t>
-      </w:r>
-      <w:proofErr w:type="spellEnd"/>
-      <w:r>
-        <w:rPr>
-          <w:rFonts w:hint="cs"/>
-          <w:rtl/>
-        </w:rPr>
-        <w:t xml:space="preserve"> ולראות אם </w:t>
-      </w:r>
-      <w:proofErr w:type="spellStart"/>
-      <w:r>
-        <w:rPr>
-          <w:rFonts w:hint="cs"/>
-          <w:rtl/>
-        </w:rPr>
-        <w:t>השניה</w:t>
-      </w:r>
-      <w:proofErr w:type="spellEnd"/>
-      <w:r>
-        <w:rPr>
-          <w:rFonts w:hint="cs"/>
-          <w:rtl/>
-        </w:rPr>
-        <w:t xml:space="preserve"> קורסת לפני הראשונה. </w:t>
-      </w:r>
-    </w:p>
-    <w:p>
-      <w:pPr>
-        <w:rPr>
-          <w:rtl/>
-        </w:rPr>
-      </w:pPr>
-    </w:p>
-    <w:p>
-      <w:pPr>
-        <w:pStyle w:val="a3"/>
+          <w:numId w:val="4"/>
+        </w:numPr>
+        <w:rPr>
+          <w:highlight w:val="yellow"/>
+        </w:rPr>
+      </w:pPr>
+      <w:r>
+        <w:rPr>
+          <w:rFonts w:hint="cs"/>
+          <w:highlight w:val="yellow"/>
+          <w:rtl/>
+        </w:rPr>
+        <w:t>לעבור שוב על ה</w:t>
+      </w:r>
+      <w:r>
+        <w:rPr>
+          <w:highlight w:val="yellow"/>
+        </w:rPr>
+        <w:t>pdf</w:t>
+      </w:r>
+      <w:r>
+        <w:rPr>
+          <w:rFonts w:hint="cs"/>
+          <w:highlight w:val="yellow"/>
+          <w:rtl/>
+        </w:rPr>
+        <w:t xml:space="preserve"> של הפרויקט, לוודא שלא פספסנו כלום.</w:t>
+      </w:r>
+    </w:p>
+    <w:p>
+      <w:pPr>
+        <w:pStyle w:val="ListParagraph"/>
         <w:numPr>
           <w:ilvl w:val="0"/>
-          <w:numId w:val="2"/>
-        </w:numPr>
-      </w:pPr>
-      <w:r>
-        <w:rPr>
-          <w:rFonts w:hint="cs"/>
-          <w:rtl/>
-        </w:rPr>
-        <w:t>טסטים שלכולם יש בהן בעיות (כנראה בגלל הסגל):</w:t>
-      </w:r>
-    </w:p>
-    <w:p>
-      <w:pPr>
-        <w:pStyle w:val="a3"/>
-        <w:numPr>
-          <w:ilvl w:val="1"/>
-          <w:numId w:val="2"/>
-        </w:numPr>
-      </w:pPr>
-      <w:r>
-        <w:t>arithmetic2.scm</w:t>
-      </w:r>
-    </w:p>
-    <w:p>
-      <w:pPr>
-        <w:pStyle w:val="a3"/>
-        <w:numPr>
-          <w:ilvl w:val="1"/>
-          <w:numId w:val="2"/>
-        </w:numPr>
-      </w:pPr>
-      <w:r>
-        <w:t>arithmetic3.scm</w:t>
-      </w:r>
-    </w:p>
-    <w:p>
-      <w:pPr>
-        <w:pStyle w:val="a3"/>
-        <w:numPr>
-          <w:ilvl w:val="1"/>
-          <w:numId w:val="2"/>
-        </w:numPr>
-      </w:pPr>
-      <w:r>
-        <w:t>arithmetic4.scm</w:t>
-      </w:r>
-    </w:p>
-    <w:p>
-      <w:pPr>
-        <w:pStyle w:val="a3"/>
-        <w:numPr>
-          <w:ilvl w:val="1"/>
-          <w:numId w:val="2"/>
-        </w:numPr>
-      </w:pPr>
-      <w:proofErr w:type="spellStart"/>
-      <w:r>
-        <w:t>gcd.scm</w:t>
-      </w:r>
-      <w:proofErr w:type="spellEnd"/>
-    </w:p>
-    <w:p>
-      <w:pPr>
-        <w:pStyle w:val="a3"/>
-        <w:numPr>
-          <w:ilvl w:val="1"/>
-          <w:numId w:val="2"/>
+          <w:numId w:val="4"/>
         </w:numPr>
         <w:rPr>
           <w:highlight w:val="yellow"/>
         </w:rPr>
       </w:pPr>
-      <w:proofErr w:type="spellStart"/>
-      <w:r>
-        <w:rPr>
+      <w:r>
+        <w:rPr>
+          <w:rFonts w:hint="cs"/>
           <w:highlight w:val="yellow"/>
-        </w:rPr>
-        <w:t>is_equal.scm</w:t>
-      </w:r>
-      <w:proofErr w:type="spellEnd"/>
+          <w:rtl/>
+        </w:rPr>
+        <w:t>לעבור על ה</w:t>
+      </w:r>
       <w:r>
         <w:rPr>
           <w:rFonts w:hint="cs"/>
           <w:highlight w:val="yellow"/>
-          <w:rtl/>
-        </w:rPr>
-        <w:t xml:space="preserve"> </w:t>
-      </w:r>
-      <w:r>
-        <w:rPr>
+        </w:rPr>
+        <w:t>TODO</w:t>
+      </w:r>
+      <w:r>
+        <w:rPr>
+          <w:rFonts w:hint="cs"/>
           <w:highlight w:val="yellow"/>
           <w:rtl/>
         </w:rPr>
-        <w:t>–</w:t>
-      </w:r>
-      <w:r>
-        <w:rPr>
-          <w:rFonts w:hint="cs"/>
+        <w:t xml:space="preserve">ים בכל הקבצים, לוודא שאנחנו מעיפים דברים מיותרים. </w:t>
+      </w:r>
+    </w:p>
+    <w:p>
+      <w:pPr>
+        <w:pStyle w:val="ListParagraph"/>
+        <w:numPr>
+          <w:ilvl w:val="0"/>
+          <w:numId w:val="4"/>
+        </w:numPr>
+        <w:rPr>
           <w:highlight w:val="yellow"/>
-          <w:rtl/>
-        </w:rPr>
-        <w:t xml:space="preserve"> ספציפית:</w:t>
-      </w:r>
-    </w:p>
-    <w:p>
-      <w:pPr>
-        <w:pStyle w:val="a3"/>
-        <w:numPr>
-          <w:ilvl w:val="2"/>
-          <w:numId w:val="2"/>
-        </w:numPr>
-        <w:rPr>
+        </w:rPr>
+      </w:pPr>
+      <w:r>
+        <w:rPr>
+          <w:rFonts w:hint="cs"/>
           <w:highlight w:val="yellow"/>
-        </w:rPr>
-      </w:pPr>
-      <w:r>
-        <w:rPr>
+          <w:rtl/>
+        </w:rPr>
+        <w:t>להריץ את הטסטים של 3 העבודות הקודמות</w:t>
+      </w:r>
+      <w:r>
+        <w:rPr>
+          <w:rFonts w:hint="cs"/>
           <w:highlight w:val="yellow"/>
-        </w:rPr>
-        <w:t>(equal? 0.0 -0.0)</w:t>
-      </w:r>
-    </w:p>
-    <w:p>
-      <w:pPr>
-        <w:pStyle w:val="a3"/>
-        <w:numPr>
-          <w:ilvl w:val="2"/>
-          <w:numId w:val="2"/>
+          <w:rtl/>
+        </w:rPr>
+        <w:t xml:space="preserve"> לוודא שהם עדיין עוברים. </w:t>
+      </w:r>
+    </w:p>
+    <w:p>
+      <w:pPr>
+        <w:pStyle w:val="ListParagraph"/>
+        <w:numPr>
+          <w:ilvl w:val="0"/>
+          <w:numId w:val="4"/>
         </w:numPr>
         <w:rPr>
           <w:highlight w:val="yellow"/>
         </w:rPr>
       </w:pPr>
-      <w:r>
-        <w:rPr>
+      <w:proofErr w:type="spellStart"/>
+      <w:r>
+        <w:rPr>
+          <w:rFonts w:hint="cs"/>
           <w:highlight w:val="yellow"/>
-        </w:rPr>
-        <w:t>(</w:t>
-      </w:r>
-      <w:proofErr w:type="gramStart"/>
-      <w:r>
-        <w:rPr>
+          <w:rtl/>
+        </w:rPr>
+        <w:t>בסופ"ש</w:t>
+      </w:r>
+      <w:proofErr w:type="spellEnd"/>
+      <w:r>
+        <w:rPr>
+          <w:rFonts w:hint="cs"/>
           <w:highlight w:val="yellow"/>
-        </w:rPr>
-        <w:t>equal</w:t>
-      </w:r>
-      <w:proofErr w:type="gramEnd"/>
-      <w:r>
-        <w:rPr>
+          <w:rtl/>
+        </w:rPr>
+        <w:t xml:space="preserve"> שלפני ההגשה לוודא שאנחנו מעודכנים לקבצים של הס</w:t>
+      </w:r>
+      <w:r>
+        <w:rPr>
+          <w:rFonts w:hint="cs"/>
           <w:highlight w:val="yellow"/>
-        </w:rPr>
-        <w:t>? -5/6 (/ 5 -6))</w:t>
-      </w:r>
-    </w:p>
-    <w:p>
-      <w:pPr>
-        <w:pStyle w:val="a3"/>
-        <w:numPr>
-          <w:ilvl w:val="1"/>
-          <w:numId w:val="2"/>
-        </w:numPr>
-        <w:rPr>
+          <w:rtl/>
+        </w:rPr>
+        <w:t>ג</w:t>
+      </w:r>
+      <w:r>
+        <w:rPr>
+          <w:rFonts w:hint="cs"/>
           <w:highlight w:val="yellow"/>
-        </w:rPr>
-      </w:pPr>
-      <w:proofErr w:type="spellStart"/>
-      <w:r>
-        <w:rPr>
+          <w:rtl/>
+        </w:rPr>
+        <w:t>ל</w:t>
+      </w:r>
+      <w:r>
+        <w:rPr>
+          <w:rFonts w:hint="cs"/>
           <w:highlight w:val="yellow"/>
-        </w:rPr>
-        <w:t>is_integer.scm</w:t>
-      </w:r>
-      <w:proofErr w:type="spellEnd"/>
-      <w:r>
-        <w:rPr>
-          <w:rFonts w:hint="cs"/>
+          <w:rtl/>
+        </w:rPr>
+        <w:t>.</w:t>
+      </w:r>
+    </w:p>
+    <w:p>
+      <w:pPr>
+        <w:pStyle w:val="ListParagraph"/>
+        <w:numPr>
+          <w:ilvl w:val="0"/>
+          <w:numId w:val="4"/>
+        </w:numPr>
+        <w:rPr>
           <w:highlight w:val="yellow"/>
-          <w:rtl/>
-        </w:rPr>
-        <w:t xml:space="preserve"> </w:t>
-      </w:r>
-      <w:r>
-        <w:rPr>
+        </w:rPr>
+      </w:pPr>
+      <w:r>
+        <w:rPr>
+          <w:rFonts w:hint="cs"/>
           <w:highlight w:val="yellow"/>
           <w:rtl/>
         </w:rPr>
-        <w:t>–</w:t>
-      </w:r>
-      <w:r>
-        <w:rPr>
-          <w:rFonts w:hint="cs"/>
+        <w:t>להריץ שוב את הטסטים שלנו ולוודא שהכול כמצופה.</w:t>
+      </w:r>
+    </w:p>
+    <w:p>
+      <w:pPr>
+        <w:pStyle w:val="ListParagraph"/>
+        <w:numPr>
+          <w:ilvl w:val="0"/>
+          <w:numId w:val="4"/>
+        </w:numPr>
+        <w:rPr>
           <w:highlight w:val="yellow"/>
-          <w:rtl/>
-        </w:rPr>
-        <w:t xml:space="preserve"> ספציפית:</w:t>
-      </w:r>
-    </w:p>
-    <w:p>
-      <w:pPr>
-        <w:pStyle w:val="a3"/>
-        <w:numPr>
-          <w:ilvl w:val="2"/>
-          <w:numId w:val="2"/>
-        </w:numPr>
-        <w:rPr>
+        </w:rPr>
+      </w:pPr>
+      <w:r>
+        <w:rPr>
+          <w:rFonts w:hint="cs"/>
           <w:highlight w:val="yellow"/>
-        </w:rPr>
-      </w:pPr>
-      <w:r>
-        <w:rPr>
+          <w:rtl/>
+        </w:rPr>
+        <w:t>ל</w:t>
+      </w:r>
+      <w:r>
+        <w:rPr>
+          <w:rFonts w:hint="cs"/>
           <w:highlight w:val="yellow"/>
-        </w:rPr>
-        <w:t>(integer? 3.0)</w:t>
-      </w:r>
-    </w:p>
-    <w:p>
-      <w:pPr>
-        <w:pStyle w:val="a3"/>
-        <w:numPr>
-          <w:ilvl w:val="2"/>
-          <w:numId w:val="2"/>
-        </w:numPr>
-        <w:rPr>
+          <w:rtl/>
+        </w:rPr>
+        <w:t xml:space="preserve">הגיש </w:t>
+      </w:r>
+      <w:proofErr w:type="spellStart"/>
+      <w:r>
+        <w:rPr>
+          <w:rFonts w:hint="cs"/>
           <w:highlight w:val="yellow"/>
-        </w:rPr>
-      </w:pPr>
-      <w:r>
-        <w:rPr>
+          <w:rtl/>
+        </w:rPr>
+        <w:t>ול</w:t>
+      </w:r>
+      <w:r>
+        <w:rPr>
+          <w:rFonts w:hint="cs"/>
           <w:highlight w:val="yellow"/>
-        </w:rPr>
-        <w:t xml:space="preserve">(integer? </w:t>
-      </w:r>
-      <w:r>
-        <w:rPr>
+          <w:rtl/>
+        </w:rPr>
+        <w:t>שנוצ</w:t>
+      </w:r>
+      <w:proofErr w:type="spellEnd"/>
+      <w:r>
+        <w:rPr>
+          <w:rFonts w:hint="cs"/>
           <w:highlight w:val="yellow"/>
-        </w:rPr>
-        <w:t>0</w:t>
-      </w:r>
-      <w:r>
-        <w:rPr>
-          <w:highlight w:val="yellow"/>
-        </w:rPr>
-        <w:t>.0)</w:t>
-      </w:r>
-    </w:p>
-    <w:p>
-      <w:pPr>
-        <w:pStyle w:val="a3"/>
-        <w:numPr>
-          <w:ilvl w:val="2"/>
-          <w:numId w:val="2"/>
-        </w:numPr>
-        <w:rPr>
-          <w:highlight w:val="yellow"/>
-        </w:rPr>
-      </w:pPr>
-      <w:r>
-        <w:rPr>
-          <w:highlight w:val="yellow"/>
-        </w:rPr>
-        <w:t xml:space="preserve">(integer? </w:t>
-      </w:r>
-      <w:r>
-        <w:rPr>
-          <w:highlight w:val="yellow"/>
-        </w:rPr>
-        <w:t>-0</w:t>
-      </w:r>
-      <w:r>
-        <w:rPr>
-          <w:highlight w:val="yellow"/>
-        </w:rPr>
-        <w:t>.0)</w:t>
-      </w:r>
-    </w:p>
-    <w:p>
-      <w:pPr>
-        <w:pStyle w:val="a3"/>
-        <w:numPr>
-          <w:ilvl w:val="2"/>
-          <w:numId w:val="2"/>
-        </w:numPr>
-        <w:rPr>
-          <w:highlight w:val="yellow"/>
-        </w:rPr>
-      </w:pPr>
-      <w:r>
-        <w:rPr>
-          <w:highlight w:val="yellow"/>
-        </w:rPr>
-        <w:t xml:space="preserve">(integer? </w:t>
-      </w:r>
-      <w:r>
-        <w:rPr>
-          <w:highlight w:val="yellow"/>
-        </w:rPr>
-        <w:t>-</w:t>
-      </w:r>
-      <w:r>
-        <w:rPr>
-          <w:highlight w:val="yellow"/>
-        </w:rPr>
-        <w:t>3.0)</w:t>
-      </w:r>
-    </w:p>
-    <w:p>
-      <w:pPr>
-        <w:pStyle w:val="a3"/>
-        <w:ind w:left="1440"/>
-      </w:pPr>
-    </w:p>
-    <w:p>
-      <w:pPr>
-        <w:pStyle w:val="a3"/>
-        <w:numPr>
-          <w:ilvl w:val="0"/>
-          <w:numId w:val="2"/>
-        </w:numPr>
-      </w:pPr>
-      <w:r>
-        <w:rPr>
-          <w:rFonts w:hint="cs"/>
-          <w:rtl/>
-        </w:rPr>
-        <w:t>טסטים שנכשלים בגלל הבדלים בהדפסה:</w:t>
-      </w:r>
-    </w:p>
-    <w:p>
-      <w:pPr>
-        <w:pStyle w:val="a3"/>
-        <w:numPr>
-          <w:ilvl w:val="1"/>
-          <w:numId w:val="2"/>
-        </w:numPr>
-      </w:pPr>
-      <w:r>
-        <w:t>applic15.scm</w:t>
-      </w:r>
-    </w:p>
-    <w:p>
-      <w:pPr>
-        <w:pStyle w:val="a3"/>
-        <w:numPr>
-          <w:ilvl w:val="1"/>
-          <w:numId w:val="2"/>
-        </w:numPr>
-      </w:pPr>
-      <w:r>
-        <w:t>closure1.scm</w:t>
-      </w:r>
-    </w:p>
-    <w:p>
-      <w:pPr>
-        <w:pStyle w:val="a3"/>
-        <w:numPr>
-          <w:ilvl w:val="1"/>
-          <w:numId w:val="2"/>
-        </w:numPr>
-      </w:pPr>
-      <w:r>
-        <w:t>const3.scm</w:t>
-      </w:r>
-    </w:p>
-    <w:p>
-      <w:pPr>
-        <w:pStyle w:val="a3"/>
-        <w:numPr>
-          <w:ilvl w:val="1"/>
-          <w:numId w:val="2"/>
-        </w:numPr>
-      </w:pPr>
-      <w:r>
-        <w:t>define2.scm</w:t>
-      </w:r>
-    </w:p>
-    <w:p>
-      <w:pPr>
-        <w:pStyle w:val="a3"/>
-        <w:numPr>
-          <w:ilvl w:val="1"/>
-          <w:numId w:val="2"/>
-        </w:numPr>
-      </w:pPr>
-      <w:r>
-        <w:t>exact-to-</w:t>
-      </w:r>
-      <w:proofErr w:type="spellStart"/>
-      <w:r>
-        <w:t>inexact.scm</w:t>
-      </w:r>
-      <w:proofErr w:type="spellEnd"/>
-    </w:p>
-    <w:p>
-      <w:pPr>
-        <w:pStyle w:val="a3"/>
-        <w:numPr>
-          <w:ilvl w:val="1"/>
-          <w:numId w:val="2"/>
-        </w:numPr>
-      </w:pPr>
-      <w:r>
-        <w:t>integer_to_char1.scm</w:t>
-      </w:r>
-    </w:p>
-    <w:p>
-      <w:pPr>
-        <w:pStyle w:val="a3"/>
-        <w:numPr>
-          <w:ilvl w:val="1"/>
-          <w:numId w:val="2"/>
-        </w:numPr>
-      </w:pPr>
-      <w:proofErr w:type="spellStart"/>
-      <w:r>
-        <w:t>lambda_opt_closure.scm</w:t>
-      </w:r>
-      <w:proofErr w:type="spellEnd"/>
-    </w:p>
-    <w:p>
-      <w:pPr>
-        <w:pStyle w:val="a3"/>
-        <w:numPr>
-          <w:ilvl w:val="1"/>
-          <w:numId w:val="2"/>
-        </w:numPr>
-      </w:pPr>
-      <w:r>
-        <w:t>make_string1.scm</w:t>
-      </w:r>
-    </w:p>
-    <w:p>
-      <w:pPr>
-        <w:pStyle w:val="a3"/>
-        <w:numPr>
-          <w:ilvl w:val="1"/>
-          <w:numId w:val="2"/>
-        </w:numPr>
-      </w:pPr>
-      <w:proofErr w:type="spellStart"/>
-      <w:r>
-        <w:t>try.scm</w:t>
-      </w:r>
-      <w:proofErr w:type="spellEnd"/>
-    </w:p>
-    <w:p>
-      <w:pPr>
-        <w:pStyle w:val="a3"/>
-        <w:numPr>
-          <w:ilvl w:val="1"/>
-          <w:numId w:val="2"/>
-        </w:numPr>
-      </w:pPr>
-      <w:r>
-        <w:lastRenderedPageBreak/>
-        <w:t>whatsapp1.scm</w:t>
-      </w:r>
-    </w:p>
-    <w:p>
-      <w:pPr>
-        <w:pStyle w:val="a3"/>
-        <w:numPr>
-          <w:ilvl w:val="1"/>
-          <w:numId w:val="2"/>
-        </w:numPr>
-      </w:pPr>
-      <w:r>
-        <w:t>whatsapp1a.scm</w:t>
-      </w:r>
-    </w:p>
-    <w:p>
-      <w:pPr>
-        <w:pStyle w:val="a3"/>
-        <w:numPr>
-          <w:ilvl w:val="1"/>
-          <w:numId w:val="2"/>
-        </w:numPr>
-      </w:pPr>
-      <w:r>
-        <w:t>whatsapp1b.scm</w:t>
-      </w:r>
-    </w:p>
-    <w:p>
-      <w:pPr>
-        <w:pStyle w:val="a3"/>
-        <w:numPr>
-          <w:ilvl w:val="1"/>
-          <w:numId w:val="2"/>
-        </w:numPr>
-      </w:pPr>
-      <w:r>
-        <w:t>whatsapp6.scm</w:t>
-      </w:r>
-    </w:p>
-    <w:p>
-      <w:pPr>
-        <w:pStyle w:val="a3"/>
-        <w:numPr>
-          <w:ilvl w:val="1"/>
-          <w:numId w:val="2"/>
-        </w:numPr>
-      </w:pPr>
-      <w:r>
-        <w:t>whatsapp9.scm</w:t>
-      </w:r>
-    </w:p>
-    <w:p>
-      <w:pPr>
-        <w:pStyle w:val="a3"/>
-        <w:numPr>
-          <w:ilvl w:val="1"/>
-          <w:numId w:val="2"/>
-        </w:numPr>
-      </w:pPr>
-      <w:proofErr w:type="spellStart"/>
-      <w:r>
-        <w:t>foldright.scm</w:t>
-      </w:r>
-      <w:proofErr w:type="spellEnd"/>
-    </w:p>
-    <w:p>
-      <w:pPr>
-        <w:pStyle w:val="a3"/>
-        <w:numPr>
-          <w:ilvl w:val="1"/>
-          <w:numId w:val="2"/>
-        </w:numPr>
-        <w:rPr>
-          <w:highlight w:val="yellow"/>
-        </w:rPr>
-      </w:pPr>
-      <w:r>
-        <w:rPr>
-          <w:highlight w:val="yellow"/>
-        </w:rPr>
-        <w:t>scheme_11.scm</w:t>
-      </w:r>
-    </w:p>
-    <w:p>
-      <w:pPr>
-        <w:pStyle w:val="a3"/>
-        <w:numPr>
-          <w:ilvl w:val="1"/>
-          <w:numId w:val="2"/>
-        </w:numPr>
-        <w:rPr>
-          <w:highlight w:val="yellow"/>
-        </w:rPr>
-      </w:pPr>
-      <w:r>
-        <w:rPr>
-          <w:highlight w:val="yellow"/>
-        </w:rPr>
-        <w:t>scheme_16.scm</w:t>
-      </w:r>
-    </w:p>
-    <w:p>
-      <w:pPr>
-        <w:pStyle w:val="a3"/>
-        <w:numPr>
-          <w:ilvl w:val="1"/>
-          <w:numId w:val="2"/>
-        </w:numPr>
-        <w:rPr>
-          <w:highlight w:val="yellow"/>
-        </w:rPr>
-      </w:pPr>
-      <w:r>
-        <w:rPr>
-          <w:highlight w:val="yellow"/>
-        </w:rPr>
-        <w:t>scheme_17.scm</w:t>
-      </w:r>
-    </w:p>
-    <w:p>
-      <w:pPr>
-        <w:pStyle w:val="a3"/>
-        <w:numPr>
-          <w:ilvl w:val="1"/>
-          <w:numId w:val="2"/>
-        </w:numPr>
-        <w:rPr>
-          <w:highlight w:val="yellow"/>
-        </w:rPr>
-      </w:pPr>
-      <w:r>
-        <w:rPr>
-          <w:highlight w:val="yellow"/>
-        </w:rPr>
-        <w:t>scheme_</w:t>
-      </w:r>
-      <w:r>
-        <w:rPr>
-          <w:highlight w:val="yellow"/>
-        </w:rPr>
-        <w:t>23</w:t>
-      </w:r>
-      <w:r>
-        <w:rPr>
-          <w:highlight w:val="yellow"/>
-        </w:rPr>
-        <w:t>.scm</w:t>
-      </w:r>
-    </w:p>
-    <w:p>
-      <w:pPr>
-        <w:pStyle w:val="a3"/>
-        <w:numPr>
-          <w:ilvl w:val="1"/>
-          <w:numId w:val="2"/>
-        </w:numPr>
-        <w:rPr>
-          <w:highlight w:val="yellow"/>
-        </w:rPr>
-      </w:pPr>
-      <w:r>
-        <w:rPr>
-          <w:highlight w:val="yellow"/>
-        </w:rPr>
-        <w:t>scheme_2</w:t>
-      </w:r>
-      <w:r>
-        <w:rPr>
-          <w:highlight w:val="yellow"/>
-        </w:rPr>
-        <w:t>7</w:t>
-      </w:r>
-      <w:r>
-        <w:rPr>
-          <w:highlight w:val="yellow"/>
-        </w:rPr>
-        <w:t>.scm</w:t>
-      </w:r>
-    </w:p>
-    <w:p>
-      <w:pPr>
-        <w:pStyle w:val="a3"/>
-        <w:numPr>
-          <w:ilvl w:val="1"/>
-          <w:numId w:val="2"/>
-        </w:numPr>
-        <w:rPr>
-          <w:highlight w:val="yellow"/>
-        </w:rPr>
-      </w:pPr>
-      <w:r>
-        <w:rPr>
-          <w:highlight w:val="yellow"/>
-        </w:rPr>
-        <w:t>scheme_2</w:t>
-      </w:r>
-      <w:r>
-        <w:rPr>
-          <w:highlight w:val="yellow"/>
-        </w:rPr>
-        <w:t>8</w:t>
-      </w:r>
-      <w:r>
-        <w:rPr>
-          <w:highlight w:val="yellow"/>
-        </w:rPr>
-        <w:t>.scm</w:t>
-      </w:r>
-    </w:p>
-    <w:p>
-      <w:pPr>
-        <w:pStyle w:val="a3"/>
-        <w:numPr>
-          <w:ilvl w:val="1"/>
-          <w:numId w:val="2"/>
-        </w:numPr>
-        <w:rPr>
-          <w:highlight w:val="yellow"/>
-        </w:rPr>
-      </w:pPr>
-      <w:r>
-        <w:rPr>
-          <w:highlight w:val="yellow"/>
-        </w:rPr>
-        <w:t>scheme_</w:t>
-      </w:r>
-      <w:r>
-        <w:rPr>
-          <w:highlight w:val="yellow"/>
-        </w:rPr>
-        <w:t>35</w:t>
-      </w:r>
-      <w:r>
-        <w:rPr>
-          <w:highlight w:val="yellow"/>
-        </w:rPr>
-        <w:t>.scm</w:t>
-      </w:r>
-    </w:p>
-    <w:p>
-      <w:pPr>
-        <w:pStyle w:val="a3"/>
-        <w:numPr>
-          <w:ilvl w:val="1"/>
-          <w:numId w:val="2"/>
-        </w:numPr>
-        <w:rPr>
-          <w:highlight w:val="yellow"/>
-        </w:rPr>
-      </w:pPr>
-      <w:r>
-        <w:rPr>
-          <w:highlight w:val="yellow"/>
-        </w:rPr>
-        <w:t>scheme_</w:t>
-      </w:r>
-      <w:r>
-        <w:rPr>
-          <w:highlight w:val="yellow"/>
-        </w:rPr>
-        <w:t>39</w:t>
-      </w:r>
-      <w:r>
-        <w:rPr>
-          <w:highlight w:val="yellow"/>
-        </w:rPr>
-        <w:t>.scm</w:t>
-      </w:r>
-    </w:p>
-    <w:p>
-      <w:pPr>
-        <w:pStyle w:val="a3"/>
-        <w:numPr>
-          <w:ilvl w:val="1"/>
-          <w:numId w:val="2"/>
-        </w:numPr>
-        <w:rPr>
-          <w:highlight w:val="yellow"/>
-        </w:rPr>
-      </w:pPr>
-      <w:r>
-        <w:rPr>
-          <w:highlight w:val="yellow"/>
-        </w:rPr>
-        <w:t>scheme_</w:t>
-      </w:r>
-      <w:r>
-        <w:rPr>
-          <w:highlight w:val="yellow"/>
-        </w:rPr>
-        <w:t>42</w:t>
-      </w:r>
-      <w:r>
-        <w:rPr>
-          <w:highlight w:val="yellow"/>
-        </w:rPr>
-        <w:t>.scm</w:t>
-      </w:r>
-    </w:p>
-    <w:p>
-      <w:pPr>
-        <w:pStyle w:val="a3"/>
-        <w:numPr>
-          <w:ilvl w:val="1"/>
-          <w:numId w:val="2"/>
-        </w:numPr>
-        <w:rPr>
-          <w:highlight w:val="yellow"/>
-        </w:rPr>
-      </w:pPr>
-      <w:r>
-        <w:rPr>
-          <w:highlight w:val="yellow"/>
-        </w:rPr>
-        <w:t>scheme_</w:t>
-      </w:r>
-      <w:r>
-        <w:rPr>
-          <w:highlight w:val="yellow"/>
-        </w:rPr>
-        <w:t>4</w:t>
-      </w:r>
-      <w:r>
-        <w:rPr>
-          <w:highlight w:val="yellow"/>
-        </w:rPr>
-        <w:t>3.scm</w:t>
-      </w:r>
-    </w:p>
-    <w:p>
-      <w:pPr>
-        <w:pStyle w:val="a3"/>
-        <w:numPr>
-          <w:ilvl w:val="1"/>
-          <w:numId w:val="2"/>
-        </w:numPr>
-        <w:rPr>
-          <w:highlight w:val="yellow"/>
-        </w:rPr>
-      </w:pPr>
-      <w:r>
-        <w:rPr>
-          <w:highlight w:val="yellow"/>
-        </w:rPr>
-        <w:t>scheme_</w:t>
-      </w:r>
-      <w:r>
-        <w:rPr>
-          <w:highlight w:val="yellow"/>
-        </w:rPr>
-        <w:t>51</w:t>
-      </w:r>
-      <w:r>
-        <w:rPr>
-          <w:highlight w:val="yellow"/>
-        </w:rPr>
-        <w:t>.scm</w:t>
-      </w:r>
-    </w:p>
-    <w:p/>
-    <w:p>
-      <w:pPr>
-        <w:pStyle w:val="a3"/>
-        <w:numPr>
-          <w:ilvl w:val="0"/>
-          <w:numId w:val="2"/>
-        </w:numPr>
-      </w:pPr>
-      <w:r>
-        <w:rPr>
-          <w:rFonts w:hint="cs"/>
-          <w:rtl/>
-        </w:rPr>
-        <w:t xml:space="preserve">טסטים שנכשלים בגלל התנהגות שונה של </w:t>
-      </w:r>
-      <w:r>
-        <w:t>chez</w:t>
-      </w:r>
-      <w:r>
-        <w:rPr>
-          <w:rFonts w:hint="cs"/>
-          <w:rtl/>
-        </w:rPr>
-        <w:t>:</w:t>
-      </w:r>
-    </w:p>
-    <w:p>
-      <w:pPr>
-        <w:pStyle w:val="a3"/>
-        <w:numPr>
-          <w:ilvl w:val="1"/>
-          <w:numId w:val="2"/>
-        </w:numPr>
-      </w:pPr>
-      <w:proofErr w:type="spellStart"/>
-      <w:r>
-        <w:t>eq-consts.scm</w:t>
-      </w:r>
-      <w:proofErr w:type="spellEnd"/>
-    </w:p>
-    <w:p>
-      <w:pPr>
-        <w:pStyle w:val="a3"/>
-        <w:numPr>
-          <w:ilvl w:val="1"/>
-          <w:numId w:val="2"/>
-        </w:numPr>
-      </w:pPr>
-      <w:proofErr w:type="spellStart"/>
-      <w:r>
-        <w:t>eq-false.scm</w:t>
-      </w:r>
-      <w:proofErr w:type="spellEnd"/>
-    </w:p>
-    <w:p>
-      <w:pPr>
-        <w:pStyle w:val="a3"/>
-        <w:numPr>
-          <w:ilvl w:val="1"/>
-          <w:numId w:val="2"/>
-        </w:numPr>
-      </w:pPr>
-      <w:proofErr w:type="spellStart"/>
-      <w:r>
-        <w:t>pset.scm</w:t>
-      </w:r>
-      <w:proofErr w:type="spellEnd"/>
-    </w:p>
-    <w:p>
-      <w:pPr>
-        <w:pStyle w:val="a3"/>
-        <w:numPr>
-          <w:ilvl w:val="1"/>
-          <w:numId w:val="2"/>
-        </w:numPr>
-      </w:pPr>
-      <w:r>
-        <w:t>whatsapp8.scm</w:t>
-      </w:r>
-    </w:p>
-    <w:p>
-      <w:pPr>
-        <w:pStyle w:val="a3"/>
-        <w:numPr>
-          <w:ilvl w:val="1"/>
-          <w:numId w:val="2"/>
-        </w:numPr>
-      </w:pPr>
-      <w:proofErr w:type="spellStart"/>
-      <w:r>
-        <w:t>is_rational.scm</w:t>
-      </w:r>
-      <w:proofErr w:type="spellEnd"/>
-    </w:p>
-    <w:p>
-      <w:pPr>
-        <w:pStyle w:val="a3"/>
-        <w:numPr>
-          <w:ilvl w:val="1"/>
-          <w:numId w:val="2"/>
-        </w:numPr>
-        <w:rPr>
-          <w:highlight w:val="yellow"/>
-        </w:rPr>
-      </w:pPr>
-      <w:proofErr w:type="spellStart"/>
-      <w:r>
-        <w:rPr>
-          <w:highlight w:val="yellow"/>
-        </w:rPr>
-        <w:t>is_</w:t>
-      </w:r>
-      <w:r>
-        <w:rPr>
-          <w:highlight w:val="yellow"/>
-        </w:rPr>
-        <w:t>integer.scm</w:t>
-      </w:r>
-      <w:proofErr w:type="spellEnd"/>
-    </w:p>
-    <w:p>
-      <w:pPr>
-        <w:rPr>
-          <w:rtl/>
-        </w:rPr>
-      </w:pPr>
-    </w:p>
-    <w:p>
-      <w:pPr>
-        <w:pStyle w:val="a3"/>
-        <w:numPr>
-          <w:ilvl w:val="0"/>
-          <w:numId w:val="2"/>
-        </w:numPr>
-        <w:rPr>
-          <w:highlight w:val="yellow"/>
-        </w:rPr>
-      </w:pPr>
-      <w:r>
-        <w:rPr>
-          <w:rFonts w:hint="cs"/>
-          <w:highlight w:val="yellow"/>
-          <w:rtl/>
-        </w:rPr>
-        <w:t>טסטים שכדאי להוסיף:</w:t>
-      </w:r>
-    </w:p>
-    <w:p>
-      <w:pPr>
-        <w:pStyle w:val="a3"/>
-        <w:numPr>
-          <w:ilvl w:val="1"/>
-          <w:numId w:val="2"/>
-        </w:numPr>
-        <w:rPr>
-          <w:highlight w:val="yellow"/>
-          <w:rtl/>
-        </w:rPr>
-      </w:pPr>
-      <w:r>
-        <w:rPr>
-          <w:highlight w:val="yellow"/>
-        </w:rPr>
-        <w:t>scheme_46.scm</w:t>
-      </w:r>
-      <w:r>
-        <w:rPr>
-          <w:rFonts w:hint="cs"/>
-          <w:highlight w:val="yellow"/>
-          <w:rtl/>
-        </w:rPr>
-        <w:t xml:space="preserve"> </w:t>
-      </w:r>
-      <w:r>
-        <w:rPr>
-          <w:highlight w:val="yellow"/>
-          <w:rtl/>
-        </w:rPr>
-        <w:t>–</w:t>
-      </w:r>
-      <w:r>
-        <w:rPr>
-          <w:rFonts w:hint="cs"/>
-          <w:highlight w:val="yellow"/>
-          <w:rtl/>
-        </w:rPr>
-        <w:t xml:space="preserve"> כרגע נכשל כי זו לוגיקה שמתאימה לקומפיילר של השנה שעברה ולא רלוונטית לנו. אבל יש שם </w:t>
-      </w:r>
-      <w:proofErr w:type="spellStart"/>
-      <w:r>
-        <w:rPr>
-          <w:rFonts w:hint="cs"/>
-          <w:highlight w:val="yellow"/>
-          <w:rtl/>
-        </w:rPr>
-        <w:t>רקרוסיה</w:t>
-      </w:r>
-      <w:proofErr w:type="spellEnd"/>
-      <w:r>
-        <w:rPr>
-          <w:rFonts w:hint="cs"/>
-          <w:highlight w:val="yellow"/>
-          <w:rtl/>
-        </w:rPr>
-        <w:t xml:space="preserve"> שנראה שלדעתי כדאי לבדוק אחרי שעושים התאמות קטנות.</w:t>
-      </w:r>
-    </w:p>
-    <w:p>
-      <w:pPr>
-        <w:rPr>
-          <w:rFonts w:hint="cs"/>
-        </w:rPr>
-      </w:pPr>
-    </w:p>
-    <w:p>
-      <w:pPr>
-        <w:rPr>
-          <w:rtl/>
-        </w:rPr>
-      </w:pPr>
-      <w:r>
-        <w:rPr>
-          <w:rFonts w:hint="cs"/>
-          <w:rtl/>
-        </w:rPr>
-        <w:t xml:space="preserve">בנוסף </w:t>
-      </w:r>
-      <w:r>
-        <w:rPr>
-          <w:rFonts w:hint="cs"/>
-          <w:rtl/>
-        </w:rPr>
-        <w:t>צריך להשלים את הטסטים:</w:t>
-      </w:r>
-    </w:p>
-    <w:p>
-      <w:pPr>
-        <w:pStyle w:val="a3"/>
-        <w:numPr>
-          <w:ilvl w:val="0"/>
-          <w:numId w:val="2"/>
-        </w:numPr>
-        <w:rPr>
-          <w:strike/>
-          <w:color w:val="BFBFBF" w:themeColor="background1" w:themeShade="BF"/>
-        </w:rPr>
-      </w:pPr>
-      <w:r>
-        <w:rPr>
-          <w:strike/>
-          <w:color w:val="BFBFBF" w:themeColor="background1" w:themeShade="BF"/>
-        </w:rPr>
-        <w:t>list</w:t>
-      </w:r>
-    </w:p>
-    <w:p>
-      <w:pPr>
-        <w:pStyle w:val="a3"/>
-        <w:numPr>
-          <w:ilvl w:val="0"/>
-          <w:numId w:val="2"/>
-        </w:numPr>
-        <w:rPr>
-          <w:strike/>
-          <w:color w:val="BFBFBF" w:themeColor="background1" w:themeShade="BF"/>
-        </w:rPr>
-      </w:pPr>
-      <w:r>
-        <w:rPr>
-          <w:strike/>
-          <w:color w:val="BFBFBF" w:themeColor="background1" w:themeShade="BF"/>
-        </w:rPr>
-        <w:t>fold-left (non-variadic!)</w:t>
-      </w:r>
-    </w:p>
-    <w:p>
-      <w:pPr>
-        <w:pStyle w:val="a3"/>
-        <w:numPr>
-          <w:ilvl w:val="0"/>
-          <w:numId w:val="2"/>
-        </w:numPr>
-        <w:rPr>
-          <w:strike/>
-          <w:color w:val="BFBFBF" w:themeColor="background1" w:themeShade="BF"/>
-        </w:rPr>
-      </w:pPr>
-      <w:r>
-        <w:rPr>
-          <w:strike/>
-          <w:color w:val="BFBFBF" w:themeColor="background1" w:themeShade="BF"/>
-        </w:rPr>
-        <w:t>fold-right (non-variadic!)</w:t>
-      </w:r>
-    </w:p>
-    <w:p>
-      <w:pPr>
-        <w:pStyle w:val="a3"/>
-        <w:numPr>
-          <w:ilvl w:val="0"/>
-          <w:numId w:val="2"/>
-        </w:numPr>
-        <w:rPr>
-          <w:strike/>
-          <w:color w:val="BFBFBF" w:themeColor="background1" w:themeShade="BF"/>
-          <w:rtl/>
-        </w:rPr>
-      </w:pPr>
-      <w:r>
-        <w:rPr>
-          <w:strike/>
-          <w:color w:val="BFBFBF" w:themeColor="background1" w:themeShade="BF"/>
-        </w:rPr>
-        <w:t xml:space="preserve"> cons* (variadic)</w:t>
-      </w:r>
-    </w:p>
-    <w:p>
-      <w:pPr>
-        <w:pStyle w:val="a3"/>
-        <w:numPr>
-          <w:ilvl w:val="0"/>
-          <w:numId w:val="2"/>
-        </w:numPr>
-        <w:rPr>
-          <w:strike/>
-          <w:color w:val="BFBFBF" w:themeColor="background1" w:themeShade="BF"/>
-        </w:rPr>
-      </w:pPr>
-      <w:r>
-        <w:rPr>
-          <w:strike/>
-          <w:color w:val="BFBFBF" w:themeColor="background1" w:themeShade="BF"/>
-        </w:rPr>
-        <w:t>integer?</w:t>
-      </w:r>
-    </w:p>
-    <w:p>
-      <w:pPr>
-        <w:pStyle w:val="a3"/>
-        <w:numPr>
-          <w:ilvl w:val="0"/>
-          <w:numId w:val="2"/>
-        </w:numPr>
-        <w:rPr>
-          <w:strike/>
-          <w:color w:val="BFBFBF" w:themeColor="background1" w:themeShade="BF"/>
-        </w:rPr>
-      </w:pPr>
-      <w:r>
-        <w:rPr>
-          <w:strike/>
-          <w:color w:val="BFBFBF" w:themeColor="background1" w:themeShade="BF"/>
-        </w:rPr>
-        <w:t>number?</w:t>
-      </w:r>
-    </w:p>
-    <w:p>
-      <w:pPr>
-        <w:pStyle w:val="a3"/>
-        <w:numPr>
-          <w:ilvl w:val="0"/>
-          <w:numId w:val="2"/>
-        </w:numPr>
-        <w:rPr>
-          <w:strike/>
-          <w:color w:val="BFBFBF" w:themeColor="background1" w:themeShade="BF"/>
-        </w:rPr>
-      </w:pPr>
-      <w:r>
-        <w:rPr>
-          <w:strike/>
-          <w:color w:val="BFBFBF" w:themeColor="background1" w:themeShade="BF"/>
-        </w:rPr>
-        <w:t>zero?</w:t>
-      </w:r>
-    </w:p>
-    <w:p>
-      <w:pPr>
-        <w:pStyle w:val="a3"/>
-        <w:numPr>
-          <w:ilvl w:val="0"/>
-          <w:numId w:val="2"/>
-        </w:numPr>
-      </w:pPr>
-      <w:r>
-        <w:t xml:space="preserve">* (variadic) </w:t>
-      </w:r>
-    </w:p>
-    <w:p>
-      <w:pPr>
-        <w:pStyle w:val="a3"/>
-        <w:numPr>
-          <w:ilvl w:val="0"/>
-          <w:numId w:val="2"/>
-        </w:numPr>
-      </w:pPr>
-      <w:r>
-        <w:t>+ (variadic)</w:t>
-      </w:r>
-    </w:p>
-    <w:p>
-      <w:pPr>
-        <w:pStyle w:val="a3"/>
-        <w:numPr>
-          <w:ilvl w:val="0"/>
-          <w:numId w:val="2"/>
-        </w:numPr>
-      </w:pPr>
-      <w:r>
-        <w:t xml:space="preserve"> - (variadic) </w:t>
-      </w:r>
-    </w:p>
-    <w:p>
-      <w:pPr>
-        <w:pStyle w:val="a3"/>
-        <w:numPr>
-          <w:ilvl w:val="0"/>
-          <w:numId w:val="2"/>
-        </w:numPr>
-      </w:pPr>
-      <w:r>
-        <w:t>/ (variadic)</w:t>
-      </w:r>
-    </w:p>
-    <w:p>
-      <w:pPr>
-        <w:pStyle w:val="a3"/>
-        <w:numPr>
-          <w:ilvl w:val="0"/>
-          <w:numId w:val="2"/>
-        </w:numPr>
-      </w:pPr>
-      <w:r>
-        <w:t xml:space="preserve"> &lt; (variadic) </w:t>
-      </w:r>
-    </w:p>
-    <w:p>
-      <w:pPr>
-        <w:pStyle w:val="a3"/>
-        <w:numPr>
-          <w:ilvl w:val="0"/>
-          <w:numId w:val="2"/>
-        </w:numPr>
-      </w:pPr>
-      <w:r>
-        <w:lastRenderedPageBreak/>
-        <w:t xml:space="preserve">= (variadic) </w:t>
-      </w:r>
-    </w:p>
-    <w:p>
-      <w:pPr>
-        <w:pStyle w:val="a3"/>
-        <w:numPr>
-          <w:ilvl w:val="0"/>
-          <w:numId w:val="2"/>
-        </w:numPr>
-      </w:pPr>
-      <w:r>
-        <w:t>&gt; (variadic)</w:t>
-      </w:r>
-    </w:p>
-    <w:p>
-      <w:pPr>
-        <w:pStyle w:val="a3"/>
-        <w:numPr>
-          <w:ilvl w:val="0"/>
-          <w:numId w:val="2"/>
-        </w:numPr>
-        <w:rPr>
-          <w:strike/>
-          <w:color w:val="BFBFBF" w:themeColor="background1" w:themeShade="BF"/>
-        </w:rPr>
-      </w:pPr>
-      <w:r>
-        <w:rPr>
-          <w:strike/>
-          <w:color w:val="BFBFBF" w:themeColor="background1" w:themeShade="BF"/>
-        </w:rPr>
-        <w:t xml:space="preserve"> append (variadic) </w:t>
-      </w:r>
-    </w:p>
-    <w:p>
-      <w:pPr>
-        <w:pStyle w:val="a3"/>
-        <w:numPr>
-          <w:ilvl w:val="0"/>
-          <w:numId w:val="2"/>
-        </w:numPr>
-        <w:rPr>
-          <w:strike/>
-          <w:color w:val="BFBFBF" w:themeColor="background1" w:themeShade="BF"/>
-        </w:rPr>
-      </w:pPr>
-      <w:r>
-        <w:rPr>
-          <w:strike/>
-          <w:color w:val="BFBFBF" w:themeColor="background1" w:themeShade="BF"/>
-        </w:rPr>
-        <w:t xml:space="preserve">equal? </w:t>
-      </w:r>
-    </w:p>
-    <w:p>
-      <w:pPr>
-        <w:pStyle w:val="a3"/>
-        <w:numPr>
-          <w:ilvl w:val="0"/>
-          <w:numId w:val="2"/>
-        </w:numPr>
-      </w:pPr>
-      <w:proofErr w:type="spellStart"/>
-      <w:r>
-        <w:t>gcd</w:t>
-      </w:r>
-      <w:proofErr w:type="spellEnd"/>
-      <w:r>
-        <w:t xml:space="preserve"> (</w:t>
-      </w:r>
-      <w:proofErr w:type="spellStart"/>
-      <w:r>
-        <w:t>variadic</w:t>
-      </w:r>
-      <w:proofErr w:type="spellEnd"/>
-      <w:r>
-        <w:t xml:space="preserve">) </w:t>
-      </w:r>
-    </w:p>
-    <w:p>
-      <w:pPr>
-        <w:pStyle w:val="a3"/>
-        <w:numPr>
-          <w:ilvl w:val="0"/>
-          <w:numId w:val="2"/>
-        </w:numPr>
-        <w:rPr>
-          <w:strike/>
-          <w:color w:val="BFBFBF" w:themeColor="background1" w:themeShade="BF"/>
-        </w:rPr>
-      </w:pPr>
-      <w:r>
-        <w:rPr>
-          <w:strike/>
-          <w:color w:val="BFBFBF" w:themeColor="background1" w:themeShade="BF"/>
-        </w:rPr>
-        <w:t xml:space="preserve">length </w:t>
+          <w:rtl/>
+        </w:rPr>
+        <w:t>.</w:t>
       </w:r>
       <w:bookmarkStart w:id="0" w:name="_GoBack"/>
       <w:bookmarkEnd w:id="0"/>
     </w:p>
     <w:p>
       <w:pPr>
-        <w:pStyle w:val="a3"/>
-        <w:numPr>
-          <w:ilvl w:val="0"/>
-          <w:numId w:val="2"/>
-        </w:numPr>
-        <w:rPr>
-          <w:strike/>
-          <w:color w:val="BFBFBF" w:themeColor="background1" w:themeShade="BF"/>
-        </w:rPr>
-      </w:pPr>
-      <w:r>
-        <w:rPr>
-          <w:strike/>
-          <w:color w:val="BFBFBF" w:themeColor="background1" w:themeShade="BF"/>
-        </w:rPr>
-        <w:t>make-string</w:t>
-      </w:r>
-    </w:p>
-    <w:p>
-      <w:pPr>
-        <w:pStyle w:val="a3"/>
-        <w:numPr>
-          <w:ilvl w:val="0"/>
-          <w:numId w:val="2"/>
-        </w:numPr>
-        <w:rPr>
-          <w:strike/>
-          <w:color w:val="BFBFBF" w:themeColor="background1" w:themeShade="BF"/>
-        </w:rPr>
-      </w:pPr>
-      <w:r>
-        <w:rPr>
-          <w:strike/>
-          <w:color w:val="BFBFBF" w:themeColor="background1" w:themeShade="BF"/>
-        </w:rPr>
-        <w:t xml:space="preserve"> map (variadic) </w:t>
-      </w:r>
-    </w:p>
-    <w:p>
-      <w:pPr>
-        <w:pStyle w:val="a3"/>
-        <w:numPr>
-          <w:ilvl w:val="0"/>
-          <w:numId w:val="2"/>
-        </w:numPr>
-        <w:rPr>
-          <w:strike/>
-          <w:color w:val="BFBFBF" w:themeColor="background1" w:themeShade="BF"/>
-        </w:rPr>
-      </w:pPr>
-      <w:r>
-        <w:rPr>
-          <w:strike/>
-          <w:color w:val="BFBFBF" w:themeColor="background1" w:themeShade="BF"/>
-        </w:rPr>
-        <w:t>string-&gt;list</w:t>
-      </w:r>
-      <w:r>
-        <w:rPr>
-          <w:strike/>
-          <w:color w:val="BFBFBF" w:themeColor="background1" w:themeShade="BF"/>
-          <w:rtl/>
-        </w:rPr>
-        <w:t>.</w:t>
-      </w:r>
-    </w:p>
-    <w:p>
-      <w:pPr>
-        <w:rPr>
-          <w:highlight w:val="yellow"/>
-          <w:rtl/>
-        </w:rPr>
-      </w:pPr>
-      <w:r>
-        <w:rPr>
-          <w:rFonts w:hint="cs"/>
-          <w:highlight w:val="yellow"/>
-          <w:rtl/>
-        </w:rPr>
-        <w:t>טסטים שנוספו:</w:t>
-      </w:r>
-    </w:p>
-    <w:p>
-      <w:pPr>
-        <w:pStyle w:val="a3"/>
-        <w:numPr>
-          <w:ilvl w:val="0"/>
-          <w:numId w:val="2"/>
-        </w:numPr>
-        <w:rPr>
-          <w:highlight w:val="yellow"/>
-          <w:rtl/>
-        </w:rPr>
-      </w:pPr>
-      <w:r>
-        <w:rPr>
-          <w:rFonts w:hint="cs"/>
-          <w:highlight w:val="yellow"/>
-          <w:rtl/>
-        </w:rPr>
-        <w:t xml:space="preserve">טסטים מהשנה שעברה (חוץ מכאלה שלא רלוונטיים): בפורמט </w:t>
-      </w:r>
-      <w:r>
-        <w:rPr>
-          <w:highlight w:val="yellow"/>
-        </w:rPr>
-        <w:t>scheme_{number}.</w:t>
-      </w:r>
-      <w:proofErr w:type="spellStart"/>
-      <w:r>
-        <w:rPr>
-          <w:highlight w:val="yellow"/>
-        </w:rPr>
-        <w:t>scm</w:t>
-      </w:r>
-      <w:proofErr w:type="spellEnd"/>
-    </w:p>
-    <w:p/>
-    <w:p>
-      <w:pPr>
-        <w:rPr>
-          <w:rFonts w:hint="cs"/>
-          <w:rtl/>
-        </w:rPr>
-      </w:pPr>
-      <w:r>
-        <w:rPr>
-          <w:rFonts w:hint="cs"/>
-          <w:rtl/>
-        </w:rPr>
-        <w:t>בנוסף:</w:t>
-      </w:r>
-    </w:p>
-    <w:p>
-      <w:pPr>
-        <w:pStyle w:val="a3"/>
-        <w:numPr>
-          <w:ilvl w:val="0"/>
-          <w:numId w:val="2"/>
-        </w:numPr>
-      </w:pPr>
-      <w:r>
-        <w:rPr>
-          <w:rFonts w:hint="cs"/>
-          <w:rtl/>
-        </w:rPr>
-        <w:t xml:space="preserve">לוודא שעושים </w:t>
-      </w:r>
-      <w:r>
-        <w:t>git pull</w:t>
-      </w:r>
-      <w:r>
-        <w:rPr>
-          <w:rFonts w:hint="cs"/>
-          <w:rtl/>
-        </w:rPr>
-        <w:t xml:space="preserve"> לעדכונים כשמבינים שהם בסדר. </w:t>
-      </w:r>
-    </w:p>
-    <w:p>
-      <w:pPr>
         <w:rPr>
           <w:rtl/>
         </w:rPr>
@@ -6341,7 +6628,7 @@
     </w:p>
     <w:p>
       <w:pPr>
-        <w:pStyle w:val="a3"/>
+        <w:pStyle w:val="ListParagraph"/>
         <w:numPr>
           <w:ilvl w:val="0"/>
           <w:numId w:val="2"/>
@@ -6390,7 +6677,7 @@
     </w:p>
     <w:p>
       <w:pPr>
-        <w:pStyle w:val="a3"/>
+        <w:pStyle w:val="ListParagraph"/>
         <w:ind w:left="0"/>
         <w:rPr>
           <w:rtl/>
@@ -6424,7 +6711,7 @@
     </w:p>
     <w:p>
       <w:pPr>
-        <w:pStyle w:val="a3"/>
+        <w:pStyle w:val="ListParagraph"/>
         <w:ind w:left="0"/>
       </w:pPr>
       <w:r>
@@ -6455,7 +6742,7 @@
     </w:p>
     <w:p>
       <w:pPr>
-        <w:pStyle w:val="a3"/>
+        <w:pStyle w:val="ListParagraph"/>
         <w:ind w:left="0"/>
         <w:rPr>
           <w:rtl/>
@@ -6464,7 +6751,7 @@
     </w:p>
     <w:p>
       <w:pPr>
-        <w:pStyle w:val="a3"/>
+        <w:pStyle w:val="ListParagraph"/>
         <w:ind w:left="0"/>
         <w:rPr>
           <w:rtl/>
@@ -6512,7 +6799,7 @@
     </w:p>
     <w:p>
       <w:pPr>
-        <w:pStyle w:val="a3"/>
+        <w:pStyle w:val="ListParagraph"/>
         <w:ind w:left="0"/>
         <w:rPr>
           <w:noProof/>
@@ -6561,7 +6848,7 @@
     </w:p>
     <w:p>
       <w:pPr>
-        <w:pStyle w:val="a3"/>
+        <w:pStyle w:val="ListParagraph"/>
         <w:ind w:left="0"/>
         <w:rPr>
           <w:noProof/>
@@ -6621,7 +6908,7 @@
     </w:p>
     <w:p>
       <w:pPr>
-        <w:pStyle w:val="a3"/>
+        <w:pStyle w:val="ListParagraph"/>
         <w:ind w:left="0"/>
         <w:rPr>
           <w:noProof/>
@@ -6645,7 +6932,7 @@
     </w:p>
     <w:p>
       <w:pPr>
-        <w:pStyle w:val="a3"/>
+        <w:pStyle w:val="ListParagraph"/>
         <w:ind w:left="0"/>
         <w:rPr>
           <w:noProof/>
@@ -6677,7 +6964,7 @@
     </w:p>
     <w:p>
       <w:pPr>
-        <w:pStyle w:val="a3"/>
+        <w:pStyle w:val="ListParagraph"/>
         <w:ind w:left="0"/>
         <w:rPr>
           <w:noProof/>
@@ -6687,7 +6974,7 @@
     </w:p>
     <w:p>
       <w:pPr>
-        <w:pStyle w:val="a3"/>
+        <w:pStyle w:val="ListParagraph"/>
         <w:ind w:left="0"/>
         <w:rPr>
           <w:noProof/>
@@ -6747,7 +7034,7 @@
     </w:p>
     <w:p>
       <w:pPr>
-        <w:pStyle w:val="a3"/>
+        <w:pStyle w:val="ListParagraph"/>
         <w:ind w:left="0"/>
         <w:rPr>
           <w:highlight w:val="yellow"/>
@@ -6949,7 +7236,7 @@
     </w:p>
     <w:p>
       <w:pPr>
-        <w:pStyle w:val="a3"/>
+        <w:pStyle w:val="ListParagraph"/>
         <w:numPr>
           <w:ilvl w:val="0"/>
           <w:numId w:val="3"/>
@@ -6968,7 +7255,23 @@
           <w:rFonts w:hint="cs"/>
           <w:rtl/>
         </w:rPr>
-        <w:t xml:space="preserve"> הבדל בין צריכת המחסנית כשלא משתמשים ב</w:t>
+        <w:t xml:space="preserve"> הבדל בין צריכת המחסנית </w:t>
+      </w:r>
+      <w:proofErr w:type="spellStart"/>
+      <w:r>
+        <w:rPr>
+          <w:rFonts w:hint="cs"/>
+          <w:rtl/>
+        </w:rPr>
+        <w:t>כשלא</w:t>
+      </w:r>
+      <w:proofErr w:type="spellEnd"/>
+      <w:r>
+        <w:rPr>
+          <w:rFonts w:hint="cs"/>
+          <w:rtl/>
+        </w:rPr>
+        <w:t xml:space="preserve"> משתמשים ב</w:t>
       </w:r>
       <w:proofErr w:type="spellStart"/>
       <w:r>
@@ -7011,7 +7314,7 @@
     </w:p>
     <w:p>
       <w:pPr>
-        <w:pStyle w:val="a3"/>
+        <w:pStyle w:val="ListParagraph"/>
         <w:numPr>
           <w:ilvl w:val="0"/>
           <w:numId w:val="3"/>
@@ -7079,7 +7382,7 @@
     </w:p>
     <w:p>
       <w:pPr>
-        <w:pStyle w:val="a3"/>
+        <w:pStyle w:val="ListParagraph"/>
         <w:numPr>
           <w:ilvl w:val="0"/>
           <w:numId w:val="3"/>
@@ -7440,8 +7743,97 @@
 </file>
 
 <file path=word/numbering.xml><?xml version="1.0" encoding="utf-8"?>
-<w:numbering xmlns:wpc="http://schemas.microsoft.com/office/word/2010/wordprocessingCanvas" xmlns:mc="http://schemas.openxmlformats.org/markup-compatibility/2006" xmlns:o="urn:schemas-microsoft-com:office:office" xmlns:r="http://schemas.openxmlformats.org/officeDocument/2006/relationships" xmlns:m="http://schemas.openxmlformats.org/officeDocument/2006/math" xmlns:v="urn:schemas-microsoft-com:vml" xmlns:wp14="http://schemas.microsoft.com/office/word/2010/wordprocessingDrawing" xmlns:wp="http://schemas.openxmlformats.org/drawingml/2006/wordprocessingDrawing" xmlns:w10="urn:schemas-microsoft-com:office:word" xmlns:w="http://schemas.openxmlformats.org/wordprocessingml/2006/main" xmlns:w14="http://schemas.microsoft.com/office/word/2010/wordml" xmlns:w15="http://schemas.microsoft.com/office/word/2012/wordml" xmlns:wpg="http://schemas.microsoft.com/office/word/2010/wordprocessingGroup" xmlns:wpi="http://schemas.microsoft.com/office/word/2010/wordprocessingInk" xmlns:wne="http://schemas.microsoft.com/office/word/2006/wordml" xmlns:wps="http://schemas.microsoft.com/office/word/2010/wordprocessingShape" mc:Ignorable="w14 w15 wp14">
+<w:numbering xmlns:wpc="http://schemas.microsoft.com/office/word/2010/wordprocessingCanvas" xmlns:cx="http://schemas.microsoft.com/office/drawing/2014/chartex" xmlns:cx1="http://schemas.microsoft.com/office/drawing/2015/9/8/chartex" xmlns:cx2="http://schemas.microsoft.com/office/drawing/2015/10/21/chartex" xmlns:cx3="http://schemas.microsoft.com/office/drawing/2016/5/9/chartex" xmlns:cx4="http://schemas.microsoft.com/office/drawing/2016/5/10/chartex" xmlns:cx5="http://schemas.microsoft.com/office/drawing/2016/5/11/chartex" xmlns:cx6="http://schemas.microsoft.com/office/drawing/2016/5/12/chartex" xmlns:cx7="http://schemas.microsoft.com/office/drawing/2016/5/13/chartex" xmlns:cx8="http://schemas.microsoft.com/office/drawing/2016/5/14/chartex" xmlns:mc="http://schemas.openxmlformats.org/markup-compatibility/2006" xmlns:aink="http://schemas.microsoft.com/office/drawing/2016/ink" xmlns:am3d="http://schemas.microsoft.com/office/drawing/2017/model3d" xmlns:o="urn:schemas-microsoft-com:office:office" xmlns:r="http://schemas.openxmlformats.org/officeDocument/2006/relationships" xmlns:m="http://schemas.openxmlformats.org/officeDocument/2006/math" xmlns:v="urn:schemas-microsoft-com:vml" xmlns:wp14="http://schemas.microsoft.com/office/word/2010/wordprocessingDrawing" xmlns:wp="http://schemas.openxmlformats.org/drawingml/2006/wordprocessingDrawing" xmlns:w10="urn:schemas-microsoft-com:office:word" xmlns:w="http://schemas.openxmlformats.org/wordprocessingml/2006/main" xmlns:w14="http://schemas.microsoft.com/office/word/2010/wordml" xmlns:w15="http://schemas.microsoft.com/office/word/2012/wordml" xmlns:w16cid="http://schemas.microsoft.com/office/word/2016/wordml/cid" xmlns:w16se="http://schemas.microsoft.com/office/word/2015/wordml/symex" xmlns:wpg="http://schemas.microsoft.com/office/word/2010/wordprocessingGroup" xmlns:wpi="http://schemas.microsoft.com/office/word/2010/wordprocessingInk" xmlns:wne="http://schemas.microsoft.com/office/word/2006/wordml" xmlns:wps="http://schemas.microsoft.com/office/word/2010/wordprocessingShape" mc:Ignorable="w14 w15 w16se w16cid wp14">
   <w:abstractNum w:abstractNumId="0" w15:restartNumberingAfterBreak="0">
+    <w:nsid w:val="08030387"/>
+    <w:multiLevelType w:val="hybridMultilevel"/>
+    <w:tmpl w:val="E23A716E"/>
+    <w:lvl w:ilvl="0" w:tplc="2000000F">
+      <w:start w:val="1"/>
+      <w:numFmt w:val="decimal"/>
+      <w:lvlText w:val="%1."/>
+      <w:lvlJc w:val="left"/>
+      <w:pPr>
+        <w:ind w:left="720" w:hanging="360"/>
+      </w:pPr>
+      <w:rPr>
+        <w:rFonts w:hint="default"/>
+      </w:rPr>
+    </w:lvl>
+    <w:lvl w:ilvl="1" w:tplc="20000019">
+      <w:start w:val="1"/>
+      <w:numFmt w:val="lowerLetter"/>
+      <w:lvlText w:val="%2."/>
+      <w:lvlJc w:val="left"/>
+      <w:pPr>
+        <w:ind w:left="1440" w:hanging="360"/>
+      </w:pPr>
+    </w:lvl>
+    <w:lvl w:ilvl="2" w:tplc="2000001B" w:tentative="1">
+      <w:start w:val="1"/>
+      <w:numFmt w:val="lowerRoman"/>
+      <w:lvlText w:val="%3."/>
+      <w:lvlJc w:val="right"/>
+      <w:pPr>
+        <w:ind w:left="2160" w:hanging="180"/>
+      </w:pPr>
+    </w:lvl>
+    <w:lvl w:ilvl="3" w:tplc="2000000F" w:tentative="1">
+      <w:start w:val="1"/>
+      <w:numFmt w:val="decimal"/>
+      <w:lvlText w:val="%4."/>
+      <w:lvlJc w:val="left"/>
+      <w:pPr>
+        <w:ind w:left="2880" w:hanging="360"/>
+      </w:pPr>
+    </w:lvl>
+    <w:lvl w:ilvl="4" w:tplc="20000019" w:tentative="1">
+      <w:start w:val="1"/>
+      <w:numFmt w:val="lowerLetter"/>
+      <w:lvlText w:val="%5."/>
+      <w:lvlJc w:val="left"/>
+      <w:pPr>
+        <w:ind w:left="3600" w:hanging="360"/>
+      </w:pPr>
+    </w:lvl>
+    <w:lvl w:ilvl="5" w:tplc="2000001B" w:tentative="1">
+      <w:start w:val="1"/>
+      <w:numFmt w:val="lowerRoman"/>
+      <w:lvlText w:val="%6."/>
+      <w:lvlJc w:val="right"/>
+      <w:pPr>
+        <w:ind w:left="4320" w:hanging="180"/>
+      </w:pPr>
+    </w:lvl>
+    <w:lvl w:ilvl="6" w:tplc="2000000F" w:tentative="1">
+      <w:start w:val="1"/>
+      <w:numFmt w:val="decimal"/>
+      <w:lvlText w:val="%7."/>
+      <w:lvlJc w:val="left"/>
+      <w:pPr>
+        <w:ind w:left="5040" w:hanging="360"/>
+      </w:pPr>
+    </w:lvl>
+    <w:lvl w:ilvl="7" w:tplc="20000019" w:tentative="1">
+      <w:start w:val="1"/>
+      <w:numFmt w:val="lowerLetter"/>
+      <w:lvlText w:val="%8."/>
+      <w:lvlJc w:val="left"/>
+      <w:pPr>
+        <w:ind w:left="5760" w:hanging="360"/>
+      </w:pPr>
+    </w:lvl>
+    <w:lvl w:ilvl="8" w:tplc="2000001B" w:tentative="1">
+      <w:start w:val="1"/>
+      <w:numFmt w:val="lowerRoman"/>
+      <w:lvlText w:val="%9."/>
+      <w:lvlJc w:val="right"/>
+      <w:pPr>
+        <w:ind w:left="6480" w:hanging="180"/>
+      </w:pPr>
+    </w:lvl>
+  </w:abstractNum>
+  <w:abstractNum w:abstractNumId="1" w15:restartNumberingAfterBreak="0">
     <w:nsid w:val="152C0055"/>
     <w:multiLevelType w:val="hybridMultilevel"/>
     <w:tmpl w:val="C578297A"/>
@@ -7554,7 +7946,7 @@
       </w:rPr>
     </w:lvl>
   </w:abstractNum>
-  <w:abstractNum w:abstractNumId="1" w15:restartNumberingAfterBreak="0">
+  <w:abstractNum w:abstractNumId="2" w15:restartNumberingAfterBreak="0">
     <w:nsid w:val="1A375779"/>
     <w:multiLevelType w:val="hybridMultilevel"/>
     <w:tmpl w:val="3A3A50A8"/>
@@ -7643,7 +8035,7 @@
       </w:pPr>
     </w:lvl>
   </w:abstractNum>
-  <w:abstractNum w:abstractNumId="2" w15:restartNumberingAfterBreak="0">
+  <w:abstractNum w:abstractNumId="3" w15:restartNumberingAfterBreak="0">
     <w:nsid w:val="43EE4F1D"/>
     <w:multiLevelType w:val="hybridMultilevel"/>
     <w:tmpl w:val="6A965F04"/>
@@ -7756,19 +8148,22 @@
     </w:lvl>
   </w:abstractNum>
   <w:num w:numId="1">
-    <w:abstractNumId w:val="0"/>
+    <w:abstractNumId w:val="1"/>
   </w:num>
   <w:num w:numId="2">
+    <w:abstractNumId w:val="3"/>
+  </w:num>
+  <w:num w:numId="3">
     <w:abstractNumId w:val="2"/>
   </w:num>
-  <w:num w:numId="3">
-    <w:abstractNumId w:val="1"/>
+  <w:num w:numId="4">
+    <w:abstractNumId w:val="0"/>
   </w:num>
 </w:numbering>
 </file>
 
 <file path=word/styles.xml><?xml version="1.0" encoding="utf-8"?>
-<w:styles xmlns:mc="http://schemas.openxmlformats.org/markup-compatibility/2006" xmlns:r="http://schemas.openxmlformats.org/officeDocument/2006/relationships" xmlns:w="http://schemas.openxmlformats.org/wordprocessingml/2006/main" xmlns:w14="http://schemas.microsoft.com/office/word/2010/wordml" xmlns:w15="http://schemas.microsoft.com/office/word/2012/wordml" mc:Ignorable="w14 w15">
+<w:styles xmlns:mc="http://schemas.openxmlformats.org/markup-compatibility/2006" xmlns:r="http://schemas.openxmlformats.org/officeDocument/2006/relationships" xmlns:w="http://schemas.openxmlformats.org/wordprocessingml/2006/main" xmlns:w14="http://schemas.microsoft.com/office/word/2010/wordml" xmlns:w15="http://schemas.microsoft.com/office/word/2012/wordml" xmlns:w16cid="http://schemas.microsoft.com/office/word/2016/wordml/cid" xmlns:w16se="http://schemas.microsoft.com/office/word/2015/wordml/symex" mc:Ignorable="w14 w15 w16se w16cid">
   <w:docDefaults>
     <w:rPrDefault>
       <w:rPr>
@@ -7784,7 +8179,7 @@
       </w:pPr>
     </w:pPrDefault>
   </w:docDefaults>
-  <w:latentStyles w:defLockedState="0" w:defUIPriority="99" w:defSemiHidden="0" w:defUnhideWhenUsed="0" w:defQFormat="0" w:count="371">
+  <w:latentStyles w:defLockedState="0" w:defUIPriority="99" w:defSemiHidden="0" w:defUnhideWhenUsed="0" w:defQFormat="0" w:count="376">
     <w:lsdException w:name="Normal" w:uiPriority="0" w:qFormat="1"/>
     <w:lsdException w:name="heading 1" w:uiPriority="9" w:qFormat="1"/>
     <w:lsdException w:name="heading 2" w:semiHidden="1" w:uiPriority="9" w:unhideWhenUsed="1" w:qFormat="1"/>
@@ -8156,21 +8551,26 @@
     <w:lsdException w:name="List Table 5 Dark Accent 6" w:uiPriority="50"/>
     <w:lsdException w:name="List Table 6 Colorful Accent 6" w:uiPriority="51"/>
     <w:lsdException w:name="List Table 7 Colorful Accent 6" w:uiPriority="52"/>
+    <w:lsdException w:name="Mention" w:semiHidden="1" w:unhideWhenUsed="1"/>
+    <w:lsdException w:name="Smart Hyperlink" w:semiHidden="1" w:unhideWhenUsed="1"/>
+    <w:lsdException w:name="Hashtag" w:semiHidden="1" w:unhideWhenUsed="1"/>
+    <w:lsdException w:name="Unresolved Mention" w:semiHidden="1" w:unhideWhenUsed="1"/>
+    <w:lsdException w:name="Smart Link" w:semiHidden="1" w:unhideWhenUsed="1"/>
   </w:latentStyles>
-  <w:style w:type="paragraph" w:default="1" w:styleId="a">
+  <w:style w:type="paragraph" w:default="1" w:styleId="Normal">
     <w:name w:val="Normal"/>
     <w:qFormat/>
     <w:pPr>
       <w:bidi/>
     </w:pPr>
   </w:style>
-  <w:style w:type="character" w:default="1" w:styleId="a0">
+  <w:style w:type="character" w:default="1" w:styleId="DefaultParagraphFont">
     <w:name w:val="Default Paragraph Font"/>
     <w:uiPriority w:val="1"/>
     <w:semiHidden/>
     <w:unhideWhenUsed/>
   </w:style>
-  <w:style w:type="table" w:default="1" w:styleId="a1">
+  <w:style w:type="table" w:default="1" w:styleId="TableNormal">
     <w:name w:val="Normal Table"/>
     <w:uiPriority w:val="99"/>
     <w:semiHidden/>
@@ -8185,15 +8585,15 @@
       </w:tblCellMar>
     </w:tblPr>
   </w:style>
-  <w:style w:type="numbering" w:default="1" w:styleId="a2">
+  <w:style w:type="numbering" w:default="1" w:styleId="NoList">
     <w:name w:val="No List"/>
     <w:uiPriority w:val="99"/>
     <w:semiHidden/>
     <w:unhideWhenUsed/>
   </w:style>
-  <w:style w:type="paragraph" w:styleId="a3">
+  <w:style w:type="paragraph" w:styleId="ListParagraph">
     <w:name w:val="List Paragraph"/>
-    <w:basedOn w:val="a"/>
+    <w:basedOn w:val="Normal"/>
     <w:uiPriority w:val="34"/>
     <w:qFormat/>
     <w:rsid w:val="00F56C30"/>

</xml_diff>